<commit_message>
Añadidas las herramientas utilizadas
</commit_message>
<xml_diff>
--- a/Documentación/Memoria.docx
+++ b/Documentación/Memoria.docx
@@ -596,7 +596,13 @@
     </w:p>
     <w:p>
       <w:r>
-        <w:t>Se trata de una plataforma o aplicación web de ámbito educativo, diseñada para proporcionar a los educadores y estudiantes un entorno común con el que puedan interactuar. Permite la creación de cursos para la posterior matriculación de los alumnos.</w:t>
+        <w:t xml:space="preserve">Se trata de una plataforma o aplicación web de ámbito educativo, diseñada para proporcionar a los educadores y estudiantes un entorno común con el que puedan interactuar. Permite la creación de cursos </w:t>
+      </w:r>
+      <w:r>
+        <w:t>en los que tanto profesores como alumnos podrán matricularse</w:t>
+      </w:r>
+      <w:r>
+        <w:t>.</w:t>
       </w:r>
     </w:p>
     <w:p>
@@ -630,12 +636,54 @@
         <w:t xml:space="preserve">, </w:t>
       </w:r>
       <w:r>
-        <w:t>gracias a la cual introduciendo los valores URL, LTI_consumer y LTI_secret correctos podrá realizarse la conexión con nuestra aplicación web.</w:t>
-      </w:r>
-    </w:p>
-    <w:p>
-      <w:r>
-        <w:t>Por lo anteriormente citado y por ser la plataforma utilizada en UBUVirutal de la Universidad de Burgos, Moodle ha sido utilizada para poder realizar el TFG.</w:t>
+        <w:t xml:space="preserve">gracias a la cual introduciendo los valores </w:t>
+      </w:r>
+      <w:r>
+        <w:rPr>
+          <w:i/>
+        </w:rPr>
+        <w:t>URL</w:t>
+      </w:r>
+      <w:r>
+        <w:t xml:space="preserve">, </w:t>
+      </w:r>
+      <w:r>
+        <w:rPr>
+          <w:i/>
+        </w:rPr>
+        <w:t>LTI_consumer</w:t>
+      </w:r>
+      <w:r>
+        <w:t xml:space="preserve"> y </w:t>
+      </w:r>
+      <w:r>
+        <w:rPr>
+          <w:i/>
+        </w:rPr>
+        <w:t>LTI_secret</w:t>
+      </w:r>
+      <w:r>
+        <w:t xml:space="preserve"> correctos podrá realizarse la conexión con nuestra aplicación web.</w:t>
+      </w:r>
+    </w:p>
+    <w:p>
+      <w:r>
+        <w:t xml:space="preserve">Por lo anteriormente citado y por ser la plataforma utilizada en </w:t>
+      </w:r>
+      <w:r>
+        <w:rPr>
+          <w:i/>
+        </w:rPr>
+        <w:t>UBUVirutal</w:t>
+      </w:r>
+      <w:r>
+        <w:t xml:space="preserve"> de la Universidad de </w:t>
+      </w:r>
+      <w:r>
+        <w:t>Burgos, Moodle ha sido utilizado</w:t>
+      </w:r>
+      <w:r>
+        <w:t xml:space="preserve"> para poder realizar el TFG.</w:t>
       </w:r>
     </w:p>
     <w:p>
@@ -656,45 +704,425 @@
         <w:pStyle w:val="Ttulo4"/>
       </w:pPr>
       <w:r>
+        <w:t>WampServer</w:t>
+      </w:r>
+    </w:p>
+    <w:p>
+      <w:r>
+        <w:rPr>
+          <w:i/>
+        </w:rPr>
+        <w:t>WampServer</w:t>
+      </w:r>
+      <w:r>
+        <w:rPr>
+          <w:i/>
+        </w:rPr>
+        <w:t xml:space="preserve"> </w:t>
+      </w:r>
+      <w:r>
+        <w:t>es un entorno de desarrollo web para el sistema operativo Windows que ofrece a los desarrolladores la posibilidad de crear aplicaciones web  de manera local. Para ello utiliza Apache, PHP y una base de datos MySQL.</w:t>
+      </w:r>
+    </w:p>
+    <w:p>
+      <w:r>
+        <w:t>Esta herramienta ha sido utilizada para crear el servidor. Se caracteriza por que puede ser usado de forma libre, sin tener que usar ningún tipo de licencia.</w:t>
+      </w:r>
+    </w:p>
+    <w:p>
+      <w:r>
+        <w:t xml:space="preserve">Página web de la herramienta: </w:t>
+      </w:r>
+      <w:hyperlink r:id="rId15" w:history="1">
+        <w:r>
+          <w:rPr>
+            <w:rStyle w:val="Hipervnculo"/>
+          </w:rPr>
+          <w:t>http://www.wampserver.com/en/</w:t>
+        </w:r>
+      </w:hyperlink>
+    </w:p>
+    <w:p>
+      <w:pPr>
+        <w:pStyle w:val="Ttulo4"/>
+      </w:pPr>
+      <w:r>
         <w:lastRenderedPageBreak/>
-        <w:t>WampS</w:t>
+        <w:t>MySQL</w:t>
+      </w:r>
+    </w:p>
+    <w:p>
+      <w:r>
+        <w:t xml:space="preserve">Es un sistema de gestión de bases de datos relacional, multihilo y multiusuario, desarrollado como software libre, y ofrecido bajo la </w:t>
+      </w:r>
+      <w:r>
+        <w:rPr>
+          <w:i/>
+        </w:rPr>
+        <w:t>GNU GPL</w:t>
+      </w:r>
+      <w:r>
+        <w:rPr>
+          <w:i/>
+        </w:rPr>
+        <w:t xml:space="preserve"> </w:t>
+      </w:r>
+      <w:r>
+        <w:t>para cualquier uso compatible con esta licencia.</w:t>
+      </w:r>
+    </w:p>
+    <w:p>
+      <w:r>
+        <w:t>Algunas de sus características son las siguientes:</w:t>
+      </w:r>
+    </w:p>
+    <w:p>
+      <w:pPr>
+        <w:pStyle w:val="Prrafodelista"/>
+        <w:numPr>
+          <w:ilvl w:val="0"/>
+          <w:numId w:val="45"/>
+        </w:numPr>
+      </w:pPr>
+      <w:r>
+        <w:t>Amplio subconjunto del lenguaje SQL.</w:t>
+      </w:r>
+    </w:p>
+    <w:p>
+      <w:pPr>
+        <w:pStyle w:val="Prrafodelista"/>
+        <w:numPr>
+          <w:ilvl w:val="0"/>
+          <w:numId w:val="45"/>
+        </w:numPr>
+      </w:pPr>
+      <w:r>
+        <w:t>Está disponible en gran cantidad de plataformas y sistemas.</w:t>
+      </w:r>
+    </w:p>
+    <w:p>
+      <w:pPr>
+        <w:pStyle w:val="Prrafodelista"/>
+        <w:numPr>
+          <w:ilvl w:val="0"/>
+          <w:numId w:val="45"/>
+        </w:numPr>
+      </w:pPr>
+      <w:r>
+        <w:t>Posibilidad de transacciones y claves foráneas.</w:t>
+      </w:r>
+    </w:p>
+    <w:p>
+      <w:r>
+        <w:rPr>
+          <w:i/>
+        </w:rPr>
+        <w:t>MySQL</w:t>
+      </w:r>
+      <w:r>
+        <w:rPr>
+          <w:i/>
+        </w:rPr>
+        <w:t xml:space="preserve"> </w:t>
+      </w:r>
+      <w:r>
+        <w:t xml:space="preserve">ha sido empleado para gestionar la base de datos principalmente por el hecho de que ya venía integrado con </w:t>
+      </w:r>
+      <w:r>
+        <w:rPr>
+          <w:i/>
+        </w:rPr>
+        <w:t>WampServer</w:t>
+      </w:r>
+      <w:r>
+        <w:t xml:space="preserve"> y porque se integra perfectamente con el lenguaje PHP utilzado.</w:t>
+      </w:r>
+    </w:p>
+    <w:p>
+      <w:r>
+        <w:t xml:space="preserve">Página web de la herramienta: </w:t>
+      </w:r>
+      <w:hyperlink r:id="rId16" w:history="1">
+        <w:r>
+          <w:rPr>
+            <w:rStyle w:val="Hipervnculo"/>
+          </w:rPr>
+          <w:t>https://www.mysql.com/</w:t>
+        </w:r>
+      </w:hyperlink>
+    </w:p>
+    <w:p>
+      <w:pPr>
+        <w:pStyle w:val="Ttulo4"/>
+      </w:pPr>
+      <w:r>
+        <w:t>HeidiSQL</w:t>
+      </w:r>
+    </w:p>
+    <w:p>
+      <w:r>
+        <w:t>Es una herramienta diseñada para la gestión de las bases de datos MySQL locales y/o remotas. Ofrece una gran cantidad de funcionalidades que hacen que la gestión de tus bases de datos se convierta en una tarea asequible.</w:t>
+      </w:r>
+    </w:p>
+    <w:p>
+      <w:r>
+        <w:t xml:space="preserve">Es </w:t>
+      </w:r>
+      <w:r>
+        <w:rPr>
+          <w:i/>
+        </w:rPr>
+        <w:t>opensource</w:t>
+      </w:r>
+      <w:r>
+        <w:t xml:space="preserve"> </w:t>
+      </w:r>
+      <w:r>
+        <w:t xml:space="preserve">y presenta una interfaz gráfica intuitiva y sencilla. Algunas de las funciones que ofrece </w:t>
+      </w:r>
+      <w:r>
+        <w:rPr>
+          <w:i/>
+        </w:rPr>
+        <w:t>HeidiSQL</w:t>
+      </w:r>
+      <w:r>
+        <w:t xml:space="preserve"> son las siguientes:</w:t>
+      </w:r>
+    </w:p>
+    <w:p>
+      <w:pPr>
+        <w:pStyle w:val="Prrafodelista"/>
+        <w:numPr>
+          <w:ilvl w:val="0"/>
+          <w:numId w:val="46"/>
+        </w:numPr>
+      </w:pPr>
+      <w:r>
+        <w:t>Consulta de las bases de datos y tablas.</w:t>
+      </w:r>
+    </w:p>
+    <w:p>
+      <w:pPr>
+        <w:pStyle w:val="Prrafodelista"/>
+        <w:numPr>
+          <w:ilvl w:val="0"/>
+          <w:numId w:val="46"/>
+        </w:numPr>
+      </w:pPr>
+      <w:r>
+        <w:t>Exportación e importación de las tablas.</w:t>
+      </w:r>
+    </w:p>
+    <w:p>
+      <w:pPr>
+        <w:pStyle w:val="Prrafodelista"/>
+        <w:numPr>
+          <w:ilvl w:val="0"/>
+          <w:numId w:val="46"/>
+        </w:numPr>
+      </w:pPr>
+      <w:r>
+        <w:t>Edición sencilla de tablas de dadtos.</w:t>
+      </w:r>
+    </w:p>
+    <w:p>
+      <w:r>
+        <w:t xml:space="preserve">Página web de la herramienta: </w:t>
+      </w:r>
+      <w:hyperlink r:id="rId17" w:history="1">
+        <w:r>
+          <w:rPr>
+            <w:rStyle w:val="Hipervnculo"/>
+          </w:rPr>
+          <w:t>http://www.heidisql.com/</w:t>
+        </w:r>
+      </w:hyperlink>
+    </w:p>
+    <w:p>
+      <w:pPr>
+        <w:pStyle w:val="Ttulo4"/>
+      </w:pPr>
+      <w:r>
+        <w:t>Astah</w:t>
+      </w:r>
+    </w:p>
+    <w:p>
+      <w:pPr>
+        <w:rPr>
+          <w:i/>
+        </w:rPr>
+      </w:pPr>
+      <w:r>
+        <w:t xml:space="preserve">Herramienta gratuita utilizada para el modelado de diagramas UML. Fue creada por la compañía japonesa </w:t>
+      </w:r>
+      <w:r>
+        <w:rPr>
+          <w:i/>
+        </w:rPr>
+        <w:t>Change Vision</w:t>
+      </w:r>
+      <w:r>
+        <w:rPr>
+          <w:i/>
+        </w:rPr>
+        <w:t>.</w:t>
+      </w:r>
+    </w:p>
+    <w:p>
+      <w:r>
+        <w:t xml:space="preserve">Presenta diferentes versiones pero en nuestro caso se utilizado la versión gratuita </w:t>
+      </w:r>
+      <w:r>
+        <w:rPr>
+          <w:i/>
+        </w:rPr>
+        <w:t>Astah Community</w:t>
+      </w:r>
+      <w:r>
+        <w:rPr>
+          <w:i/>
+        </w:rPr>
+        <w:t xml:space="preserve"> </w:t>
+      </w:r>
+      <w:r>
+        <w:t>la cual nos ofrece funcionalidades como las siguientes:</w:t>
+      </w:r>
+    </w:p>
+    <w:p>
+      <w:pPr>
+        <w:pStyle w:val="Prrafodelista"/>
+        <w:numPr>
+          <w:ilvl w:val="0"/>
+          <w:numId w:val="47"/>
+        </w:numPr>
+      </w:pPr>
+      <w:r>
+        <w:t>Generación de diagramas de clase.</w:t>
+      </w:r>
+    </w:p>
+    <w:p>
+      <w:pPr>
+        <w:pStyle w:val="Prrafodelista"/>
+        <w:numPr>
+          <w:ilvl w:val="0"/>
+          <w:numId w:val="47"/>
+        </w:numPr>
+      </w:pPr>
+      <w:r>
+        <w:t>Generación de diagramas de casos de uso.</w:t>
+      </w:r>
+    </w:p>
+    <w:p>
+      <w:pPr>
+        <w:pStyle w:val="Prrafodelista"/>
+        <w:numPr>
+          <w:ilvl w:val="0"/>
+          <w:numId w:val="47"/>
+        </w:numPr>
+      </w:pPr>
+      <w:r>
+        <w:t>Generación de diagramas de actividad.</w:t>
+      </w:r>
+    </w:p>
+    <w:p>
+      <w:pPr>
+        <w:pStyle w:val="Prrafodelista"/>
+        <w:numPr>
+          <w:ilvl w:val="0"/>
+          <w:numId w:val="47"/>
+        </w:numPr>
+      </w:pPr>
+      <w:r>
+        <w:t>Generación de diagramas de secuencia.</w:t>
+      </w:r>
+    </w:p>
+    <w:p>
+      <w:r>
+        <w:t xml:space="preserve">Página web de la herramienta: </w:t>
+      </w:r>
+      <w:hyperlink r:id="rId18" w:history="1">
+        <w:r>
+          <w:rPr>
+            <w:rStyle w:val="Hipervnculo"/>
+          </w:rPr>
+          <w:t>http://astah.net/</w:t>
+        </w:r>
+      </w:hyperlink>
+    </w:p>
+    <w:p/>
+    <w:p>
+      <w:pPr>
+        <w:pStyle w:val="Ttulo4"/>
+      </w:pPr>
+      <w:r>
+        <w:lastRenderedPageBreak/>
+        <w:t>FileSync</w:t>
+      </w:r>
+    </w:p>
+    <w:p>
+      <w:r>
+        <w:t xml:space="preserve">Herramienta que te permite sincronizar archivos y carpetas entre dos directorios diferentes. </w:t>
+      </w:r>
+    </w:p>
+    <w:p>
+      <w:r>
+        <w:t xml:space="preserve">Ha sido utilizada para mantener actualizado el código fuente que se encuentra alojado en el subdirectorio GitHub del directorio Documentos. </w:t>
+      </w:r>
+    </w:p>
+    <w:p>
+      <w:r>
+        <w:t>Dado que la aplicación se encontraba alojada dentro del directorio “</w:t>
+      </w:r>
+      <w:r>
+        <w:t>C:\wamp\www</w:t>
+      </w:r>
+      <w:r>
+        <w:t xml:space="preserve">”, se ha utilizado </w:t>
+      </w:r>
+      <w:r>
+        <w:rPr>
+          <w:i/>
+        </w:rPr>
+        <w:t>FileSync</w:t>
+      </w:r>
+      <w:r>
+        <w:t xml:space="preserve"> </w:t>
+      </w:r>
+      <w:r>
+        <w:t>para mantener el código actualizado de la aplicación alojada en “Documentos\GitHub”.</w:t>
+      </w:r>
+    </w:p>
+    <w:p>
+      <w:r>
+        <w:t xml:space="preserve">Página web de la herramienta: </w:t>
+      </w:r>
+      <w:hyperlink r:id="rId19" w:history="1">
+        <w:r>
+          <w:rPr>
+            <w:rStyle w:val="Hipervnculo"/>
+          </w:rPr>
+          <w:t>http://www.freefilesync.org/</w:t>
+        </w:r>
+      </w:hyperlink>
+    </w:p>
+    <w:p>
+      <w:r>
+        <w:br w:type="page"/>
+      </w:r>
+    </w:p>
+    <w:p>
+      <w:pPr>
+        <w:pStyle w:val="Ttulo1"/>
+      </w:pPr>
+      <w:r>
+        <w:lastRenderedPageBreak/>
+        <w:t>A</w:t>
       </w:r>
       <w:bookmarkStart w:id="0" w:name="_GoBack"/>
       <w:bookmarkEnd w:id="0"/>
       <w:r>
-        <w:t>erver</w:t>
-      </w:r>
-    </w:p>
-    <w:p>
-      <w:pPr>
-        <w:pStyle w:val="Ttulo4"/>
-      </w:pPr>
-      <w:r>
-        <w:t>MySQL</w:t>
-      </w:r>
-    </w:p>
-    <w:p>
-      <w:pPr>
-        <w:pStyle w:val="Ttulo4"/>
-      </w:pPr>
-      <w:r>
-        <w:t>HeidiSQL</w:t>
-      </w:r>
-    </w:p>
-    <w:p>
-      <w:pPr>
-        <w:pStyle w:val="Ttulo4"/>
-      </w:pPr>
-      <w:r>
-        <w:t>Astah</w:t>
-      </w:r>
-    </w:p>
-    <w:p>
-      <w:pPr>
-        <w:pStyle w:val="Ttulo1"/>
-      </w:pPr>
-      <w:r>
-        <w:t>Aspectos relevantes del desarrollo</w:t>
+        <w:t>spectos relevantes del desarrollo</w:t>
       </w:r>
     </w:p>
     <w:p>
@@ -774,58 +1202,58 @@
         <w:pStyle w:val="Ttulo2"/>
       </w:pPr>
       <w:r>
+        <w:t>Elección del f</w:t>
+      </w:r>
+      <w:r>
+        <w:t>ramework CakePHP</w:t>
+      </w:r>
+    </w:p>
+    <w:p>
+      <w:r>
+        <w:t xml:space="preserve">Las primeras semanas fueron empleadas para investigar acerca de Moodle, el protocolo OAuth, y sobre todo </w:t>
+      </w:r>
+      <w:r>
+        <w:t>de</w:t>
+      </w:r>
+      <w:r>
+        <w:t xml:space="preserve"> la librería LTI que iba a permitir establecer una conexión entre Moodle y la propia aplicación o  servicio web.</w:t>
+      </w:r>
+    </w:p>
+    <w:p>
+      <w:r>
+        <w:t xml:space="preserve">Tras conseguir realizar </w:t>
+      </w:r>
+      <w:r>
+        <w:t>esta</w:t>
+      </w:r>
+      <w:r>
+        <w:t xml:space="preserve"> conexión, es cuando empezó realmente la programación del código durante aproximadamente 2-3 semanas. </w:t>
+      </w:r>
+      <w:r>
+        <w:t xml:space="preserve">Durante estas primeras semanas </w:t>
+      </w:r>
+      <w:r>
+        <w:t xml:space="preserve">no se </w:t>
+      </w:r>
+      <w:r>
+        <w:t xml:space="preserve">habló de utilizar ningún patrón </w:t>
+      </w:r>
+      <w:r>
+        <w:t xml:space="preserve">para realizar la aplicación, sin embargo </w:t>
+      </w:r>
+      <w:r>
+        <w:t xml:space="preserve">posteriormente </w:t>
+      </w:r>
+      <w:r>
+        <w:t>en una reunión el tutor propus</w:t>
+      </w:r>
+      <w:r>
+        <w:t>o que usara el patrón MVC (Modelo-Vista-Controlador) y como tal también me indicó que podría usar algún framework que me facilitara la implementación de dicho patrón y es donde se propuso usar el framework CakePHP.</w:t>
+      </w:r>
+    </w:p>
+    <w:p>
+      <w:r>
         <w:lastRenderedPageBreak/>
-        <w:t>Elección del f</w:t>
-      </w:r>
-      <w:r>
-        <w:t>ramework CakePHP</w:t>
-      </w:r>
-    </w:p>
-    <w:p>
-      <w:r>
-        <w:t xml:space="preserve">Las primeras semanas fueron empleadas para investigar acerca de Moodle, el protocolo OAuth, y sobre todo </w:t>
-      </w:r>
-      <w:r>
-        <w:t>de</w:t>
-      </w:r>
-      <w:r>
-        <w:t xml:space="preserve"> la librería LTI que iba a permitir establecer una conexión entre Moodle y la propia aplicación o  servicio web.</w:t>
-      </w:r>
-    </w:p>
-    <w:p>
-      <w:r>
-        <w:t xml:space="preserve">Tras conseguir realizar </w:t>
-      </w:r>
-      <w:r>
-        <w:t>esta</w:t>
-      </w:r>
-      <w:r>
-        <w:t xml:space="preserve"> conexión, es cuando empezó realmente la programación del código durante aproximadamente 2-3 semanas. </w:t>
-      </w:r>
-      <w:r>
-        <w:t xml:space="preserve">Durante estas primeras semanas </w:t>
-      </w:r>
-      <w:r>
-        <w:t xml:space="preserve">no se </w:t>
-      </w:r>
-      <w:r>
-        <w:t xml:space="preserve">habló de utilizar ningún patrón </w:t>
-      </w:r>
-      <w:r>
-        <w:t xml:space="preserve">para realizar la aplicación, sin embargo </w:t>
-      </w:r>
-      <w:r>
-        <w:t xml:space="preserve">posteriormente </w:t>
-      </w:r>
-      <w:r>
-        <w:t>en una reunión el tutor propus</w:t>
-      </w:r>
-      <w:r>
-        <w:t>o que usara el patrón MVC (Modelo-Vista-Controlador) y como tal también me indicó que podría usar algún framework que me facilitara la implementación de dicho patrón y es donde se propuso usar el framework CakePHP.</w:t>
-      </w:r>
-    </w:p>
-    <w:p>
-      <w:r>
         <w:t xml:space="preserve">Debido a esta propuesta, me dediqué durante varios días a investigar, realizar tutoriales y pequeñas aplicaciones que se basaban en el framework. </w:t>
       </w:r>
     </w:p>
@@ -903,7 +1331,6 @@
         <w:pStyle w:val="Ttulo2"/>
       </w:pPr>
       <w:r>
-        <w:lastRenderedPageBreak/>
         <w:t>Elección de los plugins para los reportes</w:t>
       </w:r>
       <w:r>
@@ -974,6 +1401,7 @@
         <w:rPr>
           <w:b/>
         </w:rPr>
+        <w:lastRenderedPageBreak/>
         <w:t>PMD</w:t>
       </w:r>
       <w:r>
@@ -1126,7 +1554,6 @@
     </w:p>
     <w:p>
       <w:r>
-        <w:lastRenderedPageBreak/>
         <w:t>Por ello se investigó acerca de MOSS y JPLAG, que finalmente se acabó utilizando JPLAG ya que era fácil de implementar y además los reportes eran claros y sencillos.</w:t>
       </w:r>
     </w:p>
@@ -2988,6 +3415,119 @@
     </w:lvl>
   </w:abstractNum>
   <w:abstractNum w:abstractNumId="18" w15:restartNumberingAfterBreak="0">
+    <w:nsid w:val="3919456D"/>
+    <w:multiLevelType w:val="hybridMultilevel"/>
+    <w:tmpl w:val="7312DEC8"/>
+    <w:lvl w:ilvl="0" w:tplc="0C0A0001">
+      <w:start w:val="1"/>
+      <w:numFmt w:val="bullet"/>
+      <w:lvlText w:val=""/>
+      <w:lvlJc w:val="left"/>
+      <w:pPr>
+        <w:ind w:left="720" w:hanging="360"/>
+      </w:pPr>
+      <w:rPr>
+        <w:rFonts w:ascii="Symbol" w:hAnsi="Symbol" w:hint="default"/>
+      </w:rPr>
+    </w:lvl>
+    <w:lvl w:ilvl="1" w:tplc="0C0A0003" w:tentative="1">
+      <w:start w:val="1"/>
+      <w:numFmt w:val="bullet"/>
+      <w:lvlText w:val="o"/>
+      <w:lvlJc w:val="left"/>
+      <w:pPr>
+        <w:ind w:left="1440" w:hanging="360"/>
+      </w:pPr>
+      <w:rPr>
+        <w:rFonts w:ascii="Courier New" w:hAnsi="Courier New" w:cs="Courier New" w:hint="default"/>
+      </w:rPr>
+    </w:lvl>
+    <w:lvl w:ilvl="2" w:tplc="0C0A0005" w:tentative="1">
+      <w:start w:val="1"/>
+      <w:numFmt w:val="bullet"/>
+      <w:lvlText w:val=""/>
+      <w:lvlJc w:val="left"/>
+      <w:pPr>
+        <w:ind w:left="2160" w:hanging="360"/>
+      </w:pPr>
+      <w:rPr>
+        <w:rFonts w:ascii="Wingdings" w:hAnsi="Wingdings" w:hint="default"/>
+      </w:rPr>
+    </w:lvl>
+    <w:lvl w:ilvl="3" w:tplc="0C0A0001" w:tentative="1">
+      <w:start w:val="1"/>
+      <w:numFmt w:val="bullet"/>
+      <w:lvlText w:val=""/>
+      <w:lvlJc w:val="left"/>
+      <w:pPr>
+        <w:ind w:left="2880" w:hanging="360"/>
+      </w:pPr>
+      <w:rPr>
+        <w:rFonts w:ascii="Symbol" w:hAnsi="Symbol" w:hint="default"/>
+      </w:rPr>
+    </w:lvl>
+    <w:lvl w:ilvl="4" w:tplc="0C0A0003" w:tentative="1">
+      <w:start w:val="1"/>
+      <w:numFmt w:val="bullet"/>
+      <w:lvlText w:val="o"/>
+      <w:lvlJc w:val="left"/>
+      <w:pPr>
+        <w:ind w:left="3600" w:hanging="360"/>
+      </w:pPr>
+      <w:rPr>
+        <w:rFonts w:ascii="Courier New" w:hAnsi="Courier New" w:cs="Courier New" w:hint="default"/>
+      </w:rPr>
+    </w:lvl>
+    <w:lvl w:ilvl="5" w:tplc="0C0A0005" w:tentative="1">
+      <w:start w:val="1"/>
+      <w:numFmt w:val="bullet"/>
+      <w:lvlText w:val=""/>
+      <w:lvlJc w:val="left"/>
+      <w:pPr>
+        <w:ind w:left="4320" w:hanging="360"/>
+      </w:pPr>
+      <w:rPr>
+        <w:rFonts w:ascii="Wingdings" w:hAnsi="Wingdings" w:hint="default"/>
+      </w:rPr>
+    </w:lvl>
+    <w:lvl w:ilvl="6" w:tplc="0C0A0001" w:tentative="1">
+      <w:start w:val="1"/>
+      <w:numFmt w:val="bullet"/>
+      <w:lvlText w:val=""/>
+      <w:lvlJc w:val="left"/>
+      <w:pPr>
+        <w:ind w:left="5040" w:hanging="360"/>
+      </w:pPr>
+      <w:rPr>
+        <w:rFonts w:ascii="Symbol" w:hAnsi="Symbol" w:hint="default"/>
+      </w:rPr>
+    </w:lvl>
+    <w:lvl w:ilvl="7" w:tplc="0C0A0003" w:tentative="1">
+      <w:start w:val="1"/>
+      <w:numFmt w:val="bullet"/>
+      <w:lvlText w:val="o"/>
+      <w:lvlJc w:val="left"/>
+      <w:pPr>
+        <w:ind w:left="5760" w:hanging="360"/>
+      </w:pPr>
+      <w:rPr>
+        <w:rFonts w:ascii="Courier New" w:hAnsi="Courier New" w:cs="Courier New" w:hint="default"/>
+      </w:rPr>
+    </w:lvl>
+    <w:lvl w:ilvl="8" w:tplc="0C0A0005" w:tentative="1">
+      <w:start w:val="1"/>
+      <w:numFmt w:val="bullet"/>
+      <w:lvlText w:val=""/>
+      <w:lvlJc w:val="left"/>
+      <w:pPr>
+        <w:ind w:left="6480" w:hanging="360"/>
+      </w:pPr>
+      <w:rPr>
+        <w:rFonts w:ascii="Wingdings" w:hAnsi="Wingdings" w:hint="default"/>
+      </w:rPr>
+    </w:lvl>
+  </w:abstractNum>
+  <w:abstractNum w:abstractNumId="19" w15:restartNumberingAfterBreak="0">
     <w:nsid w:val="3A4D5AAD"/>
     <w:multiLevelType w:val="hybridMultilevel"/>
     <w:tmpl w:val="E6004324"/>
@@ -3076,7 +3616,7 @@
       </w:pPr>
     </w:lvl>
   </w:abstractNum>
-  <w:abstractNum w:abstractNumId="19" w15:restartNumberingAfterBreak="0">
+  <w:abstractNum w:abstractNumId="20" w15:restartNumberingAfterBreak="0">
     <w:nsid w:val="3AE355EC"/>
     <w:multiLevelType w:val="hybridMultilevel"/>
     <w:tmpl w:val="8CCA9CDC"/>
@@ -3189,7 +3729,7 @@
       </w:rPr>
     </w:lvl>
   </w:abstractNum>
-  <w:abstractNum w:abstractNumId="20" w15:restartNumberingAfterBreak="0">
+  <w:abstractNum w:abstractNumId="21" w15:restartNumberingAfterBreak="0">
     <w:nsid w:val="3B086E0F"/>
     <w:multiLevelType w:val="hybridMultilevel"/>
     <w:tmpl w:val="B75CF930"/>
@@ -3278,7 +3818,7 @@
       </w:pPr>
     </w:lvl>
   </w:abstractNum>
-  <w:abstractNum w:abstractNumId="21" w15:restartNumberingAfterBreak="0">
+  <w:abstractNum w:abstractNumId="22" w15:restartNumberingAfterBreak="0">
     <w:nsid w:val="3B3932C2"/>
     <w:multiLevelType w:val="hybridMultilevel"/>
     <w:tmpl w:val="E52A258E"/>
@@ -3391,7 +3931,7 @@
       </w:rPr>
     </w:lvl>
   </w:abstractNum>
-  <w:abstractNum w:abstractNumId="22" w15:restartNumberingAfterBreak="0">
+  <w:abstractNum w:abstractNumId="23" w15:restartNumberingAfterBreak="0">
     <w:nsid w:val="3BBB458F"/>
     <w:multiLevelType w:val="hybridMultilevel"/>
     <w:tmpl w:val="618E0C2E"/>
@@ -3504,7 +4044,7 @@
       </w:rPr>
     </w:lvl>
   </w:abstractNum>
-  <w:abstractNum w:abstractNumId="23" w15:restartNumberingAfterBreak="0">
+  <w:abstractNum w:abstractNumId="24" w15:restartNumberingAfterBreak="0">
     <w:nsid w:val="419F429E"/>
     <w:multiLevelType w:val="hybridMultilevel"/>
     <w:tmpl w:val="206E86AC"/>
@@ -3590,7 +4130,7 @@
       </w:pPr>
     </w:lvl>
   </w:abstractNum>
-  <w:abstractNum w:abstractNumId="24" w15:restartNumberingAfterBreak="0">
+  <w:abstractNum w:abstractNumId="25" w15:restartNumberingAfterBreak="0">
     <w:nsid w:val="487C7E28"/>
     <w:multiLevelType w:val="hybridMultilevel"/>
     <w:tmpl w:val="04E8984E"/>
@@ -3676,7 +4216,7 @@
       </w:pPr>
     </w:lvl>
   </w:abstractNum>
-  <w:abstractNum w:abstractNumId="25" w15:restartNumberingAfterBreak="0">
+  <w:abstractNum w:abstractNumId="26" w15:restartNumberingAfterBreak="0">
     <w:nsid w:val="49B15681"/>
     <w:multiLevelType w:val="hybridMultilevel"/>
     <w:tmpl w:val="BD167468"/>
@@ -3789,7 +4329,7 @@
       </w:rPr>
     </w:lvl>
   </w:abstractNum>
-  <w:abstractNum w:abstractNumId="26" w15:restartNumberingAfterBreak="0">
+  <w:abstractNum w:abstractNumId="27" w15:restartNumberingAfterBreak="0">
     <w:nsid w:val="4B2342AC"/>
     <w:multiLevelType w:val="hybridMultilevel"/>
     <w:tmpl w:val="0FD23F34"/>
@@ -3902,7 +4442,120 @@
       </w:rPr>
     </w:lvl>
   </w:abstractNum>
-  <w:abstractNum w:abstractNumId="27" w15:restartNumberingAfterBreak="0">
+  <w:abstractNum w:abstractNumId="28" w15:restartNumberingAfterBreak="0">
+    <w:nsid w:val="50884707"/>
+    <w:multiLevelType w:val="hybridMultilevel"/>
+    <w:tmpl w:val="22569310"/>
+    <w:lvl w:ilvl="0" w:tplc="0C0A0001">
+      <w:start w:val="1"/>
+      <w:numFmt w:val="bullet"/>
+      <w:lvlText w:val=""/>
+      <w:lvlJc w:val="left"/>
+      <w:pPr>
+        <w:ind w:left="720" w:hanging="360"/>
+      </w:pPr>
+      <w:rPr>
+        <w:rFonts w:ascii="Symbol" w:hAnsi="Symbol" w:hint="default"/>
+      </w:rPr>
+    </w:lvl>
+    <w:lvl w:ilvl="1" w:tplc="0C0A0003" w:tentative="1">
+      <w:start w:val="1"/>
+      <w:numFmt w:val="bullet"/>
+      <w:lvlText w:val="o"/>
+      <w:lvlJc w:val="left"/>
+      <w:pPr>
+        <w:ind w:left="1440" w:hanging="360"/>
+      </w:pPr>
+      <w:rPr>
+        <w:rFonts w:ascii="Courier New" w:hAnsi="Courier New" w:cs="Courier New" w:hint="default"/>
+      </w:rPr>
+    </w:lvl>
+    <w:lvl w:ilvl="2" w:tplc="0C0A0005" w:tentative="1">
+      <w:start w:val="1"/>
+      <w:numFmt w:val="bullet"/>
+      <w:lvlText w:val=""/>
+      <w:lvlJc w:val="left"/>
+      <w:pPr>
+        <w:ind w:left="2160" w:hanging="360"/>
+      </w:pPr>
+      <w:rPr>
+        <w:rFonts w:ascii="Wingdings" w:hAnsi="Wingdings" w:hint="default"/>
+      </w:rPr>
+    </w:lvl>
+    <w:lvl w:ilvl="3" w:tplc="0C0A0001" w:tentative="1">
+      <w:start w:val="1"/>
+      <w:numFmt w:val="bullet"/>
+      <w:lvlText w:val=""/>
+      <w:lvlJc w:val="left"/>
+      <w:pPr>
+        <w:ind w:left="2880" w:hanging="360"/>
+      </w:pPr>
+      <w:rPr>
+        <w:rFonts w:ascii="Symbol" w:hAnsi="Symbol" w:hint="default"/>
+      </w:rPr>
+    </w:lvl>
+    <w:lvl w:ilvl="4" w:tplc="0C0A0003" w:tentative="1">
+      <w:start w:val="1"/>
+      <w:numFmt w:val="bullet"/>
+      <w:lvlText w:val="o"/>
+      <w:lvlJc w:val="left"/>
+      <w:pPr>
+        <w:ind w:left="3600" w:hanging="360"/>
+      </w:pPr>
+      <w:rPr>
+        <w:rFonts w:ascii="Courier New" w:hAnsi="Courier New" w:cs="Courier New" w:hint="default"/>
+      </w:rPr>
+    </w:lvl>
+    <w:lvl w:ilvl="5" w:tplc="0C0A0005" w:tentative="1">
+      <w:start w:val="1"/>
+      <w:numFmt w:val="bullet"/>
+      <w:lvlText w:val=""/>
+      <w:lvlJc w:val="left"/>
+      <w:pPr>
+        <w:ind w:left="4320" w:hanging="360"/>
+      </w:pPr>
+      <w:rPr>
+        <w:rFonts w:ascii="Wingdings" w:hAnsi="Wingdings" w:hint="default"/>
+      </w:rPr>
+    </w:lvl>
+    <w:lvl w:ilvl="6" w:tplc="0C0A0001" w:tentative="1">
+      <w:start w:val="1"/>
+      <w:numFmt w:val="bullet"/>
+      <w:lvlText w:val=""/>
+      <w:lvlJc w:val="left"/>
+      <w:pPr>
+        <w:ind w:left="5040" w:hanging="360"/>
+      </w:pPr>
+      <w:rPr>
+        <w:rFonts w:ascii="Symbol" w:hAnsi="Symbol" w:hint="default"/>
+      </w:rPr>
+    </w:lvl>
+    <w:lvl w:ilvl="7" w:tplc="0C0A0003" w:tentative="1">
+      <w:start w:val="1"/>
+      <w:numFmt w:val="bullet"/>
+      <w:lvlText w:val="o"/>
+      <w:lvlJc w:val="left"/>
+      <w:pPr>
+        <w:ind w:left="5760" w:hanging="360"/>
+      </w:pPr>
+      <w:rPr>
+        <w:rFonts w:ascii="Courier New" w:hAnsi="Courier New" w:cs="Courier New" w:hint="default"/>
+      </w:rPr>
+    </w:lvl>
+    <w:lvl w:ilvl="8" w:tplc="0C0A0005" w:tentative="1">
+      <w:start w:val="1"/>
+      <w:numFmt w:val="bullet"/>
+      <w:lvlText w:val=""/>
+      <w:lvlJc w:val="left"/>
+      <w:pPr>
+        <w:ind w:left="6480" w:hanging="360"/>
+      </w:pPr>
+      <w:rPr>
+        <w:rFonts w:ascii="Wingdings" w:hAnsi="Wingdings" w:hint="default"/>
+      </w:rPr>
+    </w:lvl>
+  </w:abstractNum>
+  <w:abstractNum w:abstractNumId="29" w15:restartNumberingAfterBreak="0">
     <w:nsid w:val="5B6D2BA7"/>
     <w:multiLevelType w:val="hybridMultilevel"/>
     <w:tmpl w:val="DC3CA4D8"/>
@@ -4015,7 +4668,7 @@
       </w:rPr>
     </w:lvl>
   </w:abstractNum>
-  <w:abstractNum w:abstractNumId="28" w15:restartNumberingAfterBreak="0">
+  <w:abstractNum w:abstractNumId="30" w15:restartNumberingAfterBreak="0">
     <w:nsid w:val="5E192630"/>
     <w:multiLevelType w:val="hybridMultilevel"/>
     <w:tmpl w:val="88C8D684"/>
@@ -4128,7 +4781,7 @@
       </w:rPr>
     </w:lvl>
   </w:abstractNum>
-  <w:abstractNum w:abstractNumId="29" w15:restartNumberingAfterBreak="0">
+  <w:abstractNum w:abstractNumId="31" w15:restartNumberingAfterBreak="0">
     <w:nsid w:val="60F56DC5"/>
     <w:multiLevelType w:val="hybridMultilevel"/>
     <w:tmpl w:val="D8664774"/>
@@ -4241,7 +4894,7 @@
       </w:rPr>
     </w:lvl>
   </w:abstractNum>
-  <w:abstractNum w:abstractNumId="30" w15:restartNumberingAfterBreak="0">
+  <w:abstractNum w:abstractNumId="32" w15:restartNumberingAfterBreak="0">
     <w:nsid w:val="617B6FB5"/>
     <w:multiLevelType w:val="hybridMultilevel"/>
     <w:tmpl w:val="DBB2B784"/>
@@ -4354,7 +5007,7 @@
       </w:rPr>
     </w:lvl>
   </w:abstractNum>
-  <w:abstractNum w:abstractNumId="31" w15:restartNumberingAfterBreak="0">
+  <w:abstractNum w:abstractNumId="33" w15:restartNumberingAfterBreak="0">
     <w:nsid w:val="636609B6"/>
     <w:multiLevelType w:val="hybridMultilevel"/>
     <w:tmpl w:val="6F2EB8E6"/>
@@ -4467,7 +5120,7 @@
       </w:rPr>
     </w:lvl>
   </w:abstractNum>
-  <w:abstractNum w:abstractNumId="32" w15:restartNumberingAfterBreak="0">
+  <w:abstractNum w:abstractNumId="34" w15:restartNumberingAfterBreak="0">
     <w:nsid w:val="65024562"/>
     <w:multiLevelType w:val="hybridMultilevel"/>
     <w:tmpl w:val="FFF2AA08"/>
@@ -4580,7 +5233,120 @@
       </w:rPr>
     </w:lvl>
   </w:abstractNum>
-  <w:abstractNum w:abstractNumId="33" w15:restartNumberingAfterBreak="0">
+  <w:abstractNum w:abstractNumId="35" w15:restartNumberingAfterBreak="0">
+    <w:nsid w:val="68D907ED"/>
+    <w:multiLevelType w:val="hybridMultilevel"/>
+    <w:tmpl w:val="97E82BDE"/>
+    <w:lvl w:ilvl="0" w:tplc="0C0A0001">
+      <w:start w:val="1"/>
+      <w:numFmt w:val="bullet"/>
+      <w:lvlText w:val=""/>
+      <w:lvlJc w:val="left"/>
+      <w:pPr>
+        <w:ind w:left="720" w:hanging="360"/>
+      </w:pPr>
+      <w:rPr>
+        <w:rFonts w:ascii="Symbol" w:hAnsi="Symbol" w:hint="default"/>
+      </w:rPr>
+    </w:lvl>
+    <w:lvl w:ilvl="1" w:tplc="0C0A0003" w:tentative="1">
+      <w:start w:val="1"/>
+      <w:numFmt w:val="bullet"/>
+      <w:lvlText w:val="o"/>
+      <w:lvlJc w:val="left"/>
+      <w:pPr>
+        <w:ind w:left="1440" w:hanging="360"/>
+      </w:pPr>
+      <w:rPr>
+        <w:rFonts w:ascii="Courier New" w:hAnsi="Courier New" w:cs="Courier New" w:hint="default"/>
+      </w:rPr>
+    </w:lvl>
+    <w:lvl w:ilvl="2" w:tplc="0C0A0005" w:tentative="1">
+      <w:start w:val="1"/>
+      <w:numFmt w:val="bullet"/>
+      <w:lvlText w:val=""/>
+      <w:lvlJc w:val="left"/>
+      <w:pPr>
+        <w:ind w:left="2160" w:hanging="360"/>
+      </w:pPr>
+      <w:rPr>
+        <w:rFonts w:ascii="Wingdings" w:hAnsi="Wingdings" w:hint="default"/>
+      </w:rPr>
+    </w:lvl>
+    <w:lvl w:ilvl="3" w:tplc="0C0A0001" w:tentative="1">
+      <w:start w:val="1"/>
+      <w:numFmt w:val="bullet"/>
+      <w:lvlText w:val=""/>
+      <w:lvlJc w:val="left"/>
+      <w:pPr>
+        <w:ind w:left="2880" w:hanging="360"/>
+      </w:pPr>
+      <w:rPr>
+        <w:rFonts w:ascii="Symbol" w:hAnsi="Symbol" w:hint="default"/>
+      </w:rPr>
+    </w:lvl>
+    <w:lvl w:ilvl="4" w:tplc="0C0A0003" w:tentative="1">
+      <w:start w:val="1"/>
+      <w:numFmt w:val="bullet"/>
+      <w:lvlText w:val="o"/>
+      <w:lvlJc w:val="left"/>
+      <w:pPr>
+        <w:ind w:left="3600" w:hanging="360"/>
+      </w:pPr>
+      <w:rPr>
+        <w:rFonts w:ascii="Courier New" w:hAnsi="Courier New" w:cs="Courier New" w:hint="default"/>
+      </w:rPr>
+    </w:lvl>
+    <w:lvl w:ilvl="5" w:tplc="0C0A0005" w:tentative="1">
+      <w:start w:val="1"/>
+      <w:numFmt w:val="bullet"/>
+      <w:lvlText w:val=""/>
+      <w:lvlJc w:val="left"/>
+      <w:pPr>
+        <w:ind w:left="4320" w:hanging="360"/>
+      </w:pPr>
+      <w:rPr>
+        <w:rFonts w:ascii="Wingdings" w:hAnsi="Wingdings" w:hint="default"/>
+      </w:rPr>
+    </w:lvl>
+    <w:lvl w:ilvl="6" w:tplc="0C0A0001" w:tentative="1">
+      <w:start w:val="1"/>
+      <w:numFmt w:val="bullet"/>
+      <w:lvlText w:val=""/>
+      <w:lvlJc w:val="left"/>
+      <w:pPr>
+        <w:ind w:left="5040" w:hanging="360"/>
+      </w:pPr>
+      <w:rPr>
+        <w:rFonts w:ascii="Symbol" w:hAnsi="Symbol" w:hint="default"/>
+      </w:rPr>
+    </w:lvl>
+    <w:lvl w:ilvl="7" w:tplc="0C0A0003" w:tentative="1">
+      <w:start w:val="1"/>
+      <w:numFmt w:val="bullet"/>
+      <w:lvlText w:val="o"/>
+      <w:lvlJc w:val="left"/>
+      <w:pPr>
+        <w:ind w:left="5760" w:hanging="360"/>
+      </w:pPr>
+      <w:rPr>
+        <w:rFonts w:ascii="Courier New" w:hAnsi="Courier New" w:cs="Courier New" w:hint="default"/>
+      </w:rPr>
+    </w:lvl>
+    <w:lvl w:ilvl="8" w:tplc="0C0A0005" w:tentative="1">
+      <w:start w:val="1"/>
+      <w:numFmt w:val="bullet"/>
+      <w:lvlText w:val=""/>
+      <w:lvlJc w:val="left"/>
+      <w:pPr>
+        <w:ind w:left="6480" w:hanging="360"/>
+      </w:pPr>
+      <w:rPr>
+        <w:rFonts w:ascii="Wingdings" w:hAnsi="Wingdings" w:hint="default"/>
+      </w:rPr>
+    </w:lvl>
+  </w:abstractNum>
+  <w:abstractNum w:abstractNumId="36" w15:restartNumberingAfterBreak="0">
     <w:nsid w:val="6C414F89"/>
     <w:multiLevelType w:val="hybridMultilevel"/>
     <w:tmpl w:val="BE6E0B94"/>
@@ -4693,7 +5459,7 @@
       </w:rPr>
     </w:lvl>
   </w:abstractNum>
-  <w:abstractNum w:abstractNumId="34" w15:restartNumberingAfterBreak="0">
+  <w:abstractNum w:abstractNumId="37" w15:restartNumberingAfterBreak="0">
     <w:nsid w:val="6E266512"/>
     <w:multiLevelType w:val="hybridMultilevel"/>
     <w:tmpl w:val="E0F6F876"/>
@@ -4779,7 +5545,7 @@
       </w:pPr>
     </w:lvl>
   </w:abstractNum>
-  <w:abstractNum w:abstractNumId="35" w15:restartNumberingAfterBreak="0">
+  <w:abstractNum w:abstractNumId="38" w15:restartNumberingAfterBreak="0">
     <w:nsid w:val="6E895D5D"/>
     <w:multiLevelType w:val="hybridMultilevel"/>
     <w:tmpl w:val="3F502DE4"/>
@@ -4868,7 +5634,7 @@
       </w:pPr>
     </w:lvl>
   </w:abstractNum>
-  <w:abstractNum w:abstractNumId="36" w15:restartNumberingAfterBreak="0">
+  <w:abstractNum w:abstractNumId="39" w15:restartNumberingAfterBreak="0">
     <w:nsid w:val="6EC55399"/>
     <w:multiLevelType w:val="hybridMultilevel"/>
     <w:tmpl w:val="C57E1FD4"/>
@@ -4981,7 +5747,7 @@
       </w:rPr>
     </w:lvl>
   </w:abstractNum>
-  <w:abstractNum w:abstractNumId="37" w15:restartNumberingAfterBreak="0">
+  <w:abstractNum w:abstractNumId="40" w15:restartNumberingAfterBreak="0">
     <w:nsid w:val="6FDD4E10"/>
     <w:multiLevelType w:val="hybridMultilevel"/>
     <w:tmpl w:val="95E04B32"/>
@@ -5070,7 +5836,7 @@
       </w:pPr>
     </w:lvl>
   </w:abstractNum>
-  <w:abstractNum w:abstractNumId="38" w15:restartNumberingAfterBreak="0">
+  <w:abstractNum w:abstractNumId="41" w15:restartNumberingAfterBreak="0">
     <w:nsid w:val="74930C73"/>
     <w:multiLevelType w:val="hybridMultilevel"/>
     <w:tmpl w:val="38EAC410"/>
@@ -5183,7 +5949,7 @@
       </w:rPr>
     </w:lvl>
   </w:abstractNum>
-  <w:abstractNum w:abstractNumId="39" w15:restartNumberingAfterBreak="0">
+  <w:abstractNum w:abstractNumId="42" w15:restartNumberingAfterBreak="0">
     <w:nsid w:val="77194B1A"/>
     <w:multiLevelType w:val="hybridMultilevel"/>
     <w:tmpl w:val="EC9247DC"/>
@@ -5296,7 +6062,7 @@
       </w:rPr>
     </w:lvl>
   </w:abstractNum>
-  <w:abstractNum w:abstractNumId="40" w15:restartNumberingAfterBreak="0">
+  <w:abstractNum w:abstractNumId="43" w15:restartNumberingAfterBreak="0">
     <w:nsid w:val="79267164"/>
     <w:multiLevelType w:val="hybridMultilevel"/>
     <w:tmpl w:val="D3783660"/>
@@ -5409,7 +6175,7 @@
       </w:rPr>
     </w:lvl>
   </w:abstractNum>
-  <w:abstractNum w:abstractNumId="41" w15:restartNumberingAfterBreak="0">
+  <w:abstractNum w:abstractNumId="44" w15:restartNumberingAfterBreak="0">
     <w:nsid w:val="79D07C3A"/>
     <w:multiLevelType w:val="hybridMultilevel"/>
     <w:tmpl w:val="1542D9EE"/>
@@ -5522,7 +6288,7 @@
       </w:rPr>
     </w:lvl>
   </w:abstractNum>
-  <w:abstractNum w:abstractNumId="42" w15:restartNumberingAfterBreak="0">
+  <w:abstractNum w:abstractNumId="45" w15:restartNumberingAfterBreak="0">
     <w:nsid w:val="7DC84184"/>
     <w:multiLevelType w:val="hybridMultilevel"/>
     <w:tmpl w:val="11648E7C"/>
@@ -5615,25 +6381,25 @@
     <w:abstractNumId w:val="5"/>
   </w:num>
   <w:num w:numId="3">
-    <w:abstractNumId w:val="41"/>
+    <w:abstractNumId w:val="44"/>
   </w:num>
   <w:num w:numId="4">
     <w:abstractNumId w:val="17"/>
   </w:num>
   <w:num w:numId="5">
-    <w:abstractNumId w:val="37"/>
+    <w:abstractNumId w:val="40"/>
   </w:num>
   <w:num w:numId="6">
     <w:abstractNumId w:val="13"/>
   </w:num>
   <w:num w:numId="7">
-    <w:abstractNumId w:val="35"/>
+    <w:abstractNumId w:val="38"/>
   </w:num>
   <w:num w:numId="8">
-    <w:abstractNumId w:val="29"/>
+    <w:abstractNumId w:val="31"/>
   </w:num>
   <w:num w:numId="9">
-    <w:abstractNumId w:val="20"/>
+    <w:abstractNumId w:val="21"/>
   </w:num>
   <w:num w:numId="10">
     <w:abstractNumId w:val="6"/>
@@ -5648,37 +6414,37 @@
     <w:abstractNumId w:val="2"/>
   </w:num>
   <w:num w:numId="14">
-    <w:abstractNumId w:val="38"/>
+    <w:abstractNumId w:val="41"/>
   </w:num>
   <w:num w:numId="15">
-    <w:abstractNumId w:val="32"/>
+    <w:abstractNumId w:val="34"/>
   </w:num>
   <w:num w:numId="16">
     <w:abstractNumId w:val="16"/>
   </w:num>
   <w:num w:numId="17">
-    <w:abstractNumId w:val="22"/>
+    <w:abstractNumId w:val="23"/>
   </w:num>
   <w:num w:numId="18">
-    <w:abstractNumId w:val="28"/>
+    <w:abstractNumId w:val="30"/>
   </w:num>
   <w:num w:numId="19">
-    <w:abstractNumId w:val="26"/>
+    <w:abstractNumId w:val="27"/>
   </w:num>
   <w:num w:numId="20">
-    <w:abstractNumId w:val="39"/>
+    <w:abstractNumId w:val="42"/>
   </w:num>
   <w:num w:numId="21">
     <w:abstractNumId w:val="8"/>
   </w:num>
   <w:num w:numId="22">
-    <w:abstractNumId w:val="27"/>
+    <w:abstractNumId w:val="29"/>
   </w:num>
   <w:num w:numId="23">
-    <w:abstractNumId w:val="36"/>
+    <w:abstractNumId w:val="39"/>
   </w:num>
   <w:num w:numId="24">
-    <w:abstractNumId w:val="19"/>
+    <w:abstractNumId w:val="20"/>
   </w:num>
   <w:num w:numId="25">
     <w:abstractNumId w:val="1"/>
@@ -5687,40 +6453,40 @@
     <w:abstractNumId w:val="9"/>
   </w:num>
   <w:num w:numId="27">
-    <w:abstractNumId w:val="40"/>
+    <w:abstractNumId w:val="43"/>
   </w:num>
   <w:num w:numId="28">
-    <w:abstractNumId w:val="33"/>
+    <w:abstractNumId w:val="36"/>
   </w:num>
   <w:num w:numId="29">
     <w:abstractNumId w:val="12"/>
   </w:num>
   <w:num w:numId="30">
-    <w:abstractNumId w:val="18"/>
+    <w:abstractNumId w:val="19"/>
   </w:num>
   <w:num w:numId="31">
-    <w:abstractNumId w:val="30"/>
+    <w:abstractNumId w:val="32"/>
   </w:num>
   <w:num w:numId="32">
     <w:abstractNumId w:val="7"/>
   </w:num>
   <w:num w:numId="33">
-    <w:abstractNumId w:val="23"/>
+    <w:abstractNumId w:val="24"/>
   </w:num>
   <w:num w:numId="34">
     <w:abstractNumId w:val="0"/>
   </w:num>
   <w:num w:numId="35">
-    <w:abstractNumId w:val="34"/>
+    <w:abstractNumId w:val="37"/>
   </w:num>
   <w:num w:numId="36">
     <w:abstractNumId w:val="15"/>
   </w:num>
   <w:num w:numId="37">
-    <w:abstractNumId w:val="42"/>
+    <w:abstractNumId w:val="45"/>
   </w:num>
   <w:num w:numId="38">
-    <w:abstractNumId w:val="24"/>
+    <w:abstractNumId w:val="25"/>
   </w:num>
   <w:num w:numId="39">
     <w:abstractNumId w:val="3"/>
@@ -5729,16 +6495,25 @@
     <w:abstractNumId w:val="11"/>
   </w:num>
   <w:num w:numId="41">
-    <w:abstractNumId w:val="21"/>
+    <w:abstractNumId w:val="22"/>
   </w:num>
   <w:num w:numId="42">
-    <w:abstractNumId w:val="31"/>
+    <w:abstractNumId w:val="33"/>
   </w:num>
   <w:num w:numId="43">
-    <w:abstractNumId w:val="25"/>
+    <w:abstractNumId w:val="26"/>
   </w:num>
   <w:num w:numId="44">
     <w:abstractNumId w:val="4"/>
+  </w:num>
+  <w:num w:numId="45">
+    <w:abstractNumId w:val="18"/>
+  </w:num>
+  <w:num w:numId="46">
+    <w:abstractNumId w:val="28"/>
+  </w:num>
+  <w:num w:numId="47">
+    <w:abstractNumId w:val="35"/>
   </w:num>
   <w:numIdMacAtCleanup w:val="29"/>
 </w:numbering>
@@ -7481,7 +8256,7 @@
 </file>
 
 <file path=customXml/itemProps1.xml><?xml version="1.0" encoding="utf-8"?>
-<ds:datastoreItem xmlns:ds="http://schemas.openxmlformats.org/officeDocument/2006/customXml" ds:itemID="{AB05F205-E1D7-42DD-8CF4-E25D33A356BA}">
+<ds:datastoreItem xmlns:ds="http://schemas.openxmlformats.org/officeDocument/2006/customXml" ds:itemID="{8FDE67B3-BE53-4EB4-A4B5-56FDD433709A}">
   <ds:schemaRefs>
     <ds:schemaRef ds:uri="http://schemas.openxmlformats.org/officeDocument/2006/bibliography"/>
   </ds:schemaRefs>

</xml_diff>

<commit_message>
Añadida bibliografía y citas.
</commit_message>
<xml_diff>
--- a/Documentación/Memoria.docx
+++ b/Documentación/Memoria.docx
@@ -23,7 +23,31 @@
         <w:t>El LMS, Sistema de Gestión de A</w:t>
       </w:r>
       <w:r>
-        <w:t xml:space="preserve">prendizaje, es una aplicación instalada en un servidor que se va a emplear para gestionar las actividades relacionadas con la educación. </w:t>
+        <w:t>prendizaje, es una aplicación instalada en un servidor que se va a emplear para gestionar las actividades relacionadas con la educación</w:t>
+      </w:r>
+      <w:r>
+        <w:t xml:space="preserve"> </w:t>
+      </w:r>
+      <w:r>
+        <w:fldChar w:fldCharType="begin"/>
+      </w:r>
+      <w:r>
+        <w:instrText xml:space="preserve"> ADDIN ZOTERO_ITEM CSL_CITATION {"citationID":"1nh2ijvvom","properties":{"formattedCitation":"[1]","plainCitation":"[1]"},"citationItems":[{"id":45,"uris":["http://zotero.org/users/local/LLkhPqvS/items/ZUVM8PPV"],"uri":["http://zotero.org/users/local/LLkhPqvS/items/ZUVM8PPV"],"itemData":{"id":45,"type":"entry-encyclopedia","title":"Sistema de gestión de aprendizaje","container-title":"Wikipedia, la enciclopedia libre","source":"Wikipedia","abstract":"Un sistema de gestión de aprendizaje es un software instalado en un servidor web que se emplea para administrar, distribuir y controlar las actividades de formación no presencial (o aprendizaje electrónico) de una institución u organización. Permitiendo un trabajo de forma asíncrona entre los participantes.\nLas principales funciones del sistema de gestión de aprendizaje son: gestionar usuarios, recursos así como materiales y actividades de formación, administrar el acceso, controlar y hacer seguimiento del proceso de aprendizaje, realizar evaluaciones, generar informes, gestionar servicios de comunicación como foros de discusión, videoconferencias, entre otros.\nUn sistema de gestión de aprendizaje, generalmente, no incluye posibilidades de autoría (crear sus propios contenidos), sino que se focaliza en gestionar contenidos creados por fuentes diferentes. La labor de crear los contenidos para los cursos se desarrolla mediante un Learning Content Management System (LCMS).\nLa mayoría de los sistemas de gestión de aprendizaje funcionan con tecnología web.","URL":"https://es.wikipedia.org/w/index.php?title=Sistema_de_gesti%C3%B3n_de_aprendizaje&amp;oldid=87100903","note":"Page Version ID: 87100903","language":"es","issued":{"date-parts":[["2015",11,21]]},"accessed":{"date-parts":[["2015",12,18]]}}}],"schema":"https://github.com/citation-style-language/schema/raw/master/csl-citation.json"} </w:instrText>
+      </w:r>
+      <w:r>
+        <w:fldChar w:fldCharType="separate"/>
+      </w:r>
+      <w:r>
+        <w:rPr>
+          <w:rFonts w:ascii="Calibri" w:hAnsi="Calibri"/>
+        </w:rPr>
+        <w:t>[1]</w:t>
+      </w:r>
+      <w:r>
+        <w:fldChar w:fldCharType="end"/>
+      </w:r>
+      <w:r>
+        <w:t xml:space="preserve">. </w:t>
       </w:r>
     </w:p>
     <w:p>
@@ -128,7 +152,31 @@
         <w:t>Existen</w:t>
       </w:r>
       <w:r>
-        <w:t xml:space="preserve"> multitud de sistemas LMS disponibles para la comunidad educativa, tanto comerciales (WebCT, BlackBoard, entre otros) como de libre distribución (Moodle, Dokeos, Claroline, entre otros).</w:t>
+        <w:t xml:space="preserve"> multitud de sistemas LMS disponibles para la comunidad educativa, tanto comerciales (WebCT, BlackBoard, entre otros) como de libre distribución (Moodle, Dokeos, Claroline, entre otros)</w:t>
+      </w:r>
+      <w:r>
+        <w:t xml:space="preserve"> </w:t>
+      </w:r>
+      <w:r>
+        <w:fldChar w:fldCharType="begin"/>
+      </w:r>
+      <w:r>
+        <w:instrText xml:space="preserve"> ADDIN ZOTERO_ITEM CSL_CITATION {"citationID":"2bi3ge57qj","properties":{"formattedCitation":"[2]","plainCitation":"[2]"},"citationItems":[{"id":47,"uris":["http://zotero.org/users/local/LLkhPqvS/items/TP96HEUQ"],"uri":["http://zotero.org/users/local/LLkhPqvS/items/TP96HEUQ"],"itemData":{"id":47,"type":"report","title":"LMS-Moodle","URL":"http://ares.cnice.mec.es/informes/16/contenido/47.htm"}}],"schema":"https://github.com/citation-style-language/schema/raw/master/csl-citation.json"} </w:instrText>
+      </w:r>
+      <w:r>
+        <w:fldChar w:fldCharType="separate"/>
+      </w:r>
+      <w:r>
+        <w:rPr>
+          <w:rFonts w:ascii="Calibri" w:hAnsi="Calibri"/>
+        </w:rPr>
+        <w:t>[2]</w:t>
+      </w:r>
+      <w:r>
+        <w:fldChar w:fldCharType="end"/>
+      </w:r>
+      <w:r>
+        <w:t>.</w:t>
       </w:r>
     </w:p>
     <w:p>
@@ -165,7 +213,31 @@
         <w:t>Learning Management System</w:t>
       </w:r>
       <w:r>
-        <w:t>, LMS). Es la plataforma más utilizada de todos los LMS disponibles, muy popular entre los educadores de todo el mundo como una herramienta para crear sitios web dinámicas en línea para sus estudiantes.</w:t>
+        <w:t>, LMS). Es la plataforma más utilizada de todos los LMS disponibles, muy popular entre los educadores de todo el mundo como una herramienta para crear sitios web dinámicas en línea para sus estudiantes</w:t>
+      </w:r>
+      <w:r>
+        <w:t xml:space="preserve"> </w:t>
+      </w:r>
+      <w:r>
+        <w:fldChar w:fldCharType="begin"/>
+      </w:r>
+      <w:r>
+        <w:instrText xml:space="preserve"> ADDIN ZOTERO_ITEM CSL_CITATION {"citationID":"3gabvhs2","properties":{"formattedCitation":"[3]","plainCitation":"[3]"},"citationItems":[{"id":11,"uris":["http://zotero.org/users/local/LLkhPqvS/items/G8WQCA7I"],"uri":["http://zotero.org/users/local/LLkhPqvS/items/G8WQCA7I"],"itemData":{"id":11,"type":"entry-encyclopedia","title":"Moodle","container-title":"Wikipedia, la enciclopedia libre","source":"Wikipedia","abstract":"Moodle (pronunciación AFI /ˈmuːd(ə)l/) es una aplicación web de tipo Ambiente Educativo Virtual, un sistema de gestión de cursos, de distribución libre, que ayuda a los educadores a crear comunidades de aprendizaje en línea. Este tipo de plataformas tecnológicas también se conoce como LCMS (Learning Content Management System). La versión más reciente es la 3.0.\nMoodle fue creado por Martin Dougiamas, quien fue administrador de WebCT en la Universidad Tecnológica de Curtin. Basó su diseño en las ideas del constructivismo en pedagogía que afirman que el conocimiento se construye en la mente del estudiante en lugar de ser transmitido sin cambios a partir de libros o enseñanzas, y en el aprendizaje cooperativo. Un profesor que opera desde este punto de vista crea un ambiente centrado en el estudiante que le ayuda a construir ese conocimiento con base en sus habilidades y conocimientos propios en lugar de simplemente publicar y transmitir la información que se considera que los estudiantes deben conocer.\nLa primera versión de la herramienta apareció el 20 de agosto de 2002, a partir de allí han aparecido nuevas versiones de forma regular. Hasta julio de 2008, la base de usuarios registrados incluye más de 21 millones, distribuidos en 46.000 sitios en todo el mundo y está traducido a alrededor de 91 idiomas.\nEstas herramientas son de gran utilidad en el ámbito educativo, ya que permiten a los profesores la gestión de cursos virtuales para sus alumnos (educación a distancia, educación en línea o e-learning), o la utilización de un espacio en línea que dé apoyo a la presencialidad (aprendizaje semipresencial, blended learning o b-learning).\nUna de las ventajas es que respaldan la interacción grupal, al mismo tiempo que permite la conversación privada entre los estudiantes. Este medio es ideal para llevar a cabo evaluaciones del curso; en este caso el docente prepara una serie de preguntas y las plantea durante la realización del encuentro con sus estudiantes. Todos los participantes responden y, al mismo tiempo, pueden hacer observaciones sobre los comentarios expresados por los demás compañeros. Todos los participantes pueden contribuir simultáneamente mientras el sistema los identifica automáticamente y al finalizar aparece una transcripción del encuentro. No obstante, es necesario resaltar que estas herramientas sólo pueden ser utilizadas conectados a Internet.","URL":"https://es.wikipedia.org/w/index.php?title=Moodle&amp;oldid=87549375","note":"Page Version ID: 87549375","language":"es","issued":{"date-parts":[["2015",12,4]]},"accessed":{"date-parts":[["2015",12,15]]}}}],"schema":"https://github.com/citation-style-language/schema/raw/master/csl-citation.json"} </w:instrText>
+      </w:r>
+      <w:r>
+        <w:fldChar w:fldCharType="separate"/>
+      </w:r>
+      <w:r>
+        <w:rPr>
+          <w:rFonts w:ascii="Calibri" w:hAnsi="Calibri"/>
+        </w:rPr>
+        <w:t>[3]</w:t>
+      </w:r>
+      <w:r>
+        <w:fldChar w:fldCharType="end"/>
+      </w:r>
+      <w:r>
+        <w:t>.</w:t>
       </w:r>
     </w:p>
     <w:p>
@@ -178,7 +250,31 @@
     </w:p>
     <w:p>
       <w:r>
-        <w:t>Dentro de las características generales de Moodle encontramos:</w:t>
+        <w:t>Dentro de las características generales de Moodle encontr</w:t>
+      </w:r>
+      <w:r>
+        <w:t xml:space="preserve">amos </w:t>
+      </w:r>
+      <w:r>
+        <w:fldChar w:fldCharType="begin"/>
+      </w:r>
+      <w:r>
+        <w:instrText xml:space="preserve"> ADDIN ZOTERO_ITEM CSL_CITATION {"citationID":"1jrpb08e5n","properties":{"formattedCitation":"[2]","plainCitation":"[2]"},"citationItems":[{"id":47,"uris":["http://zotero.org/users/local/LLkhPqvS/items/TP96HEUQ"],"uri":["http://zotero.org/users/local/LLkhPqvS/items/TP96HEUQ"],"itemData":{"id":47,"type":"report","title":"LMS-Moodle","URL":"http://ares.cnice.mec.es/informes/16/contenido/47.htm"}}],"schema":"https://github.com/citation-style-language/schema/raw/master/csl-citation.json"} </w:instrText>
+      </w:r>
+      <w:r>
+        <w:fldChar w:fldCharType="separate"/>
+      </w:r>
+      <w:r>
+        <w:rPr>
+          <w:rFonts w:ascii="Calibri" w:hAnsi="Calibri"/>
+        </w:rPr>
+        <w:t>[2]</w:t>
+      </w:r>
+      <w:r>
+        <w:fldChar w:fldCharType="end"/>
+      </w:r>
+      <w:r>
+        <w:t>:</w:t>
       </w:r>
     </w:p>
     <w:p>
@@ -239,12 +335,7 @@
         </w:numPr>
       </w:pPr>
       <w:r>
-        <w:t xml:space="preserve">Puede ser utilizado para impartir múltiples cursos, a los cuales van a poder matricularse los diferentes alumnos. El profesor que ha creado el curso podrá dar </w:t>
-      </w:r>
-      <w:bookmarkStart w:id="0" w:name="_GoBack"/>
-      <w:bookmarkEnd w:id="0"/>
-      <w:r>
-        <w:t>acceso a invitados e incluso a otros profesores.</w:t>
+        <w:t>Puede ser utilizado para impartir múltiples cursos, a los cuales van a poder matricularse los diferentes alumnos. El profesor que ha creado el curso podrá dar acceso a invitados e incluso a otros profesores.</w:t>
       </w:r>
     </w:p>
     <w:p>
@@ -336,7 +427,31 @@
         <w:t xml:space="preserve">Separa las tareas de la aplicación en tres capas: modelos, vistas y controladores. Esto hará que la aplicación sea más sencilla de entender, permitiendo que las nuevas características se añadan fácilmente. Hacer cambios en una parte de la aplicación no va a afectar a las demás partes. </w:t>
       </w:r>
       <w:r>
-        <w:t>Explicación de cada una de las capas:</w:t>
+        <w:t>Explicación de cada una de las capas</w:t>
+      </w:r>
+      <w:r>
+        <w:t xml:space="preserve"> </w:t>
+      </w:r>
+      <w:r>
+        <w:fldChar w:fldCharType="begin"/>
+      </w:r>
+      <w:r>
+        <w:instrText xml:space="preserve"> ADDIN ZOTERO_ITEM CSL_CITATION {"citationID":"urtbha5bi","properties":{"formattedCitation":"[4]","plainCitation":"[4]"},"citationItems":[{"id":34,"uris":["http://zotero.org/users/local/LLkhPqvS/items/DJKK7J22"],"uri":["http://zotero.org/users/local/LLkhPqvS/items/DJKK7J22"],"itemData":{"id":34,"type":"chapter","title":"Modelo Vista Controlador","container-title":"CookBook","URL":"http://book.cakephp.org/2.0/es/cakephp-overview/understanding-model-view-controller.html"}}],"schema":"https://github.com/citation-style-language/schema/raw/master/csl-citation.json"} </w:instrText>
+      </w:r>
+      <w:r>
+        <w:fldChar w:fldCharType="separate"/>
+      </w:r>
+      <w:r>
+        <w:rPr>
+          <w:rFonts w:ascii="Calibri" w:hAnsi="Calibri"/>
+        </w:rPr>
+        <w:t>[4]</w:t>
+      </w:r>
+      <w:r>
+        <w:fldChar w:fldCharType="end"/>
+      </w:r>
+      <w:r>
+        <w:t>:</w:t>
       </w:r>
     </w:p>
     <w:p>
@@ -429,7 +544,31 @@
         <w:pStyle w:val="Cuerpo"/>
       </w:pPr>
       <w:r>
-        <w:t>Existen varios métodos ágiles de desarrollo software, algunos son: SCRUM, Kanban o Programación Extrema (XP).</w:t>
+        <w:t>Existen varios métodos ágiles de desarrollo software, algunos son: SCRUM, Kanban o Programación Extrema (XP)</w:t>
+      </w:r>
+      <w:r>
+        <w:t xml:space="preserve"> </w:t>
+      </w:r>
+      <w:r>
+        <w:fldChar w:fldCharType="begin"/>
+      </w:r>
+      <w:r>
+        <w:instrText xml:space="preserve"> ADDIN ZOTERO_ITEM CSL_CITATION {"citationID":"16467lfb8q","properties":{"formattedCitation":"[5]","plainCitation":"[5]"},"citationItems":[{"id":35,"uris":["http://zotero.org/users/local/LLkhPqvS/items/TGX2QGFX"],"uri":["http://zotero.org/users/local/LLkhPqvS/items/TGX2QGFX"],"itemData":{"id":35,"type":"entry-encyclopedia","title":"Desarrollo ágil de software","container-title":"Wikipedia, la enciclopedia libre","source":"Wikipedia","abstract":"El desarrollo ágil de software envuelve un enfoque para la toma de decisiones en los proyectos de software, que se refiere a métodos de ingeniería del software basados en el desarrollo iterativo e incremental, donde los requisitos y soluciones evolucionan con el tiempo según la necesidad del proyecto. Así el trabajo es realizado mediante la colaboración de equipos auto-organizados y multidisciplinarios, inmersos en un proceso compartido de toma de decisiones a corto plazo.\nCada iteración del ciclo de vida incluye: planificación, análisis de requisitos, diseño, codificación, pruebas y documentación. Teniendo gran importancia el concepto de \"Finalizado\" (Done), ya que el objetivo de cada iteración no es agregar toda la funcionalidad para justificar el lanzamiento del producto al mercado, sino incrementar el valor por medio de \"software que funciona\" (sin errores).\nLos métodos ágiles enfatizan las comunicaciones cara a cara en vez de la documentación. La mayoría de los equipos ágiles están localizados en una simple oficina abierta, a veces llamadas \"plataformas de lanzamiento\" (bullpen en inglés). La oficina debe incluir revisores, escritores de documentación y ayuda, diseñadores de iteración y directores de proyecto. Los métodos ágiles también enfatizan que el software funcional es la primera medida del progreso. Combinado con la preferencia por las comunicaciones cara a cara, generalmente los métodos ágiles son criticados y tratados como \"indisciplinados\" por la falta de documentación técnica.","URL":"https://es.wikipedia.org/w/index.php?title=Desarrollo_%C3%A1gil_de_software&amp;oldid=87691416","note":"Page Version ID: 87691416","language":"es","issued":{"date-parts":[["2015",12,10]]},"accessed":{"date-parts":[["2015",12,18]]}}}],"schema":"https://github.com/citation-style-language/schema/raw/master/csl-citation.json"} </w:instrText>
+      </w:r>
+      <w:r>
+        <w:fldChar w:fldCharType="separate"/>
+      </w:r>
+      <w:r>
+        <w:rPr>
+          <w:rFonts w:ascii="Calibri" w:hAnsi="Calibri"/>
+        </w:rPr>
+        <w:t>[5]</w:t>
+      </w:r>
+      <w:r>
+        <w:fldChar w:fldCharType="end"/>
+      </w:r>
+      <w:r>
+        <w:t>.</w:t>
       </w:r>
     </w:p>
     <w:p>
@@ -455,7 +594,31 @@
         <w:t>feedback</w:t>
       </w:r>
       <w:r>
-        <w:t xml:space="preserve"> o retroalimentación y seguimiento estricto del plan inicial de desarrollo.</w:t>
+        <w:t xml:space="preserve"> o retroalimentación y seguimiento estricto del plan inicial de desarrollo</w:t>
+      </w:r>
+      <w:r>
+        <w:t xml:space="preserve"> </w:t>
+      </w:r>
+      <w:r>
+        <w:fldChar w:fldCharType="begin"/>
+      </w:r>
+      <w:r>
+        <w:instrText xml:space="preserve"> ADDIN ZOTERO_ITEM CSL_CITATION {"citationID":"lpgvautdi","properties":{"formattedCitation":"[6]","plainCitation":"[6]"},"citationItems":[{"id":37,"uris":["http://zotero.org/users/local/LLkhPqvS/items/IKQIKG84"],"uri":["http://zotero.org/users/local/LLkhPqvS/items/IKQIKG84"],"itemData":{"id":37,"type":"post-weblog","title":"Mantenimiento de computadores: Metodologías de Desarrollo Ágiles Vs. Metodologías Tradicionales","container-title":"Mantenimiento de computadores","URL":"http://rdsoporteymantenimientodepc.blogspot.com.es/2014/03/metodologias-de-desarrollo-agiles-vs.html","shortTitle":"Mantenimiento de computadores","author":[{"family":"Dario","given":"Rubén"}],"issued":{"date-parts":[["2014",3,20]]},"accessed":{"date-parts":[["2015",12,18]]}}}],"schema":"https://github.com/citation-style-language/schema/raw/master/csl-citation.json"} </w:instrText>
+      </w:r>
+      <w:r>
+        <w:fldChar w:fldCharType="separate"/>
+      </w:r>
+      <w:r>
+        <w:rPr>
+          <w:rFonts w:ascii="Calibri" w:hAnsi="Calibri"/>
+        </w:rPr>
+        <w:t>[6]</w:t>
+      </w:r>
+      <w:r>
+        <w:fldChar w:fldCharType="end"/>
+      </w:r>
+      <w:r>
+        <w:t>.</w:t>
       </w:r>
     </w:p>
     <w:p>
@@ -473,12 +636,60 @@
     </w:p>
     <w:p>
       <w:r>
-        <w:t>Principalmente este proceso se caracteriza por: realizar constantes entregas parciales del producto final, presentar requisitos cambiantes o poco definidos, la innovación, competitividad, flexibilidad y la productividad. Por lo tanto SCRUM está especialmente indicado para proyectos en entornos complejos, pero también se utiliza en situaciones en las que no se está entregando al cliente lo que necesita.</w:t>
-      </w:r>
-    </w:p>
-    <w:p>
-      <w:r>
-        <w:t>Dentro de SCRUM existen varios roles:</w:t>
+        <w:t>Principalmente este proceso se caracteriza por: realizar constantes entregas parciales del producto final, presentar requisitos cambiantes o poco definidos, la innovación, competitividad, flexibilidad y la productividad. Por lo tanto SCRUM está especialmente indicado para proyectos en entornos complejos, pero también se utiliza en situaciones en las que no se está entregando al cliente lo que necesita</w:t>
+      </w:r>
+      <w:r>
+        <w:t xml:space="preserve"> </w:t>
+      </w:r>
+      <w:r>
+        <w:fldChar w:fldCharType="begin"/>
+      </w:r>
+      <w:r>
+        <w:instrText xml:space="preserve"> ADDIN ZOTERO_ITEM CSL_CITATION {"citationID":"14bub36pov","properties":{"formattedCitation":"[7]","plainCitation":"[7]"},"citationItems":[{"id":39,"uris":["http://zotero.org/users/local/LLkhPqvS/items/52PF9EJ4"],"uri":["http://zotero.org/users/local/LLkhPqvS/items/52PF9EJ4"],"itemData":{"id":39,"type":"post-weblog","title":"Qué es SCRUM","container-title":"Proyectos Ágiles","abstract":"Scrum es un proceso en el que se aplican de manera regular un conjunto de buenas prácticas para trabajar colaborativamente, en equipo, y obtener el mejor resultado posible de un proyecto. Estas prá...","URL":"http://proyectosagiles.org/que-es-scrum/","accessed":{"date-parts":[["2015",12,18]]}}}],"schema":"https://github.com/citation-style-language/schema/raw/master/csl-citation.json"} </w:instrText>
+      </w:r>
+      <w:r>
+        <w:fldChar w:fldCharType="separate"/>
+      </w:r>
+      <w:r>
+        <w:rPr>
+          <w:rFonts w:ascii="Calibri" w:hAnsi="Calibri"/>
+        </w:rPr>
+        <w:t>[7]</w:t>
+      </w:r>
+      <w:r>
+        <w:fldChar w:fldCharType="end"/>
+      </w:r>
+      <w:r>
+        <w:t>.</w:t>
+      </w:r>
+    </w:p>
+    <w:p>
+      <w:r>
+        <w:t>Dentro de SCRUM existen varios roles</w:t>
+      </w:r>
+      <w:r>
+        <w:t xml:space="preserve"> </w:t>
+      </w:r>
+      <w:r>
+        <w:fldChar w:fldCharType="begin"/>
+      </w:r>
+      <w:r>
+        <w:instrText xml:space="preserve"> ADDIN ZOTERO_ITEM CSL_CITATION {"citationID":"lg5d9pknd","properties":{"formattedCitation":"[8]","plainCitation":"[8]"},"citationItems":[{"id":41,"uris":["http://zotero.org/users/local/LLkhPqvS/items/ZK98J4J2"],"uri":["http://zotero.org/users/local/LLkhPqvS/items/ZK98J4J2"],"itemData":{"id":41,"type":"webpage","title":"Proceso y Roles de Scrum","URL":"https://www.softeng.es/es-es/empresa/metodologias-de-trabajo/metodologia-scrum/proceso-roles-de-scrum.html","accessed":{"date-parts":[["2015",12,18]]}}}],"schema":"https://github.com/citation-style-language/schema/raw/master/csl-citation.json"} </w:instrText>
+      </w:r>
+      <w:r>
+        <w:fldChar w:fldCharType="separate"/>
+      </w:r>
+      <w:r>
+        <w:rPr>
+          <w:rFonts w:ascii="Calibri" w:hAnsi="Calibri"/>
+        </w:rPr>
+        <w:t>[8]</w:t>
+      </w:r>
+      <w:r>
+        <w:fldChar w:fldCharType="end"/>
+      </w:r>
+      <w:r>
+        <w:t>:</w:t>
       </w:r>
     </w:p>
     <w:p>
@@ -634,12 +845,75 @@
         <w:t>tags</w:t>
       </w:r>
       <w:r>
-        <w:t xml:space="preserve"> que aparecen especificadas a través de corchetes o paréntesis angulares &lt; y &gt;. </w:t>
-      </w:r>
-    </w:p>
-    <w:p>
-      <w:r>
-        <w:t>HTML5 es la última versión de HTML, y representa dos conceptos nuevos:</w:t>
+        <w:t xml:space="preserve"> que aparecen especificadas a través de corchetes o paréntesis angulares &lt; y &gt;</w:t>
+      </w:r>
+      <w:r>
+        <w:rPr>
+          <w:rFonts w:ascii="Calibri" w:hAnsi="Calibri"/>
+        </w:rPr>
+        <w:t xml:space="preserve"> </w:t>
+      </w:r>
+      <w:r>
+        <w:rPr>
+          <w:rFonts w:ascii="Calibri" w:hAnsi="Calibri"/>
+        </w:rPr>
+        <w:fldChar w:fldCharType="begin"/>
+      </w:r>
+      <w:r>
+        <w:rPr>
+          <w:rFonts w:ascii="Calibri" w:hAnsi="Calibri"/>
+        </w:rPr>
+        <w:instrText xml:space="preserve"> ADDIN ZOTERO_ITEM CSL_CITATION {"citationID":"27vf4u9092","properties":{"formattedCitation":"[9]","plainCitation":"[9]"},"citationItems":[{"id":16,"uris":["http://zotero.org/users/local/LLkhPqvS/items/4B24PIR6"],"uri":["http://zotero.org/users/local/LLkhPqvS/items/4B24PIR6"],"itemData":{"id":16,"type":"webpage","title":"Definición de html — Definicion.de","container-title":"Definición.de","URL":"http://definicion.de/html/","accessed":{"date-parts":[["2015",12,12]]}}}],"schema":"https://github.com/citation-style-language/schema/raw/master/csl-citation.json"} </w:instrText>
+      </w:r>
+      <w:r>
+        <w:rPr>
+          <w:rFonts w:ascii="Calibri" w:hAnsi="Calibri"/>
+        </w:rPr>
+        <w:fldChar w:fldCharType="separate"/>
+      </w:r>
+      <w:r>
+        <w:rPr>
+          <w:rFonts w:ascii="Calibri" w:hAnsi="Calibri"/>
+        </w:rPr>
+        <w:t>[9]</w:t>
+      </w:r>
+      <w:r>
+        <w:rPr>
+          <w:rFonts w:ascii="Calibri" w:hAnsi="Calibri"/>
+        </w:rPr>
+        <w:fldChar w:fldCharType="end"/>
+      </w:r>
+      <w:r>
+        <w:t xml:space="preserve">. </w:t>
+      </w:r>
+    </w:p>
+    <w:p>
+      <w:r>
+        <w:t>HTML5 es la última versión de HTML, y representa dos conceptos nuevos</w:t>
+      </w:r>
+      <w:r>
+        <w:t xml:space="preserve"> </w:t>
+      </w:r>
+      <w:r>
+        <w:fldChar w:fldCharType="begin"/>
+      </w:r>
+      <w:r>
+        <w:instrText xml:space="preserve"> ADDIN ZOTERO_ITEM CSL_CITATION {"citationID":"24r61k570g","properties":{"formattedCitation":"[10]","plainCitation":"[10]"},"citationItems":[{"id":19,"uris":["http://zotero.org/users/local/LLkhPqvS/items/BT727QR8"],"uri":["http://zotero.org/users/local/LLkhPqvS/items/BT727QR8"],"itemData":{"id":19,"type":"webpage","title":"HTML5","container-title":"Mozilla Developer Network","abstract":"HTML5 es la última versión de HTML . Se trata de una nueva versión de HTML, con nuevos elementos, atributos y comportamientos. Contiene un conjunto más amplio de tecnologías que permite a los sitios Web y a las aplicaciones ser más diversas y de gran alcance.","URL":"https://developer.mozilla.org/es/docs/HTML/HTML5","accessed":{"date-parts":[["2015",12,12]]}}}],"schema":"https://github.com/citation-style-language/schema/raw/master/csl-citation.json"} </w:instrText>
+      </w:r>
+      <w:r>
+        <w:fldChar w:fldCharType="separate"/>
+      </w:r>
+      <w:r>
+        <w:rPr>
+          <w:rFonts w:ascii="Calibri" w:hAnsi="Calibri"/>
+        </w:rPr>
+        <w:t>[10]</w:t>
+      </w:r>
+      <w:r>
+        <w:fldChar w:fldCharType="end"/>
+      </w:r>
+      <w:r>
+        <w:t>:</w:t>
       </w:r>
     </w:p>
     <w:p>
@@ -708,7 +982,31 @@
     </w:p>
     <w:p>
       <w:r>
-        <w:t>Algunas de las características de este lenguaje son las siguientes:</w:t>
+        <w:t>Algunas de las características de este lenguaje son las siguientes</w:t>
+      </w:r>
+      <w:r>
+        <w:t xml:space="preserve"> </w:t>
+      </w:r>
+      <w:r>
+        <w:fldChar w:fldCharType="begin"/>
+      </w:r>
+      <w:r>
+        <w:instrText xml:space="preserve"> ADDIN ZOTERO_ITEM CSL_CITATION {"citationID":"137bam61q6","properties":{"formattedCitation":"[11]","plainCitation":"[11]"},"citationItems":[{"id":22,"uris":["http://zotero.org/users/local/LLkhPqvS/items/CPJT3AKN"],"uri":["http://zotero.org/users/local/LLkhPqvS/items/CPJT3AKN"],"itemData":{"id":22,"type":"entry-encyclopedia","title":"PHP","container-title":"Wikipedia, la enciclopedia libre","source":"Wikipedia","abstract":"PHP es un lenguaje de programación de uso general de código del lado del servidor originalmente diseñado para el desarrollo web de contenido dinámico. Fue uno de los primeros lenguajes de programación del lado del servidor que se podían incorporar directamente en el documento HTML en lugar de llamar a un archivo externo que procese los datos. El código es interpretado por un servidor web con un módulo de procesador de PHP que genera la página Web resultante. PHP ha evolucionado por lo que ahora incluye también una interfaz de línea de comandos que puede ser usada en aplicaciones gráficas independientes. Puede ser usado en la mayoría de los servidores web al igual que en casi todos los sistemas operativos y plataformas sin ningún costo.\nPHP se considera uno de los lenguajes más flexibles, potentes y de alto rendimiento conocidos hasta el día de hoy[cita requerida], lo que ha atraído el interés de múltiples sitios con gran demanda de tráfico, como Facebook, para optar por el mismo como tecnología de servidor.\nFue creado originalmente por Rasmus Lerdorf en 1995. Actualmente el lenguaje sigue siendo desarrollado con nuevas funciones por el grupo PHP. Este lenguaje forma parte del software libre publicado bajo la licencia PHP, que es incompatible con la Licencia Pública General de GNU debido a las restricciones del uso del término PHP.","URL":"https://es.wikipedia.org/w/index.php?title=PHP&amp;oldid=87633083","note":"Page Version ID: 87633083","language":"es","issued":{"date-parts":[["2015",12,7]]},"accessed":{"date-parts":[["2015",12,12]]}}}],"schema":"https://github.com/citation-style-language/schema/raw/master/csl-citation.json"} </w:instrText>
+      </w:r>
+      <w:r>
+        <w:fldChar w:fldCharType="separate"/>
+      </w:r>
+      <w:r>
+        <w:rPr>
+          <w:rFonts w:ascii="Calibri" w:hAnsi="Calibri"/>
+        </w:rPr>
+        <w:t>[11]</w:t>
+      </w:r>
+      <w:r>
+        <w:fldChar w:fldCharType="end"/>
+      </w:r>
+      <w:r>
+        <w:t>:</w:t>
       </w:r>
     </w:p>
     <w:p>
@@ -815,7 +1113,31 @@
         <w:t>responsive design</w:t>
       </w:r>
       <w:r>
-        <w:t xml:space="preserve"> o diseño adaptativo.</w:t>
+        <w:t xml:space="preserve"> o diseño adaptativo</w:t>
+      </w:r>
+      <w:r>
+        <w:t xml:space="preserve"> </w:t>
+      </w:r>
+      <w:r>
+        <w:fldChar w:fldCharType="begin"/>
+      </w:r>
+      <w:r>
+        <w:instrText xml:space="preserve"> ADDIN ZOTERO_ITEM CSL_CITATION {"citationID":"2faqgqapqo","properties":{"formattedCitation":"[12]","plainCitation":"[12]"},"citationItems":[{"id":3,"uris":["http://zotero.org/users/local/LLkhPqvS/items/FNGWFEBW"],"uri":["http://zotero.org/users/local/LLkhPqvS/items/FNGWFEBW"],"itemData":{"id":3,"type":"post-weblog","title":"¿Qué es Bootstrap y cómo funciona en el diseño web?","container-title":"Chucherías","abstract":"Bootstrap, es un framework originalmente creado por Twitter, que permite crear interfaces web con CSS y JavaScript, cuya particularidad es la de adaptar la inte","URL":"http://www.arweb.com/chucherias/editorial/%c2%bfque-es-bootstrap-y-como-funciona-en-el-diseno-web.htm","accessed":{"date-parts":[["2015",12,15]]}}}],"schema":"https://github.com/citation-style-language/schema/raw/master/csl-citation.json"} </w:instrText>
+      </w:r>
+      <w:r>
+        <w:fldChar w:fldCharType="separate"/>
+      </w:r>
+      <w:r>
+        <w:rPr>
+          <w:rFonts w:ascii="Calibri" w:hAnsi="Calibri"/>
+        </w:rPr>
+        <w:t>[12]</w:t>
+      </w:r>
+      <w:r>
+        <w:fldChar w:fldCharType="end"/>
+      </w:r>
+      <w:r>
+        <w:t>.</w:t>
       </w:r>
     </w:p>
     <w:p>
@@ -926,7 +1248,31 @@
     </w:p>
     <w:p>
       <w:r>
-        <w:t xml:space="preserve">Presenta multitud de ventajas para los desarrolladores ya que permite relacionar aplicaciones escritas en diferentes lenguajes y pertenecientes a diferentes plataformas. Se caracteriza por su gran potencial, fácil uso e innegable utilidad. </w:t>
+        <w:t>Presenta multitud de ventajas para los desarrolladores ya que permite relacionar aplicaciones escritas en diferentes lenguajes y pertenecientes a diferentes plataformas. Se caracteriza por su gran potencial, fácil uso e innegable utilidad</w:t>
+      </w:r>
+      <w:r>
+        <w:t xml:space="preserve"> </w:t>
+      </w:r>
+      <w:r>
+        <w:fldChar w:fldCharType="begin"/>
+      </w:r>
+      <w:r>
+        <w:instrText xml:space="preserve"> ADDIN ZOTERO_ITEM CSL_CITATION {"citationID":"r0qvkl3j8","properties":{"formattedCitation":"[13]","plainCitation":"[13]"},"citationItems":[{"id":5,"uris":["http://zotero.org/users/local/LLkhPqvS/items/R652F733"],"uri":["http://zotero.org/users/local/LLkhPqvS/items/R652F733"],"itemData":{"id":5,"type":"webpage","title":"Definición de XML — Definicion.de","container-title":"Definición.de","URL":"http://definicion.de/xml/","accessed":{"date-parts":[["2015",12,15]]}}}],"schema":"https://github.com/citation-style-language/schema/raw/master/csl-citation.json"} </w:instrText>
+      </w:r>
+      <w:r>
+        <w:fldChar w:fldCharType="separate"/>
+      </w:r>
+      <w:r>
+        <w:rPr>
+          <w:rFonts w:ascii="Calibri" w:hAnsi="Calibri"/>
+        </w:rPr>
+        <w:t>[13]</w:t>
+      </w:r>
+      <w:r>
+        <w:fldChar w:fldCharType="end"/>
+      </w:r>
+      <w:r>
+        <w:t xml:space="preserve">. </w:t>
       </w:r>
     </w:p>
     <w:p>
@@ -1023,7 +1369,31 @@
     </w:p>
     <w:p>
       <w:r>
-        <w:t>Herramienta utilizada para alojar proyectos y llevar a cabo el control de versiones. El código es almacenado de forma pública pero también es posible hacerlo de forma privada, creando una cuenta de pago.</w:t>
+        <w:t>Herramienta utilizada para alojar proyectos y llevar a cabo el control de versiones. El código es almacenado de forma pública pero también es posible hacerlo de forma privada, creando una cuenta de pago</w:t>
+      </w:r>
+      <w:r>
+        <w:t xml:space="preserve"> </w:t>
+      </w:r>
+      <w:r>
+        <w:fldChar w:fldCharType="begin"/>
+      </w:r>
+      <w:r>
+        <w:instrText xml:space="preserve"> ADDIN ZOTERO_ITEM CSL_CITATION {"citationID":"29749nnia0","properties":{"formattedCitation":"[14]","plainCitation":"[14]"},"citationItems":[{"id":7,"uris":["http://zotero.org/users/local/LLkhPqvS/items/CJGM449V"],"uri":["http://zotero.org/users/local/LLkhPqvS/items/CJGM449V"],"itemData":{"id":7,"type":"entry-encyclopedia","title":"GitHub","container-title":"Wikipedia, la enciclopedia libre","source":"Wikipedia","abstract":"GitHub es una forja (plataforma de desarrollo colaborativo) para alojar proyectos utilizando el sistema de control de versiones Git. Utiliza el framework Ruby on Rails por GitHub, Inc. (anteriormente conocida como Logical Awesome). Desde enero de 2010, GitHub opera bajo el nombre de GitHub, Inc. El código se almacena de forma pública, aunque también se puede hacer de forma privada, creando una cuenta de pago.","URL":"https://es.wikipedia.org/w/index.php?title=GitHub&amp;oldid=86906534","note":"Page Version ID: 86906534","language":"es","issued":{"date-parts":[["2015",11,15]]},"accessed":{"date-parts":[["2015",12,15]]}}}],"schema":"https://github.com/citation-style-language/schema/raw/master/csl-citation.json"} </w:instrText>
+      </w:r>
+      <w:r>
+        <w:fldChar w:fldCharType="separate"/>
+      </w:r>
+      <w:r>
+        <w:rPr>
+          <w:rFonts w:ascii="Calibri" w:hAnsi="Calibri"/>
+        </w:rPr>
+        <w:t>[14]</w:t>
+      </w:r>
+      <w:r>
+        <w:fldChar w:fldCharType="end"/>
+      </w:r>
+      <w:r>
+        <w:t>.</w:t>
       </w:r>
     </w:p>
     <w:p>
@@ -1097,6 +1467,27 @@
         <w:t>en los que tanto profesores como alumnos podrán matricularse</w:t>
       </w:r>
       <w:r>
+        <w:t xml:space="preserve"> </w:t>
+      </w:r>
+      <w:r>
+        <w:fldChar w:fldCharType="begin"/>
+      </w:r>
+      <w:r>
+        <w:instrText xml:space="preserve"> ADDIN ZOTERO_ITEM CSL_CITATION {"citationID":"1hk1pnmog7","properties":{"formattedCitation":"[3]","plainCitation":"[3]"},"citationItems":[{"id":11,"uris":["http://zotero.org/users/local/LLkhPqvS/items/G8WQCA7I"],"uri":["http://zotero.org/users/local/LLkhPqvS/items/G8WQCA7I"],"itemData":{"id":11,"type":"entry-encyclopedia","title":"Moodle","container-title":"Wikipedia, la enciclopedia libre","source":"Wikipedia","abstract":"Moodle (pronunciación AFI /ˈmuːd(ə)l/) es una aplicación web de tipo Ambiente Educativo Virtual, un sistema de gestión de cursos, de distribución libre, que ayuda a los educadores a crear comunidades de aprendizaje en línea. Este tipo de plataformas tecnológicas también se conoce como LCMS (Learning Content Management System). La versión más reciente es la 3.0.\nMoodle fue creado por Martin Dougiamas, quien fue administrador de WebCT en la Universidad Tecnológica de Curtin. Basó su diseño en las ideas del constructivismo en pedagogía que afirman que el conocimiento se construye en la mente del estudiante en lugar de ser transmitido sin cambios a partir de libros o enseñanzas, y en el aprendizaje cooperativo. Un profesor que opera desde este punto de vista crea un ambiente centrado en el estudiante que le ayuda a construir ese conocimiento con base en sus habilidades y conocimientos propios en lugar de simplemente publicar y transmitir la información que se considera que los estudiantes deben conocer.\nLa primera versión de la herramienta apareció el 20 de agosto de 2002, a partir de allí han aparecido nuevas versiones de forma regular. Hasta julio de 2008, la base de usuarios registrados incluye más de 21 millones, distribuidos en 46.000 sitios en todo el mundo y está traducido a alrededor de 91 idiomas.\nEstas herramientas son de gran utilidad en el ámbito educativo, ya que permiten a los profesores la gestión de cursos virtuales para sus alumnos (educación a distancia, educación en línea o e-learning), o la utilización de un espacio en línea que dé apoyo a la presencialidad (aprendizaje semipresencial, blended learning o b-learning).\nUna de las ventajas es que respaldan la interacción grupal, al mismo tiempo que permite la conversación privada entre los estudiantes. Este medio es ideal para llevar a cabo evaluaciones del curso; en este caso el docente prepara una serie de preguntas y las plantea durante la realización del encuentro con sus estudiantes. Todos los participantes responden y, al mismo tiempo, pueden hacer observaciones sobre los comentarios expresados por los demás compañeros. Todos los participantes pueden contribuir simultáneamente mientras el sistema los identifica automáticamente y al finalizar aparece una transcripción del encuentro. No obstante, es necesario resaltar que estas herramientas sólo pueden ser utilizadas conectados a Internet.","URL":"https://es.wikipedia.org/w/index.php?title=Moodle&amp;oldid=87549375","note":"Page Version ID: 87549375","language":"es","issued":{"date-parts":[["2015",12,4]]},"accessed":{"date-parts":[["2015",12,15]]}}}],"schema":"https://github.com/citation-style-language/schema/raw/master/csl-citation.json"} </w:instrText>
+      </w:r>
+      <w:r>
+        <w:fldChar w:fldCharType="separate"/>
+      </w:r>
+      <w:r>
+        <w:rPr>
+          <w:rFonts w:ascii="Calibri" w:hAnsi="Calibri"/>
+        </w:rPr>
+        <w:t>[3]</w:t>
+      </w:r>
+      <w:r>
+        <w:fldChar w:fldCharType="end"/>
+      </w:r>
+      <w:r>
         <w:t>.</w:t>
       </w:r>
     </w:p>
@@ -1221,7 +1612,31 @@
     </w:p>
     <w:p>
       <w:r>
-        <w:t>Esta herramienta ha sido utilizada para crear el servidor. Se caracteriza por que puede ser usado de forma libre, sin tener que usar ningún tipo de licencia.</w:t>
+        <w:t>Esta herramienta ha sido utilizada para crear el servidor. Se caracteriza por que puede ser usado de forma libre, sin tener que usar ningún tipo de licencia</w:t>
+      </w:r>
+      <w:r>
+        <w:t xml:space="preserve"> </w:t>
+      </w:r>
+      <w:r>
+        <w:fldChar w:fldCharType="begin"/>
+      </w:r>
+      <w:r>
+        <w:instrText xml:space="preserve"> ADDIN ZOTERO_ITEM CSL_CITATION {"citationID":"6i0ghvk0t","properties":{"formattedCitation":"[15]","plainCitation":"[15]"},"citationItems":[{"id":26,"uris":["http://zotero.org/users/local/LLkhPqvS/items/I2HUIEZM"],"uri":["http://zotero.org/users/local/LLkhPqvS/items/I2HUIEZM"],"itemData":{"id":26,"type":"post-weblog","title":"PHP: WampServer Definicion, Instalación y configuración","URL":"http://codegeando.blogspot.com.es/2013/03/php-wampserver-definicion-instalacion-y.html","shortTitle":"PHP","accessed":{"date-parts":[["2015",12,17]]}}}],"schema":"https://github.com/citation-style-language/schema/raw/master/csl-citation.json"} </w:instrText>
+      </w:r>
+      <w:r>
+        <w:fldChar w:fldCharType="separate"/>
+      </w:r>
+      <w:r>
+        <w:rPr>
+          <w:rFonts w:ascii="Calibri" w:hAnsi="Calibri"/>
+        </w:rPr>
+        <w:t>[15]</w:t>
+      </w:r>
+      <w:r>
+        <w:fldChar w:fldCharType="end"/>
+      </w:r>
+      <w:r>
+        <w:t>.</w:t>
       </w:r>
     </w:p>
     <w:p>
@@ -1267,7 +1682,31 @@
     </w:p>
     <w:p>
       <w:r>
-        <w:t>Algunas de sus características son las siguientes:</w:t>
+        <w:t>Algunas de sus características son las siguientes</w:t>
+      </w:r>
+      <w:r>
+        <w:t xml:space="preserve"> </w:t>
+      </w:r>
+      <w:r>
+        <w:fldChar w:fldCharType="begin"/>
+      </w:r>
+      <w:r>
+        <w:instrText xml:space="preserve"> ADDIN ZOTERO_ITEM CSL_CITATION {"citationID":"fitli040q","properties":{"formattedCitation":"[16]","plainCitation":"[16]"},"citationItems":[{"id":28,"uris":["http://zotero.org/users/local/LLkhPqvS/items/562AH3R4"],"uri":["http://zotero.org/users/local/LLkhPqvS/items/562AH3R4"],"itemData":{"id":28,"type":"entry-encyclopedia","title":"MySQL","container-title":"Wikipedia, la enciclopedia libre","source":"Wikipedia","abstract":"MySQL es un sistema de gestión de bases de datos relacional, multihilo y multiusuario con más de seis millones de instalaciones. MySQL AB —desde enero de 2008 una subsidiaria de Sun Microsystems y ésta a su vez de Oracle Corporation desde abril de 2009— desarrolla MySQL como software libre en un esquema de licenciamiento dual.\nPor un lado se ofrece bajo la GNU GPL para cualquier uso compatible con esta licencia, pero para aquellas empresas que quieran incorporarlo en productos privativos deben comprar a la empresa una licencia específica que les permita este uso. Está desarrollado en su mayor parte en ANSI C.\nAl contrario de proyectos como Apache, donde el software es desarrollado por una comunidad pública y los derechos de autor del código están en poder del autor individual, MySQL es patrocinado por una empresa privada, que posee el copyright de la mayor parte del código. Esto es lo que posibilita el esquema de licenciamiento anteriormente mencionado. Además de la venta de licencias privativas, la compañía ofrece soporte y servicios. Para sus operaciones contratan trabajadores alrededor del mundo que colaboran vía Internet. MySQL AB fue fundado por David Axmark, Allan Larsson y Michael Widenius.\nMySQL es usado por muchos sitios web grandes y populares, como Wikipedia, Google  (aunque no para búsquedas), Facebook,   Twitter, Flickr, y YouTube.","URL":"https://es.wikipedia.org/w/index.php?title=MySQL&amp;oldid=87267567","note":"Page Version ID: 87267567","language":"es","issued":{"date-parts":[["2015",11,26]]},"accessed":{"date-parts":[["2015",12,17]]}}}],"schema":"https://github.com/citation-style-language/schema/raw/master/csl-citation.json"} </w:instrText>
+      </w:r>
+      <w:r>
+        <w:fldChar w:fldCharType="separate"/>
+      </w:r>
+      <w:r>
+        <w:rPr>
+          <w:rFonts w:ascii="Calibri" w:hAnsi="Calibri"/>
+        </w:rPr>
+        <w:t>[16]</w:t>
+      </w:r>
+      <w:r>
+        <w:fldChar w:fldCharType="end"/>
+      </w:r>
+      <w:r>
+        <w:t>:</w:t>
       </w:r>
     </w:p>
     <w:p>
@@ -1382,7 +1821,31 @@
         <w:t>HeidiSQL</w:t>
       </w:r>
       <w:r>
-        <w:t xml:space="preserve"> son las siguientes:</w:t>
+        <w:t xml:space="preserve"> son las siguientes</w:t>
+      </w:r>
+      <w:r>
+        <w:t xml:space="preserve"> </w:t>
+      </w:r>
+      <w:r>
+        <w:fldChar w:fldCharType="begin"/>
+      </w:r>
+      <w:r>
+        <w:instrText xml:space="preserve"> ADDIN ZOTERO_ITEM CSL_CITATION {"citationID":"12loo5oamm","properties":{"formattedCitation":"[17]","plainCitation":"[17]"},"citationItems":[{"id":30,"uris":["http://zotero.org/users/local/LLkhPqvS/items/KC2V846U"],"uri":["http://zotero.org/users/local/LLkhPqvS/items/KC2V846U"],"itemData":{"id":30,"type":"webpage","title":"HeidiSQL, la gestión de tus bases de datos a golpe de clic","abstract":"MySQL es una de las bases de datos relacionales más utilizadas en Internet. Potente, rápida y con poco gasto de recursos, esta herramienta, que se distribuye bajo licencia GLP, es un imprescindible para muchos diseñadores web. Aunque es recomendable aprender a trabajar SQL desde la línea de comandos, los no expertos tienen alternativas para trabajar con sus bases de datos a golpe de clic.HeidiSQL es una interfaz gráfica opensource para la gestión simplificada de tus bases de datos MySQL locales y/o remotas. Esta ligera aplicación gratuita ofrece una gran cantidad de funcionalidades para que la gestión de tus bases   …","URL":"http://empresayeconomia.republica.com/aplicaciones-para-empresas/heidisql-la-gestion-de-tus-bases-de-datos-a-golpe-de-clic.html","accessed":{"date-parts":[["2015",12,17]]}}}],"schema":"https://github.com/citation-style-language/schema/raw/master/csl-citation.json"} </w:instrText>
+      </w:r>
+      <w:r>
+        <w:fldChar w:fldCharType="separate"/>
+      </w:r>
+      <w:r>
+        <w:rPr>
+          <w:rFonts w:ascii="Calibri" w:hAnsi="Calibri"/>
+        </w:rPr>
+        <w:t>[17]</w:t>
+      </w:r>
+      <w:r>
+        <w:fldChar w:fldCharType="end"/>
+      </w:r>
+      <w:r>
+        <w:t>:</w:t>
       </w:r>
     </w:p>
     <w:p>
@@ -1418,7 +1881,13 @@
         </w:numPr>
       </w:pPr>
       <w:r>
-        <w:t>Edición sencilla de tablas de dadtos.</w:t>
+        <w:t>E</w:t>
+      </w:r>
+      <w:r>
+        <w:t>dición sencilla de tablas de da</w:t>
+      </w:r>
+      <w:r>
+        <w:t>tos.</w:t>
       </w:r>
     </w:p>
     <w:p>
@@ -1481,7 +1950,40 @@
         <w:t xml:space="preserve"> </w:t>
       </w:r>
       <w:r>
-        <w:t>la cual nos ofrece funcionalidades como las siguientes:</w:t>
+        <w:t>la cual nos ofrece funcionalidades como las siguientes</w:t>
+      </w:r>
+      <w:r>
+        <w:t xml:space="preserve"> </w:t>
+      </w:r>
+      <w:r>
+        <w:fldChar w:fldCharType="begin"/>
+      </w:r>
+      <w:r>
+        <w:instrText xml:space="preserve"> ADDIN ZOTERO_ITEM CSL_CITATION {"citationID":"dgrr40dq9","properties":{"formattedCitation":"[18]","plainCitation":"[18]"},"citationItems":[{"id":32,"uris":["http://zotero.org/users/local/LLkhPqvS/items/72GUMVCR"],"uri":["http://zotero.org/users/local/LLkhPqvS/items/72GUMVCR"],"itemData":{"id":32,"type":"entry-encyclopedia","title":"Astah*","container-title":"Wikipedia, the free encyclopedia","source":"Wikipedia","abstract":"Astah, formerly known as JUDE (Java and UML Developers' Environment, pronounced Jūdo (</w:instrText>
+      </w:r>
+      <w:r>
+        <w:rPr>
+          <w:rFonts w:ascii="MS Gothic" w:hAnsi="MS Gothic" w:cs="MS Gothic"/>
+        </w:rPr>
+        <w:instrText>ジュード</w:instrText>
+      </w:r>
+      <w:r>
+        <w:instrText xml:space="preserve">)), is a UML modeling tool created by Japanese company Change Vision. JUDE received the \"Software Product Of The Year 2006\" prize, established by Information-Technology Promotion Agency in Japan.","URL":"https://en.wikipedia.org/w/index.php?title=Astah*&amp;oldid=679144417","note":"Page Version ID: 679144417","language":"en","issued":{"date-parts":[["2015",9,2]]},"accessed":{"date-parts":[["2015",12,17]]}}}],"schema":"https://github.com/citation-style-language/schema/raw/master/csl-citation.json"} </w:instrText>
+      </w:r>
+      <w:r>
+        <w:fldChar w:fldCharType="separate"/>
+      </w:r>
+      <w:r>
+        <w:rPr>
+          <w:rFonts w:ascii="Calibri" w:hAnsi="Calibri"/>
+        </w:rPr>
+        <w:t>[18]</w:t>
+      </w:r>
+      <w:r>
+        <w:fldChar w:fldCharType="end"/>
+      </w:r>
+      <w:r>
+        <w:t>:</w:t>
       </w:r>
     </w:p>
     <w:p>
@@ -2044,6 +2546,620 @@
     <w:p>
       <w:r>
         <w:t>Por ello se investigó acerca de MOSS y JPLAG, que finalmente se acabó utilizando JPLAG ya que era fácil de implementar y además los reportes eran claros y sencillos.</w:t>
+      </w:r>
+    </w:p>
+    <w:p/>
+    <w:p>
+      <w:r>
+        <w:br w:type="page"/>
+      </w:r>
+    </w:p>
+    <w:p>
+      <w:pPr>
+        <w:pStyle w:val="Ttulo1"/>
+      </w:pPr>
+      <w:r>
+        <w:lastRenderedPageBreak/>
+        <w:t>Bibliograf</w:t>
+      </w:r>
+      <w:bookmarkStart w:id="0" w:name="_GoBack"/>
+      <w:bookmarkEnd w:id="0"/>
+      <w:r>
+        <w:t>ía</w:t>
+      </w:r>
+    </w:p>
+    <w:p>
+      <w:pPr>
+        <w:pStyle w:val="Bibliografa"/>
+        <w:rPr>
+          <w:rFonts w:ascii="Calibri" w:hAnsi="Calibri"/>
+        </w:rPr>
+      </w:pPr>
+      <w:r>
+        <w:fldChar w:fldCharType="begin"/>
+      </w:r>
+      <w:r>
+        <w:instrText xml:space="preserve"> ADDIN ZOTERO_BIBL {"custom":[]} CSL_BIBLIOGRAPHY </w:instrText>
+      </w:r>
+      <w:r>
+        <w:fldChar w:fldCharType="separate"/>
+      </w:r>
+      <w:r>
+        <w:rPr>
+          <w:rFonts w:ascii="Calibri" w:hAnsi="Calibri"/>
+        </w:rPr>
+        <w:t>[1]</w:t>
+      </w:r>
+      <w:r>
+        <w:rPr>
+          <w:rFonts w:ascii="Calibri" w:hAnsi="Calibri"/>
+        </w:rPr>
+        <w:tab/>
+        <w:t xml:space="preserve">«Sistema de gestión de aprendizaje», </w:t>
+      </w:r>
+      <w:r>
+        <w:rPr>
+          <w:rFonts w:ascii="Calibri" w:hAnsi="Calibri"/>
+          <w:i/>
+          <w:iCs/>
+        </w:rPr>
+        <w:t>Wikipedia, la enciclopedia libre</w:t>
+      </w:r>
+      <w:r>
+        <w:rPr>
+          <w:rFonts w:ascii="Calibri" w:hAnsi="Calibri"/>
+        </w:rPr>
+        <w:t>. 21-nov-2015.</w:t>
+      </w:r>
+    </w:p>
+    <w:p>
+      <w:pPr>
+        <w:pStyle w:val="Bibliografa"/>
+        <w:rPr>
+          <w:rFonts w:ascii="Calibri" w:hAnsi="Calibri"/>
+        </w:rPr>
+      </w:pPr>
+      <w:r>
+        <w:rPr>
+          <w:rFonts w:ascii="Calibri" w:hAnsi="Calibri"/>
+        </w:rPr>
+        <w:t>[2]</w:t>
+      </w:r>
+      <w:r>
+        <w:rPr>
+          <w:rFonts w:ascii="Calibri" w:hAnsi="Calibri"/>
+        </w:rPr>
+        <w:tab/>
+        <w:t>«LMS-Moodle».</w:t>
+      </w:r>
+    </w:p>
+    <w:p>
+      <w:pPr>
+        <w:pStyle w:val="Bibliografa"/>
+        <w:rPr>
+          <w:rFonts w:ascii="Calibri" w:hAnsi="Calibri"/>
+        </w:rPr>
+      </w:pPr>
+      <w:r>
+        <w:rPr>
+          <w:rFonts w:ascii="Calibri" w:hAnsi="Calibri"/>
+        </w:rPr>
+        <w:t>[3]</w:t>
+      </w:r>
+      <w:r>
+        <w:rPr>
+          <w:rFonts w:ascii="Calibri" w:hAnsi="Calibri"/>
+        </w:rPr>
+        <w:tab/>
+        <w:t xml:space="preserve">«Moodle», </w:t>
+      </w:r>
+      <w:r>
+        <w:rPr>
+          <w:rFonts w:ascii="Calibri" w:hAnsi="Calibri"/>
+          <w:i/>
+          <w:iCs/>
+        </w:rPr>
+        <w:t>Wikipedia, la enciclopedia libre</w:t>
+      </w:r>
+      <w:r>
+        <w:rPr>
+          <w:rFonts w:ascii="Calibri" w:hAnsi="Calibri"/>
+        </w:rPr>
+        <w:t>. 04-dic-2015.</w:t>
+      </w:r>
+    </w:p>
+    <w:p>
+      <w:pPr>
+        <w:pStyle w:val="Bibliografa"/>
+        <w:rPr>
+          <w:rFonts w:ascii="Calibri" w:hAnsi="Calibri"/>
+        </w:rPr>
+      </w:pPr>
+      <w:r>
+        <w:rPr>
+          <w:rFonts w:ascii="Calibri" w:hAnsi="Calibri"/>
+        </w:rPr>
+        <w:t>[4]</w:t>
+      </w:r>
+      <w:r>
+        <w:rPr>
+          <w:rFonts w:ascii="Calibri" w:hAnsi="Calibri"/>
+        </w:rPr>
+        <w:tab/>
+        <w:t xml:space="preserve">«Modelo Vista Controlador», en </w:t>
+      </w:r>
+      <w:r>
+        <w:rPr>
+          <w:rFonts w:ascii="Calibri" w:hAnsi="Calibri"/>
+          <w:i/>
+          <w:iCs/>
+        </w:rPr>
+        <w:t>CookBook</w:t>
+      </w:r>
+      <w:r>
+        <w:rPr>
+          <w:rFonts w:ascii="Calibri" w:hAnsi="Calibri"/>
+        </w:rPr>
+        <w:t>, .</w:t>
+      </w:r>
+    </w:p>
+    <w:p>
+      <w:pPr>
+        <w:pStyle w:val="Bibliografa"/>
+        <w:rPr>
+          <w:rFonts w:ascii="Calibri" w:hAnsi="Calibri"/>
+        </w:rPr>
+      </w:pPr>
+      <w:r>
+        <w:rPr>
+          <w:rFonts w:ascii="Calibri" w:hAnsi="Calibri"/>
+        </w:rPr>
+        <w:t>[5]</w:t>
+      </w:r>
+      <w:r>
+        <w:rPr>
+          <w:rFonts w:ascii="Calibri" w:hAnsi="Calibri"/>
+        </w:rPr>
+        <w:tab/>
+        <w:t xml:space="preserve">«Desarrollo ágil de software», </w:t>
+      </w:r>
+      <w:r>
+        <w:rPr>
+          <w:rFonts w:ascii="Calibri" w:hAnsi="Calibri"/>
+          <w:i/>
+          <w:iCs/>
+        </w:rPr>
+        <w:t>Wikipedia, la enciclopedia libre</w:t>
+      </w:r>
+      <w:r>
+        <w:rPr>
+          <w:rFonts w:ascii="Calibri" w:hAnsi="Calibri"/>
+        </w:rPr>
+        <w:t>. 10-dic-2015.</w:t>
+      </w:r>
+    </w:p>
+    <w:p>
+      <w:pPr>
+        <w:pStyle w:val="Bibliografa"/>
+        <w:rPr>
+          <w:rFonts w:ascii="Calibri" w:hAnsi="Calibri"/>
+        </w:rPr>
+      </w:pPr>
+      <w:r>
+        <w:rPr>
+          <w:rFonts w:ascii="Calibri" w:hAnsi="Calibri"/>
+        </w:rPr>
+        <w:t>[6]</w:t>
+      </w:r>
+      <w:r>
+        <w:rPr>
+          <w:rFonts w:ascii="Calibri" w:hAnsi="Calibri"/>
+        </w:rPr>
+        <w:tab/>
+        <w:t xml:space="preserve">R. Dario, «Mantenimiento de computadores: Metodologías de Desarrollo Ágiles Vs. Metodologías Tradicionales», </w:t>
+      </w:r>
+      <w:r>
+        <w:rPr>
+          <w:rFonts w:ascii="Calibri" w:hAnsi="Calibri"/>
+          <w:i/>
+          <w:iCs/>
+        </w:rPr>
+        <w:t>Mantenimiento de computadores</w:t>
+      </w:r>
+      <w:r>
+        <w:rPr>
+          <w:rFonts w:ascii="Calibri" w:hAnsi="Calibri"/>
+        </w:rPr>
+        <w:t>, 20-mar-2014. .</w:t>
+      </w:r>
+    </w:p>
+    <w:p>
+      <w:pPr>
+        <w:pStyle w:val="Bibliografa"/>
+        <w:rPr>
+          <w:rFonts w:ascii="Calibri" w:hAnsi="Calibri"/>
+        </w:rPr>
+      </w:pPr>
+      <w:r>
+        <w:rPr>
+          <w:rFonts w:ascii="Calibri" w:hAnsi="Calibri"/>
+        </w:rPr>
+        <w:t>[7]</w:t>
+      </w:r>
+      <w:r>
+        <w:rPr>
+          <w:rFonts w:ascii="Calibri" w:hAnsi="Calibri"/>
+        </w:rPr>
+        <w:tab/>
+        <w:t xml:space="preserve">«Qué es SCRUM», </w:t>
+      </w:r>
+      <w:r>
+        <w:rPr>
+          <w:rFonts w:ascii="Calibri" w:hAnsi="Calibri"/>
+          <w:i/>
+          <w:iCs/>
+        </w:rPr>
+        <w:t>Proyectos Ágiles</w:t>
+      </w:r>
+      <w:r>
+        <w:rPr>
+          <w:rFonts w:ascii="Calibri" w:hAnsi="Calibri"/>
+        </w:rPr>
+        <w:t>. .</w:t>
+      </w:r>
+    </w:p>
+    <w:p>
+      <w:pPr>
+        <w:pStyle w:val="Bibliografa"/>
+        <w:rPr>
+          <w:rFonts w:ascii="Calibri" w:hAnsi="Calibri"/>
+        </w:rPr>
+      </w:pPr>
+      <w:r>
+        <w:rPr>
+          <w:rFonts w:ascii="Calibri" w:hAnsi="Calibri"/>
+        </w:rPr>
+        <w:t>[8]</w:t>
+      </w:r>
+      <w:r>
+        <w:rPr>
+          <w:rFonts w:ascii="Calibri" w:hAnsi="Calibri"/>
+        </w:rPr>
+        <w:tab/>
+        <w:t>«Proceso y Roles de Scrum». [En línea]. Disponible en: https://www.softeng.es/es-es/empresa/metodologias-de-trabajo/metodologia-scrum/proceso-roles-de-scrum.html. [Accedido: 18-dic-2015].</w:t>
+      </w:r>
+    </w:p>
+    <w:p>
+      <w:pPr>
+        <w:pStyle w:val="Bibliografa"/>
+        <w:rPr>
+          <w:rFonts w:ascii="Calibri" w:hAnsi="Calibri"/>
+        </w:rPr>
+      </w:pPr>
+      <w:r>
+        <w:rPr>
+          <w:rFonts w:ascii="Calibri" w:hAnsi="Calibri"/>
+        </w:rPr>
+        <w:t>[9]</w:t>
+      </w:r>
+      <w:r>
+        <w:rPr>
+          <w:rFonts w:ascii="Calibri" w:hAnsi="Calibri"/>
+        </w:rPr>
+        <w:tab/>
+        <w:t xml:space="preserve">«Definición de html — Definicion.de», </w:t>
+      </w:r>
+      <w:r>
+        <w:rPr>
+          <w:rFonts w:ascii="Calibri" w:hAnsi="Calibri"/>
+          <w:i/>
+          <w:iCs/>
+        </w:rPr>
+        <w:t>Definición.de</w:t>
+      </w:r>
+      <w:r>
+        <w:rPr>
+          <w:rFonts w:ascii="Calibri" w:hAnsi="Calibri"/>
+        </w:rPr>
+        <w:t>. [En línea]. Disponible en: http://definicion.de/html/. [Accedido: 12-dic-2015].</w:t>
+      </w:r>
+    </w:p>
+    <w:p>
+      <w:pPr>
+        <w:pStyle w:val="Bibliografa"/>
+        <w:rPr>
+          <w:rFonts w:ascii="Calibri" w:hAnsi="Calibri"/>
+        </w:rPr>
+      </w:pPr>
+      <w:r>
+        <w:rPr>
+          <w:rFonts w:ascii="Calibri" w:hAnsi="Calibri"/>
+        </w:rPr>
+        <w:t>[10]</w:t>
+      </w:r>
+      <w:r>
+        <w:rPr>
+          <w:rFonts w:ascii="Calibri" w:hAnsi="Calibri"/>
+        </w:rPr>
+        <w:tab/>
+        <w:t xml:space="preserve">«HTML5», </w:t>
+      </w:r>
+      <w:r>
+        <w:rPr>
+          <w:rFonts w:ascii="Calibri" w:hAnsi="Calibri"/>
+          <w:i/>
+          <w:iCs/>
+        </w:rPr>
+        <w:t>Mozilla Developer Network</w:t>
+      </w:r>
+      <w:r>
+        <w:rPr>
+          <w:rFonts w:ascii="Calibri" w:hAnsi="Calibri"/>
+        </w:rPr>
+        <w:t>. [En línea]. Disponible en: https://developer.mozilla.org/es/docs/HTML/HTML5. [Accedido: 12-dic-2015].</w:t>
+      </w:r>
+    </w:p>
+    <w:p>
+      <w:pPr>
+        <w:pStyle w:val="Bibliografa"/>
+        <w:rPr>
+          <w:rFonts w:ascii="Calibri" w:hAnsi="Calibri"/>
+        </w:rPr>
+      </w:pPr>
+      <w:r>
+        <w:rPr>
+          <w:rFonts w:ascii="Calibri" w:hAnsi="Calibri"/>
+        </w:rPr>
+        <w:t>[11]</w:t>
+      </w:r>
+      <w:r>
+        <w:rPr>
+          <w:rFonts w:ascii="Calibri" w:hAnsi="Calibri"/>
+        </w:rPr>
+        <w:tab/>
+        <w:t xml:space="preserve">«PHP», </w:t>
+      </w:r>
+      <w:r>
+        <w:rPr>
+          <w:rFonts w:ascii="Calibri" w:hAnsi="Calibri"/>
+          <w:i/>
+          <w:iCs/>
+        </w:rPr>
+        <w:t>Wikipedia, la enciclopedia libre</w:t>
+      </w:r>
+      <w:r>
+        <w:rPr>
+          <w:rFonts w:ascii="Calibri" w:hAnsi="Calibri"/>
+        </w:rPr>
+        <w:t>. 07-dic-2015.</w:t>
+      </w:r>
+    </w:p>
+    <w:p>
+      <w:pPr>
+        <w:pStyle w:val="Bibliografa"/>
+        <w:rPr>
+          <w:rFonts w:ascii="Calibri" w:hAnsi="Calibri"/>
+        </w:rPr>
+      </w:pPr>
+      <w:r>
+        <w:rPr>
+          <w:rFonts w:ascii="Calibri" w:hAnsi="Calibri"/>
+        </w:rPr>
+        <w:t>[12]</w:t>
+      </w:r>
+      <w:r>
+        <w:rPr>
+          <w:rFonts w:ascii="Calibri" w:hAnsi="Calibri"/>
+        </w:rPr>
+        <w:tab/>
+        <w:t xml:space="preserve">«¿Qué es Bootstrap y cómo funciona en el diseño web?», </w:t>
+      </w:r>
+      <w:r>
+        <w:rPr>
+          <w:rFonts w:ascii="Calibri" w:hAnsi="Calibri"/>
+          <w:i/>
+          <w:iCs/>
+        </w:rPr>
+        <w:t>Chucherías</w:t>
+      </w:r>
+      <w:r>
+        <w:rPr>
+          <w:rFonts w:ascii="Calibri" w:hAnsi="Calibri"/>
+        </w:rPr>
+        <w:t>. .</w:t>
+      </w:r>
+    </w:p>
+    <w:p>
+      <w:pPr>
+        <w:pStyle w:val="Bibliografa"/>
+        <w:rPr>
+          <w:rFonts w:ascii="Calibri" w:hAnsi="Calibri"/>
+        </w:rPr>
+      </w:pPr>
+      <w:r>
+        <w:rPr>
+          <w:rFonts w:ascii="Calibri" w:hAnsi="Calibri"/>
+        </w:rPr>
+        <w:t>[13]</w:t>
+      </w:r>
+      <w:r>
+        <w:rPr>
+          <w:rFonts w:ascii="Calibri" w:hAnsi="Calibri"/>
+        </w:rPr>
+        <w:tab/>
+        <w:t xml:space="preserve">«Definición de XML — Definicion.de», </w:t>
+      </w:r>
+      <w:r>
+        <w:rPr>
+          <w:rFonts w:ascii="Calibri" w:hAnsi="Calibri"/>
+          <w:i/>
+          <w:iCs/>
+        </w:rPr>
+        <w:t>Definición.de</w:t>
+      </w:r>
+      <w:r>
+        <w:rPr>
+          <w:rFonts w:ascii="Calibri" w:hAnsi="Calibri"/>
+        </w:rPr>
+        <w:t>. [En línea]. Disponible en: http://definicion.de/xml/. [Accedido: 15-dic-2015].</w:t>
+      </w:r>
+    </w:p>
+    <w:p>
+      <w:pPr>
+        <w:pStyle w:val="Bibliografa"/>
+        <w:rPr>
+          <w:rFonts w:ascii="Calibri" w:hAnsi="Calibri"/>
+        </w:rPr>
+      </w:pPr>
+      <w:r>
+        <w:rPr>
+          <w:rFonts w:ascii="Calibri" w:hAnsi="Calibri"/>
+        </w:rPr>
+        <w:t>[14]</w:t>
+      </w:r>
+      <w:r>
+        <w:rPr>
+          <w:rFonts w:ascii="Calibri" w:hAnsi="Calibri"/>
+        </w:rPr>
+        <w:tab/>
+        <w:t xml:space="preserve">«GitHub», </w:t>
+      </w:r>
+      <w:r>
+        <w:rPr>
+          <w:rFonts w:ascii="Calibri" w:hAnsi="Calibri"/>
+          <w:i/>
+          <w:iCs/>
+        </w:rPr>
+        <w:t>Wikipedia, la enciclopedia libre</w:t>
+      </w:r>
+      <w:r>
+        <w:rPr>
+          <w:rFonts w:ascii="Calibri" w:hAnsi="Calibri"/>
+        </w:rPr>
+        <w:t>. 15-nov-2015.</w:t>
+      </w:r>
+    </w:p>
+    <w:p>
+      <w:pPr>
+        <w:pStyle w:val="Bibliografa"/>
+        <w:rPr>
+          <w:rFonts w:ascii="Calibri" w:hAnsi="Calibri"/>
+        </w:rPr>
+      </w:pPr>
+      <w:r>
+        <w:rPr>
+          <w:rFonts w:ascii="Calibri" w:hAnsi="Calibri"/>
+        </w:rPr>
+        <w:t>[15]</w:t>
+      </w:r>
+      <w:r>
+        <w:rPr>
+          <w:rFonts w:ascii="Calibri" w:hAnsi="Calibri"/>
+        </w:rPr>
+        <w:tab/>
+        <w:t>«PHP: WampServer Definicion, Instalación y configuración». .</w:t>
+      </w:r>
+    </w:p>
+    <w:p>
+      <w:pPr>
+        <w:pStyle w:val="Bibliografa"/>
+        <w:rPr>
+          <w:rFonts w:ascii="Calibri" w:hAnsi="Calibri"/>
+        </w:rPr>
+      </w:pPr>
+      <w:r>
+        <w:rPr>
+          <w:rFonts w:ascii="Calibri" w:hAnsi="Calibri"/>
+        </w:rPr>
+        <w:t>[16]</w:t>
+      </w:r>
+      <w:r>
+        <w:rPr>
+          <w:rFonts w:ascii="Calibri" w:hAnsi="Calibri"/>
+        </w:rPr>
+        <w:tab/>
+        <w:t xml:space="preserve">«MySQL», </w:t>
+      </w:r>
+      <w:r>
+        <w:rPr>
+          <w:rFonts w:ascii="Calibri" w:hAnsi="Calibri"/>
+          <w:i/>
+          <w:iCs/>
+        </w:rPr>
+        <w:t>Wikipedia, la enciclopedia libre</w:t>
+      </w:r>
+      <w:r>
+        <w:rPr>
+          <w:rFonts w:ascii="Calibri" w:hAnsi="Calibri"/>
+        </w:rPr>
+        <w:t>. 26-nov-2015.</w:t>
+      </w:r>
+    </w:p>
+    <w:p>
+      <w:pPr>
+        <w:pStyle w:val="Bibliografa"/>
+        <w:rPr>
+          <w:rFonts w:ascii="Calibri" w:hAnsi="Calibri"/>
+        </w:rPr>
+      </w:pPr>
+      <w:r>
+        <w:rPr>
+          <w:rFonts w:ascii="Calibri" w:hAnsi="Calibri"/>
+        </w:rPr>
+        <w:t>[17]</w:t>
+      </w:r>
+      <w:r>
+        <w:rPr>
+          <w:rFonts w:ascii="Calibri" w:hAnsi="Calibri"/>
+        </w:rPr>
+        <w:tab/>
+        <w:t>«HeidiSQL, la gestión de tus bases de datos a golpe de clic». [En línea]. Disponible en: http://empresayeconomia.republica.com/aplicaciones-para-empresas/heidisql-la-gestion-de-tus-bases-de-datos-a-golpe-de-clic.html. [Accedido: 17-dic-2015].</w:t>
+      </w:r>
+    </w:p>
+    <w:p>
+      <w:pPr>
+        <w:pStyle w:val="Bibliografa"/>
+        <w:rPr>
+          <w:rFonts w:ascii="Calibri" w:hAnsi="Calibri"/>
+        </w:rPr>
+      </w:pPr>
+      <w:r>
+        <w:rPr>
+          <w:rFonts w:ascii="Calibri" w:hAnsi="Calibri"/>
+        </w:rPr>
+        <w:t>[18]</w:t>
+      </w:r>
+      <w:r>
+        <w:rPr>
+          <w:rFonts w:ascii="Calibri" w:hAnsi="Calibri"/>
+        </w:rPr>
+        <w:tab/>
+        <w:t xml:space="preserve">«Astah*», </w:t>
+      </w:r>
+      <w:r>
+        <w:rPr>
+          <w:rFonts w:ascii="Calibri" w:hAnsi="Calibri"/>
+          <w:i/>
+          <w:iCs/>
+        </w:rPr>
+        <w:t>Wikipedia, the free encyclopedia</w:t>
+      </w:r>
+      <w:r>
+        <w:rPr>
+          <w:rFonts w:ascii="Calibri" w:hAnsi="Calibri"/>
+        </w:rPr>
+        <w:t>. 02-sep-2015.</w:t>
+      </w:r>
+    </w:p>
+    <w:p>
+      <w:pPr>
+        <w:pStyle w:val="Bibliografa"/>
+        <w:rPr>
+          <w:rFonts w:ascii="Calibri" w:hAnsi="Calibri"/>
+        </w:rPr>
+      </w:pPr>
+      <w:r>
+        <w:fldChar w:fldCharType="end"/>
       </w:r>
     </w:p>
     <w:sectPr>
@@ -4410,7 +5526,6 @@
   <w:style w:type="character" w:default="1" w:styleId="Fuentedeprrafopredeter">
     <w:name w:val="Default Paragraph Font"/>
     <w:uiPriority w:val="1"/>
-    <w:semiHidden/>
     <w:unhideWhenUsed/>
   </w:style>
   <w:style w:type="table" w:default="1" w:styleId="Tablanormal">
@@ -5239,6 +6354,21 @@
       <w:u w:val="single"/>
     </w:rPr>
   </w:style>
+  <w:style w:type="paragraph" w:styleId="Bibliografa">
+    <w:name w:val="Bibliography"/>
+    <w:basedOn w:val="Normal"/>
+    <w:next w:val="Normal"/>
+    <w:uiPriority w:val="37"/>
+    <w:unhideWhenUsed/>
+    <w:rsid w:val="004A0C9F"/>
+    <w:pPr>
+      <w:tabs>
+        <w:tab w:val="left" w:pos="384"/>
+      </w:tabs>
+      <w:spacing w:after="0" w:line="240" w:lineRule="auto"/>
+      <w:ind w:left="384" w:hanging="384"/>
+    </w:pPr>
+  </w:style>
 </w:styles>
 </file>
 
@@ -5508,7 +6638,7 @@
 </file>
 
 <file path=customXml/itemProps1.xml><?xml version="1.0" encoding="utf-8"?>
-<ds:datastoreItem xmlns:ds="http://schemas.openxmlformats.org/officeDocument/2006/customXml" ds:itemID="{C0D60CD5-F74F-4E5B-BDDD-1A16D2D5A134}">
+<ds:datastoreItem xmlns:ds="http://schemas.openxmlformats.org/officeDocument/2006/customXml" ds:itemID="{4EA90ABC-FF76-4069-90B0-942AE264A414}">
   <ds:schemaRefs>
     <ds:schemaRef ds:uri="http://schemas.openxmlformats.org/officeDocument/2006/bibliography"/>
   </ds:schemaRefs>

</xml_diff>

<commit_message>
Memoria: añadido apartado trabajos relacionados.
</commit_message>
<xml_diff>
--- a/Documentación/Memoria.docx
+++ b/Documentación/Memoria.docx
@@ -2090,6 +2090,11 @@
       </w:r>
     </w:p>
     <w:p>
+      <w:pPr>
+        <w:rPr>
+          <w:rStyle w:val="Hipervnculo"/>
+        </w:rPr>
+      </w:pPr>
       <w:r>
         <w:t xml:space="preserve">Página web de la herramienta: </w:t>
       </w:r>
@@ -2103,6 +2108,247 @@
       </w:hyperlink>
     </w:p>
     <w:p>
+      <w:pPr>
+        <w:rPr>
+          <w:rStyle w:val="Hipervnculo"/>
+        </w:rPr>
+      </w:pPr>
+      <w:r>
+        <w:rPr>
+          <w:rStyle w:val="Hipervnculo"/>
+        </w:rPr>
+        <w:br w:type="page"/>
+      </w:r>
+    </w:p>
+    <w:p>
+      <w:pPr>
+        <w:pStyle w:val="Ttulo1"/>
+      </w:pPr>
+      <w:r>
+        <w:lastRenderedPageBreak/>
+        <w:t>Trabajos relacionados</w:t>
+      </w:r>
+    </w:p>
+    <w:p>
+      <w:pPr>
+        <w:pStyle w:val="Cuerpo"/>
+      </w:pPr>
+      <w:r>
+        <w:t>Para la realización de la aplicación se han tenido en cuenta proyectos similares, que a pesar de que no presentaban la funcionalidad que se buscaba, sí que es verdad que nos han ayudado en ciertos aspectos.</w:t>
+      </w:r>
+    </w:p>
+    <w:p>
+      <w:pPr>
+        <w:pStyle w:val="Cuerpo"/>
+      </w:pPr>
+      <w:r>
+        <w:t>A continuación se van a mostrar las herramientas que nos han servido para mejorar o aclarar ideas en ciertos puntos de la aplicación.</w:t>
+      </w:r>
+    </w:p>
+    <w:p>
+      <w:pPr>
+        <w:pStyle w:val="Ttulo2"/>
+      </w:pPr>
+      <w:r>
+        <w:t>UBUVirtual</w:t>
+      </w:r>
+    </w:p>
+    <w:p>
+      <w:r>
+        <w:t>Esta herramienta nos ha ayudado a tanto en la parte de Moodle de nuestra aplicación como en la propia aplicación web.</w:t>
+      </w:r>
+    </w:p>
+    <w:p>
+      <w:r>
+        <w:t>Por la parte de Moodle nos ha ayudado en los siguientes aspectos:</w:t>
+      </w:r>
+    </w:p>
+    <w:p>
+      <w:pPr>
+        <w:pStyle w:val="Prrafodelista"/>
+        <w:numPr>
+          <w:ilvl w:val="0"/>
+          <w:numId w:val="17"/>
+        </w:numPr>
+      </w:pPr>
+      <w:r>
+        <w:t>En la creación y organización de los cursos.</w:t>
+      </w:r>
+    </w:p>
+    <w:p>
+      <w:pPr>
+        <w:pStyle w:val="Prrafodelista"/>
+        <w:numPr>
+          <w:ilvl w:val="0"/>
+          <w:numId w:val="17"/>
+        </w:numPr>
+      </w:pPr>
+      <w:r>
+        <w:t>En la creación y organización de las diferentes tareas propias de los cursos.</w:t>
+      </w:r>
+    </w:p>
+    <w:p>
+      <w:r>
+        <w:t>Por la parte de la aplicación web nos ha ayudado en los siguientes aspectos:</w:t>
+      </w:r>
+    </w:p>
+    <w:p>
+      <w:pPr>
+        <w:pStyle w:val="Prrafodelista"/>
+        <w:numPr>
+          <w:ilvl w:val="0"/>
+          <w:numId w:val="18"/>
+        </w:numPr>
+      </w:pPr>
+      <w:r>
+        <w:t>En los formularios de subida de ficheros, para tener una idea de cómo representar la información referente a la entrega así como su organización en el aspecto de interfaz. A continuación se mostrarán un formulario típico de UBUVirtual y otro de nuestra aplicación:</w:t>
+      </w:r>
+    </w:p>
+    <w:p>
+      <w:pPr>
+        <w:pStyle w:val="Prrafodelista"/>
+        <w:numPr>
+          <w:ilvl w:val="1"/>
+          <w:numId w:val="18"/>
+        </w:numPr>
+        <w:rPr>
+          <w:b/>
+          <w:i/>
+        </w:rPr>
+      </w:pPr>
+      <w:r>
+        <w:rPr>
+          <w:b/>
+          <w:i/>
+        </w:rPr>
+        <w:t>UBUVirtual</w:t>
+      </w:r>
+    </w:p>
+    <w:p>
+      <w:pPr>
+        <w:jc w:val="center"/>
+        <w:rPr>
+          <w:b/>
+          <w:i/>
+        </w:rPr>
+      </w:pPr>
+      <w:r>
+        <w:rPr>
+          <w:noProof/>
+          <w:lang w:eastAsia="es-ES"/>
+        </w:rPr>
+        <w:drawing>
+          <wp:inline distT="0" distB="0" distL="0" distR="0" wp14:anchorId="22584B67" wp14:editId="3051760D">
+            <wp:extent cx="5400040" cy="2430780"/>
+            <wp:effectExtent l="0" t="0" r="0" b="7620"/>
+            <wp:docPr id="1" name="Imagen 1"/>
+            <wp:cNvGraphicFramePr>
+              <a:graphicFrameLocks xmlns:a="http://schemas.openxmlformats.org/drawingml/2006/main" noChangeAspect="1"/>
+            </wp:cNvGraphicFramePr>
+            <a:graphic xmlns:a="http://schemas.openxmlformats.org/drawingml/2006/main">
+              <a:graphicData uri="http://schemas.openxmlformats.org/drawingml/2006/picture">
+                <pic:pic xmlns:pic="http://schemas.openxmlformats.org/drawingml/2006/picture">
+                  <pic:nvPicPr>
+                    <pic:cNvPr id="1" name=""/>
+                    <pic:cNvPicPr/>
+                  </pic:nvPicPr>
+                  <pic:blipFill>
+                    <a:blip r:embed="rId20"/>
+                    <a:stretch>
+                      <a:fillRect/>
+                    </a:stretch>
+                  </pic:blipFill>
+                  <pic:spPr>
+                    <a:xfrm>
+                      <a:off x="0" y="0"/>
+                      <a:ext cx="5400040" cy="2430780"/>
+                    </a:xfrm>
+                    <a:prstGeom prst="rect">
+                      <a:avLst/>
+                    </a:prstGeom>
+                  </pic:spPr>
+                </pic:pic>
+              </a:graphicData>
+            </a:graphic>
+          </wp:inline>
+        </w:drawing>
+      </w:r>
+    </w:p>
+    <w:p>
+      <w:pPr>
+        <w:pStyle w:val="Prrafodelista"/>
+        <w:numPr>
+          <w:ilvl w:val="1"/>
+          <w:numId w:val="18"/>
+        </w:numPr>
+        <w:rPr>
+          <w:b/>
+          <w:i/>
+        </w:rPr>
+      </w:pPr>
+      <w:r>
+        <w:rPr>
+          <w:b/>
+          <w:i/>
+        </w:rPr>
+        <w:t>Aplicación Autocorrección prácticas java:</w:t>
+      </w:r>
+    </w:p>
+    <w:p>
+      <w:pPr>
+        <w:rPr>
+          <w:b/>
+          <w:i/>
+          <w:color w:val="FF0000"/>
+        </w:rPr>
+      </w:pPr>
+      <w:r>
+        <w:rPr>
+          <w:b/>
+          <w:i/>
+          <w:color w:val="FF0000"/>
+        </w:rPr>
+        <w:t>AÑADIR FOTO</w:t>
+      </w:r>
+    </w:p>
+    <w:p>
+      <w:pPr>
+        <w:rPr>
+          <w:b/>
+          <w:i/>
+          <w:color w:val="FF0000"/>
+        </w:rPr>
+      </w:pPr>
+    </w:p>
+    <w:p>
+      <w:pPr>
+        <w:pStyle w:val="Ttulo2"/>
+      </w:pPr>
+      <w:r>
+        <w:lastRenderedPageBreak/>
+        <w:t>SonarQube</w:t>
+      </w:r>
+    </w:p>
+    <w:p>
+      <w:pPr>
+        <w:rPr>
+          <w:u w:val="single"/>
+        </w:rPr>
+      </w:pPr>
+      <w:r>
+        <w:t>Esta herramienta nos ha ayudado a saber qué tipo de información mostrar en algunas de las gráficas mostradas en nuestra aplicación.</w:t>
+      </w:r>
+    </w:p>
+    <w:p>
+      <w:bookmarkStart w:id="0" w:name="_GoBack"/>
+      <w:bookmarkEnd w:id="0"/>
+    </w:p>
+    <w:p>
+      <w:pPr>
+        <w:pStyle w:val="Cuerpo"/>
+      </w:pPr>
+    </w:p>
+    <w:p>
       <w:r>
         <w:br w:type="page"/>
       </w:r>
@@ -2560,12 +2806,7 @@
       </w:pPr>
       <w:r>
         <w:lastRenderedPageBreak/>
-        <w:t>Bibliograf</w:t>
-      </w:r>
-      <w:bookmarkStart w:id="0" w:name="_GoBack"/>
-      <w:bookmarkEnd w:id="0"/>
-      <w:r>
-        <w:t>ía</w:t>
+        <w:t>Bibliografía</w:t>
       </w:r>
     </w:p>
     <w:p>
@@ -3534,6 +3775,119 @@
     </w:lvl>
   </w:abstractNum>
   <w:abstractNum w:abstractNumId="3" w15:restartNumberingAfterBreak="0">
+    <w:nsid w:val="23E00E38"/>
+    <w:multiLevelType w:val="hybridMultilevel"/>
+    <w:tmpl w:val="6F6E4B42"/>
+    <w:lvl w:ilvl="0" w:tplc="0C0A0001">
+      <w:start w:val="1"/>
+      <w:numFmt w:val="bullet"/>
+      <w:lvlText w:val=""/>
+      <w:lvlJc w:val="left"/>
+      <w:pPr>
+        <w:ind w:left="720" w:hanging="360"/>
+      </w:pPr>
+      <w:rPr>
+        <w:rFonts w:ascii="Symbol" w:hAnsi="Symbol" w:hint="default"/>
+      </w:rPr>
+    </w:lvl>
+    <w:lvl w:ilvl="1" w:tplc="0C0A0003" w:tentative="1">
+      <w:start w:val="1"/>
+      <w:numFmt w:val="bullet"/>
+      <w:lvlText w:val="o"/>
+      <w:lvlJc w:val="left"/>
+      <w:pPr>
+        <w:ind w:left="1440" w:hanging="360"/>
+      </w:pPr>
+      <w:rPr>
+        <w:rFonts w:ascii="Courier New" w:hAnsi="Courier New" w:cs="Courier New" w:hint="default"/>
+      </w:rPr>
+    </w:lvl>
+    <w:lvl w:ilvl="2" w:tplc="0C0A0005" w:tentative="1">
+      <w:start w:val="1"/>
+      <w:numFmt w:val="bullet"/>
+      <w:lvlText w:val=""/>
+      <w:lvlJc w:val="left"/>
+      <w:pPr>
+        <w:ind w:left="2160" w:hanging="360"/>
+      </w:pPr>
+      <w:rPr>
+        <w:rFonts w:ascii="Wingdings" w:hAnsi="Wingdings" w:hint="default"/>
+      </w:rPr>
+    </w:lvl>
+    <w:lvl w:ilvl="3" w:tplc="0C0A0001" w:tentative="1">
+      <w:start w:val="1"/>
+      <w:numFmt w:val="bullet"/>
+      <w:lvlText w:val=""/>
+      <w:lvlJc w:val="left"/>
+      <w:pPr>
+        <w:ind w:left="2880" w:hanging="360"/>
+      </w:pPr>
+      <w:rPr>
+        <w:rFonts w:ascii="Symbol" w:hAnsi="Symbol" w:hint="default"/>
+      </w:rPr>
+    </w:lvl>
+    <w:lvl w:ilvl="4" w:tplc="0C0A0003" w:tentative="1">
+      <w:start w:val="1"/>
+      <w:numFmt w:val="bullet"/>
+      <w:lvlText w:val="o"/>
+      <w:lvlJc w:val="left"/>
+      <w:pPr>
+        <w:ind w:left="3600" w:hanging="360"/>
+      </w:pPr>
+      <w:rPr>
+        <w:rFonts w:ascii="Courier New" w:hAnsi="Courier New" w:cs="Courier New" w:hint="default"/>
+      </w:rPr>
+    </w:lvl>
+    <w:lvl w:ilvl="5" w:tplc="0C0A0005" w:tentative="1">
+      <w:start w:val="1"/>
+      <w:numFmt w:val="bullet"/>
+      <w:lvlText w:val=""/>
+      <w:lvlJc w:val="left"/>
+      <w:pPr>
+        <w:ind w:left="4320" w:hanging="360"/>
+      </w:pPr>
+      <w:rPr>
+        <w:rFonts w:ascii="Wingdings" w:hAnsi="Wingdings" w:hint="default"/>
+      </w:rPr>
+    </w:lvl>
+    <w:lvl w:ilvl="6" w:tplc="0C0A0001" w:tentative="1">
+      <w:start w:val="1"/>
+      <w:numFmt w:val="bullet"/>
+      <w:lvlText w:val=""/>
+      <w:lvlJc w:val="left"/>
+      <w:pPr>
+        <w:ind w:left="5040" w:hanging="360"/>
+      </w:pPr>
+      <w:rPr>
+        <w:rFonts w:ascii="Symbol" w:hAnsi="Symbol" w:hint="default"/>
+      </w:rPr>
+    </w:lvl>
+    <w:lvl w:ilvl="7" w:tplc="0C0A0003" w:tentative="1">
+      <w:start w:val="1"/>
+      <w:numFmt w:val="bullet"/>
+      <w:lvlText w:val="o"/>
+      <w:lvlJc w:val="left"/>
+      <w:pPr>
+        <w:ind w:left="5760" w:hanging="360"/>
+      </w:pPr>
+      <w:rPr>
+        <w:rFonts w:ascii="Courier New" w:hAnsi="Courier New" w:cs="Courier New" w:hint="default"/>
+      </w:rPr>
+    </w:lvl>
+    <w:lvl w:ilvl="8" w:tplc="0C0A0005" w:tentative="1">
+      <w:start w:val="1"/>
+      <w:numFmt w:val="bullet"/>
+      <w:lvlText w:val=""/>
+      <w:lvlJc w:val="left"/>
+      <w:pPr>
+        <w:ind w:left="6480" w:hanging="360"/>
+      </w:pPr>
+      <w:rPr>
+        <w:rFonts w:ascii="Wingdings" w:hAnsi="Wingdings" w:hint="default"/>
+      </w:rPr>
+    </w:lvl>
+  </w:abstractNum>
+  <w:abstractNum w:abstractNumId="4" w15:restartNumberingAfterBreak="0">
     <w:nsid w:val="26BC259D"/>
     <w:multiLevelType w:val="hybridMultilevel"/>
     <w:tmpl w:val="4754E9E2"/>
@@ -3619,7 +3973,120 @@
       </w:pPr>
     </w:lvl>
   </w:abstractNum>
-  <w:abstractNum w:abstractNumId="4" w15:restartNumberingAfterBreak="0">
+  <w:abstractNum w:abstractNumId="5" w15:restartNumberingAfterBreak="0">
+    <w:nsid w:val="330A5215"/>
+    <w:multiLevelType w:val="hybridMultilevel"/>
+    <w:tmpl w:val="602CD99A"/>
+    <w:lvl w:ilvl="0" w:tplc="0C0A0001">
+      <w:start w:val="1"/>
+      <w:numFmt w:val="bullet"/>
+      <w:lvlText w:val=""/>
+      <w:lvlJc w:val="left"/>
+      <w:pPr>
+        <w:ind w:left="774" w:hanging="360"/>
+      </w:pPr>
+      <w:rPr>
+        <w:rFonts w:ascii="Symbol" w:hAnsi="Symbol" w:hint="default"/>
+      </w:rPr>
+    </w:lvl>
+    <w:lvl w:ilvl="1" w:tplc="ADE0F22C">
+      <w:start w:val="1"/>
+      <w:numFmt w:val="bullet"/>
+      <w:lvlText w:val="-"/>
+      <w:lvlJc w:val="left"/>
+      <w:pPr>
+        <w:ind w:left="1494" w:hanging="360"/>
+      </w:pPr>
+      <w:rPr>
+        <w:rFonts w:ascii="Times New Roman" w:hAnsi="Times New Roman" w:cs="Times New Roman" w:hint="default"/>
+      </w:rPr>
+    </w:lvl>
+    <w:lvl w:ilvl="2" w:tplc="0C0A0005">
+      <w:start w:val="1"/>
+      <w:numFmt w:val="bullet"/>
+      <w:lvlText w:val=""/>
+      <w:lvlJc w:val="left"/>
+      <w:pPr>
+        <w:ind w:left="2214" w:hanging="360"/>
+      </w:pPr>
+      <w:rPr>
+        <w:rFonts w:ascii="Wingdings" w:hAnsi="Wingdings" w:hint="default"/>
+      </w:rPr>
+    </w:lvl>
+    <w:lvl w:ilvl="3" w:tplc="0C0A0001" w:tentative="1">
+      <w:start w:val="1"/>
+      <w:numFmt w:val="bullet"/>
+      <w:lvlText w:val=""/>
+      <w:lvlJc w:val="left"/>
+      <w:pPr>
+        <w:ind w:left="2934" w:hanging="360"/>
+      </w:pPr>
+      <w:rPr>
+        <w:rFonts w:ascii="Symbol" w:hAnsi="Symbol" w:hint="default"/>
+      </w:rPr>
+    </w:lvl>
+    <w:lvl w:ilvl="4" w:tplc="0C0A0003" w:tentative="1">
+      <w:start w:val="1"/>
+      <w:numFmt w:val="bullet"/>
+      <w:lvlText w:val="o"/>
+      <w:lvlJc w:val="left"/>
+      <w:pPr>
+        <w:ind w:left="3654" w:hanging="360"/>
+      </w:pPr>
+      <w:rPr>
+        <w:rFonts w:ascii="Courier New" w:hAnsi="Courier New" w:cs="Courier New" w:hint="default"/>
+      </w:rPr>
+    </w:lvl>
+    <w:lvl w:ilvl="5" w:tplc="0C0A0005" w:tentative="1">
+      <w:start w:val="1"/>
+      <w:numFmt w:val="bullet"/>
+      <w:lvlText w:val=""/>
+      <w:lvlJc w:val="left"/>
+      <w:pPr>
+        <w:ind w:left="4374" w:hanging="360"/>
+      </w:pPr>
+      <w:rPr>
+        <w:rFonts w:ascii="Wingdings" w:hAnsi="Wingdings" w:hint="default"/>
+      </w:rPr>
+    </w:lvl>
+    <w:lvl w:ilvl="6" w:tplc="0C0A0001" w:tentative="1">
+      <w:start w:val="1"/>
+      <w:numFmt w:val="bullet"/>
+      <w:lvlText w:val=""/>
+      <w:lvlJc w:val="left"/>
+      <w:pPr>
+        <w:ind w:left="5094" w:hanging="360"/>
+      </w:pPr>
+      <w:rPr>
+        <w:rFonts w:ascii="Symbol" w:hAnsi="Symbol" w:hint="default"/>
+      </w:rPr>
+    </w:lvl>
+    <w:lvl w:ilvl="7" w:tplc="0C0A0003" w:tentative="1">
+      <w:start w:val="1"/>
+      <w:numFmt w:val="bullet"/>
+      <w:lvlText w:val="o"/>
+      <w:lvlJc w:val="left"/>
+      <w:pPr>
+        <w:ind w:left="5814" w:hanging="360"/>
+      </w:pPr>
+      <w:rPr>
+        <w:rFonts w:ascii="Courier New" w:hAnsi="Courier New" w:cs="Courier New" w:hint="default"/>
+      </w:rPr>
+    </w:lvl>
+    <w:lvl w:ilvl="8" w:tplc="0C0A0005" w:tentative="1">
+      <w:start w:val="1"/>
+      <w:numFmt w:val="bullet"/>
+      <w:lvlText w:val=""/>
+      <w:lvlJc w:val="left"/>
+      <w:pPr>
+        <w:ind w:left="6534" w:hanging="360"/>
+      </w:pPr>
+      <w:rPr>
+        <w:rFonts w:ascii="Wingdings" w:hAnsi="Wingdings" w:hint="default"/>
+      </w:rPr>
+    </w:lvl>
+  </w:abstractNum>
+  <w:abstractNum w:abstractNumId="6" w15:restartNumberingAfterBreak="0">
     <w:nsid w:val="3919456D"/>
     <w:multiLevelType w:val="hybridMultilevel"/>
     <w:tmpl w:val="7312DEC8"/>
@@ -3732,7 +4199,7 @@
       </w:rPr>
     </w:lvl>
   </w:abstractNum>
-  <w:abstractNum w:abstractNumId="5" w15:restartNumberingAfterBreak="0">
+  <w:abstractNum w:abstractNumId="7" w15:restartNumberingAfterBreak="0">
     <w:nsid w:val="3B3932C2"/>
     <w:multiLevelType w:val="hybridMultilevel"/>
     <w:tmpl w:val="E52A258E"/>
@@ -3845,7 +4312,7 @@
       </w:rPr>
     </w:lvl>
   </w:abstractNum>
-  <w:abstractNum w:abstractNumId="6" w15:restartNumberingAfterBreak="0">
+  <w:abstractNum w:abstractNumId="8" w15:restartNumberingAfterBreak="0">
     <w:nsid w:val="3CEB4E1F"/>
     <w:multiLevelType w:val="hybridMultilevel"/>
     <w:tmpl w:val="5D7CB1AC"/>
@@ -3958,7 +4425,120 @@
       </w:rPr>
     </w:lvl>
   </w:abstractNum>
-  <w:abstractNum w:abstractNumId="7" w15:restartNumberingAfterBreak="0">
+  <w:abstractNum w:abstractNumId="9" w15:restartNumberingAfterBreak="0">
+    <w:nsid w:val="44A6538D"/>
+    <w:multiLevelType w:val="hybridMultilevel"/>
+    <w:tmpl w:val="2EBE742E"/>
+    <w:lvl w:ilvl="0" w:tplc="ADE0F22C">
+      <w:start w:val="1"/>
+      <w:numFmt w:val="bullet"/>
+      <w:lvlText w:val="-"/>
+      <w:lvlJc w:val="left"/>
+      <w:pPr>
+        <w:ind w:left="1068" w:hanging="360"/>
+      </w:pPr>
+      <w:rPr>
+        <w:rFonts w:ascii="Times New Roman" w:hAnsi="Times New Roman" w:cs="Times New Roman" w:hint="default"/>
+      </w:rPr>
+    </w:lvl>
+    <w:lvl w:ilvl="1" w:tplc="0C0A0003" w:tentative="1">
+      <w:start w:val="1"/>
+      <w:numFmt w:val="bullet"/>
+      <w:lvlText w:val="o"/>
+      <w:lvlJc w:val="left"/>
+      <w:pPr>
+        <w:ind w:left="1788" w:hanging="360"/>
+      </w:pPr>
+      <w:rPr>
+        <w:rFonts w:ascii="Courier New" w:hAnsi="Courier New" w:cs="Courier New" w:hint="default"/>
+      </w:rPr>
+    </w:lvl>
+    <w:lvl w:ilvl="2" w:tplc="0C0A0005" w:tentative="1">
+      <w:start w:val="1"/>
+      <w:numFmt w:val="bullet"/>
+      <w:lvlText w:val=""/>
+      <w:lvlJc w:val="left"/>
+      <w:pPr>
+        <w:ind w:left="2508" w:hanging="360"/>
+      </w:pPr>
+      <w:rPr>
+        <w:rFonts w:ascii="Wingdings" w:hAnsi="Wingdings" w:hint="default"/>
+      </w:rPr>
+    </w:lvl>
+    <w:lvl w:ilvl="3" w:tplc="0C0A0001" w:tentative="1">
+      <w:start w:val="1"/>
+      <w:numFmt w:val="bullet"/>
+      <w:lvlText w:val=""/>
+      <w:lvlJc w:val="left"/>
+      <w:pPr>
+        <w:ind w:left="3228" w:hanging="360"/>
+      </w:pPr>
+      <w:rPr>
+        <w:rFonts w:ascii="Symbol" w:hAnsi="Symbol" w:hint="default"/>
+      </w:rPr>
+    </w:lvl>
+    <w:lvl w:ilvl="4" w:tplc="0C0A0003" w:tentative="1">
+      <w:start w:val="1"/>
+      <w:numFmt w:val="bullet"/>
+      <w:lvlText w:val="o"/>
+      <w:lvlJc w:val="left"/>
+      <w:pPr>
+        <w:ind w:left="3948" w:hanging="360"/>
+      </w:pPr>
+      <w:rPr>
+        <w:rFonts w:ascii="Courier New" w:hAnsi="Courier New" w:cs="Courier New" w:hint="default"/>
+      </w:rPr>
+    </w:lvl>
+    <w:lvl w:ilvl="5" w:tplc="0C0A0005" w:tentative="1">
+      <w:start w:val="1"/>
+      <w:numFmt w:val="bullet"/>
+      <w:lvlText w:val=""/>
+      <w:lvlJc w:val="left"/>
+      <w:pPr>
+        <w:ind w:left="4668" w:hanging="360"/>
+      </w:pPr>
+      <w:rPr>
+        <w:rFonts w:ascii="Wingdings" w:hAnsi="Wingdings" w:hint="default"/>
+      </w:rPr>
+    </w:lvl>
+    <w:lvl w:ilvl="6" w:tplc="0C0A0001" w:tentative="1">
+      <w:start w:val="1"/>
+      <w:numFmt w:val="bullet"/>
+      <w:lvlText w:val=""/>
+      <w:lvlJc w:val="left"/>
+      <w:pPr>
+        <w:ind w:left="5388" w:hanging="360"/>
+      </w:pPr>
+      <w:rPr>
+        <w:rFonts w:ascii="Symbol" w:hAnsi="Symbol" w:hint="default"/>
+      </w:rPr>
+    </w:lvl>
+    <w:lvl w:ilvl="7" w:tplc="0C0A0003" w:tentative="1">
+      <w:start w:val="1"/>
+      <w:numFmt w:val="bullet"/>
+      <w:lvlText w:val="o"/>
+      <w:lvlJc w:val="left"/>
+      <w:pPr>
+        <w:ind w:left="6108" w:hanging="360"/>
+      </w:pPr>
+      <w:rPr>
+        <w:rFonts w:ascii="Courier New" w:hAnsi="Courier New" w:cs="Courier New" w:hint="default"/>
+      </w:rPr>
+    </w:lvl>
+    <w:lvl w:ilvl="8" w:tplc="0C0A0005" w:tentative="1">
+      <w:start w:val="1"/>
+      <w:numFmt w:val="bullet"/>
+      <w:lvlText w:val=""/>
+      <w:lvlJc w:val="left"/>
+      <w:pPr>
+        <w:ind w:left="6828" w:hanging="360"/>
+      </w:pPr>
+      <w:rPr>
+        <w:rFonts w:ascii="Wingdings" w:hAnsi="Wingdings" w:hint="default"/>
+      </w:rPr>
+    </w:lvl>
+  </w:abstractNum>
+  <w:abstractNum w:abstractNumId="10" w15:restartNumberingAfterBreak="0">
     <w:nsid w:val="46C421A1"/>
     <w:multiLevelType w:val="hybridMultilevel"/>
     <w:tmpl w:val="86946518"/>
@@ -4044,7 +4624,7 @@
       </w:pPr>
     </w:lvl>
   </w:abstractNum>
-  <w:abstractNum w:abstractNumId="8" w15:restartNumberingAfterBreak="0">
+  <w:abstractNum w:abstractNumId="11" w15:restartNumberingAfterBreak="0">
     <w:nsid w:val="487A376C"/>
     <w:multiLevelType w:val="hybridMultilevel"/>
     <w:tmpl w:val="C0B2F6D8"/>
@@ -4157,7 +4737,7 @@
       </w:rPr>
     </w:lvl>
   </w:abstractNum>
-  <w:abstractNum w:abstractNumId="9" w15:restartNumberingAfterBreak="0">
+  <w:abstractNum w:abstractNumId="12" w15:restartNumberingAfterBreak="0">
     <w:nsid w:val="49B15681"/>
     <w:multiLevelType w:val="hybridMultilevel"/>
     <w:tmpl w:val="BD167468"/>
@@ -4270,7 +4850,7 @@
       </w:rPr>
     </w:lvl>
   </w:abstractNum>
-  <w:abstractNum w:abstractNumId="10" w15:restartNumberingAfterBreak="0">
+  <w:abstractNum w:abstractNumId="13" w15:restartNumberingAfterBreak="0">
     <w:nsid w:val="50884707"/>
     <w:multiLevelType w:val="hybridMultilevel"/>
     <w:tmpl w:val="22569310"/>
@@ -4383,7 +4963,7 @@
       </w:rPr>
     </w:lvl>
   </w:abstractNum>
-  <w:abstractNum w:abstractNumId="11" w15:restartNumberingAfterBreak="0">
+  <w:abstractNum w:abstractNumId="14" w15:restartNumberingAfterBreak="0">
     <w:nsid w:val="5EA241A7"/>
     <w:multiLevelType w:val="hybridMultilevel"/>
     <w:tmpl w:val="AB78A420"/>
@@ -4496,7 +5076,7 @@
       </w:rPr>
     </w:lvl>
   </w:abstractNum>
-  <w:abstractNum w:abstractNumId="12" w15:restartNumberingAfterBreak="0">
+  <w:abstractNum w:abstractNumId="15" w15:restartNumberingAfterBreak="0">
     <w:nsid w:val="636609B6"/>
     <w:multiLevelType w:val="hybridMultilevel"/>
     <w:tmpl w:val="6F2EB8E6"/>
@@ -4609,7 +5189,7 @@
       </w:rPr>
     </w:lvl>
   </w:abstractNum>
-  <w:abstractNum w:abstractNumId="13" w15:restartNumberingAfterBreak="0">
+  <w:abstractNum w:abstractNumId="16" w15:restartNumberingAfterBreak="0">
     <w:nsid w:val="68D907ED"/>
     <w:multiLevelType w:val="hybridMultilevel"/>
     <w:tmpl w:val="97E82BDE"/>
@@ -4722,7 +5302,7 @@
       </w:rPr>
     </w:lvl>
   </w:abstractNum>
-  <w:abstractNum w:abstractNumId="14" w15:restartNumberingAfterBreak="0">
+  <w:abstractNum w:abstractNumId="17" w15:restartNumberingAfterBreak="0">
     <w:nsid w:val="79A8737E"/>
     <w:multiLevelType w:val="hybridMultilevel"/>
     <w:tmpl w:val="0F127C78"/>
@@ -4845,43 +5425,52 @@
     <w:abstractNumId w:val="0"/>
   </w:num>
   <w:num w:numId="4">
-    <w:abstractNumId w:val="3"/>
+    <w:abstractNumId w:val="4"/>
   </w:num>
   <w:num w:numId="5">
-    <w:abstractNumId w:val="5"/>
+    <w:abstractNumId w:val="7"/>
   </w:num>
   <w:num w:numId="6">
-    <w:abstractNumId w:val="12"/>
+    <w:abstractNumId w:val="15"/>
   </w:num>
   <w:num w:numId="7">
-    <w:abstractNumId w:val="9"/>
+    <w:abstractNumId w:val="12"/>
   </w:num>
   <w:num w:numId="8">
     <w:abstractNumId w:val="1"/>
   </w:num>
   <w:num w:numId="9">
-    <w:abstractNumId w:val="4"/>
+    <w:abstractNumId w:val="6"/>
   </w:num>
   <w:num w:numId="10">
+    <w:abstractNumId w:val="13"/>
+  </w:num>
+  <w:num w:numId="11">
+    <w:abstractNumId w:val="16"/>
+  </w:num>
+  <w:num w:numId="12">
+    <w:abstractNumId w:val="17"/>
+  </w:num>
+  <w:num w:numId="13">
+    <w:abstractNumId w:val="14"/>
+  </w:num>
+  <w:num w:numId="14">
     <w:abstractNumId w:val="10"/>
   </w:num>
-  <w:num w:numId="11">
-    <w:abstractNumId w:val="13"/>
+  <w:num w:numId="15">
+    <w:abstractNumId w:val="8"/>
   </w:num>
-  <w:num w:numId="12">
-    <w:abstractNumId w:val="14"/>
-  </w:num>
-  <w:num w:numId="13">
+  <w:num w:numId="16">
     <w:abstractNumId w:val="11"/>
   </w:num>
-  <w:num w:numId="14">
-    <w:abstractNumId w:val="7"/>
+  <w:num w:numId="17">
+    <w:abstractNumId w:val="3"/>
   </w:num>
-  <w:num w:numId="15">
-    <w:abstractNumId w:val="6"/>
+  <w:num w:numId="18">
+    <w:abstractNumId w:val="5"/>
   </w:num>
-  <w:num w:numId="16">
-    <w:abstractNumId w:val="8"/>
+  <w:num w:numId="19">
+    <w:abstractNumId w:val="9"/>
   </w:num>
   <w:numIdMacAtCleanup w:val="16"/>
 </w:numbering>
@@ -5526,6 +6115,7 @@
   <w:style w:type="character" w:default="1" w:styleId="Fuentedeprrafopredeter">
     <w:name w:val="Default Paragraph Font"/>
     <w:uiPriority w:val="1"/>
+    <w:semiHidden/>
     <w:unhideWhenUsed/>
   </w:style>
   <w:style w:type="table" w:default="1" w:styleId="Tablanormal">
@@ -6638,7 +7228,7 @@
 </file>
 
 <file path=customXml/itemProps1.xml><?xml version="1.0" encoding="utf-8"?>
-<ds:datastoreItem xmlns:ds="http://schemas.openxmlformats.org/officeDocument/2006/customXml" ds:itemID="{4EA90ABC-FF76-4069-90B0-942AE264A414}">
+<ds:datastoreItem xmlns:ds="http://schemas.openxmlformats.org/officeDocument/2006/customXml" ds:itemID="{E641FBF2-FA06-4E51-A4D0-006F3C24D8C9}">
   <ds:schemaRefs>
     <ds:schemaRef ds:uri="http://schemas.openxmlformats.org/officeDocument/2006/bibliography"/>
   </ds:schemaRefs>

</xml_diff>

<commit_message>
Memoria: realizada mejora del formato
</commit_message>
<xml_diff>
--- a/Documentación/Memoria.docx
+++ b/Documentación/Memoria.docx
@@ -8181,8 +8181,6 @@
         <w:pStyle w:val="Ttulo1"/>
       </w:pPr>
       <w:bookmarkStart w:id="1" w:name="_Toc441850785"/>
-      <w:bookmarkStart w:id="2" w:name="_GoBack"/>
-      <w:bookmarkEnd w:id="2"/>
       <w:r>
         <w:lastRenderedPageBreak/>
         <w:t>Objetivos del proyecto</w:t>
@@ -8193,11 +8191,11 @@
       <w:pPr>
         <w:pStyle w:val="Ttulo2"/>
       </w:pPr>
-      <w:bookmarkStart w:id="3" w:name="_Toc441850786"/>
+      <w:bookmarkStart w:id="2" w:name="_Toc441850786"/>
       <w:r>
         <w:t>Objetivos funcionales</w:t>
       </w:r>
-      <w:bookmarkEnd w:id="3"/>
+      <w:bookmarkEnd w:id="2"/>
     </w:p>
     <w:p>
       <w:r>
@@ -8519,12 +8517,12 @@
         <w:pStyle w:val="Ttulo2"/>
         <w:ind w:left="862" w:hanging="578"/>
       </w:pPr>
-      <w:bookmarkStart w:id="4" w:name="_Toc441850787"/>
+      <w:bookmarkStart w:id="3" w:name="_Toc441850787"/>
       <w:r>
         <w:lastRenderedPageBreak/>
         <w:t>Objetivos de carácter técnico</w:t>
       </w:r>
-      <w:bookmarkEnd w:id="4"/>
+      <w:bookmarkEnd w:id="3"/>
     </w:p>
     <w:p>
       <w:pPr>
@@ -8646,35 +8644,35 @@
       <w:pPr>
         <w:pStyle w:val="Ttulo1"/>
       </w:pPr>
-      <w:bookmarkStart w:id="5" w:name="_Toc441850788"/>
+      <w:bookmarkStart w:id="4" w:name="_Toc441850788"/>
       <w:r>
         <w:lastRenderedPageBreak/>
         <w:t>Conceptos Teóricos</w:t>
       </w:r>
+      <w:bookmarkEnd w:id="4"/>
+    </w:p>
+    <w:p>
+      <w:pPr>
+        <w:pStyle w:val="Ttulo2"/>
+      </w:pPr>
+      <w:bookmarkStart w:id="5" w:name="_Toc441850789"/>
+      <w:proofErr w:type="spellStart"/>
+      <w:r>
+        <w:t>Learning</w:t>
+      </w:r>
+      <w:proofErr w:type="spellEnd"/>
+      <w:r>
+        <w:t xml:space="preserve"> Management </w:t>
+      </w:r>
+      <w:proofErr w:type="spellStart"/>
+      <w:r>
+        <w:t>System</w:t>
+      </w:r>
+      <w:proofErr w:type="spellEnd"/>
+      <w:r>
+        <w:t xml:space="preserve"> (LMS)</w:t>
+      </w:r>
       <w:bookmarkEnd w:id="5"/>
-    </w:p>
-    <w:p>
-      <w:pPr>
-        <w:pStyle w:val="Ttulo2"/>
-      </w:pPr>
-      <w:bookmarkStart w:id="6" w:name="_Toc441850789"/>
-      <w:proofErr w:type="spellStart"/>
-      <w:r>
-        <w:t>Learning</w:t>
-      </w:r>
-      <w:proofErr w:type="spellEnd"/>
-      <w:r>
-        <w:t xml:space="preserve"> Management </w:t>
-      </w:r>
-      <w:proofErr w:type="spellStart"/>
-      <w:r>
-        <w:t>System</w:t>
-      </w:r>
-      <w:proofErr w:type="spellEnd"/>
-      <w:r>
-        <w:t xml:space="preserve"> (LMS)</w:t>
-      </w:r>
-      <w:bookmarkEnd w:id="6"/>
     </w:p>
     <w:p>
       <w:pPr>
@@ -8951,48 +8949,32 @@
         <w:pStyle w:val="Descripcin"/>
         <w:jc w:val="center"/>
       </w:pPr>
-      <w:bookmarkStart w:id="7" w:name="_Toc441582502"/>
+      <w:bookmarkStart w:id="6" w:name="_Toc441582502"/>
       <w:r>
         <w:t xml:space="preserve">Ilustración </w:t>
       </w:r>
-      <w:r>
-        <w:fldChar w:fldCharType="begin"/>
-      </w:r>
-      <w:r>
-        <w:instrText xml:space="preserve"> S</w:instrText>
-      </w:r>
-      <w:r>
-        <w:instrText xml:space="preserve">EQ Ilustración \* ARABIC </w:instrText>
-      </w:r>
-      <w:r>
-        <w:fldChar w:fldCharType="separate"/>
-      </w:r>
-      <w:r>
-        <w:rPr>
-          <w:noProof/>
-        </w:rPr>
-        <w:t>1</w:t>
-      </w:r>
-      <w:r>
-        <w:rPr>
-          <w:noProof/>
-        </w:rPr>
-        <w:fldChar w:fldCharType="end"/>
-      </w:r>
+      <w:fldSimple w:instr=" SEQ Ilustración \* ARABIC ">
+        <w:r>
+          <w:rPr>
+            <w:noProof/>
+          </w:rPr>
+          <w:t>1</w:t>
+        </w:r>
+      </w:fldSimple>
       <w:r>
         <w:t>: Partes involucradas en un LMS</w:t>
       </w:r>
+      <w:bookmarkEnd w:id="6"/>
+    </w:p>
+    <w:p>
+      <w:pPr>
+        <w:pStyle w:val="Ttulo2"/>
+      </w:pPr>
+      <w:bookmarkStart w:id="7" w:name="_Toc441850790"/>
+      <w:r>
+        <w:t>Plataforma Moodle</w:t>
+      </w:r>
       <w:bookmarkEnd w:id="7"/>
-    </w:p>
-    <w:p>
-      <w:pPr>
-        <w:pStyle w:val="Ttulo2"/>
-      </w:pPr>
-      <w:bookmarkStart w:id="8" w:name="_Toc441850790"/>
-      <w:r>
-        <w:t>Plataforma Moodle</w:t>
-      </w:r>
-      <w:bookmarkEnd w:id="8"/>
     </w:p>
     <w:p>
       <w:pPr>
@@ -9182,35 +9164,22 @@
         <w:pStyle w:val="Descripcin"/>
         <w:jc w:val="center"/>
       </w:pPr>
-      <w:bookmarkStart w:id="9" w:name="_Toc441582503"/>
+      <w:bookmarkStart w:id="8" w:name="_Toc441582503"/>
       <w:r>
         <w:t xml:space="preserve">Ilustración </w:t>
       </w:r>
-      <w:r>
-        <w:fldChar w:fldCharType="begin"/>
-      </w:r>
-      <w:r>
-        <w:instrText xml:space="preserve"> SEQ Ilustración \* ARABIC </w:instrText>
-      </w:r>
-      <w:r>
-        <w:fldChar w:fldCharType="separate"/>
-      </w:r>
-      <w:r>
-        <w:rPr>
-          <w:noProof/>
-        </w:rPr>
-        <w:t>2</w:t>
-      </w:r>
-      <w:r>
-        <w:rPr>
-          <w:noProof/>
-        </w:rPr>
-        <w:fldChar w:fldCharType="end"/>
-      </w:r>
+      <w:fldSimple w:instr=" SEQ Ilustración \* ARABIC ">
+        <w:r>
+          <w:rPr>
+            <w:noProof/>
+          </w:rPr>
+          <w:t>2</w:t>
+        </w:r>
+      </w:fldSimple>
       <w:r>
         <w:t>: Interacción en Moodle</w:t>
       </w:r>
-      <w:bookmarkEnd w:id="9"/>
+      <w:bookmarkEnd w:id="8"/>
     </w:p>
     <w:p>
       <w:pPr>
@@ -9358,11 +9327,11 @@
         <w:pStyle w:val="Ttulo2"/>
         <w:jc w:val="both"/>
       </w:pPr>
-      <w:bookmarkStart w:id="10" w:name="_Toc441850791"/>
+      <w:bookmarkStart w:id="9" w:name="_Toc441850791"/>
       <w:r>
         <w:t>Software QA</w:t>
       </w:r>
-      <w:bookmarkEnd w:id="10"/>
+      <w:bookmarkEnd w:id="9"/>
     </w:p>
     <w:p>
       <w:pPr>
@@ -9474,31 +9443,18 @@
         <w:pStyle w:val="Descripcin"/>
         <w:jc w:val="center"/>
       </w:pPr>
-      <w:bookmarkStart w:id="11" w:name="_Toc441582504"/>
+      <w:bookmarkStart w:id="10" w:name="_Toc441582504"/>
       <w:r>
         <w:t xml:space="preserve">Ilustración </w:t>
       </w:r>
-      <w:r>
-        <w:fldChar w:fldCharType="begin"/>
-      </w:r>
-      <w:r>
-        <w:instrText xml:space="preserve"> SEQ Ilustración \* ARABIC </w:instrText>
-      </w:r>
-      <w:r>
-        <w:fldChar w:fldCharType="separate"/>
-      </w:r>
-      <w:r>
-        <w:rPr>
-          <w:noProof/>
-        </w:rPr>
-        <w:t>3</w:t>
-      </w:r>
-      <w:r>
-        <w:rPr>
-          <w:noProof/>
-        </w:rPr>
-        <w:fldChar w:fldCharType="end"/>
-      </w:r>
+      <w:fldSimple w:instr=" SEQ Ilustración \* ARABIC ">
+        <w:r>
+          <w:rPr>
+            <w:noProof/>
+          </w:rPr>
+          <w:t>3</w:t>
+        </w:r>
+      </w:fldSimple>
       <w:r>
         <w:t xml:space="preserve">: Tareas del </w:t>
       </w:r>
@@ -9518,7 +9474,7 @@
       <w:r>
         <w:t xml:space="preserve"> (QA)</w:t>
       </w:r>
-      <w:bookmarkEnd w:id="11"/>
+      <w:bookmarkEnd w:id="10"/>
     </w:p>
     <w:p>
       <w:pPr>
@@ -9714,121 +9670,121 @@
       <w:pPr>
         <w:pStyle w:val="Ttulo1"/>
       </w:pPr>
-      <w:bookmarkStart w:id="12" w:name="_Toc441850792"/>
+      <w:bookmarkStart w:id="11" w:name="_Toc441850792"/>
       <w:r>
         <w:lastRenderedPageBreak/>
         <w:t>Técnicas y herramientas</w:t>
       </w:r>
+      <w:bookmarkEnd w:id="11"/>
+    </w:p>
+    <w:p>
+      <w:pPr>
+        <w:pStyle w:val="Ttulo2"/>
+      </w:pPr>
+      <w:bookmarkStart w:id="12" w:name="_Toc441850793"/>
+      <w:r>
+        <w:t>Técnicas de desarrollo</w:t>
+      </w:r>
       <w:bookmarkEnd w:id="12"/>
     </w:p>
     <w:p>
       <w:pPr>
-        <w:pStyle w:val="Ttulo2"/>
-      </w:pPr>
-      <w:bookmarkStart w:id="13" w:name="_Toc441850793"/>
-      <w:r>
-        <w:t>Técnicas de desarrollo</w:t>
+        <w:pStyle w:val="Ttulo3"/>
+        <w:jc w:val="both"/>
+      </w:pPr>
+      <w:bookmarkStart w:id="13" w:name="_Toc441850794"/>
+      <w:r>
+        <w:t>LTI</w:t>
       </w:r>
       <w:bookmarkEnd w:id="13"/>
     </w:p>
     <w:p>
       <w:pPr>
+        <w:pStyle w:val="Cuerpo"/>
+        <w:jc w:val="both"/>
+      </w:pPr>
+      <w:proofErr w:type="spellStart"/>
+      <w:r>
+        <w:rPr>
+          <w:i/>
+        </w:rPr>
+        <w:t>Learning</w:t>
+      </w:r>
+      <w:proofErr w:type="spellEnd"/>
+      <w:r>
+        <w:rPr>
+          <w:i/>
+        </w:rPr>
+        <w:t xml:space="preserve"> Tools </w:t>
+      </w:r>
+      <w:proofErr w:type="spellStart"/>
+      <w:r>
+        <w:rPr>
+          <w:i/>
+        </w:rPr>
+        <w:t>Interoperability</w:t>
+      </w:r>
+      <w:proofErr w:type="spellEnd"/>
+      <w:r>
+        <w:rPr>
+          <w:i/>
+        </w:rPr>
+        <w:t xml:space="preserve"> (LTI) </w:t>
+      </w:r>
+      <w:r>
+        <w:t xml:space="preserve">se trata de un estándar desarrollado por </w:t>
+      </w:r>
+      <w:r>
+        <w:rPr>
+          <w:i/>
+        </w:rPr>
+        <w:t xml:space="preserve">IMS Global </w:t>
+      </w:r>
+      <w:proofErr w:type="spellStart"/>
+      <w:r>
+        <w:rPr>
+          <w:i/>
+        </w:rPr>
+        <w:t>Learning</w:t>
+      </w:r>
+      <w:proofErr w:type="spellEnd"/>
+      <w:r>
+        <w:rPr>
+          <w:i/>
+        </w:rPr>
+        <w:t xml:space="preserve"> </w:t>
+      </w:r>
+      <w:proofErr w:type="spellStart"/>
+      <w:r>
+        <w:rPr>
+          <w:i/>
+        </w:rPr>
+        <w:t>Consortium</w:t>
+      </w:r>
+      <w:proofErr w:type="spellEnd"/>
+      <w:r>
+        <w:t>. El objetivo principal del LTI es establecer un marco en el que integrar aplicaciones educativas con portales que gestionan entidades académicas.</w:t>
+      </w:r>
+    </w:p>
+    <w:p>
+      <w:pPr>
+        <w:pStyle w:val="Cuerpo"/>
+        <w:jc w:val="both"/>
+      </w:pPr>
+      <w:r>
+        <w:t>Este estándar se trata de un concepto fundamental a la hora de realizar el trabajo fin de grado, ya que es el que va a permitir que nuestra aplicación establezca una conexión con Moodle.</w:t>
+      </w:r>
+    </w:p>
+    <w:p>
+      <w:pPr>
         <w:pStyle w:val="Ttulo3"/>
         <w:jc w:val="both"/>
       </w:pPr>
-      <w:bookmarkStart w:id="14" w:name="_Toc441850794"/>
-      <w:r>
-        <w:t>LTI</w:t>
+      <w:bookmarkStart w:id="14" w:name="_Toc441850795"/>
+      <w:r>
+        <w:t>Modelo-vista-controlador (MVC)</w:t>
       </w:r>
       <w:bookmarkEnd w:id="14"/>
-    </w:p>
-    <w:p>
-      <w:pPr>
-        <w:pStyle w:val="Cuerpo"/>
-        <w:jc w:val="both"/>
-      </w:pPr>
-      <w:proofErr w:type="spellStart"/>
-      <w:r>
-        <w:rPr>
-          <w:i/>
-        </w:rPr>
-        <w:t>Learning</w:t>
-      </w:r>
-      <w:proofErr w:type="spellEnd"/>
-      <w:r>
-        <w:rPr>
-          <w:i/>
-        </w:rPr>
-        <w:t xml:space="preserve"> Tools </w:t>
-      </w:r>
-      <w:proofErr w:type="spellStart"/>
-      <w:r>
-        <w:rPr>
-          <w:i/>
-        </w:rPr>
-        <w:t>Interoperability</w:t>
-      </w:r>
-      <w:proofErr w:type="spellEnd"/>
-      <w:r>
-        <w:rPr>
-          <w:i/>
-        </w:rPr>
-        <w:t xml:space="preserve"> (LTI) </w:t>
-      </w:r>
-      <w:r>
-        <w:t xml:space="preserve">se trata de un estándar desarrollado por </w:t>
-      </w:r>
-      <w:r>
-        <w:rPr>
-          <w:i/>
-        </w:rPr>
-        <w:t xml:space="preserve">IMS Global </w:t>
-      </w:r>
-      <w:proofErr w:type="spellStart"/>
-      <w:r>
-        <w:rPr>
-          <w:i/>
-        </w:rPr>
-        <w:t>Learning</w:t>
-      </w:r>
-      <w:proofErr w:type="spellEnd"/>
-      <w:r>
-        <w:rPr>
-          <w:i/>
-        </w:rPr>
-        <w:t xml:space="preserve"> </w:t>
-      </w:r>
-      <w:proofErr w:type="spellStart"/>
-      <w:r>
-        <w:rPr>
-          <w:i/>
-        </w:rPr>
-        <w:t>Consortium</w:t>
-      </w:r>
-      <w:proofErr w:type="spellEnd"/>
-      <w:r>
-        <w:t>. El objetivo principal del LTI es establecer un marco en el que integrar aplicaciones educativas con portales que gestionan entidades académicas.</w:t>
-      </w:r>
-    </w:p>
-    <w:p>
-      <w:pPr>
-        <w:pStyle w:val="Cuerpo"/>
-        <w:jc w:val="both"/>
-      </w:pPr>
-      <w:r>
-        <w:t>Este estándar se trata de un concepto fundamental a la hora de realizar el trabajo fin de grado, ya que es el que va a permitir que nuestra aplicación establezca una conexión con Moodle.</w:t>
-      </w:r>
-    </w:p>
-    <w:p>
-      <w:pPr>
-        <w:pStyle w:val="Ttulo3"/>
-        <w:jc w:val="both"/>
-      </w:pPr>
-      <w:bookmarkStart w:id="15" w:name="_Toc441850795"/>
-      <w:r>
-        <w:t>Modelo-vista-controlador (MVC)</w:t>
-      </w:r>
-      <w:bookmarkEnd w:id="15"/>
     </w:p>
     <w:p>
       <w:pPr>
@@ -10014,35 +9970,22 @@
         <w:pStyle w:val="Descripcin"/>
         <w:jc w:val="center"/>
       </w:pPr>
-      <w:bookmarkStart w:id="16" w:name="_Toc441582505"/>
+      <w:bookmarkStart w:id="15" w:name="_Toc441582505"/>
       <w:r>
         <w:t xml:space="preserve">Ilustración </w:t>
       </w:r>
-      <w:r>
-        <w:fldChar w:fldCharType="begin"/>
-      </w:r>
-      <w:r>
-        <w:instrText xml:space="preserve"> SEQ Ilustración \* ARABIC </w:instrText>
-      </w:r>
-      <w:r>
-        <w:fldChar w:fldCharType="separate"/>
-      </w:r>
-      <w:r>
-        <w:rPr>
-          <w:noProof/>
-        </w:rPr>
-        <w:t>4</w:t>
-      </w:r>
-      <w:r>
-        <w:rPr>
-          <w:noProof/>
-        </w:rPr>
-        <w:fldChar w:fldCharType="end"/>
-      </w:r>
+      <w:fldSimple w:instr=" SEQ Ilustración \* ARABIC ">
+        <w:r>
+          <w:rPr>
+            <w:noProof/>
+          </w:rPr>
+          <w:t>4</w:t>
+        </w:r>
+      </w:fldSimple>
       <w:r>
         <w:t>: Ciclo de vida del MVC</w:t>
       </w:r>
-      <w:bookmarkEnd w:id="16"/>
+      <w:bookmarkEnd w:id="15"/>
     </w:p>
     <w:p>
       <w:pPr>
@@ -10111,133 +10054,133 @@
         <w:pStyle w:val="Ttulo3"/>
         <w:jc w:val="both"/>
       </w:pPr>
-      <w:bookmarkStart w:id="17" w:name="_Toc441850796"/>
+      <w:bookmarkStart w:id="16" w:name="_Toc441850796"/>
       <w:r>
         <w:t>Desarrollo ágil de software</w:t>
       </w:r>
+      <w:bookmarkEnd w:id="16"/>
+    </w:p>
+    <w:p>
+      <w:pPr>
+        <w:pStyle w:val="Cuerpo"/>
+        <w:jc w:val="both"/>
+      </w:pPr>
+      <w:r>
+        <w:t>Se refiere a los métodos de ingería del software que están basados en el desarrollo iterativo e incremental, en el cual los requisitos y solucionan van evolucionando mediante la colaboración de equipos auto-organizados y multidisciplinarios.</w:t>
+      </w:r>
+    </w:p>
+    <w:p>
+      <w:pPr>
+        <w:pStyle w:val="Cuerpo"/>
+        <w:jc w:val="both"/>
+      </w:pPr>
+      <w:r>
+        <w:t>El ciclo de vida de cada iteración incluye: planificación, análisis de requisitos, diseño, codificación, pruebas y documentación. Los métodos ágiles se centran en las comunicaciones cara a cara en vez de la documentación.</w:t>
+      </w:r>
+    </w:p>
+    <w:p>
+      <w:pPr>
+        <w:pStyle w:val="Cuerpo"/>
+        <w:jc w:val="both"/>
+      </w:pPr>
+      <w:r>
+        <w:t xml:space="preserve">Existen varios métodos ágiles de desarrollo software, algunos son: SCRUM, </w:t>
+      </w:r>
+      <w:proofErr w:type="spellStart"/>
+      <w:r>
+        <w:t>Kanban</w:t>
+      </w:r>
+      <w:proofErr w:type="spellEnd"/>
+      <w:r>
+        <w:t xml:space="preserve"> o Programación Extrema (XP)</w:t>
+      </w:r>
+      <w:r>
+        <w:t xml:space="preserve"> </w:t>
+      </w:r>
+      <w:r>
+        <w:fldChar w:fldCharType="begin"/>
+      </w:r>
+      <w:r>
+        <w:instrText xml:space="preserve"> ADDIN ZOTERO_ITEM CSL_CITATION {"citationID":"16467lfb8q","properties":{"formattedCitation":"[8]","plainCitation":"[8]"},"citationItems":[{"id":35,"uris":["http://zotero.org/users/local/LLkhPqvS/items/TGX2QGFX"],"uri":["http://zotero.org/users/local/LLkhPqvS/items/TGX2QGFX"],"itemData":{"id":35,"type":"entry-encyclopedia","title":"Desarrollo ágil de software","container-title":"Wikipedia, la enciclopedia libre","source":"Wikipedia","abstract":"El desarrollo ágil de software envuelve un enfoque para la toma de decisiones en los proyectos de software, que se refiere a métodos de ingeniería del software basados en el desarrollo iterativo e incremental, donde los requisitos y soluciones evolucionan con el tiempo según la necesidad del proyecto. Así el trabajo es realizado mediante la colaboración de equipos auto-organizados y multidisciplinarios, inmersos en un proceso compartido de toma de decisiones a corto plazo.\nCada iteración del ciclo de vida incluye: planificación, análisis de requisitos, diseño, codificación, pruebas y documentación. Teniendo gran importancia el concepto de \"Finalizado\" (Done), ya que el objetivo de cada iteración no es agregar toda la funcionalidad para justificar el lanzamiento del producto al mercado, sino incrementar el valor por medio de \"software que funciona\" (sin errores).\nLos métodos ágiles enfatizan las comunicaciones cara a cara en vez de la documentación. La mayoría de los equipos ágiles están localizados en una simple oficina abierta, a veces llamadas \"plataformas de lanzamiento\" (bullpen en inglés). La oficina debe incluir revisores, escritores de documentación y ayuda, diseñadores de iteración y directores de proyecto. Los métodos ágiles también enfatizan que el software funcional es la primera medida del progreso. Combinado con la preferencia por las comunicaciones cara a cara, generalmente los métodos ágiles son criticados y tratados como \"indisciplinados\" por la falta de documentación técnica.","URL":"https://es.wikipedia.org/w/index.php?title=Desarrollo_%C3%A1gil_de_software&amp;oldid=87691416","note":"Page Version ID: 87691416","language":"es","issued":{"date-parts":[["2015",12,10]]},"accessed":{"date-parts":[["2015",12,18]]}}}],"schema":"https://github.com/citation-style-language/schema/raw/master/csl-citation.json"} </w:instrText>
+      </w:r>
+      <w:r>
+        <w:fldChar w:fldCharType="separate"/>
+      </w:r>
+      <w:r>
+        <w:rPr>
+          <w:rFonts w:ascii="Calibri" w:hAnsi="Calibri"/>
+        </w:rPr>
+        <w:t>[8]</w:t>
+      </w:r>
+      <w:r>
+        <w:fldChar w:fldCharType="end"/>
+      </w:r>
+      <w:r>
+        <w:t>.</w:t>
+      </w:r>
+    </w:p>
+    <w:p>
+      <w:pPr>
+        <w:pStyle w:val="Cuerpo"/>
+        <w:jc w:val="both"/>
+      </w:pPr>
+      <w:r>
+        <w:t xml:space="preserve">Se ha utilizado metodología ágil en vez de la </w:t>
+      </w:r>
+      <w:r>
+        <w:t xml:space="preserve">metodología tradicional. Esta última </w:t>
+      </w:r>
+      <w:r>
+        <w:t xml:space="preserve">se caracteriza por su rigidez ante los cambios, grupos de gran tamaño, </w:t>
+      </w:r>
+      <w:r>
+        <w:t xml:space="preserve">mínimos roles, poco </w:t>
+      </w:r>
+      <w:proofErr w:type="spellStart"/>
+      <w:r>
+        <w:rPr>
+          <w:i/>
+        </w:rPr>
+        <w:t>feedback</w:t>
+      </w:r>
+      <w:proofErr w:type="spellEnd"/>
+      <w:r>
+        <w:t xml:space="preserve"> o retroalimentación y seguimiento estricto del plan inicial de desarrollo</w:t>
+      </w:r>
+      <w:r>
+        <w:t xml:space="preserve"> </w:t>
+      </w:r>
+      <w:r>
+        <w:fldChar w:fldCharType="begin"/>
+      </w:r>
+      <w:r>
+        <w:instrText xml:space="preserve"> ADDIN ZOTERO_ITEM CSL_CITATION {"citationID":"lpgvautdi","properties":{"formattedCitation":"[9]","plainCitation":"[9]"},"citationItems":[{"id":37,"uris":["http://zotero.org/users/local/LLkhPqvS/items/IKQIKG84"],"uri":["http://zotero.org/users/local/LLkhPqvS/items/IKQIKG84"],"itemData":{"id":37,"type":"post-weblog","title":"Mantenimiento de computadores: Metodologías de Desarrollo Ágiles Vs. Metodologías Tradicionales","container-title":"Mantenimiento de computadores","URL":"http://rdsoporteymantenimientodepc.blogspot.com.es/2014/03/metodologias-de-desarrollo-agiles-vs.html","shortTitle":"Mantenimiento de computadores","author":[{"family":"Dario","given":"Rubén"}],"issued":{"date-parts":[["2014",3,20]]},"accessed":{"date-parts":[["2015",12,18]]}}}],"schema":"https://github.com/citation-style-language/schema/raw/master/csl-citation.json"} </w:instrText>
+      </w:r>
+      <w:r>
+        <w:fldChar w:fldCharType="separate"/>
+      </w:r>
+      <w:r>
+        <w:rPr>
+          <w:rFonts w:ascii="Calibri" w:hAnsi="Calibri"/>
+        </w:rPr>
+        <w:t>[9]</w:t>
+      </w:r>
+      <w:r>
+        <w:fldChar w:fldCharType="end"/>
+      </w:r>
+      <w:r>
+        <w:t>.</w:t>
+      </w:r>
+    </w:p>
+    <w:p>
+      <w:pPr>
+        <w:pStyle w:val="Ttulo4"/>
+      </w:pPr>
+      <w:bookmarkStart w:id="17" w:name="_Toc441850797"/>
+      <w:r>
+        <w:t>SCRUM</w:t>
+      </w:r>
       <w:bookmarkEnd w:id="17"/>
-    </w:p>
-    <w:p>
-      <w:pPr>
-        <w:pStyle w:val="Cuerpo"/>
-        <w:jc w:val="both"/>
-      </w:pPr>
-      <w:r>
-        <w:t>Se refiere a los métodos de ingería del software que están basados en el desarrollo iterativo e incremental, en el cual los requisitos y solucionan van evolucionando mediante la colaboración de equipos auto-organizados y multidisciplinarios.</w:t>
-      </w:r>
-    </w:p>
-    <w:p>
-      <w:pPr>
-        <w:pStyle w:val="Cuerpo"/>
-        <w:jc w:val="both"/>
-      </w:pPr>
-      <w:r>
-        <w:t>El ciclo de vida de cada iteración incluye: planificación, análisis de requisitos, diseño, codificación, pruebas y documentación. Los métodos ágiles se centran en las comunicaciones cara a cara en vez de la documentación.</w:t>
-      </w:r>
-    </w:p>
-    <w:p>
-      <w:pPr>
-        <w:pStyle w:val="Cuerpo"/>
-        <w:jc w:val="both"/>
-      </w:pPr>
-      <w:r>
-        <w:t xml:space="preserve">Existen varios métodos ágiles de desarrollo software, algunos son: SCRUM, </w:t>
-      </w:r>
-      <w:proofErr w:type="spellStart"/>
-      <w:r>
-        <w:t>Kanban</w:t>
-      </w:r>
-      <w:proofErr w:type="spellEnd"/>
-      <w:r>
-        <w:t xml:space="preserve"> o Programación Extrema (XP)</w:t>
-      </w:r>
-      <w:r>
-        <w:t xml:space="preserve"> </w:t>
-      </w:r>
-      <w:r>
-        <w:fldChar w:fldCharType="begin"/>
-      </w:r>
-      <w:r>
-        <w:instrText xml:space="preserve"> ADDIN ZOTERO_ITEM CSL_CITATION {"citationID":"16467lfb8q","properties":{"formattedCitation":"[8]","plainCitation":"[8]"},"citationItems":[{"id":35,"uris":["http://zotero.org/users/local/LLkhPqvS/items/TGX2QGFX"],"uri":["http://zotero.org/users/local/LLkhPqvS/items/TGX2QGFX"],"itemData":{"id":35,"type":"entry-encyclopedia","title":"Desarrollo ágil de software","container-title":"Wikipedia, la enciclopedia libre","source":"Wikipedia","abstract":"El desarrollo ágil de software envuelve un enfoque para la toma de decisiones en los proyectos de software, que se refiere a métodos de ingeniería del software basados en el desarrollo iterativo e incremental, donde los requisitos y soluciones evolucionan con el tiempo según la necesidad del proyecto. Así el trabajo es realizado mediante la colaboración de equipos auto-organizados y multidisciplinarios, inmersos en un proceso compartido de toma de decisiones a corto plazo.\nCada iteración del ciclo de vida incluye: planificación, análisis de requisitos, diseño, codificación, pruebas y documentación. Teniendo gran importancia el concepto de \"Finalizado\" (Done), ya que el objetivo de cada iteración no es agregar toda la funcionalidad para justificar el lanzamiento del producto al mercado, sino incrementar el valor por medio de \"software que funciona\" (sin errores).\nLos métodos ágiles enfatizan las comunicaciones cara a cara en vez de la documentación. La mayoría de los equipos ágiles están localizados en una simple oficina abierta, a veces llamadas \"plataformas de lanzamiento\" (bullpen en inglés). La oficina debe incluir revisores, escritores de documentación y ayuda, diseñadores de iteración y directores de proyecto. Los métodos ágiles también enfatizan que el software funcional es la primera medida del progreso. Combinado con la preferencia por las comunicaciones cara a cara, generalmente los métodos ágiles son criticados y tratados como \"indisciplinados\" por la falta de documentación técnica.","URL":"https://es.wikipedia.org/w/index.php?title=Desarrollo_%C3%A1gil_de_software&amp;oldid=87691416","note":"Page Version ID: 87691416","language":"es","issued":{"date-parts":[["2015",12,10]]},"accessed":{"date-parts":[["2015",12,18]]}}}],"schema":"https://github.com/citation-style-language/schema/raw/master/csl-citation.json"} </w:instrText>
-      </w:r>
-      <w:r>
-        <w:fldChar w:fldCharType="separate"/>
-      </w:r>
-      <w:r>
-        <w:rPr>
-          <w:rFonts w:ascii="Calibri" w:hAnsi="Calibri"/>
-        </w:rPr>
-        <w:t>[8]</w:t>
-      </w:r>
-      <w:r>
-        <w:fldChar w:fldCharType="end"/>
-      </w:r>
-      <w:r>
-        <w:t>.</w:t>
-      </w:r>
-    </w:p>
-    <w:p>
-      <w:pPr>
-        <w:pStyle w:val="Cuerpo"/>
-        <w:jc w:val="both"/>
-      </w:pPr>
-      <w:r>
-        <w:t xml:space="preserve">Se ha utilizado metodología ágil en vez de la </w:t>
-      </w:r>
-      <w:r>
-        <w:t xml:space="preserve">metodología tradicional. Esta última </w:t>
-      </w:r>
-      <w:r>
-        <w:t xml:space="preserve">se caracteriza por su rigidez ante los cambios, grupos de gran tamaño, </w:t>
-      </w:r>
-      <w:r>
-        <w:t xml:space="preserve">mínimos roles, poco </w:t>
-      </w:r>
-      <w:proofErr w:type="spellStart"/>
-      <w:r>
-        <w:rPr>
-          <w:i/>
-        </w:rPr>
-        <w:t>feedback</w:t>
-      </w:r>
-      <w:proofErr w:type="spellEnd"/>
-      <w:r>
-        <w:t xml:space="preserve"> o retroalimentación y seguimiento estricto del plan inicial de desarrollo</w:t>
-      </w:r>
-      <w:r>
-        <w:t xml:space="preserve"> </w:t>
-      </w:r>
-      <w:r>
-        <w:fldChar w:fldCharType="begin"/>
-      </w:r>
-      <w:r>
-        <w:instrText xml:space="preserve"> ADDIN ZOTERO_ITEM CSL_CITATION {"citationID":"lpgvautdi","properties":{"formattedCitation":"[9]","plainCitation":"[9]"},"citationItems":[{"id":37,"uris":["http://zotero.org/users/local/LLkhPqvS/items/IKQIKG84"],"uri":["http://zotero.org/users/local/LLkhPqvS/items/IKQIKG84"],"itemData":{"id":37,"type":"post-weblog","title":"Mantenimiento de computadores: Metodologías de Desarrollo Ágiles Vs. Metodologías Tradicionales","container-title":"Mantenimiento de computadores","URL":"http://rdsoporteymantenimientodepc.blogspot.com.es/2014/03/metodologias-de-desarrollo-agiles-vs.html","shortTitle":"Mantenimiento de computadores","author":[{"family":"Dario","given":"Rubén"}],"issued":{"date-parts":[["2014",3,20]]},"accessed":{"date-parts":[["2015",12,18]]}}}],"schema":"https://github.com/citation-style-language/schema/raw/master/csl-citation.json"} </w:instrText>
-      </w:r>
-      <w:r>
-        <w:fldChar w:fldCharType="separate"/>
-      </w:r>
-      <w:r>
-        <w:rPr>
-          <w:rFonts w:ascii="Calibri" w:hAnsi="Calibri"/>
-        </w:rPr>
-        <w:t>[9]</w:t>
-      </w:r>
-      <w:r>
-        <w:fldChar w:fldCharType="end"/>
-      </w:r>
-      <w:r>
-        <w:t>.</w:t>
-      </w:r>
-    </w:p>
-    <w:p>
-      <w:pPr>
-        <w:pStyle w:val="Ttulo4"/>
-      </w:pPr>
-      <w:bookmarkStart w:id="18" w:name="_Toc441850797"/>
-      <w:r>
-        <w:t>SCRUM</w:t>
-      </w:r>
-      <w:bookmarkEnd w:id="18"/>
     </w:p>
     <w:p>
       <w:pPr>
@@ -10448,34 +10391,34 @@
       <w:pPr>
         <w:pStyle w:val="Ttulo2"/>
       </w:pPr>
-      <w:bookmarkStart w:id="19" w:name="_Toc441850798"/>
+      <w:bookmarkStart w:id="18" w:name="_Toc441850798"/>
       <w:r>
         <w:t>Herramientas de software</w:t>
       </w:r>
+      <w:bookmarkEnd w:id="18"/>
+    </w:p>
+    <w:p>
+      <w:pPr>
+        <w:pStyle w:val="Ttulo3"/>
+      </w:pPr>
+      <w:bookmarkStart w:id="19" w:name="_Toc441850799"/>
+      <w:r>
+        <w:t>Lenguajes</w:t>
+      </w:r>
       <w:bookmarkEnd w:id="19"/>
     </w:p>
     <w:p>
       <w:pPr>
-        <w:pStyle w:val="Ttulo3"/>
-      </w:pPr>
-      <w:bookmarkStart w:id="20" w:name="_Toc441850799"/>
-      <w:r>
-        <w:t>Lenguajes</w:t>
+        <w:pStyle w:val="Ttulo4"/>
+      </w:pPr>
+      <w:bookmarkStart w:id="20" w:name="_Toc441850800"/>
+      <w:r>
+        <w:t>HTML</w:t>
+      </w:r>
+      <w:r>
+        <w:t>5</w:t>
       </w:r>
       <w:bookmarkEnd w:id="20"/>
-    </w:p>
-    <w:p>
-      <w:pPr>
-        <w:pStyle w:val="Ttulo4"/>
-      </w:pPr>
-      <w:bookmarkStart w:id="21" w:name="_Toc441850800"/>
-      <w:r>
-        <w:t>HTML</w:t>
-      </w:r>
-      <w:r>
-        <w:t>5</w:t>
-      </w:r>
-      <w:bookmarkEnd w:id="21"/>
     </w:p>
     <w:p>
       <w:pPr>
@@ -10695,11 +10638,11 @@
         <w:pStyle w:val="Ttulo4"/>
         <w:jc w:val="both"/>
       </w:pPr>
-      <w:bookmarkStart w:id="22" w:name="_Toc441850801"/>
+      <w:bookmarkStart w:id="21" w:name="_Toc441850801"/>
       <w:r>
         <w:t>PHP</w:t>
       </w:r>
-      <w:bookmarkEnd w:id="22"/>
+      <w:bookmarkEnd w:id="21"/>
     </w:p>
     <w:p>
       <w:pPr>
@@ -10857,75 +10800,75 @@
         <w:pStyle w:val="Ttulo4"/>
         <w:jc w:val="both"/>
       </w:pPr>
-      <w:bookmarkStart w:id="23" w:name="_Toc441850802"/>
+      <w:bookmarkStart w:id="22" w:name="_Toc441850802"/>
       <w:r>
         <w:t>JavaScript</w:t>
       </w:r>
+      <w:bookmarkEnd w:id="22"/>
+    </w:p>
+    <w:p>
+      <w:pPr>
+        <w:jc w:val="both"/>
+      </w:pPr>
+      <w:r>
+        <w:t xml:space="preserve">Se trata de un lenguaje orientado a objetos, que se basa en prototipos, imperativo, débilmente </w:t>
+      </w:r>
+      <w:proofErr w:type="spellStart"/>
+      <w:r>
+        <w:t>tipado</w:t>
+      </w:r>
+      <w:proofErr w:type="spellEnd"/>
+      <w:r>
+        <w:t xml:space="preserve"> y dinámico.</w:t>
+      </w:r>
+    </w:p>
+    <w:p>
+      <w:pPr>
+        <w:jc w:val="both"/>
+      </w:pPr>
+      <w:r>
+        <w:t xml:space="preserve">Este lenguaje se utiliza principalmente en el lado del cliente implementado como parte de un navegador web, permitiendo así mejoras en la interfaz y páginas web dinámicas. Aunque sí que existe una forma de JavaScript del lado del servidor </w:t>
+      </w:r>
+      <w:r>
+        <w:fldChar w:fldCharType="begin"/>
+      </w:r>
+      <w:r>
+        <w:instrText xml:space="preserve"> ADDIN ZOTERO_ITEM CSL_CITATION {"citationID":"1bi054sjeg","properties":{"formattedCitation":"[15]","plainCitation":"[15]"},"citationItems":[{"id":53,"uris":["http://zotero.org/users/local/LLkhPqvS/items/6TISMAF6"],"uri":["http://zotero.org/users/local/LLkhPqvS/items/6TISMAF6"],"itemData":{"id":53,"type":"entry-encyclopedia","title":"JavaScript","container-title":"Wikipedia, la enciclopedia libre","source":"Wikipedia","abstract":"JavaScript (abreviado comúnmente JS) es un lenguaje de programación interpretado, dialecto del estándar ECMAScript. Se define como orientado a objetos, basado en prototipos, imperativo, débilmente tipado y dinámico.\nSe utiliza principalmente en su forma del lado del cliente (client-side), implementado como parte de un navegador web permitiendo mejoras en la interfaz de usuario y páginas web dinámicas aunque existe una forma de JavaScript del lado del servidor (Server-side JavaScript o SSJS). Su uso en aplicaciones externas a la web, por ejemplo en documentos PDF, aplicaciones de escritorio (mayoritariamente widgets) es también significativo.\nJavaScript se diseñó con una sintaxis similar al C, aunque adopta nombres y convenciones del lenguaje de programación Java. Sin embargo Java y JavaScript no están relacionados y tienen semánticas y propósitos diferentes.\nTodos los navegadores modernos interpretan el código JavaScript integrado en las páginas web. Para interactuar con una página web se provee al lenguaje JavaScript de una implementación del Document Object Model (DOM).\nTradicionalmente se venía utilizando en páginas web HTML para realizar operaciones y únicamente en el marco de la aplicación cliente, sin acceso a funciones del servidor. Actualmente es ampliamente utilizado para enviar y recibir información del servidor junto con ayuda de otras tecnologías como AJAX. JavaScript se interpreta en el agente de usuario al mismo tiempo que las sentencias van descargándose junto con el código HTML.\nDesde el lanzamiento en junio de 1997 del estándar ECMAScript 1, han existido las versiones 2, 3 y 5, que es la más usada actualmente (la 4 se abandonó ). En junio de 2015 se cerró y publicó la versión ECMAScript 6 .","URL":"https://es.wikipedia.org/w/index.php?title=JavaScript&amp;oldid=88336775","note":"Page Version ID: 88336775","language":"es","issued":{"date-parts":[["2016",1,9]]},"accessed":{"date-parts":[["2016",1,13]]}}}],"schema":"https://github.com/citation-style-language/schema/raw/master/csl-citation.json"} </w:instrText>
+      </w:r>
+      <w:r>
+        <w:fldChar w:fldCharType="separate"/>
+      </w:r>
+      <w:r>
+        <w:rPr>
+          <w:rFonts w:ascii="Calibri" w:hAnsi="Calibri"/>
+        </w:rPr>
+        <w:t>[15]</w:t>
+      </w:r>
+      <w:r>
+        <w:fldChar w:fldCharType="end"/>
+      </w:r>
+      <w:r>
+        <w:t>.</w:t>
+      </w:r>
+    </w:p>
+    <w:p>
+      <w:pPr>
+        <w:jc w:val="both"/>
+      </w:pPr>
+      <w:r>
+        <w:t>En el trabajo fin de grado se ha utilizado para la programación del lado del cliente.</w:t>
+      </w:r>
+    </w:p>
+    <w:p>
+      <w:pPr>
+        <w:pStyle w:val="Ttulo4"/>
+        <w:jc w:val="both"/>
+      </w:pPr>
+      <w:bookmarkStart w:id="23" w:name="_Toc441850803"/>
+      <w:r>
+        <w:t>AJAX</w:t>
+      </w:r>
       <w:bookmarkEnd w:id="23"/>
-    </w:p>
-    <w:p>
-      <w:pPr>
-        <w:jc w:val="both"/>
-      </w:pPr>
-      <w:r>
-        <w:t xml:space="preserve">Se trata de un lenguaje orientado a objetos, que se basa en prototipos, imperativo, débilmente </w:t>
-      </w:r>
-      <w:proofErr w:type="spellStart"/>
-      <w:r>
-        <w:t>tipado</w:t>
-      </w:r>
-      <w:proofErr w:type="spellEnd"/>
-      <w:r>
-        <w:t xml:space="preserve"> y dinámico.</w:t>
-      </w:r>
-    </w:p>
-    <w:p>
-      <w:pPr>
-        <w:jc w:val="both"/>
-      </w:pPr>
-      <w:r>
-        <w:t xml:space="preserve">Este lenguaje se utiliza principalmente en el lado del cliente implementado como parte de un navegador web, permitiendo así mejoras en la interfaz y páginas web dinámicas. Aunque sí que existe una forma de JavaScript del lado del servidor </w:t>
-      </w:r>
-      <w:r>
-        <w:fldChar w:fldCharType="begin"/>
-      </w:r>
-      <w:r>
-        <w:instrText xml:space="preserve"> ADDIN ZOTERO_ITEM CSL_CITATION {"citationID":"1bi054sjeg","properties":{"formattedCitation":"[15]","plainCitation":"[15]"},"citationItems":[{"id":53,"uris":["http://zotero.org/users/local/LLkhPqvS/items/6TISMAF6"],"uri":["http://zotero.org/users/local/LLkhPqvS/items/6TISMAF6"],"itemData":{"id":53,"type":"entry-encyclopedia","title":"JavaScript","container-title":"Wikipedia, la enciclopedia libre","source":"Wikipedia","abstract":"JavaScript (abreviado comúnmente JS) es un lenguaje de programación interpretado, dialecto del estándar ECMAScript. Se define como orientado a objetos, basado en prototipos, imperativo, débilmente tipado y dinámico.\nSe utiliza principalmente en su forma del lado del cliente (client-side), implementado como parte de un navegador web permitiendo mejoras en la interfaz de usuario y páginas web dinámicas aunque existe una forma de JavaScript del lado del servidor (Server-side JavaScript o SSJS). Su uso en aplicaciones externas a la web, por ejemplo en documentos PDF, aplicaciones de escritorio (mayoritariamente widgets) es también significativo.\nJavaScript se diseñó con una sintaxis similar al C, aunque adopta nombres y convenciones del lenguaje de programación Java. Sin embargo Java y JavaScript no están relacionados y tienen semánticas y propósitos diferentes.\nTodos los navegadores modernos interpretan el código JavaScript integrado en las páginas web. Para interactuar con una página web se provee al lenguaje JavaScript de una implementación del Document Object Model (DOM).\nTradicionalmente se venía utilizando en páginas web HTML para realizar operaciones y únicamente en el marco de la aplicación cliente, sin acceso a funciones del servidor. Actualmente es ampliamente utilizado para enviar y recibir información del servidor junto con ayuda de otras tecnologías como AJAX. JavaScript se interpreta en el agente de usuario al mismo tiempo que las sentencias van descargándose junto con el código HTML.\nDesde el lanzamiento en junio de 1997 del estándar ECMAScript 1, han existido las versiones 2, 3 y 5, que es la más usada actualmente (la 4 se abandonó ). En junio de 2015 se cerró y publicó la versión ECMAScript 6 .","URL":"https://es.wikipedia.org/w/index.php?title=JavaScript&amp;oldid=88336775","note":"Page Version ID: 88336775","language":"es","issued":{"date-parts":[["2016",1,9]]},"accessed":{"date-parts":[["2016",1,13]]}}}],"schema":"https://github.com/citation-style-language/schema/raw/master/csl-citation.json"} </w:instrText>
-      </w:r>
-      <w:r>
-        <w:fldChar w:fldCharType="separate"/>
-      </w:r>
-      <w:r>
-        <w:rPr>
-          <w:rFonts w:ascii="Calibri" w:hAnsi="Calibri"/>
-        </w:rPr>
-        <w:t>[15]</w:t>
-      </w:r>
-      <w:r>
-        <w:fldChar w:fldCharType="end"/>
-      </w:r>
-      <w:r>
-        <w:t>.</w:t>
-      </w:r>
-    </w:p>
-    <w:p>
-      <w:pPr>
-        <w:jc w:val="both"/>
-      </w:pPr>
-      <w:r>
-        <w:t>En el trabajo fin de grado se ha utilizado para la programación del lado del cliente.</w:t>
-      </w:r>
-    </w:p>
-    <w:p>
-      <w:pPr>
-        <w:pStyle w:val="Ttulo4"/>
-        <w:jc w:val="both"/>
-      </w:pPr>
-      <w:bookmarkStart w:id="24" w:name="_Toc441850803"/>
-      <w:r>
-        <w:t>AJAX</w:t>
-      </w:r>
-      <w:bookmarkEnd w:id="24"/>
     </w:p>
     <w:p>
       <w:pPr>
@@ -11097,98 +11040,98 @@
         <w:pStyle w:val="Ttulo4"/>
         <w:jc w:val="both"/>
       </w:pPr>
-      <w:bookmarkStart w:id="25" w:name="_Toc441850804"/>
+      <w:bookmarkStart w:id="24" w:name="_Toc441850804"/>
       <w:proofErr w:type="spellStart"/>
       <w:r>
         <w:t>JQuery</w:t>
       </w:r>
+      <w:bookmarkEnd w:id="24"/>
+      <w:proofErr w:type="spellEnd"/>
+    </w:p>
+    <w:p>
+      <w:pPr>
+        <w:jc w:val="both"/>
+      </w:pPr>
+      <w:r>
+        <w:t>Es una biblioteca de JavaScript que permite simplificar la manera de interactuar con los documentos HTML, manipular el árbol DOM, manejar eventos, desarrollar animaciones y agregar interacción con la técnica AJAX a páginas web.</w:t>
+      </w:r>
+    </w:p>
+    <w:p>
+      <w:pPr>
+        <w:jc w:val="both"/>
+      </w:pPr>
+      <w:proofErr w:type="spellStart"/>
+      <w:r>
+        <w:t>JQuery</w:t>
+      </w:r>
+      <w:proofErr w:type="spellEnd"/>
+      <w:r>
+        <w:t xml:space="preserve"> es software libre y de código abierto, y ofrece una funcionalidades basadas en JavaScript que de otra manera requeriría mucho más código, lo que significa que con las funciones de esta biblioteca se van a logran grandes resultados en menos tiempo y espacio.</w:t>
+      </w:r>
+    </w:p>
+    <w:p>
+      <w:pPr>
+        <w:jc w:val="both"/>
+      </w:pPr>
+      <w:r>
+        <w:t xml:space="preserve">Su característica principal es que permite cambiar el contenido de una página web sin necesidad de recargarla, mediante la manipulación del árbol DOM y las peticiones AJAX </w:t>
+      </w:r>
+      <w:r>
+        <w:fldChar w:fldCharType="begin"/>
+      </w:r>
+      <w:r>
+        <w:instrText xml:space="preserve"> ADDIN ZOTERO_ITEM CSL_CITATION {"citationID":"2p6f7rvk4t","properties":{"formattedCitation":"[18]","plainCitation":"[18]"},"citationItems":[{"id":68,"uris":["http://zotero.org/users/local/LLkhPqvS/items/V5WBAATE"],"uri":["http://zotero.org/users/local/LLkhPqvS/items/V5WBAATE"],"itemData":{"id":68,"type":"entry-encyclopedia","title":"jQuery","container-title":"Wikipedia, la enciclopedia libre","source":"Wikipedia","abstract":"jQuery es una biblioteca de JavaScript, creada inicialmente por John Resig, que permite simplificar la manera de interactuar con los documentos HTML, manipular el árbol DOM, manejar eventos, desarrollar animaciones y agregar interacción con la técnica AJAX a páginas web. Fue presentada el 14 de enero de 2006 en el BarCamp NYC. jQuery es la biblioteca de JavaScript más utilizada.\njQuery es software libre y de código abierto, posee un doble licenciamiento bajo la Licencia MIT y la Licencia Pública General de GNU v2, permitiendo su uso en proyectos libres y privados. jQuery, al igual que otras bibliotecas, ofrece una serie de funcionalidades basadas en JavaScript que de otra manera requerirían de mucho más código, es decir, con las funciones propias de esta biblioteca se logran grandes resultados en menos tiempo y espacio.\nLas empresas Microsoft y Nokia anunciaron que incluirán la biblioteca en sus plataformas. Microsoft la añadirá en su IDE Visual Studio y la usará junto con los frameworks ASP.NET AJAX y ASP.NET MVC, mientras que Nokia los integrará con su plataforma Web Run-Time.","URL":"https://es.wikipedia.org/w/index.php?title=JQuery&amp;oldid=87930293","note":"Page Version ID: 87930293","language":"es","issued":{"date-parts":[["2015",12,21]]},"accessed":{"date-parts":[["2016",1,22]]}}}],"schema":"https://github.com/citation-style-language/schema/raw/master/csl-citation.json"} </w:instrText>
+      </w:r>
+      <w:r>
+        <w:fldChar w:fldCharType="separate"/>
+      </w:r>
+      <w:r>
+        <w:rPr>
+          <w:rFonts w:ascii="Calibri" w:hAnsi="Calibri"/>
+        </w:rPr>
+        <w:t>[18]</w:t>
+      </w:r>
+      <w:r>
+        <w:fldChar w:fldCharType="end"/>
+      </w:r>
+      <w:r>
+        <w:t>.</w:t>
+      </w:r>
+    </w:p>
+    <w:p>
+      <w:pPr>
+        <w:jc w:val="both"/>
+      </w:pPr>
+      <w:r>
+        <w:t>Se ha utilizado para poder manipular con mayor facilidad el árbol DOM.</w:t>
+      </w:r>
+    </w:p>
+    <w:p>
+      <w:pPr>
+        <w:jc w:val="both"/>
+      </w:pPr>
+      <w:r>
+        <w:t xml:space="preserve">Página web de la herramienta: </w:t>
+      </w:r>
+      <w:hyperlink r:id="rId20" w:history="1">
+        <w:r>
+          <w:rPr>
+            <w:rStyle w:val="Hipervnculo"/>
+          </w:rPr>
+          <w:t>https://jquery.com/</w:t>
+        </w:r>
+      </w:hyperlink>
+    </w:p>
+    <w:p>
+      <w:pPr>
+        <w:pStyle w:val="Ttulo4"/>
+        <w:jc w:val="both"/>
+      </w:pPr>
+      <w:bookmarkStart w:id="25" w:name="_Toc441850805"/>
+      <w:r>
+        <w:t>JSON</w:t>
+      </w:r>
       <w:bookmarkEnd w:id="25"/>
-      <w:proofErr w:type="spellEnd"/>
-    </w:p>
-    <w:p>
-      <w:pPr>
-        <w:jc w:val="both"/>
-      </w:pPr>
-      <w:r>
-        <w:t>Es una biblioteca de JavaScript que permite simplificar la manera de interactuar con los documentos HTML, manipular el árbol DOM, manejar eventos, desarrollar animaciones y agregar interacción con la técnica AJAX a páginas web.</w:t>
-      </w:r>
-    </w:p>
-    <w:p>
-      <w:pPr>
-        <w:jc w:val="both"/>
-      </w:pPr>
-      <w:proofErr w:type="spellStart"/>
-      <w:r>
-        <w:t>JQuery</w:t>
-      </w:r>
-      <w:proofErr w:type="spellEnd"/>
-      <w:r>
-        <w:t xml:space="preserve"> es software libre y de código abierto, y ofrece una funcionalidades basadas en JavaScript que de otra manera requeriría mucho más código, lo que significa que con las funciones de esta biblioteca se van a logran grandes resultados en menos tiempo y espacio.</w:t>
-      </w:r>
-    </w:p>
-    <w:p>
-      <w:pPr>
-        <w:jc w:val="both"/>
-      </w:pPr>
-      <w:r>
-        <w:t xml:space="preserve">Su característica principal es que permite cambiar el contenido de una página web sin necesidad de recargarla, mediante la manipulación del árbol DOM y las peticiones AJAX </w:t>
-      </w:r>
-      <w:r>
-        <w:fldChar w:fldCharType="begin"/>
-      </w:r>
-      <w:r>
-        <w:instrText xml:space="preserve"> ADDIN ZOTERO_ITEM CSL_CITATION {"citationID":"2p6f7rvk4t","properties":{"formattedCitation":"[18]","plainCitation":"[18]"},"citationItems":[{"id":68,"uris":["http://zotero.org/users/local/LLkhPqvS/items/V5WBAATE"],"uri":["http://zotero.org/users/local/LLkhPqvS/items/V5WBAATE"],"itemData":{"id":68,"type":"entry-encyclopedia","title":"jQuery","container-title":"Wikipedia, la enciclopedia libre","source":"Wikipedia","abstract":"jQuery es una biblioteca de JavaScript, creada inicialmente por John Resig, que permite simplificar la manera de interactuar con los documentos HTML, manipular el árbol DOM, manejar eventos, desarrollar animaciones y agregar interacción con la técnica AJAX a páginas web. Fue presentada el 14 de enero de 2006 en el BarCamp NYC. jQuery es la biblioteca de JavaScript más utilizada.\njQuery es software libre y de código abierto, posee un doble licenciamiento bajo la Licencia MIT y la Licencia Pública General de GNU v2, permitiendo su uso en proyectos libres y privados. jQuery, al igual que otras bibliotecas, ofrece una serie de funcionalidades basadas en JavaScript que de otra manera requerirían de mucho más código, es decir, con las funciones propias de esta biblioteca se logran grandes resultados en menos tiempo y espacio.\nLas empresas Microsoft y Nokia anunciaron que incluirán la biblioteca en sus plataformas. Microsoft la añadirá en su IDE Visual Studio y la usará junto con los frameworks ASP.NET AJAX y ASP.NET MVC, mientras que Nokia los integrará con su plataforma Web Run-Time.","URL":"https://es.wikipedia.org/w/index.php?title=JQuery&amp;oldid=87930293","note":"Page Version ID: 87930293","language":"es","issued":{"date-parts":[["2015",12,21]]},"accessed":{"date-parts":[["2016",1,22]]}}}],"schema":"https://github.com/citation-style-language/schema/raw/master/csl-citation.json"} </w:instrText>
-      </w:r>
-      <w:r>
-        <w:fldChar w:fldCharType="separate"/>
-      </w:r>
-      <w:r>
-        <w:rPr>
-          <w:rFonts w:ascii="Calibri" w:hAnsi="Calibri"/>
-        </w:rPr>
-        <w:t>[18]</w:t>
-      </w:r>
-      <w:r>
-        <w:fldChar w:fldCharType="end"/>
-      </w:r>
-      <w:r>
-        <w:t>.</w:t>
-      </w:r>
-    </w:p>
-    <w:p>
-      <w:pPr>
-        <w:jc w:val="both"/>
-      </w:pPr>
-      <w:r>
-        <w:t>Se ha utilizado para poder manipular con mayor facilidad el árbol DOM.</w:t>
-      </w:r>
-    </w:p>
-    <w:p>
-      <w:pPr>
-        <w:jc w:val="both"/>
-      </w:pPr>
-      <w:r>
-        <w:t xml:space="preserve">Página web de la herramienta: </w:t>
-      </w:r>
-      <w:hyperlink r:id="rId20" w:history="1">
-        <w:r>
-          <w:rPr>
-            <w:rStyle w:val="Hipervnculo"/>
-          </w:rPr>
-          <w:t>https://jquery.com/</w:t>
-        </w:r>
-      </w:hyperlink>
-    </w:p>
-    <w:p>
-      <w:pPr>
-        <w:pStyle w:val="Ttulo4"/>
-        <w:jc w:val="both"/>
-      </w:pPr>
-      <w:bookmarkStart w:id="26" w:name="_Toc441850805"/>
-      <w:r>
-        <w:t>JSON</w:t>
-      </w:r>
-      <w:bookmarkEnd w:id="26"/>
     </w:p>
     <w:p>
       <w:pPr>
@@ -11291,12 +11234,12 @@
         <w:pStyle w:val="Ttulo4"/>
         <w:jc w:val="both"/>
       </w:pPr>
-      <w:bookmarkStart w:id="27" w:name="_Toc441850806"/>
+      <w:bookmarkStart w:id="26" w:name="_Toc441850806"/>
       <w:proofErr w:type="spellStart"/>
       <w:r>
         <w:t>Bootstrap</w:t>
       </w:r>
-      <w:bookmarkEnd w:id="27"/>
+      <w:bookmarkEnd w:id="26"/>
       <w:proofErr w:type="spellEnd"/>
     </w:p>
     <w:p>
@@ -11478,11 +11421,11 @@
         <w:pStyle w:val="Ttulo4"/>
         <w:jc w:val="both"/>
       </w:pPr>
-      <w:bookmarkStart w:id="28" w:name="_Toc441850807"/>
+      <w:bookmarkStart w:id="27" w:name="_Toc441850807"/>
       <w:r>
         <w:t>XML</w:t>
       </w:r>
-      <w:bookmarkEnd w:id="28"/>
+      <w:bookmarkEnd w:id="27"/>
     </w:p>
     <w:p>
       <w:pPr>
@@ -11701,91 +11644,91 @@
         <w:pStyle w:val="Ttulo3"/>
         <w:jc w:val="both"/>
       </w:pPr>
-      <w:bookmarkStart w:id="29" w:name="_Toc441850808"/>
+      <w:bookmarkStart w:id="28" w:name="_Toc441850808"/>
       <w:r>
         <w:t>Herramientas</w:t>
       </w:r>
+      <w:bookmarkEnd w:id="28"/>
+    </w:p>
+    <w:p>
+      <w:pPr>
+        <w:pStyle w:val="Ttulo4"/>
+        <w:jc w:val="both"/>
+      </w:pPr>
+      <w:bookmarkStart w:id="29" w:name="_Toc441850809"/>
+      <w:proofErr w:type="spellStart"/>
+      <w:r>
+        <w:t>GitHub</w:t>
+      </w:r>
       <w:bookmarkEnd w:id="29"/>
+      <w:proofErr w:type="spellEnd"/>
+    </w:p>
+    <w:p>
+      <w:pPr>
+        <w:jc w:val="both"/>
+      </w:pPr>
+      <w:r>
+        <w:t>Herramienta utilizada para alojar proyectos y llevar a cabo el control de versiones. El código es almacenado de forma pública pero también es posible hacerlo de forma privada, creando una cuenta de pago</w:t>
+      </w:r>
+      <w:r>
+        <w:t xml:space="preserve"> </w:t>
+      </w:r>
+      <w:r>
+        <w:fldChar w:fldCharType="begin"/>
+      </w:r>
+      <w:r>
+        <w:instrText xml:space="preserve"> ADDIN ZOTERO_ITEM CSL_CITATION {"citationID":"29749nnia0","properties":{"formattedCitation":"[22]","plainCitation":"[22]"},"citationItems":[{"id":7,"uris":["http://zotero.org/users/local/LLkhPqvS/items/CJGM449V"],"uri":["http://zotero.org/users/local/LLkhPqvS/items/CJGM449V"],"itemData":{"id":7,"type":"entry-encyclopedia","title":"GitHub","container-title":"Wikipedia, la enciclopedia libre","source":"Wikipedia","abstract":"GitHub es una forja (plataforma de desarrollo colaborativo) para alojar proyectos utilizando el sistema de control de versiones Git. Utiliza el framework Ruby on Rails por GitHub, Inc. (anteriormente conocida como Logical Awesome). Desde enero de 2010, GitHub opera bajo el nombre de GitHub, Inc. El código se almacena de forma pública, aunque también se puede hacer de forma privada, creando una cuenta de pago.","URL":"https://es.wikipedia.org/w/index.php?title=GitHub&amp;oldid=86906534","note":"Page Version ID: 86906534","language":"es","issued":{"date-parts":[["2015",11,15]]},"accessed":{"date-parts":[["2015",12,15]]}}}],"schema":"https://github.com/citation-style-language/schema/raw/master/csl-citation.json"} </w:instrText>
+      </w:r>
+      <w:r>
+        <w:fldChar w:fldCharType="separate"/>
+      </w:r>
+      <w:r>
+        <w:rPr>
+          <w:rFonts w:ascii="Calibri" w:hAnsi="Calibri"/>
+        </w:rPr>
+        <w:t>[22]</w:t>
+      </w:r>
+      <w:r>
+        <w:fldChar w:fldCharType="end"/>
+      </w:r>
+      <w:r>
+        <w:t>.</w:t>
+      </w:r>
+    </w:p>
+    <w:p>
+      <w:pPr>
+        <w:jc w:val="both"/>
+      </w:pPr>
+      <w:r>
+        <w:t>Ha sido elegido por ser muy intuitivo y fáciles de usar, además de haber sido utilizado en varias asignaturas impartidas en la carrera.</w:t>
+      </w:r>
+    </w:p>
+    <w:p>
+      <w:pPr>
+        <w:jc w:val="both"/>
+      </w:pPr>
+      <w:r>
+        <w:t xml:space="preserve">Página web de la herramienta: </w:t>
+      </w:r>
+      <w:hyperlink r:id="rId24" w:history="1">
+        <w:r>
+          <w:rPr>
+            <w:rStyle w:val="Hipervnculo"/>
+          </w:rPr>
+          <w:t>https://github.com/</w:t>
+        </w:r>
+      </w:hyperlink>
     </w:p>
     <w:p>
       <w:pPr>
         <w:pStyle w:val="Ttulo4"/>
         <w:jc w:val="both"/>
       </w:pPr>
-      <w:bookmarkStart w:id="30" w:name="_Toc441850809"/>
-      <w:proofErr w:type="spellStart"/>
-      <w:r>
-        <w:t>GitHub</w:t>
+      <w:bookmarkStart w:id="30" w:name="_Toc441850810"/>
+      <w:r>
+        <w:t>XP-DEV</w:t>
       </w:r>
       <w:bookmarkEnd w:id="30"/>
-      <w:proofErr w:type="spellEnd"/>
-    </w:p>
-    <w:p>
-      <w:pPr>
-        <w:jc w:val="both"/>
-      </w:pPr>
-      <w:r>
-        <w:t>Herramienta utilizada para alojar proyectos y llevar a cabo el control de versiones. El código es almacenado de forma pública pero también es posible hacerlo de forma privada, creando una cuenta de pago</w:t>
-      </w:r>
-      <w:r>
-        <w:t xml:space="preserve"> </w:t>
-      </w:r>
-      <w:r>
-        <w:fldChar w:fldCharType="begin"/>
-      </w:r>
-      <w:r>
-        <w:instrText xml:space="preserve"> ADDIN ZOTERO_ITEM CSL_CITATION {"citationID":"29749nnia0","properties":{"formattedCitation":"[22]","plainCitation":"[22]"},"citationItems":[{"id":7,"uris":["http://zotero.org/users/local/LLkhPqvS/items/CJGM449V"],"uri":["http://zotero.org/users/local/LLkhPqvS/items/CJGM449V"],"itemData":{"id":7,"type":"entry-encyclopedia","title":"GitHub","container-title":"Wikipedia, la enciclopedia libre","source":"Wikipedia","abstract":"GitHub es una forja (plataforma de desarrollo colaborativo) para alojar proyectos utilizando el sistema de control de versiones Git. Utiliza el framework Ruby on Rails por GitHub, Inc. (anteriormente conocida como Logical Awesome). Desde enero de 2010, GitHub opera bajo el nombre de GitHub, Inc. El código se almacena de forma pública, aunque también se puede hacer de forma privada, creando una cuenta de pago.","URL":"https://es.wikipedia.org/w/index.php?title=GitHub&amp;oldid=86906534","note":"Page Version ID: 86906534","language":"es","issued":{"date-parts":[["2015",11,15]]},"accessed":{"date-parts":[["2015",12,15]]}}}],"schema":"https://github.com/citation-style-language/schema/raw/master/csl-citation.json"} </w:instrText>
-      </w:r>
-      <w:r>
-        <w:fldChar w:fldCharType="separate"/>
-      </w:r>
-      <w:r>
-        <w:rPr>
-          <w:rFonts w:ascii="Calibri" w:hAnsi="Calibri"/>
-        </w:rPr>
-        <w:t>[22]</w:t>
-      </w:r>
-      <w:r>
-        <w:fldChar w:fldCharType="end"/>
-      </w:r>
-      <w:r>
-        <w:t>.</w:t>
-      </w:r>
-    </w:p>
-    <w:p>
-      <w:pPr>
-        <w:jc w:val="both"/>
-      </w:pPr>
-      <w:r>
-        <w:t>Ha sido elegido por ser muy intuitivo y fáciles de usar, además de haber sido utilizado en varias asignaturas impartidas en la carrera.</w:t>
-      </w:r>
-    </w:p>
-    <w:p>
-      <w:pPr>
-        <w:jc w:val="both"/>
-      </w:pPr>
-      <w:r>
-        <w:t xml:space="preserve">Página web de la herramienta: </w:t>
-      </w:r>
-      <w:hyperlink r:id="rId24" w:history="1">
-        <w:r>
-          <w:rPr>
-            <w:rStyle w:val="Hipervnculo"/>
-          </w:rPr>
-          <w:t>https://github.com/</w:t>
-        </w:r>
-      </w:hyperlink>
-    </w:p>
-    <w:p>
-      <w:pPr>
-        <w:pStyle w:val="Ttulo4"/>
-        <w:jc w:val="both"/>
-      </w:pPr>
-      <w:bookmarkStart w:id="31" w:name="_Toc441850810"/>
-      <w:r>
-        <w:t>XP-DEV</w:t>
-      </w:r>
-      <w:bookmarkEnd w:id="31"/>
     </w:p>
     <w:p>
       <w:pPr>
@@ -11836,186 +11779,186 @@
         <w:pStyle w:val="Ttulo4"/>
         <w:jc w:val="both"/>
       </w:pPr>
-      <w:bookmarkStart w:id="32" w:name="_Toc441850811"/>
+      <w:bookmarkStart w:id="31" w:name="_Toc441850811"/>
       <w:r>
         <w:t>Moodle</w:t>
       </w:r>
+      <w:bookmarkEnd w:id="31"/>
+    </w:p>
+    <w:p>
+      <w:pPr>
+        <w:jc w:val="both"/>
+      </w:pPr>
+      <w:r>
+        <w:t xml:space="preserve">Se trata de una plataforma o aplicación web de ámbito educativo, diseñada para proporcionar a los educadores y estudiantes un entorno común con el que puedan interactuar. Permite la creación de cursos </w:t>
+      </w:r>
+      <w:r>
+        <w:t>en los que tanto profesores como alumnos podrán matricularse</w:t>
+      </w:r>
+      <w:r>
+        <w:t xml:space="preserve"> </w:t>
+      </w:r>
+      <w:r>
+        <w:fldChar w:fldCharType="begin"/>
+      </w:r>
+      <w:r>
+        <w:instrText xml:space="preserve"> ADDIN ZOTERO_ITEM CSL_CITATION {"citationID":"1hk1pnmog7","properties":{"formattedCitation":"[4]","plainCitation":"[4]"},"citationItems":[{"id":11,"uris":["http://zotero.org/users/local/LLkhPqvS/items/G8WQCA7I"],"uri":["http://zotero.org/users/local/LLkhPqvS/items/G8WQCA7I"],"itemData":{"id":11,"type":"entry-encyclopedia","title":"Moodle","container-title":"Wikipedia, la enciclopedia libre","source":"Wikipedia","abstract":"Moodle (pronunciación AFI /ˈmuːd(ə)l/) es una aplicación web de tipo Ambiente Educativo Virtual, un sistema de gestión de cursos, de distribución libre, que ayuda a los educadores a crear comunidades de aprendizaje en línea. Este tipo de plataformas tecnológicas también se conoce como LCMS (Learning Content Management System). La versión más reciente es la 3.0.\nMoodle fue creado por Martin Dougiamas, quien fue administrador de WebCT en la Universidad Tecnológica de Curtin. Basó su diseño en las ideas del constructivismo en pedagogía que afirman que el conocimiento se construye en la mente del estudiante en lugar de ser transmitido sin cambios a partir de libros o enseñanzas, y en el aprendizaje cooperativo. Un profesor que opera desde este punto de vista crea un ambiente centrado en el estudiante que le ayuda a construir ese conocimiento con base en sus habilidades y conocimientos propios en lugar de simplemente publicar y transmitir la información que se considera que los estudiantes deben conocer.\nLa primera versión de la herramienta apareció el 20 de agosto de 2002, a partir de allí han aparecido nuevas versiones de forma regular. Hasta julio de 2008, la base de usuarios registrados incluye más de 21 millones, distribuidos en 46.000 sitios en todo el mundo y está traducido a alrededor de 91 idiomas.\nEstas herramientas son de gran utilidad en el ámbito educativo, ya que permiten a los profesores la gestión de cursos virtuales para sus alumnos (educación a distancia, educación en línea o e-learning), o la utilización de un espacio en línea que dé apoyo a la presencialidad (aprendizaje semipresencial, blended learning o b-learning).\nUna de las ventajas es que respaldan la interacción grupal, al mismo tiempo que permite la conversación privada entre los estudiantes. Este medio es ideal para llevar a cabo evaluaciones del curso; en este caso el docente prepara una serie de preguntas y las plantea durante la realización del encuentro con sus estudiantes. Todos los participantes responden y, al mismo tiempo, pueden hacer observaciones sobre los comentarios expresados por los demás compañeros. Todos los participantes pueden contribuir simultáneamente mientras el sistema los identifica automáticamente y al finalizar aparece una transcripción del encuentro. No obstante, es necesario resaltar que estas herramientas sólo pueden ser utilizadas conectados a Internet.","URL":"https://es.wikipedia.org/w/index.php?title=Moodle&amp;oldid=87549375","note":"Page Version ID: 87549375","language":"es","issued":{"date-parts":[["2015",12,4]]},"accessed":{"date-parts":[["2015",12,15]]}}}],"schema":"https://github.com/citation-style-language/schema/raw/master/csl-citation.json"} </w:instrText>
+      </w:r>
+      <w:r>
+        <w:fldChar w:fldCharType="separate"/>
+      </w:r>
+      <w:r>
+        <w:rPr>
+          <w:rFonts w:ascii="Calibri" w:hAnsi="Calibri"/>
+        </w:rPr>
+        <w:t>[4]</w:t>
+      </w:r>
+      <w:r>
+        <w:fldChar w:fldCharType="end"/>
+      </w:r>
+      <w:r>
+        <w:t>.</w:t>
+      </w:r>
+    </w:p>
+    <w:p>
+      <w:pPr>
+        <w:jc w:val="both"/>
+      </w:pPr>
+      <w:r>
+        <w:t xml:space="preserve">Una de sus principales características es el LTI, el cual nos ha permitido que nuestra aplicación sea conectada con la plataforma </w:t>
+      </w:r>
+      <w:r>
+        <w:rPr>
+          <w:i/>
+        </w:rPr>
+        <w:t>Moodle</w:t>
+      </w:r>
+      <w:r>
+        <w:t xml:space="preserve">. </w:t>
+      </w:r>
+    </w:p>
+    <w:p>
+      <w:pPr>
+        <w:jc w:val="both"/>
+      </w:pPr>
+      <w:r>
+        <w:t xml:space="preserve">Dentro de los cursos existe la posibilidad de crear tareas o actividades de tipo herramienta externa o </w:t>
+      </w:r>
+      <w:proofErr w:type="spellStart"/>
+      <w:r>
+        <w:rPr>
+          <w:i/>
+        </w:rPr>
+        <w:t>external</w:t>
+      </w:r>
+      <w:proofErr w:type="spellEnd"/>
+      <w:r>
+        <w:rPr>
+          <w:i/>
+        </w:rPr>
+        <w:t xml:space="preserve"> </w:t>
+      </w:r>
+      <w:proofErr w:type="spellStart"/>
+      <w:r>
+        <w:rPr>
+          <w:i/>
+        </w:rPr>
+        <w:t>tool</w:t>
+      </w:r>
+      <w:proofErr w:type="spellEnd"/>
+      <w:r>
+        <w:rPr>
+          <w:i/>
+        </w:rPr>
+        <w:t xml:space="preserve">, </w:t>
+      </w:r>
+      <w:r>
+        <w:t xml:space="preserve">gracias a la cual introduciendo los valores </w:t>
+      </w:r>
+      <w:r>
+        <w:rPr>
+          <w:i/>
+        </w:rPr>
+        <w:t>URL</w:t>
+      </w:r>
+      <w:r>
+        <w:t xml:space="preserve">, </w:t>
+      </w:r>
+      <w:proofErr w:type="spellStart"/>
+      <w:r>
+        <w:rPr>
+          <w:i/>
+        </w:rPr>
+        <w:t>LTI_consumer</w:t>
+      </w:r>
+      <w:proofErr w:type="spellEnd"/>
+      <w:r>
+        <w:t xml:space="preserve"> y </w:t>
+      </w:r>
+      <w:proofErr w:type="spellStart"/>
+      <w:r>
+        <w:rPr>
+          <w:i/>
+        </w:rPr>
+        <w:t>LTI_secret</w:t>
+      </w:r>
+      <w:proofErr w:type="spellEnd"/>
+      <w:r>
+        <w:t xml:space="preserve"> correctos podrá realizarse la conexión con nuestra aplicación web.</w:t>
+      </w:r>
+    </w:p>
+    <w:p>
+      <w:pPr>
+        <w:jc w:val="both"/>
+      </w:pPr>
+      <w:r>
+        <w:t xml:space="preserve">Por lo anteriormente citado y por ser la plataforma utilizada en </w:t>
+      </w:r>
+      <w:proofErr w:type="spellStart"/>
+      <w:r>
+        <w:rPr>
+          <w:i/>
+        </w:rPr>
+        <w:t>UBUVirutal</w:t>
+      </w:r>
+      <w:proofErr w:type="spellEnd"/>
+      <w:r>
+        <w:t xml:space="preserve"> de la Universidad de </w:t>
+      </w:r>
+      <w:r>
+        <w:t>Burgos, Moodle ha sido utilizado</w:t>
+      </w:r>
+      <w:r>
+        <w:t xml:space="preserve"> para poder realizar el TFG.</w:t>
+      </w:r>
+    </w:p>
+    <w:p>
+      <w:pPr>
+        <w:jc w:val="both"/>
+      </w:pPr>
+      <w:r>
+        <w:t xml:space="preserve">Página web de la herramienta: </w:t>
+      </w:r>
+      <w:hyperlink r:id="rId26" w:history="1">
+        <w:r>
+          <w:rPr>
+            <w:rStyle w:val="Hipervnculo"/>
+          </w:rPr>
+          <w:t>https://moodle.org/?lang=es</w:t>
+        </w:r>
+      </w:hyperlink>
+    </w:p>
+    <w:p>
+      <w:pPr>
+        <w:pStyle w:val="Ttulo4"/>
+        <w:jc w:val="both"/>
+      </w:pPr>
+      <w:bookmarkStart w:id="32" w:name="_Toc441850812"/>
+      <w:proofErr w:type="spellStart"/>
+      <w:r>
+        <w:t>WampServer</w:t>
+      </w:r>
       <w:bookmarkEnd w:id="32"/>
-    </w:p>
-    <w:p>
-      <w:pPr>
-        <w:jc w:val="both"/>
-      </w:pPr>
-      <w:r>
-        <w:t xml:space="preserve">Se trata de una plataforma o aplicación web de ámbito educativo, diseñada para proporcionar a los educadores y estudiantes un entorno común con el que puedan interactuar. Permite la creación de cursos </w:t>
-      </w:r>
-      <w:r>
-        <w:t>en los que tanto profesores como alumnos podrán matricularse</w:t>
-      </w:r>
-      <w:r>
-        <w:t xml:space="preserve"> </w:t>
-      </w:r>
-      <w:r>
-        <w:fldChar w:fldCharType="begin"/>
-      </w:r>
-      <w:r>
-        <w:instrText xml:space="preserve"> ADDIN ZOTERO_ITEM CSL_CITATION {"citationID":"1hk1pnmog7","properties":{"formattedCitation":"[4]","plainCitation":"[4]"},"citationItems":[{"id":11,"uris":["http://zotero.org/users/local/LLkhPqvS/items/G8WQCA7I"],"uri":["http://zotero.org/users/local/LLkhPqvS/items/G8WQCA7I"],"itemData":{"id":11,"type":"entry-encyclopedia","title":"Moodle","container-title":"Wikipedia, la enciclopedia libre","source":"Wikipedia","abstract":"Moodle (pronunciación AFI /ˈmuːd(ə)l/) es una aplicación web de tipo Ambiente Educativo Virtual, un sistema de gestión de cursos, de distribución libre, que ayuda a los educadores a crear comunidades de aprendizaje en línea. Este tipo de plataformas tecnológicas también se conoce como LCMS (Learning Content Management System). La versión más reciente es la 3.0.\nMoodle fue creado por Martin Dougiamas, quien fue administrador de WebCT en la Universidad Tecnológica de Curtin. Basó su diseño en las ideas del constructivismo en pedagogía que afirman que el conocimiento se construye en la mente del estudiante en lugar de ser transmitido sin cambios a partir de libros o enseñanzas, y en el aprendizaje cooperativo. Un profesor que opera desde este punto de vista crea un ambiente centrado en el estudiante que le ayuda a construir ese conocimiento con base en sus habilidades y conocimientos propios en lugar de simplemente publicar y transmitir la información que se considera que los estudiantes deben conocer.\nLa primera versión de la herramienta apareció el 20 de agosto de 2002, a partir de allí han aparecido nuevas versiones de forma regular. Hasta julio de 2008, la base de usuarios registrados incluye más de 21 millones, distribuidos en 46.000 sitios en todo el mundo y está traducido a alrededor de 91 idiomas.\nEstas herramientas son de gran utilidad en el ámbito educativo, ya que permiten a los profesores la gestión de cursos virtuales para sus alumnos (educación a distancia, educación en línea o e-learning), o la utilización de un espacio en línea que dé apoyo a la presencialidad (aprendizaje semipresencial, blended learning o b-learning).\nUna de las ventajas es que respaldan la interacción grupal, al mismo tiempo que permite la conversación privada entre los estudiantes. Este medio es ideal para llevar a cabo evaluaciones del curso; en este caso el docente prepara una serie de preguntas y las plantea durante la realización del encuentro con sus estudiantes. Todos los participantes responden y, al mismo tiempo, pueden hacer observaciones sobre los comentarios expresados por los demás compañeros. Todos los participantes pueden contribuir simultáneamente mientras el sistema los identifica automáticamente y al finalizar aparece una transcripción del encuentro. No obstante, es necesario resaltar que estas herramientas sólo pueden ser utilizadas conectados a Internet.","URL":"https://es.wikipedia.org/w/index.php?title=Moodle&amp;oldid=87549375","note":"Page Version ID: 87549375","language":"es","issued":{"date-parts":[["2015",12,4]]},"accessed":{"date-parts":[["2015",12,15]]}}}],"schema":"https://github.com/citation-style-language/schema/raw/master/csl-citation.json"} </w:instrText>
-      </w:r>
-      <w:r>
-        <w:fldChar w:fldCharType="separate"/>
-      </w:r>
-      <w:r>
-        <w:rPr>
-          <w:rFonts w:ascii="Calibri" w:hAnsi="Calibri"/>
-        </w:rPr>
-        <w:t>[4]</w:t>
-      </w:r>
-      <w:r>
-        <w:fldChar w:fldCharType="end"/>
-      </w:r>
-      <w:r>
-        <w:t>.</w:t>
-      </w:r>
-    </w:p>
-    <w:p>
-      <w:pPr>
-        <w:jc w:val="both"/>
-      </w:pPr>
-      <w:r>
-        <w:t xml:space="preserve">Una de sus principales características es el LTI, el cual nos ha permitido que nuestra aplicación sea conectada con la plataforma </w:t>
-      </w:r>
-      <w:r>
-        <w:rPr>
-          <w:i/>
-        </w:rPr>
-        <w:t>Moodle</w:t>
-      </w:r>
-      <w:r>
-        <w:t xml:space="preserve">. </w:t>
-      </w:r>
-    </w:p>
-    <w:p>
-      <w:pPr>
-        <w:jc w:val="both"/>
-      </w:pPr>
-      <w:r>
-        <w:t xml:space="preserve">Dentro de los cursos existe la posibilidad de crear tareas o actividades de tipo herramienta externa o </w:t>
-      </w:r>
-      <w:proofErr w:type="spellStart"/>
-      <w:r>
-        <w:rPr>
-          <w:i/>
-        </w:rPr>
-        <w:t>external</w:t>
-      </w:r>
-      <w:proofErr w:type="spellEnd"/>
-      <w:r>
-        <w:rPr>
-          <w:i/>
-        </w:rPr>
-        <w:t xml:space="preserve"> </w:t>
-      </w:r>
-      <w:proofErr w:type="spellStart"/>
-      <w:r>
-        <w:rPr>
-          <w:i/>
-        </w:rPr>
-        <w:t>tool</w:t>
-      </w:r>
-      <w:proofErr w:type="spellEnd"/>
-      <w:r>
-        <w:rPr>
-          <w:i/>
-        </w:rPr>
-        <w:t xml:space="preserve">, </w:t>
-      </w:r>
-      <w:r>
-        <w:t xml:space="preserve">gracias a la cual introduciendo los valores </w:t>
-      </w:r>
-      <w:r>
-        <w:rPr>
-          <w:i/>
-        </w:rPr>
-        <w:t>URL</w:t>
-      </w:r>
-      <w:r>
-        <w:t xml:space="preserve">, </w:t>
-      </w:r>
-      <w:proofErr w:type="spellStart"/>
-      <w:r>
-        <w:rPr>
-          <w:i/>
-        </w:rPr>
-        <w:t>LTI_consumer</w:t>
-      </w:r>
-      <w:proofErr w:type="spellEnd"/>
-      <w:r>
-        <w:t xml:space="preserve"> y </w:t>
-      </w:r>
-      <w:proofErr w:type="spellStart"/>
-      <w:r>
-        <w:rPr>
-          <w:i/>
-        </w:rPr>
-        <w:t>LTI_secret</w:t>
-      </w:r>
-      <w:proofErr w:type="spellEnd"/>
-      <w:r>
-        <w:t xml:space="preserve"> correctos podrá realizarse la conexión con nuestra aplicación web.</w:t>
-      </w:r>
-    </w:p>
-    <w:p>
-      <w:pPr>
-        <w:jc w:val="both"/>
-      </w:pPr>
-      <w:r>
-        <w:t xml:space="preserve">Por lo anteriormente citado y por ser la plataforma utilizada en </w:t>
-      </w:r>
-      <w:proofErr w:type="spellStart"/>
-      <w:r>
-        <w:rPr>
-          <w:i/>
-        </w:rPr>
-        <w:t>UBUVirutal</w:t>
-      </w:r>
-      <w:proofErr w:type="spellEnd"/>
-      <w:r>
-        <w:t xml:space="preserve"> de la Universidad de </w:t>
-      </w:r>
-      <w:r>
-        <w:t>Burgos, Moodle ha sido utilizado</w:t>
-      </w:r>
-      <w:r>
-        <w:t xml:space="preserve"> para poder realizar el TFG.</w:t>
-      </w:r>
-    </w:p>
-    <w:p>
-      <w:pPr>
-        <w:jc w:val="both"/>
-      </w:pPr>
-      <w:r>
-        <w:t xml:space="preserve">Página web de la herramienta: </w:t>
-      </w:r>
-      <w:hyperlink r:id="rId26" w:history="1">
-        <w:r>
-          <w:rPr>
-            <w:rStyle w:val="Hipervnculo"/>
-          </w:rPr>
-          <w:t>https://moodle.org/?lang=es</w:t>
-        </w:r>
-      </w:hyperlink>
-    </w:p>
-    <w:p>
-      <w:pPr>
-        <w:pStyle w:val="Ttulo4"/>
-        <w:jc w:val="both"/>
-      </w:pPr>
-      <w:bookmarkStart w:id="33" w:name="_Toc441850812"/>
-      <w:proofErr w:type="spellStart"/>
-      <w:r>
-        <w:t>WampServer</w:t>
-      </w:r>
-      <w:bookmarkEnd w:id="33"/>
       <w:proofErr w:type="spellEnd"/>
     </w:p>
     <w:p>
@@ -12105,7 +12048,7 @@
         <w:pStyle w:val="Ttulo4"/>
         <w:jc w:val="both"/>
       </w:pPr>
-      <w:bookmarkStart w:id="34" w:name="_Toc441850813"/>
+      <w:bookmarkStart w:id="33" w:name="_Toc441850813"/>
       <w:r>
         <w:t xml:space="preserve">Eclipse </w:t>
       </w:r>
@@ -12121,78 +12064,78 @@
       <w:r>
         <w:t>Developers</w:t>
       </w:r>
+      <w:bookmarkEnd w:id="33"/>
+      <w:proofErr w:type="spellEnd"/>
+    </w:p>
+    <w:p>
+      <w:pPr>
+        <w:jc w:val="both"/>
+      </w:pPr>
+      <w:r>
+        <w:rPr>
+          <w:i/>
+        </w:rPr>
+        <w:t xml:space="preserve">Eclipse </w:t>
+      </w:r>
+      <w:proofErr w:type="spellStart"/>
+      <w:r>
+        <w:rPr>
+          <w:i/>
+        </w:rPr>
+        <w:t>for</w:t>
+      </w:r>
+      <w:proofErr w:type="spellEnd"/>
+      <w:r>
+        <w:rPr>
+          <w:i/>
+        </w:rPr>
+        <w:t xml:space="preserve"> PHP </w:t>
+      </w:r>
+      <w:proofErr w:type="spellStart"/>
+      <w:r>
+        <w:rPr>
+          <w:i/>
+        </w:rPr>
+        <w:t>Developers</w:t>
+      </w:r>
+      <w:proofErr w:type="spellEnd"/>
+      <w:r>
+        <w:rPr>
+          <w:i/>
+        </w:rPr>
+        <w:t xml:space="preserve"> </w:t>
+      </w:r>
+      <w:r>
+        <w:t>ha sido el IDE utilizado para realizar todo el código de la aplicación. Presenta una interfaz simple y fácil de manejar, además de multitud de opciones que han facilitado el desarrollo de la aplicación.</w:t>
+      </w:r>
+    </w:p>
+    <w:p>
+      <w:pPr>
+        <w:jc w:val="both"/>
+      </w:pPr>
+      <w:r>
+        <w:t xml:space="preserve">Página web de la herramienta: </w:t>
+      </w:r>
+      <w:hyperlink r:id="rId28" w:history="1">
+        <w:r>
+          <w:rPr>
+            <w:rStyle w:val="Hipervnculo"/>
+          </w:rPr>
+          <w:t>http://www.eclipse.org/downloads/packages/eclipse-php-developers/marsr</w:t>
+        </w:r>
+      </w:hyperlink>
+    </w:p>
+    <w:p>
+      <w:pPr>
+        <w:pStyle w:val="Ttulo4"/>
+        <w:jc w:val="both"/>
+      </w:pPr>
+      <w:bookmarkStart w:id="34" w:name="_Toc441850814"/>
+      <w:proofErr w:type="spellStart"/>
+      <w:r>
+        <w:t>MySQL</w:t>
+      </w:r>
       <w:bookmarkEnd w:id="34"/>
-      <w:proofErr w:type="spellEnd"/>
-    </w:p>
-    <w:p>
-      <w:pPr>
-        <w:jc w:val="both"/>
-      </w:pPr>
-      <w:r>
-        <w:rPr>
-          <w:i/>
-        </w:rPr>
-        <w:t xml:space="preserve">Eclipse </w:t>
-      </w:r>
-      <w:proofErr w:type="spellStart"/>
-      <w:r>
-        <w:rPr>
-          <w:i/>
-        </w:rPr>
-        <w:t>for</w:t>
-      </w:r>
-      <w:proofErr w:type="spellEnd"/>
-      <w:r>
-        <w:rPr>
-          <w:i/>
-        </w:rPr>
-        <w:t xml:space="preserve"> PHP </w:t>
-      </w:r>
-      <w:proofErr w:type="spellStart"/>
-      <w:r>
-        <w:rPr>
-          <w:i/>
-        </w:rPr>
-        <w:t>Developers</w:t>
-      </w:r>
-      <w:proofErr w:type="spellEnd"/>
-      <w:r>
-        <w:rPr>
-          <w:i/>
-        </w:rPr>
-        <w:t xml:space="preserve"> </w:t>
-      </w:r>
-      <w:r>
-        <w:t>ha sido el IDE utilizado para realizar todo el código de la aplicación. Presenta una interfaz simple y fácil de manejar, además de multitud de opciones que han facilitado el desarrollo de la aplicación.</w:t>
-      </w:r>
-    </w:p>
-    <w:p>
-      <w:pPr>
-        <w:jc w:val="both"/>
-      </w:pPr>
-      <w:r>
-        <w:t xml:space="preserve">Página web de la herramienta: </w:t>
-      </w:r>
-      <w:hyperlink r:id="rId28" w:history="1">
-        <w:r>
-          <w:rPr>
-            <w:rStyle w:val="Hipervnculo"/>
-          </w:rPr>
-          <w:t>http://www.eclipse.org/downloads/packages/eclipse-php-developers/marsr</w:t>
-        </w:r>
-      </w:hyperlink>
-    </w:p>
-    <w:p>
-      <w:pPr>
-        <w:pStyle w:val="Ttulo4"/>
-        <w:jc w:val="both"/>
-      </w:pPr>
-      <w:bookmarkStart w:id="35" w:name="_Toc441850814"/>
-      <w:proofErr w:type="spellStart"/>
-      <w:r>
-        <w:t>MySQL</w:t>
-      </w:r>
-      <w:bookmarkEnd w:id="35"/>
       <w:proofErr w:type="spellEnd"/>
     </w:p>
     <w:p>
@@ -12365,13 +12308,13 @@
         <w:pStyle w:val="Ttulo4"/>
         <w:jc w:val="both"/>
       </w:pPr>
-      <w:bookmarkStart w:id="36" w:name="_Toc441850815"/>
+      <w:bookmarkStart w:id="35" w:name="_Toc441850815"/>
       <w:proofErr w:type="spellStart"/>
       <w:r>
         <w:lastRenderedPageBreak/>
         <w:t>HeidiSQL</w:t>
       </w:r>
-      <w:bookmarkEnd w:id="36"/>
+      <w:bookmarkEnd w:id="35"/>
       <w:proofErr w:type="spellEnd"/>
     </w:p>
     <w:p>
@@ -12511,14 +12454,13 @@
     <w:p>
       <w:pPr>
         <w:pStyle w:val="Ttulo4"/>
-        <w:jc w:val="both"/>
-      </w:pPr>
-      <w:bookmarkStart w:id="37" w:name="_Toc441850816"/>
+      </w:pPr>
+      <w:bookmarkStart w:id="36" w:name="_Toc441850816"/>
       <w:proofErr w:type="spellStart"/>
       <w:r>
         <w:t>Astah</w:t>
       </w:r>
-      <w:bookmarkEnd w:id="37"/>
+      <w:bookmarkEnd w:id="36"/>
       <w:proofErr w:type="spellEnd"/>
     </w:p>
     <w:p>
@@ -12706,15 +12648,15 @@
     <w:p>
       <w:pPr>
         <w:pStyle w:val="Ttulo4"/>
-        <w:ind w:left="1599" w:hanging="862"/>
-        <w:jc w:val="both"/>
-      </w:pPr>
-      <w:bookmarkStart w:id="38" w:name="_Toc441850817"/>
+      </w:pPr>
+      <w:bookmarkStart w:id="37" w:name="_Toc441850817"/>
+      <w:bookmarkStart w:id="38" w:name="_GoBack"/>
+      <w:bookmarkEnd w:id="38"/>
       <w:proofErr w:type="spellStart"/>
       <w:r>
         <w:t>PoEdit</w:t>
       </w:r>
-      <w:bookmarkEnd w:id="38"/>
+      <w:bookmarkEnd w:id="37"/>
       <w:proofErr w:type="spellEnd"/>
     </w:p>
     <w:p>
@@ -13331,27 +13273,14 @@
       <w:r>
         <w:t xml:space="preserve">Ilustración </w:t>
       </w:r>
-      <w:r>
-        <w:fldChar w:fldCharType="begin"/>
-      </w:r>
-      <w:r>
-        <w:instrText xml:space="preserve"> SEQ Ilustración \* ARABIC </w:instrText>
-      </w:r>
-      <w:r>
-        <w:fldChar w:fldCharType="separate"/>
-      </w:r>
-      <w:r>
-        <w:rPr>
-          <w:noProof/>
-        </w:rPr>
-        <w:t>5</w:t>
-      </w:r>
-      <w:r>
-        <w:rPr>
-          <w:noProof/>
-        </w:rPr>
-        <w:fldChar w:fldCharType="end"/>
-      </w:r>
+      <w:fldSimple w:instr=" SEQ Ilustración \* ARABIC ">
+        <w:r>
+          <w:rPr>
+            <w:noProof/>
+          </w:rPr>
+          <w:t>5</w:t>
+        </w:r>
+      </w:fldSimple>
       <w:r>
         <w:t xml:space="preserve">: Parámetros de la tarea en </w:t>
       </w:r>
@@ -13451,30 +13380,14 @@
       <w:r>
         <w:t xml:space="preserve">Ilustración </w:t>
       </w:r>
-      <w:r>
-        <w:fldChar w:fldCharType="begin"/>
-      </w:r>
-      <w:r>
-        <w:instrText xml:space="preserve"> SEQ Ilustrac</w:instrText>
-      </w:r>
-      <w:r>
-        <w:instrText xml:space="preserve">ión \* ARABIC </w:instrText>
-      </w:r>
-      <w:r>
-        <w:fldChar w:fldCharType="separate"/>
-      </w:r>
-      <w:r>
-        <w:rPr>
-          <w:noProof/>
-        </w:rPr>
-        <w:t>6</w:t>
-      </w:r>
-      <w:r>
-        <w:rPr>
-          <w:noProof/>
-        </w:rPr>
-        <w:fldChar w:fldCharType="end"/>
-      </w:r>
+      <w:fldSimple w:instr=" SEQ Ilustración \* ARABIC ">
+        <w:r>
+          <w:rPr>
+            <w:noProof/>
+          </w:rPr>
+          <w:t>6</w:t>
+        </w:r>
+      </w:fldSimple>
       <w:r>
         <w:t>: Parámetros de</w:t>
       </w:r>
@@ -13573,27 +13486,14 @@
       <w:r>
         <w:t xml:space="preserve">Ilustración </w:t>
       </w:r>
-      <w:r>
-        <w:fldChar w:fldCharType="begin"/>
-      </w:r>
-      <w:r>
-        <w:instrText xml:space="preserve"> SEQ Ilustración \* ARABIC </w:instrText>
-      </w:r>
-      <w:r>
-        <w:fldChar w:fldCharType="separate"/>
-      </w:r>
-      <w:r>
-        <w:rPr>
-          <w:noProof/>
-        </w:rPr>
-        <w:t>7</w:t>
-      </w:r>
-      <w:r>
-        <w:rPr>
-          <w:noProof/>
-        </w:rPr>
-        <w:fldChar w:fldCharType="end"/>
-      </w:r>
+      <w:fldSimple w:instr=" SEQ Ilustración \* ARABIC ">
+        <w:r>
+          <w:rPr>
+            <w:noProof/>
+          </w:rPr>
+          <w:t>7</w:t>
+        </w:r>
+      </w:fldSimple>
       <w:r>
         <w:t xml:space="preserve">: Formulario de subida de ficheros en </w:t>
       </w:r>
@@ -13677,27 +13577,14 @@
       <w:r>
         <w:t xml:space="preserve">Ilustración </w:t>
       </w:r>
-      <w:r>
-        <w:fldChar w:fldCharType="begin"/>
-      </w:r>
-      <w:r>
-        <w:instrText xml:space="preserve"> SEQ Ilustración \* ARABIC </w:instrText>
-      </w:r>
-      <w:r>
-        <w:fldChar w:fldCharType="separate"/>
-      </w:r>
-      <w:r>
-        <w:rPr>
-          <w:noProof/>
-        </w:rPr>
-        <w:t>8</w:t>
-      </w:r>
-      <w:r>
-        <w:rPr>
-          <w:noProof/>
-        </w:rPr>
-        <w:fldChar w:fldCharType="end"/>
-      </w:r>
+      <w:fldSimple w:instr=" SEQ Ilustración \* ARABIC ">
+        <w:r>
+          <w:rPr>
+            <w:noProof/>
+          </w:rPr>
+          <w:t>8</w:t>
+        </w:r>
+      </w:fldSimple>
       <w:r>
         <w:t>: Formulario de subida de ficheros en nuestra aplicación</w:t>
       </w:r>
@@ -13719,8 +13606,6 @@
     <w:p>
       <w:pPr>
         <w:pStyle w:val="Ttulo2"/>
-        <w:ind w:left="862" w:hanging="578"/>
-        <w:jc w:val="both"/>
       </w:pPr>
       <w:bookmarkStart w:id="48" w:name="_Toc441850823"/>
       <w:proofErr w:type="spellStart"/>
@@ -13877,27 +13762,14 @@
       <w:r>
         <w:t xml:space="preserve">Ilustración </w:t>
       </w:r>
-      <w:r>
-        <w:fldChar w:fldCharType="begin"/>
-      </w:r>
-      <w:r>
-        <w:instrText xml:space="preserve"> SEQ Ilustración \* ARABIC </w:instrText>
-      </w:r>
-      <w:r>
-        <w:fldChar w:fldCharType="separate"/>
-      </w:r>
-      <w:r>
-        <w:rPr>
-          <w:noProof/>
-        </w:rPr>
-        <w:t>9</w:t>
-      </w:r>
-      <w:r>
-        <w:rPr>
-          <w:noProof/>
-        </w:rPr>
-        <w:fldChar w:fldCharType="end"/>
-      </w:r>
+      <w:fldSimple w:instr=" SEQ Ilustración \* ARABIC ">
+        <w:r>
+          <w:rPr>
+            <w:noProof/>
+          </w:rPr>
+          <w:t>9</w:t>
+        </w:r>
+      </w:fldSimple>
       <w:r>
         <w:t xml:space="preserve">: Ejes de la calidad de código en </w:t>
       </w:r>
@@ -14102,8 +13974,6 @@
     <w:p>
       <w:pPr>
         <w:pStyle w:val="Ttulo2"/>
-        <w:ind w:left="862" w:hanging="578"/>
-        <w:jc w:val="both"/>
       </w:pPr>
       <w:bookmarkStart w:id="51" w:name="_Toc441850825"/>
       <w:r>
@@ -14347,27 +14217,14 @@
       <w:r>
         <w:t xml:space="preserve">Ilustración </w:t>
       </w:r>
-      <w:r>
-        <w:fldChar w:fldCharType="begin"/>
-      </w:r>
-      <w:r>
-        <w:instrText xml:space="preserve"> SEQ Ilustración \* ARABIC </w:instrText>
-      </w:r>
-      <w:r>
-        <w:fldChar w:fldCharType="separate"/>
-      </w:r>
-      <w:r>
-        <w:rPr>
-          <w:noProof/>
-        </w:rPr>
-        <w:t>10</w:t>
-      </w:r>
-      <w:r>
-        <w:rPr>
-          <w:noProof/>
-        </w:rPr>
-        <w:fldChar w:fldCharType="end"/>
-      </w:r>
+      <w:fldSimple w:instr=" SEQ Ilustración \* ARABIC ">
+        <w:r>
+          <w:rPr>
+            <w:noProof/>
+          </w:rPr>
+          <w:t>10</w:t>
+        </w:r>
+      </w:fldSimple>
       <w:r>
         <w:t>: Parámetros de la tarea en VPL</w:t>
       </w:r>
@@ -14483,27 +14340,14 @@
       <w:r>
         <w:t xml:space="preserve">Ilustración </w:t>
       </w:r>
-      <w:r>
-        <w:fldChar w:fldCharType="begin"/>
-      </w:r>
-      <w:r>
-        <w:instrText xml:space="preserve"> SEQ Ilustración \* ARABIC </w:instrText>
-      </w:r>
-      <w:r>
-        <w:fldChar w:fldCharType="separate"/>
-      </w:r>
-      <w:r>
-        <w:rPr>
-          <w:noProof/>
-        </w:rPr>
-        <w:t>11</w:t>
-      </w:r>
-      <w:r>
-        <w:rPr>
-          <w:noProof/>
-        </w:rPr>
-        <w:fldChar w:fldCharType="end"/>
-      </w:r>
+      <w:fldSimple w:instr=" SEQ Ilustración \* ARABIC ">
+        <w:r>
+          <w:rPr>
+            <w:noProof/>
+          </w:rPr>
+          <w:t>11</w:t>
+        </w:r>
+      </w:fldSimple>
       <w:r>
         <w:t>: Ver parámetros de la tarea en nuestra aplicación</w:t>
       </w:r>
@@ -14578,27 +14422,14 @@
       <w:r>
         <w:t xml:space="preserve">Ilustración </w:t>
       </w:r>
-      <w:r>
-        <w:fldChar w:fldCharType="begin"/>
-      </w:r>
-      <w:r>
-        <w:instrText xml:space="preserve"> SEQ Ilustración \* ARABIC </w:instrText>
-      </w:r>
-      <w:r>
-        <w:fldChar w:fldCharType="separate"/>
-      </w:r>
-      <w:r>
-        <w:rPr>
-          <w:noProof/>
-        </w:rPr>
-        <w:t>12</w:t>
-      </w:r>
-      <w:r>
-        <w:rPr>
-          <w:noProof/>
-        </w:rPr>
-        <w:fldChar w:fldCharType="end"/>
-      </w:r>
+      <w:fldSimple w:instr=" SEQ Ilustración \* ARABIC ">
+        <w:r>
+          <w:rPr>
+            <w:noProof/>
+          </w:rPr>
+          <w:t>12</w:t>
+        </w:r>
+      </w:fldSimple>
       <w:r>
         <w:t>: Parámetros de la tarea en nuestra aplicación</w:t>
       </w:r>
@@ -14684,27 +14515,14 @@
       <w:r>
         <w:t xml:space="preserve">Ilustración </w:t>
       </w:r>
-      <w:r>
-        <w:fldChar w:fldCharType="begin"/>
-      </w:r>
-      <w:r>
-        <w:instrText xml:space="preserve"> SEQ Ilustración \* ARABIC </w:instrText>
-      </w:r>
-      <w:r>
-        <w:fldChar w:fldCharType="separate"/>
-      </w:r>
-      <w:r>
-        <w:rPr>
-          <w:noProof/>
-        </w:rPr>
-        <w:t>13</w:t>
-      </w:r>
-      <w:r>
-        <w:rPr>
-          <w:noProof/>
-        </w:rPr>
-        <w:fldChar w:fldCharType="end"/>
-      </w:r>
+      <w:fldSimple w:instr=" SEQ Ilustración \* ARABIC ">
+        <w:r>
+          <w:rPr>
+            <w:noProof/>
+          </w:rPr>
+          <w:t>13</w:t>
+        </w:r>
+      </w:fldSimple>
       <w:r>
         <w:t>: Enunciado de prácticas en nuestra aplicación</w:t>
       </w:r>
@@ -14805,27 +14623,14 @@
       <w:r>
         <w:t xml:space="preserve">Ilustración </w:t>
       </w:r>
-      <w:r>
-        <w:fldChar w:fldCharType="begin"/>
-      </w:r>
-      <w:r>
-        <w:instrText xml:space="preserve"> SEQ Ilustración \* ARABIC </w:instrText>
-      </w:r>
-      <w:r>
-        <w:fldChar w:fldCharType="separate"/>
-      </w:r>
-      <w:r>
-        <w:rPr>
-          <w:noProof/>
-        </w:rPr>
-        <w:t>14</w:t>
-      </w:r>
-      <w:r>
-        <w:rPr>
-          <w:noProof/>
-        </w:rPr>
-        <w:fldChar w:fldCharType="end"/>
-      </w:r>
+      <w:fldSimple w:instr=" SEQ Ilustración \* ARABIC ">
+        <w:r>
+          <w:rPr>
+            <w:noProof/>
+          </w:rPr>
+          <w:t>14</w:t>
+        </w:r>
+      </w:fldSimple>
       <w:r>
         <w:t>: Formulario de subida de prácticas en VPL</w:t>
       </w:r>
@@ -14912,27 +14717,14 @@
       <w:r>
         <w:t xml:space="preserve">Ilustración </w:t>
       </w:r>
-      <w:r>
-        <w:fldChar w:fldCharType="begin"/>
-      </w:r>
-      <w:r>
-        <w:instrText xml:space="preserve"> SEQ Ilustración \* ARABIC </w:instrText>
-      </w:r>
-      <w:r>
-        <w:fldChar w:fldCharType="separate"/>
-      </w:r>
-      <w:r>
-        <w:rPr>
-          <w:noProof/>
-        </w:rPr>
-        <w:t>15</w:t>
-      </w:r>
-      <w:r>
-        <w:rPr>
-          <w:noProof/>
-        </w:rPr>
-        <w:fldChar w:fldCharType="end"/>
-      </w:r>
+      <w:fldSimple w:instr=" SEQ Ilustración \* ARABIC ">
+        <w:r>
+          <w:rPr>
+            <w:noProof/>
+          </w:rPr>
+          <w:t>15</w:t>
+        </w:r>
+      </w:fldSimple>
       <w:r>
         <w:t>: Formulario de subida de prácticas en nuestra aplicación</w:t>
       </w:r>
@@ -15000,8 +14792,6 @@
     <w:p>
       <w:pPr>
         <w:pStyle w:val="Ttulo2"/>
-        <w:ind w:left="862" w:hanging="578"/>
-        <w:jc w:val="both"/>
       </w:pPr>
       <w:bookmarkStart w:id="60" w:name="_Toc441850828"/>
       <w:r>
@@ -15080,8 +14870,6 @@
     <w:p>
       <w:pPr>
         <w:pStyle w:val="Ttulo2"/>
-        <w:ind w:left="862" w:hanging="578"/>
-        <w:jc w:val="both"/>
       </w:pPr>
       <w:bookmarkStart w:id="61" w:name="_Toc441850829"/>
       <w:r>
@@ -15143,14 +14931,12 @@
       <w:r>
         <w:t xml:space="preserve"> Y al igual para el profesor si intentase entrar en el panel del alumno.</w:t>
       </w:r>
+      <w:bookmarkStart w:id="62" w:name="_Toc441850830"/>
     </w:p>
     <w:p>
       <w:pPr>
         <w:pStyle w:val="Ttulo2"/>
-        <w:ind w:left="862" w:hanging="578"/>
-        <w:jc w:val="both"/>
-      </w:pPr>
-      <w:bookmarkStart w:id="62" w:name="_Toc441850830"/>
+      </w:pPr>
       <w:r>
         <w:t>Estructura de carpetas por debajo de la aplicación</w:t>
       </w:r>
@@ -15619,27 +15405,14 @@
       <w:r>
         <w:t xml:space="preserve">Ilustración </w:t>
       </w:r>
-      <w:r>
-        <w:fldChar w:fldCharType="begin"/>
-      </w:r>
-      <w:r>
-        <w:instrText xml:space="preserve"> SEQ Ilustración \* ARABIC </w:instrText>
-      </w:r>
-      <w:r>
-        <w:fldChar w:fldCharType="separate"/>
-      </w:r>
-      <w:r>
-        <w:rPr>
-          <w:noProof/>
-        </w:rPr>
-        <w:t>16</w:t>
-      </w:r>
-      <w:r>
-        <w:rPr>
-          <w:noProof/>
-        </w:rPr>
-        <w:fldChar w:fldCharType="end"/>
-      </w:r>
+      <w:fldSimple w:instr=" SEQ Ilustración \* ARABIC ">
+        <w:r>
+          <w:rPr>
+            <w:noProof/>
+          </w:rPr>
+          <w:t>16</w:t>
+        </w:r>
+      </w:fldSimple>
       <w:r>
         <w:t>: Estructura de carpetas</w:t>
       </w:r>
@@ -16554,8 +16327,6 @@
     <w:p>
       <w:pPr>
         <w:pStyle w:val="Ttulo2"/>
-        <w:ind w:left="1287" w:hanging="578"/>
-        <w:jc w:val="both"/>
       </w:pPr>
       <w:bookmarkStart w:id="70" w:name="_Toc441850837"/>
       <w:r>
@@ -16895,6 +16666,28 @@
       </w:r>
       <w:r>
         <w:t xml:space="preserve"> Programar la aplicación para que pueda ser usada desde otros dispositivos que no usen Windows.</w:t>
+      </w:r>
+    </w:p>
+    <w:p>
+      <w:pPr>
+        <w:pStyle w:val="Prrafodelista"/>
+        <w:numPr>
+          <w:ilvl w:val="0"/>
+          <w:numId w:val="23"/>
+        </w:numPr>
+        <w:jc w:val="both"/>
+      </w:pPr>
+      <w:r>
+        <w:rPr>
+          <w:b/>
+        </w:rPr>
+        <w:t>Mejorar tiempo de análisis de las prácticas</w:t>
+      </w:r>
+      <w:r>
+        <w:t>:</w:t>
+      </w:r>
+      <w:r>
+        <w:t xml:space="preserve"> Mejorar el tiempo de análisis del proceso de corrección de las prácticas subidas por los alumnos. Por ejemplo, permitiéndole elegir los reportes que quiere generar.</w:t>
       </w:r>
     </w:p>
     <w:p>
@@ -19204,7 +18997,7 @@
                                   <w:noProof/>
                                   <w:sz w:val="16"/>
                                 </w:rPr>
-                                <w:t>8</w:t>
+                                <w:t>2</w:t>
                               </w:r>
                               <w:r>
                                 <w:rPr>
@@ -19268,7 +19061,7 @@
                             <w:noProof/>
                             <w:sz w:val="16"/>
                           </w:rPr>
-                          <w:t>8</w:t>
+                          <w:t>2</w:t>
                         </w:r>
                         <w:r>
                           <w:rPr>
@@ -20000,7 +19793,7 @@
             <w:noProof/>
             <w:sz w:val="16"/>
           </w:rPr>
-          <w:t>9</w:t>
+          <w:t>1</w:t>
         </w:r>
         <w:r>
           <w:rPr>
@@ -25161,7 +24954,7 @@
 </file>
 
 <file path=customXml/itemProps1.xml><?xml version="1.0" encoding="utf-8"?>
-<ds:datastoreItem xmlns:ds="http://schemas.openxmlformats.org/officeDocument/2006/customXml" ds:itemID="{859B6C90-E60A-415D-A243-A2C858C47410}">
+<ds:datastoreItem xmlns:ds="http://schemas.openxmlformats.org/officeDocument/2006/customXml" ds:itemID="{FCA8445D-0656-43A2-87C5-DE41E47FCCF9}">
   <ds:schemaRefs>
     <ds:schemaRef ds:uri="http://schemas.openxmlformats.org/officeDocument/2006/bibliography"/>
   </ds:schemaRefs>

</xml_diff>

<commit_message>
Memoria: actualización del formato del documento
</commit_message>
<xml_diff>
--- a/Documentación/Memoria.docx
+++ b/Documentación/Memoria.docx
@@ -5619,7 +5619,6 @@
           <w:b/>
           <w:sz w:val="28"/>
         </w:rPr>
-        <w:lastRenderedPageBreak/>
         <w:fldChar w:fldCharType="end"/>
       </w:r>
     </w:p>
@@ -8221,16 +8220,7 @@
           <w:b/>
           <w:sz w:val="22"/>
         </w:rPr>
-        <w:t>Keyw</w:t>
-      </w:r>
-      <w:bookmarkStart w:id="0" w:name="_GoBack"/>
-      <w:bookmarkEnd w:id="0"/>
-      <w:r>
-        <w:rPr>
-          <w:b/>
-          <w:sz w:val="22"/>
-        </w:rPr>
-        <w:t>ords</w:t>
+        <w:t>Keywords</w:t>
       </w:r>
       <w:proofErr w:type="spellEnd"/>
     </w:p>
@@ -8366,12 +8356,12 @@
       <w:r>
         <w:br w:type="page"/>
       </w:r>
-      <w:bookmarkStart w:id="1" w:name="_Toc441946308"/>
+      <w:bookmarkStart w:id="0" w:name="_Toc441946308"/>
       <w:r>
         <w:lastRenderedPageBreak/>
         <w:t>Introducción</w:t>
       </w:r>
-      <w:bookmarkEnd w:id="1"/>
+      <w:bookmarkEnd w:id="0"/>
     </w:p>
     <w:p>
       <w:pPr>
@@ -8523,22 +8513,22 @@
       <w:pPr>
         <w:pStyle w:val="Ttulo1"/>
       </w:pPr>
-      <w:bookmarkStart w:id="2" w:name="_Toc441946309"/>
+      <w:bookmarkStart w:id="1" w:name="_Toc441946309"/>
       <w:r>
         <w:lastRenderedPageBreak/>
         <w:t>Objetivos del proyecto</w:t>
       </w:r>
+      <w:bookmarkEnd w:id="1"/>
+    </w:p>
+    <w:p>
+      <w:pPr>
+        <w:pStyle w:val="Ttulo2"/>
+      </w:pPr>
+      <w:bookmarkStart w:id="2" w:name="_Toc441946310"/>
+      <w:r>
+        <w:t>Objetivos funcionales</w:t>
+      </w:r>
       <w:bookmarkEnd w:id="2"/>
-    </w:p>
-    <w:p>
-      <w:pPr>
-        <w:pStyle w:val="Ttulo2"/>
-      </w:pPr>
-      <w:bookmarkStart w:id="3" w:name="_Toc441946310"/>
-      <w:r>
-        <w:t>Objetivos funcionales</w:t>
-      </w:r>
-      <w:bookmarkEnd w:id="3"/>
     </w:p>
     <w:p>
       <w:r>
@@ -8777,11 +8767,7 @@
         <w:t xml:space="preserve"> correspondientes tras este proceso de corrección</w:t>
       </w:r>
       <w:r>
-        <w:t xml:space="preserve">: si la práctica ha </w:t>
-      </w:r>
-      <w:r>
-        <w:lastRenderedPageBreak/>
-        <w:t>compilado o no,</w:t>
+        <w:t>: si la práctica ha compilado o no,</w:t>
       </w:r>
       <w:r>
         <w:t xml:space="preserve"> si la práctica pertenece al paquete correcto, si ha pasado los test</w:t>
@@ -8800,6 +8786,7 @@
         <w:jc w:val="both"/>
       </w:pPr>
       <w:r>
+        <w:lastRenderedPageBreak/>
         <w:t>Tras subir una práctica poder consultar los reportes generados.</w:t>
       </w:r>
     </w:p>
@@ -8862,11 +8849,11 @@
       <w:pPr>
         <w:pStyle w:val="Ttulo2"/>
       </w:pPr>
-      <w:bookmarkStart w:id="4" w:name="_Toc441946311"/>
+      <w:bookmarkStart w:id="3" w:name="_Toc441946311"/>
       <w:r>
         <w:t>Objetivos de carácter técnico</w:t>
       </w:r>
-      <w:bookmarkEnd w:id="4"/>
+      <w:bookmarkEnd w:id="3"/>
     </w:p>
     <w:p>
       <w:pPr>
@@ -8988,35 +8975,35 @@
       <w:pPr>
         <w:pStyle w:val="Ttulo1"/>
       </w:pPr>
-      <w:bookmarkStart w:id="5" w:name="_Toc441946312"/>
+      <w:bookmarkStart w:id="4" w:name="_Toc441946312"/>
       <w:r>
         <w:lastRenderedPageBreak/>
         <w:t>Conceptos Teóricos</w:t>
       </w:r>
+      <w:bookmarkEnd w:id="4"/>
+    </w:p>
+    <w:p>
+      <w:pPr>
+        <w:pStyle w:val="Ttulo2"/>
+      </w:pPr>
+      <w:bookmarkStart w:id="5" w:name="_Toc441946313"/>
+      <w:proofErr w:type="spellStart"/>
+      <w:r>
+        <w:t>Learning</w:t>
+      </w:r>
+      <w:proofErr w:type="spellEnd"/>
+      <w:r>
+        <w:t xml:space="preserve"> Management </w:t>
+      </w:r>
+      <w:proofErr w:type="spellStart"/>
+      <w:r>
+        <w:t>System</w:t>
+      </w:r>
+      <w:proofErr w:type="spellEnd"/>
+      <w:r>
+        <w:t xml:space="preserve"> (LMS)</w:t>
+      </w:r>
       <w:bookmarkEnd w:id="5"/>
-    </w:p>
-    <w:p>
-      <w:pPr>
-        <w:pStyle w:val="Ttulo2"/>
-      </w:pPr>
-      <w:bookmarkStart w:id="6" w:name="_Toc441946313"/>
-      <w:proofErr w:type="spellStart"/>
-      <w:r>
-        <w:t>Learning</w:t>
-      </w:r>
-      <w:proofErr w:type="spellEnd"/>
-      <w:r>
-        <w:t xml:space="preserve"> Management </w:t>
-      </w:r>
-      <w:proofErr w:type="spellStart"/>
-      <w:r>
-        <w:t>System</w:t>
-      </w:r>
-      <w:proofErr w:type="spellEnd"/>
-      <w:r>
-        <w:t xml:space="preserve"> (LMS)</w:t>
-      </w:r>
-      <w:bookmarkEnd w:id="6"/>
     </w:p>
     <w:p>
       <w:pPr>
@@ -9293,45 +9280,32 @@
         <w:pStyle w:val="Descripcin"/>
         <w:jc w:val="center"/>
       </w:pPr>
-      <w:bookmarkStart w:id="7" w:name="_Toc441582502"/>
+      <w:bookmarkStart w:id="6" w:name="_Toc441582502"/>
       <w:r>
         <w:t xml:space="preserve">Ilustración </w:t>
       </w:r>
-      <w:r>
-        <w:fldChar w:fldCharType="begin"/>
-      </w:r>
-      <w:r>
-        <w:instrText xml:space="preserve"> SEQ Ilustración \* ARABIC </w:instrText>
-      </w:r>
-      <w:r>
-        <w:fldChar w:fldCharType="separate"/>
-      </w:r>
-      <w:r>
-        <w:rPr>
-          <w:noProof/>
-        </w:rPr>
-        <w:t>1</w:t>
-      </w:r>
-      <w:r>
-        <w:rPr>
-          <w:noProof/>
-        </w:rPr>
-        <w:fldChar w:fldCharType="end"/>
-      </w:r>
+      <w:fldSimple w:instr=" SEQ Ilustración \* ARABIC ">
+        <w:r>
+          <w:rPr>
+            <w:noProof/>
+          </w:rPr>
+          <w:t>1</w:t>
+        </w:r>
+      </w:fldSimple>
       <w:r>
         <w:t>: Partes involucradas en un LMS</w:t>
       </w:r>
+      <w:bookmarkEnd w:id="6"/>
+    </w:p>
+    <w:p>
+      <w:pPr>
+        <w:pStyle w:val="Ttulo2"/>
+      </w:pPr>
+      <w:bookmarkStart w:id="7" w:name="_Toc441946314"/>
+      <w:r>
+        <w:t>Plataforma Moodle</w:t>
+      </w:r>
       <w:bookmarkEnd w:id="7"/>
-    </w:p>
-    <w:p>
-      <w:pPr>
-        <w:pStyle w:val="Ttulo2"/>
-      </w:pPr>
-      <w:bookmarkStart w:id="8" w:name="_Toc441946314"/>
-      <w:r>
-        <w:t>Plataforma Moodle</w:t>
-      </w:r>
-      <w:bookmarkEnd w:id="8"/>
     </w:p>
     <w:p>
       <w:pPr>
@@ -9521,35 +9495,22 @@
         <w:pStyle w:val="Descripcin"/>
         <w:jc w:val="center"/>
       </w:pPr>
-      <w:bookmarkStart w:id="9" w:name="_Toc441582503"/>
+      <w:bookmarkStart w:id="8" w:name="_Toc441582503"/>
       <w:r>
         <w:t xml:space="preserve">Ilustración </w:t>
       </w:r>
-      <w:r>
-        <w:fldChar w:fldCharType="begin"/>
-      </w:r>
-      <w:r>
-        <w:instrText xml:space="preserve"> SEQ Ilustración \* ARABIC </w:instrText>
-      </w:r>
-      <w:r>
-        <w:fldChar w:fldCharType="separate"/>
-      </w:r>
-      <w:r>
-        <w:rPr>
-          <w:noProof/>
-        </w:rPr>
-        <w:t>2</w:t>
-      </w:r>
-      <w:r>
-        <w:rPr>
-          <w:noProof/>
-        </w:rPr>
-        <w:fldChar w:fldCharType="end"/>
-      </w:r>
+      <w:fldSimple w:instr=" SEQ Ilustración \* ARABIC ">
+        <w:r>
+          <w:rPr>
+            <w:noProof/>
+          </w:rPr>
+          <w:t>2</w:t>
+        </w:r>
+      </w:fldSimple>
       <w:r>
         <w:t>: Interacción en Moodle</w:t>
       </w:r>
-      <w:bookmarkEnd w:id="9"/>
+      <w:bookmarkEnd w:id="8"/>
     </w:p>
     <w:p>
       <w:pPr>
@@ -9680,15 +9641,15 @@
         <w:jc w:val="both"/>
       </w:pPr>
       <w:r>
+        <w:t>Algunos de los módulos que se ofrecen en Moodle son: módulo de tareas, de consulta, de foro, diario, cuestionario, recurso, encuesta, wiki y taller.</w:t>
+      </w:r>
+    </w:p>
+    <w:p>
+      <w:pPr>
+        <w:jc w:val="both"/>
+      </w:pPr>
+      <w:r>
         <w:lastRenderedPageBreak/>
-        <w:t>Algunos de los módulos que se ofrecen en Moodle son: módulo de tareas, de consulta, de foro, diario, cuestionario, recurso, encuesta, wiki y taller.</w:t>
-      </w:r>
-    </w:p>
-    <w:p>
-      <w:pPr>
-        <w:jc w:val="both"/>
-      </w:pPr>
-      <w:r>
         <w:t>Existen diferentes roles de usuarios en Moodle: Administrador (puede realizar cualquier modificación), Creador de cursos, Profesor, Profesor sin permisos de edición, Estudiante e Invitado.</w:t>
       </w:r>
     </w:p>
@@ -9697,11 +9658,11 @@
         <w:pStyle w:val="Ttulo2"/>
         <w:jc w:val="both"/>
       </w:pPr>
-      <w:bookmarkStart w:id="10" w:name="_Toc441946315"/>
+      <w:bookmarkStart w:id="9" w:name="_Toc441946315"/>
       <w:r>
         <w:t>Software QA</w:t>
       </w:r>
-      <w:bookmarkEnd w:id="10"/>
+      <w:bookmarkEnd w:id="9"/>
     </w:p>
     <w:p>
       <w:pPr>
@@ -9812,31 +9773,18 @@
         <w:pStyle w:val="Descripcin"/>
         <w:jc w:val="center"/>
       </w:pPr>
-      <w:bookmarkStart w:id="11" w:name="_Toc441582504"/>
+      <w:bookmarkStart w:id="10" w:name="_Toc441582504"/>
       <w:r>
         <w:t xml:space="preserve">Ilustración </w:t>
       </w:r>
-      <w:r>
-        <w:fldChar w:fldCharType="begin"/>
-      </w:r>
-      <w:r>
-        <w:instrText xml:space="preserve"> SEQ Ilustración \* ARABIC </w:instrText>
-      </w:r>
-      <w:r>
-        <w:fldChar w:fldCharType="separate"/>
-      </w:r>
-      <w:r>
-        <w:rPr>
-          <w:noProof/>
-        </w:rPr>
-        <w:t>3</w:t>
-      </w:r>
-      <w:r>
-        <w:rPr>
-          <w:noProof/>
-        </w:rPr>
-        <w:fldChar w:fldCharType="end"/>
-      </w:r>
+      <w:fldSimple w:instr=" SEQ Ilustración \* ARABIC ">
+        <w:r>
+          <w:rPr>
+            <w:noProof/>
+          </w:rPr>
+          <w:t>3</w:t>
+        </w:r>
+      </w:fldSimple>
       <w:r>
         <w:t xml:space="preserve">: Tareas del </w:t>
       </w:r>
@@ -9856,7 +9804,7 @@
       <w:r>
         <w:t xml:space="preserve"> (QA)</w:t>
       </w:r>
-      <w:bookmarkEnd w:id="11"/>
+      <w:bookmarkEnd w:id="10"/>
     </w:p>
     <w:p>
       <w:pPr>
@@ -9871,8 +9819,11 @@
         <w:jc w:val="both"/>
       </w:pPr>
       <w:r>
+        <w:t xml:space="preserve">El plan QA comienza el proceso de desarrollo desde el nacimiento del proyecto hasta la implementación del software. En las primeras etapas se verifican que los objetivos estén bien definidos, mientras que en las siguientes etapas se vigila el cumplimiento de los estándares fijados. Finalmente, revisa que el software en funcionamiento respete los </w:t>
+      </w:r>
+      <w:r>
         <w:lastRenderedPageBreak/>
-        <w:t xml:space="preserve">El plan QA comienza el proceso de desarrollo desde el nacimiento del proyecto hasta la implementación del software. En las primeras etapas se verifican que los objetivos estén bien definidos, mientras que en las siguientes etapas se vigila el cumplimiento de los estándares fijados. Finalmente, revisa que el software en funcionamiento respete los requerimientos pedidos y que la entrega al cliente sea realizada en las condiciones adecuadas </w:t>
+        <w:t xml:space="preserve">requerimientos pedidos y que la entrega al cliente sea realizada en las condiciones adecuadas </w:t>
       </w:r>
       <w:r>
         <w:fldChar w:fldCharType="begin"/>
@@ -10052,121 +10003,121 @@
       <w:pPr>
         <w:pStyle w:val="Ttulo1"/>
       </w:pPr>
-      <w:bookmarkStart w:id="12" w:name="_Toc441946316"/>
+      <w:bookmarkStart w:id="11" w:name="_Toc441946316"/>
       <w:r>
         <w:lastRenderedPageBreak/>
         <w:t>Técnicas y herramientas</w:t>
       </w:r>
+      <w:bookmarkEnd w:id="11"/>
+    </w:p>
+    <w:p>
+      <w:pPr>
+        <w:pStyle w:val="Ttulo2"/>
+      </w:pPr>
+      <w:bookmarkStart w:id="12" w:name="_Toc441946317"/>
+      <w:r>
+        <w:t>Técnicas de desarrollo</w:t>
+      </w:r>
       <w:bookmarkEnd w:id="12"/>
     </w:p>
     <w:p>
       <w:pPr>
-        <w:pStyle w:val="Ttulo2"/>
-      </w:pPr>
-      <w:bookmarkStart w:id="13" w:name="_Toc441946317"/>
-      <w:r>
-        <w:t>Técnicas de desarrollo</w:t>
+        <w:pStyle w:val="Ttulo3"/>
+        <w:jc w:val="both"/>
+      </w:pPr>
+      <w:bookmarkStart w:id="13" w:name="_Toc441946318"/>
+      <w:r>
+        <w:t>LTI</w:t>
       </w:r>
       <w:bookmarkEnd w:id="13"/>
     </w:p>
     <w:p>
       <w:pPr>
+        <w:pStyle w:val="Cuerpo"/>
+        <w:jc w:val="both"/>
+      </w:pPr>
+      <w:proofErr w:type="spellStart"/>
+      <w:r>
+        <w:rPr>
+          <w:i/>
+        </w:rPr>
+        <w:t>Learning</w:t>
+      </w:r>
+      <w:proofErr w:type="spellEnd"/>
+      <w:r>
+        <w:rPr>
+          <w:i/>
+        </w:rPr>
+        <w:t xml:space="preserve"> Tools </w:t>
+      </w:r>
+      <w:proofErr w:type="spellStart"/>
+      <w:r>
+        <w:rPr>
+          <w:i/>
+        </w:rPr>
+        <w:t>Interoperability</w:t>
+      </w:r>
+      <w:proofErr w:type="spellEnd"/>
+      <w:r>
+        <w:rPr>
+          <w:i/>
+        </w:rPr>
+        <w:t xml:space="preserve"> (LTI) </w:t>
+      </w:r>
+      <w:r>
+        <w:t xml:space="preserve">se trata de un estándar desarrollado por </w:t>
+      </w:r>
+      <w:r>
+        <w:rPr>
+          <w:i/>
+        </w:rPr>
+        <w:t xml:space="preserve">IMS Global </w:t>
+      </w:r>
+      <w:proofErr w:type="spellStart"/>
+      <w:r>
+        <w:rPr>
+          <w:i/>
+        </w:rPr>
+        <w:t>Learning</w:t>
+      </w:r>
+      <w:proofErr w:type="spellEnd"/>
+      <w:r>
+        <w:rPr>
+          <w:i/>
+        </w:rPr>
+        <w:t xml:space="preserve"> </w:t>
+      </w:r>
+      <w:proofErr w:type="spellStart"/>
+      <w:r>
+        <w:rPr>
+          <w:i/>
+        </w:rPr>
+        <w:t>Consortium</w:t>
+      </w:r>
+      <w:proofErr w:type="spellEnd"/>
+      <w:r>
+        <w:t>. El objetivo principal del LTI es establecer un marco en el que integrar aplicaciones educativas con portales que gestionan entidades académicas.</w:t>
+      </w:r>
+    </w:p>
+    <w:p>
+      <w:pPr>
+        <w:pStyle w:val="Cuerpo"/>
+        <w:jc w:val="both"/>
+      </w:pPr>
+      <w:r>
+        <w:t>Este estándar se trata de un concepto fundamental a la hora de realizar el trabajo fin de grado, ya que es el que va a permitir que nuestra aplicación establezca una conexión con Moodle.</w:t>
+      </w:r>
+    </w:p>
+    <w:p>
+      <w:pPr>
         <w:pStyle w:val="Ttulo3"/>
         <w:jc w:val="both"/>
       </w:pPr>
-      <w:bookmarkStart w:id="14" w:name="_Toc441946318"/>
-      <w:r>
-        <w:t>LTI</w:t>
+      <w:bookmarkStart w:id="14" w:name="_Toc441946319"/>
+      <w:r>
+        <w:t>Modelo-vista-controlador (MVC)</w:t>
       </w:r>
       <w:bookmarkEnd w:id="14"/>
-    </w:p>
-    <w:p>
-      <w:pPr>
-        <w:pStyle w:val="Cuerpo"/>
-        <w:jc w:val="both"/>
-      </w:pPr>
-      <w:proofErr w:type="spellStart"/>
-      <w:r>
-        <w:rPr>
-          <w:i/>
-        </w:rPr>
-        <w:t>Learning</w:t>
-      </w:r>
-      <w:proofErr w:type="spellEnd"/>
-      <w:r>
-        <w:rPr>
-          <w:i/>
-        </w:rPr>
-        <w:t xml:space="preserve"> Tools </w:t>
-      </w:r>
-      <w:proofErr w:type="spellStart"/>
-      <w:r>
-        <w:rPr>
-          <w:i/>
-        </w:rPr>
-        <w:t>Interoperability</w:t>
-      </w:r>
-      <w:proofErr w:type="spellEnd"/>
-      <w:r>
-        <w:rPr>
-          <w:i/>
-        </w:rPr>
-        <w:t xml:space="preserve"> (LTI) </w:t>
-      </w:r>
-      <w:r>
-        <w:t xml:space="preserve">se trata de un estándar desarrollado por </w:t>
-      </w:r>
-      <w:r>
-        <w:rPr>
-          <w:i/>
-        </w:rPr>
-        <w:t xml:space="preserve">IMS Global </w:t>
-      </w:r>
-      <w:proofErr w:type="spellStart"/>
-      <w:r>
-        <w:rPr>
-          <w:i/>
-        </w:rPr>
-        <w:t>Learning</w:t>
-      </w:r>
-      <w:proofErr w:type="spellEnd"/>
-      <w:r>
-        <w:rPr>
-          <w:i/>
-        </w:rPr>
-        <w:t xml:space="preserve"> </w:t>
-      </w:r>
-      <w:proofErr w:type="spellStart"/>
-      <w:r>
-        <w:rPr>
-          <w:i/>
-        </w:rPr>
-        <w:t>Consortium</w:t>
-      </w:r>
-      <w:proofErr w:type="spellEnd"/>
-      <w:r>
-        <w:t>. El objetivo principal del LTI es establecer un marco en el que integrar aplicaciones educativas con portales que gestionan entidades académicas.</w:t>
-      </w:r>
-    </w:p>
-    <w:p>
-      <w:pPr>
-        <w:pStyle w:val="Cuerpo"/>
-        <w:jc w:val="both"/>
-      </w:pPr>
-      <w:r>
-        <w:t>Este estándar se trata de un concepto fundamental a la hora de realizar el trabajo fin de grado, ya que es el que va a permitir que nuestra aplicación establezca una conexión con Moodle.</w:t>
-      </w:r>
-    </w:p>
-    <w:p>
-      <w:pPr>
-        <w:pStyle w:val="Ttulo3"/>
-        <w:jc w:val="both"/>
-      </w:pPr>
-      <w:bookmarkStart w:id="15" w:name="_Toc441946319"/>
-      <w:r>
-        <w:t>Modelo-vista-controlador (MVC)</w:t>
-      </w:r>
-      <w:bookmarkEnd w:id="15"/>
     </w:p>
     <w:p>
       <w:pPr>
@@ -10352,35 +10303,22 @@
         <w:pStyle w:val="Descripcin"/>
         <w:jc w:val="center"/>
       </w:pPr>
-      <w:bookmarkStart w:id="16" w:name="_Toc441582505"/>
+      <w:bookmarkStart w:id="15" w:name="_Toc441582505"/>
       <w:r>
         <w:t xml:space="preserve">Ilustración </w:t>
       </w:r>
-      <w:r>
-        <w:fldChar w:fldCharType="begin"/>
-      </w:r>
-      <w:r>
-        <w:instrText xml:space="preserve"> SEQ Ilustración \* ARABIC </w:instrText>
-      </w:r>
-      <w:r>
-        <w:fldChar w:fldCharType="separate"/>
-      </w:r>
-      <w:r>
-        <w:rPr>
-          <w:noProof/>
-        </w:rPr>
-        <w:t>4</w:t>
-      </w:r>
-      <w:r>
-        <w:rPr>
-          <w:noProof/>
-        </w:rPr>
-        <w:fldChar w:fldCharType="end"/>
-      </w:r>
+      <w:fldSimple w:instr=" SEQ Ilustración \* ARABIC ">
+        <w:r>
+          <w:rPr>
+            <w:noProof/>
+          </w:rPr>
+          <w:t>4</w:t>
+        </w:r>
+      </w:fldSimple>
       <w:r>
         <w:t>: Ciclo de vida del MVC</w:t>
       </w:r>
-      <w:bookmarkEnd w:id="16"/>
+      <w:bookmarkEnd w:id="15"/>
     </w:p>
     <w:p>
       <w:pPr>
@@ -10448,134 +10386,134 @@
         <w:pStyle w:val="Ttulo3"/>
         <w:jc w:val="both"/>
       </w:pPr>
-      <w:bookmarkStart w:id="17" w:name="_Toc441946320"/>
+      <w:bookmarkStart w:id="16" w:name="_Toc441946320"/>
       <w:r>
         <w:t>Desarrollo ágil de software</w:t>
       </w:r>
+      <w:bookmarkEnd w:id="16"/>
+    </w:p>
+    <w:p>
+      <w:pPr>
+        <w:pStyle w:val="Cuerpo"/>
+        <w:jc w:val="both"/>
+      </w:pPr>
+      <w:r>
+        <w:t>Se refiere a los métodos de ingería del software que están basados en el desarrollo iterativo e incremental, en el cual los requisitos y solucionan van evolucionando mediante la colaboración de equipos auto-organizados y multidisciplinarios.</w:t>
+      </w:r>
+    </w:p>
+    <w:p>
+      <w:pPr>
+        <w:pStyle w:val="Cuerpo"/>
+        <w:jc w:val="both"/>
+      </w:pPr>
+      <w:r>
+        <w:t>El ciclo de vida de cada iteración incluye: planificación, análisis de requisitos, diseño, codificación, pruebas y documentación. Los métodos ágiles se centran en las comunicaciones cara a cara en vez de la documentación.</w:t>
+      </w:r>
+    </w:p>
+    <w:p>
+      <w:pPr>
+        <w:pStyle w:val="Cuerpo"/>
+        <w:jc w:val="both"/>
+      </w:pPr>
+      <w:r>
+        <w:t xml:space="preserve">Existen varios métodos ágiles de desarrollo software, algunos son: SCRUM, </w:t>
+      </w:r>
+      <w:proofErr w:type="spellStart"/>
+      <w:r>
+        <w:t>Kanban</w:t>
+      </w:r>
+      <w:proofErr w:type="spellEnd"/>
+      <w:r>
+        <w:t xml:space="preserve"> o Programación Extrema (XP)</w:t>
+      </w:r>
+      <w:r>
+        <w:t xml:space="preserve"> </w:t>
+      </w:r>
+      <w:r>
+        <w:fldChar w:fldCharType="begin"/>
+      </w:r>
+      <w:r>
+        <w:instrText xml:space="preserve"> ADDIN ZOTERO_ITEM CSL_CITATION {"citationID":"16467lfb8q","properties":{"formattedCitation":"[8]","plainCitation":"[8]"},"citationItems":[{"id":35,"uris":["http://zotero.org/users/local/LLkhPqvS/items/TGX2QGFX"],"uri":["http://zotero.org/users/local/LLkhPqvS/items/TGX2QGFX"],"itemData":{"id":35,"type":"entry-encyclopedia","title":"Desarrollo ágil de software","container-title":"Wikipedia, la enciclopedia libre","source":"Wikipedia","abstract":"El desarrollo ágil de software envuelve un enfoque para la toma de decisiones en los proyectos de software, que se refiere a métodos de ingeniería del software basados en el desarrollo iterativo e incremental, donde los requisitos y soluciones evolucionan con el tiempo según la necesidad del proyecto. Así el trabajo es realizado mediante la colaboración de equipos auto-organizados y multidisciplinarios, inmersos en un proceso compartido de toma de decisiones a corto plazo.\nCada iteración del ciclo de vida incluye: planificación, análisis de requisitos, diseño, codificación, pruebas y documentación. Teniendo gran importancia el concepto de \"Finalizado\" (Done), ya que el objetivo de cada iteración no es agregar toda la funcionalidad para justificar el lanzamiento del producto al mercado, sino incrementar el valor por medio de \"software que funciona\" (sin errores).\nLos métodos ágiles enfatizan las comunicaciones cara a cara en vez de la documentación. La mayoría de los equipos ágiles están localizados en una simple oficina abierta, a veces llamadas \"plataformas de lanzamiento\" (bullpen en inglés). La oficina debe incluir revisores, escritores de documentación y ayuda, diseñadores de iteración y directores de proyecto. Los métodos ágiles también enfatizan que el software funcional es la primera medida del progreso. Combinado con la preferencia por las comunicaciones cara a cara, generalmente los métodos ágiles son criticados y tratados como \"indisciplinados\" por la falta de documentación técnica.","URL":"https://es.wikipedia.org/w/index.php?title=Desarrollo_%C3%A1gil_de_software&amp;oldid=87691416","note":"Page Version ID: 87691416","language":"es","issued":{"date-parts":[["2015",12,10]]},"accessed":{"date-parts":[["2015",12,18]]}}}],"schema":"https://github.com/citation-style-language/schema/raw/master/csl-citation.json"} </w:instrText>
+      </w:r>
+      <w:r>
+        <w:fldChar w:fldCharType="separate"/>
+      </w:r>
+      <w:r>
+        <w:rPr>
+          <w:rFonts w:ascii="Calibri" w:hAnsi="Calibri"/>
+        </w:rPr>
+        <w:t>[8]</w:t>
+      </w:r>
+      <w:r>
+        <w:fldChar w:fldCharType="end"/>
+      </w:r>
+      <w:r>
+        <w:t>.</w:t>
+      </w:r>
+    </w:p>
+    <w:p>
+      <w:pPr>
+        <w:pStyle w:val="Cuerpo"/>
+        <w:jc w:val="both"/>
+      </w:pPr>
+      <w:r>
+        <w:lastRenderedPageBreak/>
+        <w:t xml:space="preserve">Se ha utilizado metodología ágil en vez de la </w:t>
+      </w:r>
+      <w:r>
+        <w:t xml:space="preserve">metodología tradicional. Esta última </w:t>
+      </w:r>
+      <w:r>
+        <w:t xml:space="preserve">se caracteriza por su rigidez ante los cambios, grupos de gran tamaño, </w:t>
+      </w:r>
+      <w:r>
+        <w:t xml:space="preserve">mínimos roles, poco </w:t>
+      </w:r>
+      <w:proofErr w:type="spellStart"/>
+      <w:r>
+        <w:rPr>
+          <w:i/>
+        </w:rPr>
+        <w:t>feedback</w:t>
+      </w:r>
+      <w:proofErr w:type="spellEnd"/>
+      <w:r>
+        <w:t xml:space="preserve"> o retroalimentación y seguimiento estricto del plan inicial de desarrollo</w:t>
+      </w:r>
+      <w:r>
+        <w:t xml:space="preserve"> </w:t>
+      </w:r>
+      <w:r>
+        <w:fldChar w:fldCharType="begin"/>
+      </w:r>
+      <w:r>
+        <w:instrText xml:space="preserve"> ADDIN ZOTERO_ITEM CSL_CITATION {"citationID":"lpgvautdi","properties":{"formattedCitation":"[9]","plainCitation":"[9]"},"citationItems":[{"id":37,"uris":["http://zotero.org/users/local/LLkhPqvS/items/IKQIKG84"],"uri":["http://zotero.org/users/local/LLkhPqvS/items/IKQIKG84"],"itemData":{"id":37,"type":"post-weblog","title":"Mantenimiento de computadores: Metodologías de Desarrollo Ágiles Vs. Metodologías Tradicionales","container-title":"Mantenimiento de computadores","URL":"http://rdsoporteymantenimientodepc.blogspot.com.es/2014/03/metodologias-de-desarrollo-agiles-vs.html","shortTitle":"Mantenimiento de computadores","author":[{"family":"Dario","given":"Rubén"}],"issued":{"date-parts":[["2014",3,20]]},"accessed":{"date-parts":[["2015",12,18]]}}}],"schema":"https://github.com/citation-style-language/schema/raw/master/csl-citation.json"} </w:instrText>
+      </w:r>
+      <w:r>
+        <w:fldChar w:fldCharType="separate"/>
+      </w:r>
+      <w:r>
+        <w:rPr>
+          <w:rFonts w:ascii="Calibri" w:hAnsi="Calibri"/>
+        </w:rPr>
+        <w:t>[9]</w:t>
+      </w:r>
+      <w:r>
+        <w:fldChar w:fldCharType="end"/>
+      </w:r>
+      <w:r>
+        <w:t>.</w:t>
+      </w:r>
+    </w:p>
+    <w:p>
+      <w:pPr>
+        <w:pStyle w:val="Ttulo4"/>
+      </w:pPr>
+      <w:bookmarkStart w:id="17" w:name="_Toc441946321"/>
+      <w:r>
+        <w:t>SCRUM</w:t>
+      </w:r>
       <w:bookmarkEnd w:id="17"/>
-    </w:p>
-    <w:p>
-      <w:pPr>
-        <w:pStyle w:val="Cuerpo"/>
-        <w:jc w:val="both"/>
-      </w:pPr>
-      <w:r>
-        <w:t>Se refiere a los métodos de ingería del software que están basados en el desarrollo iterativo e incremental, en el cual los requisitos y solucionan van evolucionando mediante la colaboración de equipos auto-organizados y multidisciplinarios.</w:t>
-      </w:r>
-    </w:p>
-    <w:p>
-      <w:pPr>
-        <w:pStyle w:val="Cuerpo"/>
-        <w:jc w:val="both"/>
-      </w:pPr>
-      <w:r>
-        <w:t>El ciclo de vida de cada iteración incluye: planificación, análisis de requisitos, diseño, codificación, pruebas y documentación. Los métodos ágiles se centran en las comunicaciones cara a cara en vez de la documentación.</w:t>
-      </w:r>
-    </w:p>
-    <w:p>
-      <w:pPr>
-        <w:pStyle w:val="Cuerpo"/>
-        <w:jc w:val="both"/>
-      </w:pPr>
-      <w:r>
-        <w:lastRenderedPageBreak/>
-        <w:t xml:space="preserve">Existen varios métodos ágiles de desarrollo software, algunos son: SCRUM, </w:t>
-      </w:r>
-      <w:proofErr w:type="spellStart"/>
-      <w:r>
-        <w:t>Kanban</w:t>
-      </w:r>
-      <w:proofErr w:type="spellEnd"/>
-      <w:r>
-        <w:t xml:space="preserve"> o Programación Extrema (XP)</w:t>
-      </w:r>
-      <w:r>
-        <w:t xml:space="preserve"> </w:t>
-      </w:r>
-      <w:r>
-        <w:fldChar w:fldCharType="begin"/>
-      </w:r>
-      <w:r>
-        <w:instrText xml:space="preserve"> ADDIN ZOTERO_ITEM CSL_CITATION {"citationID":"16467lfb8q","properties":{"formattedCitation":"[8]","plainCitation":"[8]"},"citationItems":[{"id":35,"uris":["http://zotero.org/users/local/LLkhPqvS/items/TGX2QGFX"],"uri":["http://zotero.org/users/local/LLkhPqvS/items/TGX2QGFX"],"itemData":{"id":35,"type":"entry-encyclopedia","title":"Desarrollo ágil de software","container-title":"Wikipedia, la enciclopedia libre","source":"Wikipedia","abstract":"El desarrollo ágil de software envuelve un enfoque para la toma de decisiones en los proyectos de software, que se refiere a métodos de ingeniería del software basados en el desarrollo iterativo e incremental, donde los requisitos y soluciones evolucionan con el tiempo según la necesidad del proyecto. Así el trabajo es realizado mediante la colaboración de equipos auto-organizados y multidisciplinarios, inmersos en un proceso compartido de toma de decisiones a corto plazo.\nCada iteración del ciclo de vida incluye: planificación, análisis de requisitos, diseño, codificación, pruebas y documentación. Teniendo gran importancia el concepto de \"Finalizado\" (Done), ya que el objetivo de cada iteración no es agregar toda la funcionalidad para justificar el lanzamiento del producto al mercado, sino incrementar el valor por medio de \"software que funciona\" (sin errores).\nLos métodos ágiles enfatizan las comunicaciones cara a cara en vez de la documentación. La mayoría de los equipos ágiles están localizados en una simple oficina abierta, a veces llamadas \"plataformas de lanzamiento\" (bullpen en inglés). La oficina debe incluir revisores, escritores de documentación y ayuda, diseñadores de iteración y directores de proyecto. Los métodos ágiles también enfatizan que el software funcional es la primera medida del progreso. Combinado con la preferencia por las comunicaciones cara a cara, generalmente los métodos ágiles son criticados y tratados como \"indisciplinados\" por la falta de documentación técnica.","URL":"https://es.wikipedia.org/w/index.php?title=Desarrollo_%C3%A1gil_de_software&amp;oldid=87691416","note":"Page Version ID: 87691416","language":"es","issued":{"date-parts":[["2015",12,10]]},"accessed":{"date-parts":[["2015",12,18]]}}}],"schema":"https://github.com/citation-style-language/schema/raw/master/csl-citation.json"} </w:instrText>
-      </w:r>
-      <w:r>
-        <w:fldChar w:fldCharType="separate"/>
-      </w:r>
-      <w:r>
-        <w:rPr>
-          <w:rFonts w:ascii="Calibri" w:hAnsi="Calibri"/>
-        </w:rPr>
-        <w:t>[8]</w:t>
-      </w:r>
-      <w:r>
-        <w:fldChar w:fldCharType="end"/>
-      </w:r>
-      <w:r>
-        <w:t>.</w:t>
-      </w:r>
-    </w:p>
-    <w:p>
-      <w:pPr>
-        <w:pStyle w:val="Cuerpo"/>
-        <w:jc w:val="both"/>
-      </w:pPr>
-      <w:r>
-        <w:t xml:space="preserve">Se ha utilizado metodología ágil en vez de la </w:t>
-      </w:r>
-      <w:r>
-        <w:t xml:space="preserve">metodología tradicional. Esta última </w:t>
-      </w:r>
-      <w:r>
-        <w:t xml:space="preserve">se caracteriza por su rigidez ante los cambios, grupos de gran tamaño, </w:t>
-      </w:r>
-      <w:r>
-        <w:t xml:space="preserve">mínimos roles, poco </w:t>
-      </w:r>
-      <w:proofErr w:type="spellStart"/>
-      <w:r>
-        <w:rPr>
-          <w:i/>
-        </w:rPr>
-        <w:t>feedback</w:t>
-      </w:r>
-      <w:proofErr w:type="spellEnd"/>
-      <w:r>
-        <w:t xml:space="preserve"> o retroalimentación y seguimiento estricto del plan inicial de desarrollo</w:t>
-      </w:r>
-      <w:r>
-        <w:t xml:space="preserve"> </w:t>
-      </w:r>
-      <w:r>
-        <w:fldChar w:fldCharType="begin"/>
-      </w:r>
-      <w:r>
-        <w:instrText xml:space="preserve"> ADDIN ZOTERO_ITEM CSL_CITATION {"citationID":"lpgvautdi","properties":{"formattedCitation":"[9]","plainCitation":"[9]"},"citationItems":[{"id":37,"uris":["http://zotero.org/users/local/LLkhPqvS/items/IKQIKG84"],"uri":["http://zotero.org/users/local/LLkhPqvS/items/IKQIKG84"],"itemData":{"id":37,"type":"post-weblog","title":"Mantenimiento de computadores: Metodologías de Desarrollo Ágiles Vs. Metodologías Tradicionales","container-title":"Mantenimiento de computadores","URL":"http://rdsoporteymantenimientodepc.blogspot.com.es/2014/03/metodologias-de-desarrollo-agiles-vs.html","shortTitle":"Mantenimiento de computadores","author":[{"family":"Dario","given":"Rubén"}],"issued":{"date-parts":[["2014",3,20]]},"accessed":{"date-parts":[["2015",12,18]]}}}],"schema":"https://github.com/citation-style-language/schema/raw/master/csl-citation.json"} </w:instrText>
-      </w:r>
-      <w:r>
-        <w:fldChar w:fldCharType="separate"/>
-      </w:r>
-      <w:r>
-        <w:rPr>
-          <w:rFonts w:ascii="Calibri" w:hAnsi="Calibri"/>
-        </w:rPr>
-        <w:t>[9]</w:t>
-      </w:r>
-      <w:r>
-        <w:fldChar w:fldCharType="end"/>
-      </w:r>
-      <w:r>
-        <w:t>.</w:t>
-      </w:r>
-    </w:p>
-    <w:p>
-      <w:pPr>
-        <w:pStyle w:val="Ttulo4"/>
-      </w:pPr>
-      <w:bookmarkStart w:id="18" w:name="_Toc441946321"/>
-      <w:r>
-        <w:t>SCRUM</w:t>
-      </w:r>
-      <w:bookmarkEnd w:id="18"/>
     </w:p>
     <w:p>
       <w:pPr>
@@ -10782,35 +10720,35 @@
       <w:pPr>
         <w:pStyle w:val="Ttulo2"/>
       </w:pPr>
-      <w:bookmarkStart w:id="19" w:name="_Toc441946322"/>
+      <w:bookmarkStart w:id="18" w:name="_Toc441946322"/>
       <w:r>
         <w:lastRenderedPageBreak/>
         <w:t>Herramientas de software</w:t>
       </w:r>
+      <w:bookmarkEnd w:id="18"/>
+    </w:p>
+    <w:p>
+      <w:pPr>
+        <w:pStyle w:val="Ttulo3"/>
+      </w:pPr>
+      <w:bookmarkStart w:id="19" w:name="_Toc441946323"/>
+      <w:r>
+        <w:t>Lenguajes</w:t>
+      </w:r>
       <w:bookmarkEnd w:id="19"/>
     </w:p>
     <w:p>
       <w:pPr>
-        <w:pStyle w:val="Ttulo3"/>
-      </w:pPr>
-      <w:bookmarkStart w:id="20" w:name="_Toc441946323"/>
-      <w:r>
-        <w:t>Lenguajes</w:t>
+        <w:pStyle w:val="Ttulo4"/>
+      </w:pPr>
+      <w:bookmarkStart w:id="20" w:name="_Toc441946324"/>
+      <w:r>
+        <w:t>HTML</w:t>
+      </w:r>
+      <w:r>
+        <w:t>5</w:t>
       </w:r>
       <w:bookmarkEnd w:id="20"/>
-    </w:p>
-    <w:p>
-      <w:pPr>
-        <w:pStyle w:val="Ttulo4"/>
-      </w:pPr>
-      <w:bookmarkStart w:id="21" w:name="_Toc441946324"/>
-      <w:r>
-        <w:t>HTML</w:t>
-      </w:r>
-      <w:r>
-        <w:t>5</w:t>
-      </w:r>
-      <w:bookmarkEnd w:id="21"/>
     </w:p>
     <w:p>
       <w:pPr>
@@ -11026,11 +10964,11 @@
         <w:pStyle w:val="Ttulo4"/>
         <w:jc w:val="both"/>
       </w:pPr>
-      <w:bookmarkStart w:id="22" w:name="_Toc441946325"/>
+      <w:bookmarkStart w:id="21" w:name="_Toc441946325"/>
       <w:r>
         <w:t>PHP</w:t>
       </w:r>
-      <w:bookmarkEnd w:id="22"/>
+      <w:bookmarkEnd w:id="21"/>
     </w:p>
     <w:p>
       <w:pPr>
@@ -11187,76 +11125,76 @@
         <w:pStyle w:val="Ttulo4"/>
         <w:jc w:val="both"/>
       </w:pPr>
-      <w:bookmarkStart w:id="23" w:name="_Toc441946326"/>
+      <w:bookmarkStart w:id="22" w:name="_Toc441946326"/>
       <w:r>
         <w:lastRenderedPageBreak/>
         <w:t>JavaScript</w:t>
       </w:r>
+      <w:bookmarkEnd w:id="22"/>
+    </w:p>
+    <w:p>
+      <w:pPr>
+        <w:jc w:val="both"/>
+      </w:pPr>
+      <w:r>
+        <w:t xml:space="preserve">Se trata de un lenguaje orientado a objetos, que se basa en prototipos, imperativo, débilmente </w:t>
+      </w:r>
+      <w:proofErr w:type="spellStart"/>
+      <w:r>
+        <w:t>tipado</w:t>
+      </w:r>
+      <w:proofErr w:type="spellEnd"/>
+      <w:r>
+        <w:t xml:space="preserve"> y dinámico.</w:t>
+      </w:r>
+    </w:p>
+    <w:p>
+      <w:pPr>
+        <w:jc w:val="both"/>
+      </w:pPr>
+      <w:r>
+        <w:t xml:space="preserve">Este lenguaje se utiliza principalmente en el lado del cliente implementado como parte de un navegador web, permitiendo así mejoras en la interfaz y páginas web dinámicas. Aunque sí que existe una forma de JavaScript del lado del servidor </w:t>
+      </w:r>
+      <w:r>
+        <w:fldChar w:fldCharType="begin"/>
+      </w:r>
+      <w:r>
+        <w:instrText xml:space="preserve"> ADDIN ZOTERO_ITEM CSL_CITATION {"citationID":"1bi054sjeg","properties":{"formattedCitation":"[15]","plainCitation":"[15]"},"citationItems":[{"id":53,"uris":["http://zotero.org/users/local/LLkhPqvS/items/6TISMAF6"],"uri":["http://zotero.org/users/local/LLkhPqvS/items/6TISMAF6"],"itemData":{"id":53,"type":"entry-encyclopedia","title":"JavaScript","container-title":"Wikipedia, la enciclopedia libre","source":"Wikipedia","abstract":"JavaScript (abreviado comúnmente JS) es un lenguaje de programación interpretado, dialecto del estándar ECMAScript. Se define como orientado a objetos, basado en prototipos, imperativo, débilmente tipado y dinámico.\nSe utiliza principalmente en su forma del lado del cliente (client-side), implementado como parte de un navegador web permitiendo mejoras en la interfaz de usuario y páginas web dinámicas aunque existe una forma de JavaScript del lado del servidor (Server-side JavaScript o SSJS). Su uso en aplicaciones externas a la web, por ejemplo en documentos PDF, aplicaciones de escritorio (mayoritariamente widgets) es también significativo.\nJavaScript se diseñó con una sintaxis similar al C, aunque adopta nombres y convenciones del lenguaje de programación Java. Sin embargo Java y JavaScript no están relacionados y tienen semánticas y propósitos diferentes.\nTodos los navegadores modernos interpretan el código JavaScript integrado en las páginas web. Para interactuar con una página web se provee al lenguaje JavaScript de una implementación del Document Object Model (DOM).\nTradicionalmente se venía utilizando en páginas web HTML para realizar operaciones y únicamente en el marco de la aplicación cliente, sin acceso a funciones del servidor. Actualmente es ampliamente utilizado para enviar y recibir información del servidor junto con ayuda de otras tecnologías como AJAX. JavaScript se interpreta en el agente de usuario al mismo tiempo que las sentencias van descargándose junto con el código HTML.\nDesde el lanzamiento en junio de 1997 del estándar ECMAScript 1, han existido las versiones 2, 3 y 5, que es la más usada actualmente (la 4 se abandonó ). En junio de 2015 se cerró y publicó la versión ECMAScript 6 .","URL":"https://es.wikipedia.org/w/index.php?title=JavaScript&amp;oldid=88336775","note":"Page Version ID: 88336775","language":"es","issued":{"date-parts":[["2016",1,9]]},"accessed":{"date-parts":[["2016",1,13]]}}}],"schema":"https://github.com/citation-style-language/schema/raw/master/csl-citation.json"} </w:instrText>
+      </w:r>
+      <w:r>
+        <w:fldChar w:fldCharType="separate"/>
+      </w:r>
+      <w:r>
+        <w:rPr>
+          <w:rFonts w:ascii="Calibri" w:hAnsi="Calibri"/>
+        </w:rPr>
+        <w:t>[15]</w:t>
+      </w:r>
+      <w:r>
+        <w:fldChar w:fldCharType="end"/>
+      </w:r>
+      <w:r>
+        <w:t>.</w:t>
+      </w:r>
+    </w:p>
+    <w:p>
+      <w:pPr>
+        <w:jc w:val="both"/>
+      </w:pPr>
+      <w:r>
+        <w:t>En el trabajo fin de grado se ha utilizado para la programación del lado del cliente.</w:t>
+      </w:r>
+    </w:p>
+    <w:p>
+      <w:pPr>
+        <w:pStyle w:val="Ttulo4"/>
+        <w:jc w:val="both"/>
+      </w:pPr>
+      <w:bookmarkStart w:id="23" w:name="_Toc441946327"/>
+      <w:r>
+        <w:t>AJAX</w:t>
+      </w:r>
       <w:bookmarkEnd w:id="23"/>
-    </w:p>
-    <w:p>
-      <w:pPr>
-        <w:jc w:val="both"/>
-      </w:pPr>
-      <w:r>
-        <w:t xml:space="preserve">Se trata de un lenguaje orientado a objetos, que se basa en prototipos, imperativo, débilmente </w:t>
-      </w:r>
-      <w:proofErr w:type="spellStart"/>
-      <w:r>
-        <w:t>tipado</w:t>
-      </w:r>
-      <w:proofErr w:type="spellEnd"/>
-      <w:r>
-        <w:t xml:space="preserve"> y dinámico.</w:t>
-      </w:r>
-    </w:p>
-    <w:p>
-      <w:pPr>
-        <w:jc w:val="both"/>
-      </w:pPr>
-      <w:r>
-        <w:t xml:space="preserve">Este lenguaje se utiliza principalmente en el lado del cliente implementado como parte de un navegador web, permitiendo así mejoras en la interfaz y páginas web dinámicas. Aunque sí que existe una forma de JavaScript del lado del servidor </w:t>
-      </w:r>
-      <w:r>
-        <w:fldChar w:fldCharType="begin"/>
-      </w:r>
-      <w:r>
-        <w:instrText xml:space="preserve"> ADDIN ZOTERO_ITEM CSL_CITATION {"citationID":"1bi054sjeg","properties":{"formattedCitation":"[15]","plainCitation":"[15]"},"citationItems":[{"id":53,"uris":["http://zotero.org/users/local/LLkhPqvS/items/6TISMAF6"],"uri":["http://zotero.org/users/local/LLkhPqvS/items/6TISMAF6"],"itemData":{"id":53,"type":"entry-encyclopedia","title":"JavaScript","container-title":"Wikipedia, la enciclopedia libre","source":"Wikipedia","abstract":"JavaScript (abreviado comúnmente JS) es un lenguaje de programación interpretado, dialecto del estándar ECMAScript. Se define como orientado a objetos, basado en prototipos, imperativo, débilmente tipado y dinámico.\nSe utiliza principalmente en su forma del lado del cliente (client-side), implementado como parte de un navegador web permitiendo mejoras en la interfaz de usuario y páginas web dinámicas aunque existe una forma de JavaScript del lado del servidor (Server-side JavaScript o SSJS). Su uso en aplicaciones externas a la web, por ejemplo en documentos PDF, aplicaciones de escritorio (mayoritariamente widgets) es también significativo.\nJavaScript se diseñó con una sintaxis similar al C, aunque adopta nombres y convenciones del lenguaje de programación Java. Sin embargo Java y JavaScript no están relacionados y tienen semánticas y propósitos diferentes.\nTodos los navegadores modernos interpretan el código JavaScript integrado en las páginas web. Para interactuar con una página web se provee al lenguaje JavaScript de una implementación del Document Object Model (DOM).\nTradicionalmente se venía utilizando en páginas web HTML para realizar operaciones y únicamente en el marco de la aplicación cliente, sin acceso a funciones del servidor. Actualmente es ampliamente utilizado para enviar y recibir información del servidor junto con ayuda de otras tecnologías como AJAX. JavaScript se interpreta en el agente de usuario al mismo tiempo que las sentencias van descargándose junto con el código HTML.\nDesde el lanzamiento en junio de 1997 del estándar ECMAScript 1, han existido las versiones 2, 3 y 5, que es la más usada actualmente (la 4 se abandonó ). En junio de 2015 se cerró y publicó la versión ECMAScript 6 .","URL":"https://es.wikipedia.org/w/index.php?title=JavaScript&amp;oldid=88336775","note":"Page Version ID: 88336775","language":"es","issued":{"date-parts":[["2016",1,9]]},"accessed":{"date-parts":[["2016",1,13]]}}}],"schema":"https://github.com/citation-style-language/schema/raw/master/csl-citation.json"} </w:instrText>
-      </w:r>
-      <w:r>
-        <w:fldChar w:fldCharType="separate"/>
-      </w:r>
-      <w:r>
-        <w:rPr>
-          <w:rFonts w:ascii="Calibri" w:hAnsi="Calibri"/>
-        </w:rPr>
-        <w:t>[15]</w:t>
-      </w:r>
-      <w:r>
-        <w:fldChar w:fldCharType="end"/>
-      </w:r>
-      <w:r>
-        <w:t>.</w:t>
-      </w:r>
-    </w:p>
-    <w:p>
-      <w:pPr>
-        <w:jc w:val="both"/>
-      </w:pPr>
-      <w:r>
-        <w:t>En el trabajo fin de grado se ha utilizado para la programación del lado del cliente.</w:t>
-      </w:r>
-    </w:p>
-    <w:p>
-      <w:pPr>
-        <w:pStyle w:val="Ttulo4"/>
-        <w:jc w:val="both"/>
-      </w:pPr>
-      <w:bookmarkStart w:id="24" w:name="_Toc441946327"/>
-      <w:r>
-        <w:t>AJAX</w:t>
-      </w:r>
-      <w:bookmarkEnd w:id="24"/>
     </w:p>
     <w:p>
       <w:pPr>
@@ -11427,12 +11365,12 @@
         <w:pStyle w:val="Ttulo4"/>
         <w:jc w:val="both"/>
       </w:pPr>
-      <w:bookmarkStart w:id="25" w:name="_Toc441946328"/>
+      <w:bookmarkStart w:id="24" w:name="_Toc441946328"/>
       <w:proofErr w:type="spellStart"/>
       <w:r>
         <w:t>JQuery</w:t>
       </w:r>
-      <w:bookmarkEnd w:id="25"/>
+      <w:bookmarkEnd w:id="24"/>
       <w:proofErr w:type="spellEnd"/>
     </w:p>
     <w:p>
@@ -11515,115 +11453,115 @@
         <w:pStyle w:val="Ttulo4"/>
         <w:jc w:val="both"/>
       </w:pPr>
-      <w:bookmarkStart w:id="26" w:name="_Toc441946329"/>
+      <w:bookmarkStart w:id="25" w:name="_Toc441946329"/>
       <w:r>
         <w:t>JSON</w:t>
       </w:r>
+      <w:bookmarkEnd w:id="25"/>
+    </w:p>
+    <w:p>
+      <w:pPr>
+        <w:jc w:val="both"/>
+      </w:pPr>
+      <w:r>
+        <w:t xml:space="preserve">JSON, acrónimo de </w:t>
+      </w:r>
+      <w:r>
+        <w:rPr>
+          <w:i/>
+        </w:rPr>
+        <w:t xml:space="preserve">JavaScript </w:t>
+      </w:r>
+      <w:proofErr w:type="spellStart"/>
+      <w:r>
+        <w:rPr>
+          <w:i/>
+        </w:rPr>
+        <w:t>Object</w:t>
+      </w:r>
+      <w:proofErr w:type="spellEnd"/>
+      <w:r>
+        <w:rPr>
+          <w:i/>
+        </w:rPr>
+        <w:t xml:space="preserve"> </w:t>
+      </w:r>
+      <w:proofErr w:type="spellStart"/>
+      <w:r>
+        <w:rPr>
+          <w:i/>
+        </w:rPr>
+        <w:t>Notation</w:t>
+      </w:r>
+      <w:proofErr w:type="spellEnd"/>
+      <w:r>
+        <w:t xml:space="preserve">, es un formato ligero de intercambio de datos. Básicamente JSON describe los datos con una sintaxis dedicada que se usa para identificar y gestionar los datos. Una de las grandes ventajas que tiene el uso de JSON es que puede ser leído por cualquier lenguaje de programación, por lo que puede ser usado para el intercambio de información entre distintas tecnologías </w:t>
+      </w:r>
+      <w:r>
+        <w:fldChar w:fldCharType="begin"/>
+      </w:r>
+      <w:r>
+        <w:instrText xml:space="preserve"> ADDIN ZOTERO_ITEM CSL_CITATION {"citationID":"ccqqiiv4o","properties":{"formattedCitation":"[19]","plainCitation":"[19]"},"citationItems":[{"id":61,"uris":["http://zotero.org/users/local/LLkhPqvS/items/GG35UCEA"],"uri":["http://zotero.org/users/local/LLkhPqvS/items/GG35UCEA"],"itemData":{"id":61,"type":"webpage","title":"JSON I - ¿Qué es y para qué sirve JSON?","container-title":"Geeky Theory","abstract":"Cuando todos nos iniciamos en el mundo de la programación web llegamos a un punto en el que necesitamos gestionar de forma sencilla y eficaz mucha información, para los que no os suene el nombre de JSON enhorabuena porque con esta serie de tutoriales vais a dar un gran paso en vuestro aprendizaje.","URL":"https://geekytheory.com/json-i-que-es-y-para-que-sirve-json/","accessed":{"date-parts":[["2016",1,13]]}}}],"schema":"https://github.com/citation-style-language/schema/raw/master/csl-citation.json"} </w:instrText>
+      </w:r>
+      <w:r>
+        <w:fldChar w:fldCharType="separate"/>
+      </w:r>
+      <w:r>
+        <w:rPr>
+          <w:rFonts w:ascii="Calibri" w:hAnsi="Calibri"/>
+        </w:rPr>
+        <w:t>[19]</w:t>
+      </w:r>
+      <w:r>
+        <w:fldChar w:fldCharType="end"/>
+      </w:r>
+      <w:r>
+        <w:t>.</w:t>
+      </w:r>
+    </w:p>
+    <w:p>
+      <w:pPr>
+        <w:jc w:val="both"/>
+      </w:pPr>
+      <w:r>
+        <w:t xml:space="preserve">En la aplicación se ha utilizado para realizar el intercambio de </w:t>
+      </w:r>
+      <w:proofErr w:type="spellStart"/>
+      <w:r>
+        <w:t>arrays</w:t>
+      </w:r>
+      <w:proofErr w:type="spellEnd"/>
+      <w:r>
+        <w:t>.</w:t>
+      </w:r>
+    </w:p>
+    <w:p>
+      <w:pPr>
+        <w:jc w:val="both"/>
+      </w:pPr>
+      <w:r>
+        <w:t xml:space="preserve">Página web de la herramienta: </w:t>
+      </w:r>
+      <w:hyperlink r:id="rId21" w:history="1">
+        <w:r>
+          <w:rPr>
+            <w:rStyle w:val="Hipervnculo"/>
+          </w:rPr>
+          <w:t>http://www.json.org/</w:t>
+        </w:r>
+      </w:hyperlink>
+    </w:p>
+    <w:p>
+      <w:pPr>
+        <w:pStyle w:val="Ttulo4"/>
+        <w:jc w:val="both"/>
+      </w:pPr>
+      <w:bookmarkStart w:id="26" w:name="_Toc441946330"/>
+      <w:proofErr w:type="spellStart"/>
+      <w:r>
+        <w:t>Bootstrap</w:t>
+      </w:r>
       <w:bookmarkEnd w:id="26"/>
-    </w:p>
-    <w:p>
-      <w:pPr>
-        <w:jc w:val="both"/>
-      </w:pPr>
-      <w:r>
-        <w:t xml:space="preserve">JSON, acrónimo de </w:t>
-      </w:r>
-      <w:r>
-        <w:rPr>
-          <w:i/>
-        </w:rPr>
-        <w:t xml:space="preserve">JavaScript </w:t>
-      </w:r>
-      <w:proofErr w:type="spellStart"/>
-      <w:r>
-        <w:rPr>
-          <w:i/>
-        </w:rPr>
-        <w:t>Object</w:t>
-      </w:r>
-      <w:proofErr w:type="spellEnd"/>
-      <w:r>
-        <w:rPr>
-          <w:i/>
-        </w:rPr>
-        <w:t xml:space="preserve"> </w:t>
-      </w:r>
-      <w:proofErr w:type="spellStart"/>
-      <w:r>
-        <w:rPr>
-          <w:i/>
-        </w:rPr>
-        <w:t>Notation</w:t>
-      </w:r>
-      <w:proofErr w:type="spellEnd"/>
-      <w:r>
-        <w:t xml:space="preserve">, es un formato ligero de intercambio de datos. Básicamente JSON describe los datos con una sintaxis dedicada que se usa para identificar y gestionar los datos. Una de las grandes ventajas que tiene el uso de JSON es que puede ser leído por cualquier lenguaje de programación, por lo que puede ser usado para el intercambio de información entre distintas tecnologías </w:t>
-      </w:r>
-      <w:r>
-        <w:fldChar w:fldCharType="begin"/>
-      </w:r>
-      <w:r>
-        <w:instrText xml:space="preserve"> ADDIN ZOTERO_ITEM CSL_CITATION {"citationID":"ccqqiiv4o","properties":{"formattedCitation":"[19]","plainCitation":"[19]"},"citationItems":[{"id":61,"uris":["http://zotero.org/users/local/LLkhPqvS/items/GG35UCEA"],"uri":["http://zotero.org/users/local/LLkhPqvS/items/GG35UCEA"],"itemData":{"id":61,"type":"webpage","title":"JSON I - ¿Qué es y para qué sirve JSON?","container-title":"Geeky Theory","abstract":"Cuando todos nos iniciamos en el mundo de la programación web llegamos a un punto en el que necesitamos gestionar de forma sencilla y eficaz mucha información, para los que no os suene el nombre de JSON enhorabuena porque con esta serie de tutoriales vais a dar un gran paso en vuestro aprendizaje.","URL":"https://geekytheory.com/json-i-que-es-y-para-que-sirve-json/","accessed":{"date-parts":[["2016",1,13]]}}}],"schema":"https://github.com/citation-style-language/schema/raw/master/csl-citation.json"} </w:instrText>
-      </w:r>
-      <w:r>
-        <w:fldChar w:fldCharType="separate"/>
-      </w:r>
-      <w:r>
-        <w:rPr>
-          <w:rFonts w:ascii="Calibri" w:hAnsi="Calibri"/>
-        </w:rPr>
-        <w:t>[19]</w:t>
-      </w:r>
-      <w:r>
-        <w:fldChar w:fldCharType="end"/>
-      </w:r>
-      <w:r>
-        <w:t>.</w:t>
-      </w:r>
-    </w:p>
-    <w:p>
-      <w:pPr>
-        <w:jc w:val="both"/>
-      </w:pPr>
-      <w:r>
-        <w:t xml:space="preserve">En la aplicación se ha utilizado para realizar el intercambio de </w:t>
-      </w:r>
-      <w:proofErr w:type="spellStart"/>
-      <w:r>
-        <w:t>arrays</w:t>
-      </w:r>
-      <w:proofErr w:type="spellEnd"/>
-      <w:r>
-        <w:t>.</w:t>
-      </w:r>
-    </w:p>
-    <w:p>
-      <w:pPr>
-        <w:jc w:val="both"/>
-      </w:pPr>
-      <w:r>
-        <w:t xml:space="preserve">Página web de la herramienta: </w:t>
-      </w:r>
-      <w:hyperlink r:id="rId21" w:history="1">
-        <w:r>
-          <w:rPr>
-            <w:rStyle w:val="Hipervnculo"/>
-          </w:rPr>
-          <w:t>http://www.json.org/</w:t>
-        </w:r>
-      </w:hyperlink>
-    </w:p>
-    <w:p>
-      <w:pPr>
-        <w:pStyle w:val="Ttulo4"/>
-        <w:jc w:val="both"/>
-      </w:pPr>
-      <w:bookmarkStart w:id="27" w:name="_Toc441946330"/>
-      <w:proofErr w:type="spellStart"/>
-      <w:r>
-        <w:t>Bootstrap</w:t>
-      </w:r>
-      <w:bookmarkEnd w:id="27"/>
       <w:proofErr w:type="spellEnd"/>
     </w:p>
     <w:p>
@@ -11805,11 +11743,11 @@
         <w:pStyle w:val="Ttulo4"/>
         <w:jc w:val="both"/>
       </w:pPr>
-      <w:bookmarkStart w:id="28" w:name="_Toc441946331"/>
+      <w:bookmarkStart w:id="27" w:name="_Toc441946331"/>
       <w:r>
         <w:t>XML</w:t>
       </w:r>
-      <w:bookmarkEnd w:id="28"/>
+      <w:bookmarkEnd w:id="27"/>
     </w:p>
     <w:p>
       <w:pPr>
@@ -11894,18 +11832,15 @@
       </w:r>
       <w:proofErr w:type="spellEnd"/>
       <w:r>
-        <w:t xml:space="preserve"> (W3C). </w:t>
-      </w:r>
+        <w:t xml:space="preserve"> (W3C). Permite la organización y el etiquetado de diferentes documentos, es decir, no es un lenguaje en sí mismo sino un sistema que va a permitir definir lenguajes de acuerdo a las necesidades.</w:t>
+      </w:r>
+    </w:p>
+    <w:p>
+      <w:pPr>
+        <w:jc w:val="both"/>
+      </w:pPr>
       <w:r>
         <w:lastRenderedPageBreak/>
-        <w:t>Permite la organización y el etiquetado de diferentes documentos, es decir, no es un lenguaje en sí mismo sino un sistema que va a permitir definir lenguajes de acuerdo a las necesidades.</w:t>
-      </w:r>
-    </w:p>
-    <w:p>
-      <w:pPr>
-        <w:jc w:val="both"/>
-      </w:pPr>
-      <w:r>
         <w:t>Presenta multitud de ventajas para los desarrolladores ya que permite relacionar aplicaciones escritas en diferentes lenguajes y pertenecientes a diferentes plataformas. Se caracteriza por su gran potencial, fácil uso e innegable utilidad</w:t>
       </w:r>
       <w:r>
@@ -12031,31 +11966,152 @@
         <w:pStyle w:val="Ttulo3"/>
         <w:jc w:val="both"/>
       </w:pPr>
-      <w:bookmarkStart w:id="29" w:name="_Toc441946332"/>
+      <w:bookmarkStart w:id="28" w:name="_Toc441946332"/>
       <w:r>
         <w:t>Herramientas</w:t>
       </w:r>
+      <w:bookmarkEnd w:id="28"/>
+    </w:p>
+    <w:p>
+      <w:pPr>
+        <w:pStyle w:val="Ttulo4"/>
+        <w:jc w:val="both"/>
+      </w:pPr>
+      <w:bookmarkStart w:id="29" w:name="_Toc441946333"/>
+      <w:proofErr w:type="spellStart"/>
+      <w:r>
+        <w:t>GitHub</w:t>
+      </w:r>
       <w:bookmarkEnd w:id="29"/>
+      <w:proofErr w:type="spellEnd"/>
+    </w:p>
+    <w:p>
+      <w:pPr>
+        <w:jc w:val="both"/>
+      </w:pPr>
+      <w:r>
+        <w:t>Herramienta utilizada para alojar proyectos y llevar a cabo el control de versiones. El código es almacenado de forma pública pero también es posible hacerlo de forma privada, creando una cuenta de pago</w:t>
+      </w:r>
+      <w:r>
+        <w:t xml:space="preserve"> </w:t>
+      </w:r>
+      <w:r>
+        <w:fldChar w:fldCharType="begin"/>
+      </w:r>
+      <w:r>
+        <w:instrText xml:space="preserve"> ADDIN ZOTERO_ITEM CSL_CITATION {"citationID":"29749nnia0","properties":{"formattedCitation":"[22]","plainCitation":"[22]"},"citationItems":[{"id":7,"uris":["http://zotero.org/users/local/LLkhPqvS/items/CJGM449V"],"uri":["http://zotero.org/users/local/LLkhPqvS/items/CJGM449V"],"itemData":{"id":7,"type":"entry-encyclopedia","title":"GitHub","container-title":"Wikipedia, la enciclopedia libre","source":"Wikipedia","abstract":"GitHub es una forja (plataforma de desarrollo colaborativo) para alojar proyectos utilizando el sistema de control de versiones Git. Utiliza el framework Ruby on Rails por GitHub, Inc. (anteriormente conocida como Logical Awesome). Desde enero de 2010, GitHub opera bajo el nombre de GitHub, Inc. El código se almacena de forma pública, aunque también se puede hacer de forma privada, creando una cuenta de pago.","URL":"https://es.wikipedia.org/w/index.php?title=GitHub&amp;oldid=86906534","note":"Page Version ID: 86906534","language":"es","issued":{"date-parts":[["2015",11,15]]},"accessed":{"date-parts":[["2015",12,15]]}}}],"schema":"https://github.com/citation-style-language/schema/raw/master/csl-citation.json"} </w:instrText>
+      </w:r>
+      <w:r>
+        <w:fldChar w:fldCharType="separate"/>
+      </w:r>
+      <w:r>
+        <w:rPr>
+          <w:rFonts w:ascii="Calibri" w:hAnsi="Calibri"/>
+        </w:rPr>
+        <w:t>[22]</w:t>
+      </w:r>
+      <w:r>
+        <w:fldChar w:fldCharType="end"/>
+      </w:r>
+      <w:r>
+        <w:t>.</w:t>
+      </w:r>
+    </w:p>
+    <w:p>
+      <w:pPr>
+        <w:jc w:val="both"/>
+      </w:pPr>
+      <w:r>
+        <w:t>Ha sido elegido por ser muy intuitivo y fáciles de usar, además de haber sido utilizado en varias asignaturas impartidas en la carrera.</w:t>
+      </w:r>
+    </w:p>
+    <w:p>
+      <w:pPr>
+        <w:jc w:val="both"/>
+      </w:pPr>
+      <w:r>
+        <w:t xml:space="preserve">Página web de la herramienta: </w:t>
+      </w:r>
+      <w:hyperlink r:id="rId24" w:history="1">
+        <w:r>
+          <w:rPr>
+            <w:rStyle w:val="Hipervnculo"/>
+          </w:rPr>
+          <w:t>https://github.com/</w:t>
+        </w:r>
+      </w:hyperlink>
     </w:p>
     <w:p>
       <w:pPr>
         <w:pStyle w:val="Ttulo4"/>
         <w:jc w:val="both"/>
       </w:pPr>
-      <w:bookmarkStart w:id="30" w:name="_Toc441946333"/>
-      <w:proofErr w:type="spellStart"/>
-      <w:r>
-        <w:t>GitHub</w:t>
+      <w:bookmarkStart w:id="30" w:name="_Toc441946334"/>
+      <w:r>
+        <w:t>XP-DEV</w:t>
       </w:r>
       <w:bookmarkEnd w:id="30"/>
-      <w:proofErr w:type="spellEnd"/>
-    </w:p>
-    <w:p>
-      <w:pPr>
-        <w:jc w:val="both"/>
-      </w:pPr>
-      <w:r>
-        <w:t>Herramienta utilizada para alojar proyectos y llevar a cabo el control de versiones. El código es almacenado de forma pública pero también es posible hacerlo de forma privada, creando una cuenta de pago</w:t>
+    </w:p>
+    <w:p>
+      <w:pPr>
+        <w:jc w:val="both"/>
+      </w:pPr>
+      <w:r>
+        <w:t>Herramienta utilizada para gestionar o manejar proyectos ágiles. Dispone de diferentes planes o versiones de pago pero la que se ha utilizado es la gratuita.</w:t>
+      </w:r>
+    </w:p>
+    <w:p>
+      <w:pPr>
+        <w:jc w:val="both"/>
+      </w:pPr>
+      <w:r>
+        <w:t>Dicha herramienta ha sido utilizada para realizar y gestionar la planificación ágil concretada entre el tutor y el alumno. Tras las reuniones acordadas con el tutor (cada 2 semanas) se añadía la iteración correspondiente a realizar, con sus tareas y horas estimadas.</w:t>
+      </w:r>
+    </w:p>
+    <w:p>
+      <w:pPr>
+        <w:jc w:val="both"/>
+      </w:pPr>
+      <w:r>
+        <w:t>A medida que se iban realizando las tareas se añadían las horas empleadas para ello y en caso de conseguir acabar la tarea, se marcaba como completa o finalizada.</w:t>
+      </w:r>
+    </w:p>
+    <w:p>
+      <w:pPr>
+        <w:jc w:val="both"/>
+      </w:pPr>
+      <w:r>
+        <w:t xml:space="preserve">Página web de la herramienta: </w:t>
+      </w:r>
+      <w:hyperlink r:id="rId25" w:history="1">
+        <w:r>
+          <w:rPr>
+            <w:rStyle w:val="Hipervnculo"/>
+          </w:rPr>
+          <w:t>https://xp-dev.com/</w:t>
+        </w:r>
+      </w:hyperlink>
+    </w:p>
+    <w:p>
+      <w:pPr>
+        <w:pStyle w:val="Ttulo4"/>
+        <w:jc w:val="both"/>
+      </w:pPr>
+      <w:bookmarkStart w:id="31" w:name="_Toc441946335"/>
+      <w:r>
+        <w:t>Moodle</w:t>
+      </w:r>
+      <w:bookmarkEnd w:id="31"/>
+    </w:p>
+    <w:p>
+      <w:pPr>
+        <w:jc w:val="both"/>
+      </w:pPr>
+      <w:r>
+        <w:t xml:space="preserve">Se trata de una plataforma o aplicación web de ámbito educativo, diseñada para proporcionar a los educadores y estudiantes un entorno común con el que puedan interactuar. Permite la creación de cursos </w:t>
+      </w:r>
+      <w:r>
+        <w:t>en los que tanto profesores como alumnos podrán matricularse</w:t>
       </w:r>
       <w:r>
         <w:t xml:space="preserve"> </w:t>
@@ -12064,7 +12120,7 @@
         <w:fldChar w:fldCharType="begin"/>
       </w:r>
       <w:r>
-        <w:instrText xml:space="preserve"> ADDIN ZOTERO_ITEM CSL_CITATION {"citationID":"29749nnia0","properties":{"formattedCitation":"[22]","plainCitation":"[22]"},"citationItems":[{"id":7,"uris":["http://zotero.org/users/local/LLkhPqvS/items/CJGM449V"],"uri":["http://zotero.org/users/local/LLkhPqvS/items/CJGM449V"],"itemData":{"id":7,"type":"entry-encyclopedia","title":"GitHub","container-title":"Wikipedia, la enciclopedia libre","source":"Wikipedia","abstract":"GitHub es una forja (plataforma de desarrollo colaborativo) para alojar proyectos utilizando el sistema de control de versiones Git. Utiliza el framework Ruby on Rails por GitHub, Inc. (anteriormente conocida como Logical Awesome). Desde enero de 2010, GitHub opera bajo el nombre de GitHub, Inc. El código se almacena de forma pública, aunque también se puede hacer de forma privada, creando una cuenta de pago.","URL":"https://es.wikipedia.org/w/index.php?title=GitHub&amp;oldid=86906534","note":"Page Version ID: 86906534","language":"es","issued":{"date-parts":[["2015",11,15]]},"accessed":{"date-parts":[["2015",12,15]]}}}],"schema":"https://github.com/citation-style-language/schema/raw/master/csl-citation.json"} </w:instrText>
+        <w:instrText xml:space="preserve"> ADDIN ZOTERO_ITEM CSL_CITATION {"citationID":"1hk1pnmog7","properties":{"formattedCitation":"[4]","plainCitation":"[4]"},"citationItems":[{"id":11,"uris":["http://zotero.org/users/local/LLkhPqvS/items/G8WQCA7I"],"uri":["http://zotero.org/users/local/LLkhPqvS/items/G8WQCA7I"],"itemData":{"id":11,"type":"entry-encyclopedia","title":"Moodle","container-title":"Wikipedia, la enciclopedia libre","source":"Wikipedia","abstract":"Moodle (pronunciación AFI /ˈmuːd(ə)l/) es una aplicación web de tipo Ambiente Educativo Virtual, un sistema de gestión de cursos, de distribución libre, que ayuda a los educadores a crear comunidades de aprendizaje en línea. Este tipo de plataformas tecnológicas también se conoce como LCMS (Learning Content Management System). La versión más reciente es la 3.0.\nMoodle fue creado por Martin Dougiamas, quien fue administrador de WebCT en la Universidad Tecnológica de Curtin. Basó su diseño en las ideas del constructivismo en pedagogía que afirman que el conocimiento se construye en la mente del estudiante en lugar de ser transmitido sin cambios a partir de libros o enseñanzas, y en el aprendizaje cooperativo. Un profesor que opera desde este punto de vista crea un ambiente centrado en el estudiante que le ayuda a construir ese conocimiento con base en sus habilidades y conocimientos propios en lugar de simplemente publicar y transmitir la información que se considera que los estudiantes deben conocer.\nLa primera versión de la herramienta apareció el 20 de agosto de 2002, a partir de allí han aparecido nuevas versiones de forma regular. Hasta julio de 2008, la base de usuarios registrados incluye más de 21 millones, distribuidos en 46.000 sitios en todo el mundo y está traducido a alrededor de 91 idiomas.\nEstas herramientas son de gran utilidad en el ámbito educativo, ya que permiten a los profesores la gestión de cursos virtuales para sus alumnos (educación a distancia, educación en línea o e-learning), o la utilización de un espacio en línea que dé apoyo a la presencialidad (aprendizaje semipresencial, blended learning o b-learning).\nUna de las ventajas es que respaldan la interacción grupal, al mismo tiempo que permite la conversación privada entre los estudiantes. Este medio es ideal para llevar a cabo evaluaciones del curso; en este caso el docente prepara una serie de preguntas y las plantea durante la realización del encuentro con sus estudiantes. Todos los participantes responden y, al mismo tiempo, pueden hacer observaciones sobre los comentarios expresados por los demás compañeros. Todos los participantes pueden contribuir simultáneamente mientras el sistema los identifica automáticamente y al finalizar aparece una transcripción del encuentro. No obstante, es necesario resaltar que estas herramientas sólo pueden ser utilizadas conectados a Internet.","URL":"https://es.wikipedia.org/w/index.php?title=Moodle&amp;oldid=87549375","note":"Page Version ID: 87549375","language":"es","issued":{"date-parts":[["2015",12,4]]},"accessed":{"date-parts":[["2015",12,15]]}}}],"schema":"https://github.com/citation-style-language/schema/raw/master/csl-citation.json"} </w:instrText>
       </w:r>
       <w:r>
         <w:fldChar w:fldCharType="separate"/>
@@ -12073,7 +12129,7 @@
         <w:rPr>
           <w:rFonts w:ascii="Calibri" w:hAnsi="Calibri"/>
         </w:rPr>
-        <w:t>[22]</w:t>
+        <w:t>[4]</w:t>
       </w:r>
       <w:r>
         <w:fldChar w:fldCharType="end"/>
@@ -12087,7 +12143,112 @@
         <w:jc w:val="both"/>
       </w:pPr>
       <w:r>
-        <w:t>Ha sido elegido por ser muy intuitivo y fáciles de usar, además de haber sido utilizado en varias asignaturas impartidas en la carrera.</w:t>
+        <w:t xml:space="preserve">Una de sus principales características es el LTI, el cual nos ha permitido que nuestra aplicación sea conectada con la plataforma </w:t>
+      </w:r>
+      <w:r>
+        <w:rPr>
+          <w:i/>
+        </w:rPr>
+        <w:t>Moodle</w:t>
+      </w:r>
+      <w:r>
+        <w:t xml:space="preserve">. </w:t>
+      </w:r>
+    </w:p>
+    <w:p>
+      <w:pPr>
+        <w:jc w:val="both"/>
+      </w:pPr>
+      <w:r>
+        <w:lastRenderedPageBreak/>
+        <w:t xml:space="preserve">Dentro de los cursos existe la posibilidad de crear tareas o actividades de tipo herramienta externa o </w:t>
+      </w:r>
+      <w:proofErr w:type="spellStart"/>
+      <w:r>
+        <w:rPr>
+          <w:i/>
+        </w:rPr>
+        <w:t>external</w:t>
+      </w:r>
+      <w:proofErr w:type="spellEnd"/>
+      <w:r>
+        <w:rPr>
+          <w:i/>
+        </w:rPr>
+        <w:t xml:space="preserve"> </w:t>
+      </w:r>
+      <w:proofErr w:type="spellStart"/>
+      <w:r>
+        <w:rPr>
+          <w:i/>
+        </w:rPr>
+        <w:t>tool</w:t>
+      </w:r>
+      <w:proofErr w:type="spellEnd"/>
+      <w:r>
+        <w:rPr>
+          <w:i/>
+        </w:rPr>
+        <w:t xml:space="preserve">, </w:t>
+      </w:r>
+      <w:r>
+        <w:t xml:space="preserve">gracias a la cual introduciendo los valores </w:t>
+      </w:r>
+      <w:r>
+        <w:rPr>
+          <w:i/>
+        </w:rPr>
+        <w:t>URL</w:t>
+      </w:r>
+      <w:r>
+        <w:t xml:space="preserve">, </w:t>
+      </w:r>
+      <w:proofErr w:type="spellStart"/>
+      <w:r>
+        <w:rPr>
+          <w:i/>
+        </w:rPr>
+        <w:t>LTI_consumer</w:t>
+      </w:r>
+      <w:proofErr w:type="spellEnd"/>
+      <w:r>
+        <w:t xml:space="preserve"> y </w:t>
+      </w:r>
+      <w:proofErr w:type="spellStart"/>
+      <w:r>
+        <w:rPr>
+          <w:i/>
+        </w:rPr>
+        <w:t>LTI_secret</w:t>
+      </w:r>
+      <w:proofErr w:type="spellEnd"/>
+      <w:r>
+        <w:t xml:space="preserve"> correctos podrá realizarse la conexión con nuestra aplicación web.</w:t>
+      </w:r>
+    </w:p>
+    <w:p>
+      <w:pPr>
+        <w:jc w:val="both"/>
+      </w:pPr>
+      <w:r>
+        <w:t xml:space="preserve">Por lo anteriormente citado y por ser la plataforma utilizada en </w:t>
+      </w:r>
+      <w:proofErr w:type="spellStart"/>
+      <w:r>
+        <w:rPr>
+          <w:i/>
+        </w:rPr>
+        <w:t>UBUVirutal</w:t>
+      </w:r>
+      <w:proofErr w:type="spellEnd"/>
+      <w:r>
+        <w:t xml:space="preserve"> de la Universidad de </w:t>
+      </w:r>
+      <w:r>
+        <w:t>Burgos, Moodle ha sido utilizado</w:t>
+      </w:r>
+      <w:r>
+        <w:t xml:space="preserve"> para poder realizar el TFG.</w:t>
       </w:r>
     </w:p>
     <w:p>
@@ -12097,12 +12258,12 @@
       <w:r>
         <w:t xml:space="preserve">Página web de la herramienta: </w:t>
       </w:r>
-      <w:hyperlink r:id="rId24" w:history="1">
+      <w:hyperlink r:id="rId26" w:history="1">
         <w:r>
           <w:rPr>
             <w:rStyle w:val="Hipervnculo"/>
           </w:rPr>
-          <w:t>https://github.com/</w:t>
+          <w:t>https://moodle.org/?lang=es</w:t>
         </w:r>
       </w:hyperlink>
     </w:p>
@@ -12111,49 +12272,92 @@
         <w:pStyle w:val="Ttulo4"/>
         <w:jc w:val="both"/>
       </w:pPr>
-      <w:bookmarkStart w:id="31" w:name="_Toc441946334"/>
-      <w:r>
-        <w:t>XP-DEV</w:t>
-      </w:r>
-      <w:bookmarkEnd w:id="31"/>
-    </w:p>
-    <w:p>
-      <w:pPr>
-        <w:jc w:val="both"/>
-      </w:pPr>
-      <w:r>
-        <w:t>Herramienta utilizada para gestionar o manejar proyectos ágiles. Dispone de diferentes planes o versiones de pago pero la que se ha utilizado es la gratuita.</w:t>
-      </w:r>
-    </w:p>
-    <w:p>
-      <w:pPr>
-        <w:jc w:val="both"/>
-      </w:pPr>
-      <w:r>
-        <w:t>Dicha herramienta ha sido utilizada para realizar y gestionar la planificación ágil concretada entre el tutor y el alumno. Tras las reuniones acordadas con el tutor (cada 2 semanas) se añadía la iteración correspondiente a realizar, con sus tareas y horas estimadas.</w:t>
-      </w:r>
-    </w:p>
-    <w:p>
-      <w:pPr>
-        <w:jc w:val="both"/>
-      </w:pPr>
-      <w:r>
-        <w:t>A medida que se iban realizando las tareas se añadían las horas empleadas para ello y en caso de conseguir acabar la tarea, se marcaba como completa o finalizada.</w:t>
-      </w:r>
-    </w:p>
-    <w:p>
-      <w:pPr>
-        <w:jc w:val="both"/>
+      <w:bookmarkStart w:id="32" w:name="_Toc441946336"/>
+      <w:proofErr w:type="spellStart"/>
+      <w:r>
+        <w:t>WampServer</w:t>
+      </w:r>
+      <w:bookmarkEnd w:id="32"/>
+      <w:proofErr w:type="spellEnd"/>
+    </w:p>
+    <w:p>
+      <w:pPr>
+        <w:jc w:val="both"/>
+      </w:pPr>
+      <w:proofErr w:type="spellStart"/>
+      <w:r>
+        <w:rPr>
+          <w:i/>
+        </w:rPr>
+        <w:t>WampServer</w:t>
+      </w:r>
+      <w:proofErr w:type="spellEnd"/>
+      <w:r>
+        <w:rPr>
+          <w:i/>
+        </w:rPr>
+        <w:t xml:space="preserve"> </w:t>
+      </w:r>
+      <w:r>
+        <w:t xml:space="preserve">es un entorno de desarrollo web para el sistema operativo Windows que ofrece a los desarrolladores la posibilidad de crear aplicaciones web  de manera local. Para ello utiliza Apache, PHP y una base de datos </w:t>
+      </w:r>
+      <w:proofErr w:type="spellStart"/>
+      <w:r>
+        <w:t>MySQL</w:t>
+      </w:r>
+      <w:proofErr w:type="spellEnd"/>
+      <w:r>
+        <w:t>.</w:t>
+      </w:r>
+    </w:p>
+    <w:p>
+      <w:pPr>
+        <w:jc w:val="both"/>
+      </w:pPr>
+      <w:r>
+        <w:t>Esta herramienta ha sido utilizada para crear el servidor. Se caracteriza por que puede ser usado de forma libre, sin tener que usar ningún tipo de licencia</w:t>
+      </w:r>
+      <w:r>
+        <w:t xml:space="preserve"> </w:t>
+      </w:r>
+      <w:r>
+        <w:fldChar w:fldCharType="begin"/>
+      </w:r>
+      <w:r>
+        <w:instrText xml:space="preserve"> ADDIN ZOTERO_ITEM CSL_CITATION {"citationID":"6i0ghvk0t","properties":{"formattedCitation":"[23]","plainCitation":"[23]"},"citationItems":[{"id":26,"uris":["http://zotero.org/users/local/LLkhPqvS/items/I2HUIEZM"],"uri":["http://zotero.org/users/local/LLkhPqvS/items/I2HUIEZM"],"itemData":{"id":26,"type":"post-weblog","title":"PHP: WampServer Definicion, Instalación y configuración","URL":"http://codegeando.blogspot.com.es/2013/03/php-wampserver-definicion-instalacion-y.html","shortTitle":"PHP","accessed":{"date-parts":[["2015",12,17]]}}}],"schema":"https://github.com/citation-style-language/schema/raw/master/csl-citation.json"} </w:instrText>
+      </w:r>
+      <w:r>
+        <w:fldChar w:fldCharType="separate"/>
+      </w:r>
+      <w:r>
+        <w:rPr>
+          <w:rFonts w:ascii="Calibri" w:hAnsi="Calibri"/>
+        </w:rPr>
+        <w:t>[23]</w:t>
+      </w:r>
+      <w:r>
+        <w:fldChar w:fldCharType="end"/>
+      </w:r>
+      <w:r>
+        <w:t>.</w:t>
+      </w:r>
+    </w:p>
+    <w:p>
+      <w:pPr>
+        <w:jc w:val="both"/>
+        <w:rPr>
+          <w:rStyle w:val="Hipervnculo"/>
+        </w:rPr>
       </w:pPr>
       <w:r>
         <w:t xml:space="preserve">Página web de la herramienta: </w:t>
       </w:r>
-      <w:hyperlink r:id="rId25" w:history="1">
+      <w:hyperlink r:id="rId27" w:history="1">
         <w:r>
           <w:rPr>
             <w:rStyle w:val="Hipervnculo"/>
           </w:rPr>
-          <w:t>https://xp-dev.com/</w:t>
+          <w:t>http://www.wampserver.com/en/</w:t>
         </w:r>
       </w:hyperlink>
     </w:p>
@@ -12162,161 +12366,65 @@
         <w:pStyle w:val="Ttulo4"/>
         <w:jc w:val="both"/>
       </w:pPr>
-      <w:bookmarkStart w:id="32" w:name="_Toc441946335"/>
-      <w:r>
-        <w:t>Moodle</w:t>
-      </w:r>
-      <w:bookmarkEnd w:id="32"/>
-    </w:p>
-    <w:p>
-      <w:pPr>
-        <w:jc w:val="both"/>
-      </w:pPr>
-      <w:r>
-        <w:t xml:space="preserve">Se trata de una plataforma o aplicación web de ámbito educativo, diseñada para proporcionar a los educadores y estudiantes un entorno común con el que puedan </w:t>
-      </w:r>
-      <w:r>
-        <w:lastRenderedPageBreak/>
-        <w:t xml:space="preserve">interactuar. Permite la creación de cursos </w:t>
-      </w:r>
-      <w:r>
-        <w:t>en los que tanto profesores como alumnos podrán matricularse</w:t>
-      </w:r>
-      <w:r>
+      <w:bookmarkStart w:id="33" w:name="_Toc441946337"/>
+      <w:r>
+        <w:t xml:space="preserve">Eclipse </w:t>
+      </w:r>
+      <w:proofErr w:type="spellStart"/>
+      <w:r>
+        <w:t>for</w:t>
+      </w:r>
+      <w:proofErr w:type="spellEnd"/>
+      <w:r>
+        <w:t xml:space="preserve"> PHP </w:t>
+      </w:r>
+      <w:proofErr w:type="spellStart"/>
+      <w:r>
+        <w:t>Developers</w:t>
+      </w:r>
+      <w:bookmarkEnd w:id="33"/>
+      <w:proofErr w:type="spellEnd"/>
+    </w:p>
+    <w:p>
+      <w:pPr>
+        <w:jc w:val="both"/>
+      </w:pPr>
+      <w:r>
+        <w:rPr>
+          <w:i/>
+        </w:rPr>
+        <w:t xml:space="preserve">Eclipse </w:t>
+      </w:r>
+      <w:proofErr w:type="spellStart"/>
+      <w:r>
+        <w:rPr>
+          <w:i/>
+        </w:rPr>
+        <w:t>for</w:t>
+      </w:r>
+      <w:proofErr w:type="spellEnd"/>
+      <w:r>
+        <w:rPr>
+          <w:i/>
+        </w:rPr>
+        <w:t xml:space="preserve"> PHP </w:t>
+      </w:r>
+      <w:proofErr w:type="spellStart"/>
+      <w:r>
+        <w:rPr>
+          <w:i/>
+        </w:rPr>
+        <w:t>Developers</w:t>
+      </w:r>
+      <w:proofErr w:type="spellEnd"/>
+      <w:r>
+        <w:rPr>
+          <w:i/>
+        </w:rPr>
         <w:t xml:space="preserve"> </w:t>
       </w:r>
       <w:r>
-        <w:fldChar w:fldCharType="begin"/>
-      </w:r>
-      <w:r>
-        <w:instrText xml:space="preserve"> ADDIN ZOTERO_ITEM CSL_CITATION {"citationID":"1hk1pnmog7","properties":{"formattedCitation":"[4]","plainCitation":"[4]"},"citationItems":[{"id":11,"uris":["http://zotero.org/users/local/LLkhPqvS/items/G8WQCA7I"],"uri":["http://zotero.org/users/local/LLkhPqvS/items/G8WQCA7I"],"itemData":{"id":11,"type":"entry-encyclopedia","title":"Moodle","container-title":"Wikipedia, la enciclopedia libre","source":"Wikipedia","abstract":"Moodle (pronunciación AFI /ˈmuːd(ə)l/) es una aplicación web de tipo Ambiente Educativo Virtual, un sistema de gestión de cursos, de distribución libre, que ayuda a los educadores a crear comunidades de aprendizaje en línea. Este tipo de plataformas tecnológicas también se conoce como LCMS (Learning Content Management System). La versión más reciente es la 3.0.\nMoodle fue creado por Martin Dougiamas, quien fue administrador de WebCT en la Universidad Tecnológica de Curtin. Basó su diseño en las ideas del constructivismo en pedagogía que afirman que el conocimiento se construye en la mente del estudiante en lugar de ser transmitido sin cambios a partir de libros o enseñanzas, y en el aprendizaje cooperativo. Un profesor que opera desde este punto de vista crea un ambiente centrado en el estudiante que le ayuda a construir ese conocimiento con base en sus habilidades y conocimientos propios en lugar de simplemente publicar y transmitir la información que se considera que los estudiantes deben conocer.\nLa primera versión de la herramienta apareció el 20 de agosto de 2002, a partir de allí han aparecido nuevas versiones de forma regular. Hasta julio de 2008, la base de usuarios registrados incluye más de 21 millones, distribuidos en 46.000 sitios en todo el mundo y está traducido a alrededor de 91 idiomas.\nEstas herramientas son de gran utilidad en el ámbito educativo, ya que permiten a los profesores la gestión de cursos virtuales para sus alumnos (educación a distancia, educación en línea o e-learning), o la utilización de un espacio en línea que dé apoyo a la presencialidad (aprendizaje semipresencial, blended learning o b-learning).\nUna de las ventajas es que respaldan la interacción grupal, al mismo tiempo que permite la conversación privada entre los estudiantes. Este medio es ideal para llevar a cabo evaluaciones del curso; en este caso el docente prepara una serie de preguntas y las plantea durante la realización del encuentro con sus estudiantes. Todos los participantes responden y, al mismo tiempo, pueden hacer observaciones sobre los comentarios expresados por los demás compañeros. Todos los participantes pueden contribuir simultáneamente mientras el sistema los identifica automáticamente y al finalizar aparece una transcripción del encuentro. No obstante, es necesario resaltar que estas herramientas sólo pueden ser utilizadas conectados a Internet.","URL":"https://es.wikipedia.org/w/index.php?title=Moodle&amp;oldid=87549375","note":"Page Version ID: 87549375","language":"es","issued":{"date-parts":[["2015",12,4]]},"accessed":{"date-parts":[["2015",12,15]]}}}],"schema":"https://github.com/citation-style-language/schema/raw/master/csl-citation.json"} </w:instrText>
-      </w:r>
-      <w:r>
-        <w:fldChar w:fldCharType="separate"/>
-      </w:r>
-      <w:r>
-        <w:rPr>
-          <w:rFonts w:ascii="Calibri" w:hAnsi="Calibri"/>
-        </w:rPr>
-        <w:t>[4]</w:t>
-      </w:r>
-      <w:r>
-        <w:fldChar w:fldCharType="end"/>
-      </w:r>
-      <w:r>
-        <w:t>.</w:t>
-      </w:r>
-    </w:p>
-    <w:p>
-      <w:pPr>
-        <w:jc w:val="both"/>
-      </w:pPr>
-      <w:r>
-        <w:t xml:space="preserve">Una de sus principales características es el LTI, el cual nos ha permitido que nuestra aplicación sea conectada con la plataforma </w:t>
-      </w:r>
-      <w:r>
-        <w:rPr>
-          <w:i/>
-        </w:rPr>
-        <w:t>Moodle</w:t>
-      </w:r>
-      <w:r>
-        <w:t xml:space="preserve">. </w:t>
-      </w:r>
-    </w:p>
-    <w:p>
-      <w:pPr>
-        <w:jc w:val="both"/>
-      </w:pPr>
-      <w:r>
-        <w:t xml:space="preserve">Dentro de los cursos existe la posibilidad de crear tareas o actividades de tipo herramienta externa o </w:t>
-      </w:r>
-      <w:proofErr w:type="spellStart"/>
-      <w:r>
-        <w:rPr>
-          <w:i/>
-        </w:rPr>
-        <w:t>external</w:t>
-      </w:r>
-      <w:proofErr w:type="spellEnd"/>
-      <w:r>
-        <w:rPr>
-          <w:i/>
-        </w:rPr>
-        <w:t xml:space="preserve"> </w:t>
-      </w:r>
-      <w:proofErr w:type="spellStart"/>
-      <w:r>
-        <w:rPr>
-          <w:i/>
-        </w:rPr>
-        <w:t>tool</w:t>
-      </w:r>
-      <w:proofErr w:type="spellEnd"/>
-      <w:r>
-        <w:rPr>
-          <w:i/>
-        </w:rPr>
-        <w:t xml:space="preserve">, </w:t>
-      </w:r>
-      <w:r>
-        <w:t xml:space="preserve">gracias a la cual introduciendo los valores </w:t>
-      </w:r>
-      <w:r>
-        <w:rPr>
-          <w:i/>
-        </w:rPr>
-        <w:t>URL</w:t>
-      </w:r>
-      <w:r>
-        <w:t xml:space="preserve">, </w:t>
-      </w:r>
-      <w:proofErr w:type="spellStart"/>
-      <w:r>
-        <w:rPr>
-          <w:i/>
-        </w:rPr>
-        <w:t>LTI_consumer</w:t>
-      </w:r>
-      <w:proofErr w:type="spellEnd"/>
-      <w:r>
-        <w:t xml:space="preserve"> y </w:t>
-      </w:r>
-      <w:proofErr w:type="spellStart"/>
-      <w:r>
-        <w:rPr>
-          <w:i/>
-        </w:rPr>
-        <w:t>LTI_secret</w:t>
-      </w:r>
-      <w:proofErr w:type="spellEnd"/>
-      <w:r>
-        <w:t xml:space="preserve"> correctos podrá realizarse la conexión con nuestra aplicación web.</w:t>
-      </w:r>
-    </w:p>
-    <w:p>
-      <w:pPr>
-        <w:jc w:val="both"/>
-      </w:pPr>
-      <w:r>
-        <w:t xml:space="preserve">Por lo anteriormente citado y por ser la plataforma utilizada en </w:t>
-      </w:r>
-      <w:proofErr w:type="spellStart"/>
-      <w:r>
-        <w:rPr>
-          <w:i/>
-        </w:rPr>
-        <w:t>UBUVirutal</w:t>
-      </w:r>
-      <w:proofErr w:type="spellEnd"/>
-      <w:r>
-        <w:t xml:space="preserve"> de la Universidad de </w:t>
-      </w:r>
-      <w:r>
-        <w:t>Burgos, Moodle ha sido utilizado</w:t>
-      </w:r>
-      <w:r>
-        <w:t xml:space="preserve"> para poder realizar el TFG.</w:t>
+        <w:t>ha sido el IDE utilizado para realizar todo el código de la aplicación. Presenta una interfaz simple y fácil de manejar, además de multitud de opciones que han facilitado el desarrollo de la aplicación.</w:t>
       </w:r>
     </w:p>
     <w:p>
@@ -12326,12 +12434,12 @@
       <w:r>
         <w:t xml:space="preserve">Página web de la herramienta: </w:t>
       </w:r>
-      <w:hyperlink r:id="rId26" w:history="1">
+      <w:hyperlink r:id="rId28" w:history="1">
         <w:r>
           <w:rPr>
             <w:rStyle w:val="Hipervnculo"/>
           </w:rPr>
-          <w:t>https://moodle.org/?lang=es</w:t>
+          <w:t>http://www.eclipse.org/downloads/packages/eclipse-php-developers/marsr</w:t>
         </w:r>
       </w:hyperlink>
     </w:p>
@@ -12340,188 +12448,12 @@
         <w:pStyle w:val="Ttulo4"/>
         <w:jc w:val="both"/>
       </w:pPr>
-      <w:bookmarkStart w:id="33" w:name="_Toc441946336"/>
-      <w:proofErr w:type="spellStart"/>
-      <w:r>
-        <w:t>WampServer</w:t>
-      </w:r>
-      <w:bookmarkEnd w:id="33"/>
-      <w:proofErr w:type="spellEnd"/>
-    </w:p>
-    <w:p>
-      <w:pPr>
-        <w:jc w:val="both"/>
-      </w:pPr>
-      <w:proofErr w:type="spellStart"/>
-      <w:r>
-        <w:rPr>
-          <w:i/>
-        </w:rPr>
-        <w:t>WampServer</w:t>
-      </w:r>
-      <w:proofErr w:type="spellEnd"/>
-      <w:r>
-        <w:rPr>
-          <w:i/>
-        </w:rPr>
-        <w:t xml:space="preserve"> </w:t>
-      </w:r>
-      <w:r>
-        <w:t xml:space="preserve">es un entorno de desarrollo web para el sistema operativo Windows que ofrece a los desarrolladores la posibilidad de crear aplicaciones web  de manera local. Para ello utiliza Apache, PHP y una base de datos </w:t>
-      </w:r>
+      <w:bookmarkStart w:id="34" w:name="_Toc441946338"/>
       <w:proofErr w:type="spellStart"/>
       <w:r>
         <w:t>MySQL</w:t>
       </w:r>
-      <w:proofErr w:type="spellEnd"/>
-      <w:r>
-        <w:t>.</w:t>
-      </w:r>
-    </w:p>
-    <w:p>
-      <w:pPr>
-        <w:jc w:val="both"/>
-      </w:pPr>
-      <w:r>
-        <w:t>Esta herramienta ha sido utilizada para crear el servidor. Se caracteriza por que puede ser usado de forma libre, sin tener que usar ningún tipo de licencia</w:t>
-      </w:r>
-      <w:r>
-        <w:t xml:space="preserve"> </w:t>
-      </w:r>
-      <w:r>
-        <w:fldChar w:fldCharType="begin"/>
-      </w:r>
-      <w:r>
-        <w:instrText xml:space="preserve"> ADDIN ZOTERO_ITEM CSL_CITATION {"citationID":"6i0ghvk0t","properties":{"formattedCitation":"[23]","plainCitation":"[23]"},"citationItems":[{"id":26,"uris":["http://zotero.org/users/local/LLkhPqvS/items/I2HUIEZM"],"uri":["http://zotero.org/users/local/LLkhPqvS/items/I2HUIEZM"],"itemData":{"id":26,"type":"post-weblog","title":"PHP: WampServer Definicion, Instalación y configuración","URL":"http://codegeando.blogspot.com.es/2013/03/php-wampserver-definicion-instalacion-y.html","shortTitle":"PHP","accessed":{"date-parts":[["2015",12,17]]}}}],"schema":"https://github.com/citation-style-language/schema/raw/master/csl-citation.json"} </w:instrText>
-      </w:r>
-      <w:r>
-        <w:fldChar w:fldCharType="separate"/>
-      </w:r>
-      <w:r>
-        <w:rPr>
-          <w:rFonts w:ascii="Calibri" w:hAnsi="Calibri"/>
-        </w:rPr>
-        <w:t>[23]</w:t>
-      </w:r>
-      <w:r>
-        <w:fldChar w:fldCharType="end"/>
-      </w:r>
-      <w:r>
-        <w:t>.</w:t>
-      </w:r>
-    </w:p>
-    <w:p>
-      <w:pPr>
-        <w:jc w:val="both"/>
-        <w:rPr>
-          <w:rStyle w:val="Hipervnculo"/>
-        </w:rPr>
-      </w:pPr>
-      <w:r>
-        <w:t xml:space="preserve">Página web de la herramienta: </w:t>
-      </w:r>
-      <w:hyperlink r:id="rId27" w:history="1">
-        <w:r>
-          <w:rPr>
-            <w:rStyle w:val="Hipervnculo"/>
-          </w:rPr>
-          <w:t>http://www.wampserver.com/en/</w:t>
-        </w:r>
-      </w:hyperlink>
-    </w:p>
-    <w:p>
-      <w:pPr>
-        <w:pStyle w:val="Ttulo4"/>
-        <w:jc w:val="both"/>
-      </w:pPr>
-      <w:bookmarkStart w:id="34" w:name="_Toc441946337"/>
-      <w:r>
-        <w:t xml:space="preserve">Eclipse </w:t>
-      </w:r>
-      <w:proofErr w:type="spellStart"/>
-      <w:r>
-        <w:t>for</w:t>
-      </w:r>
-      <w:proofErr w:type="spellEnd"/>
-      <w:r>
-        <w:t xml:space="preserve"> PHP </w:t>
-      </w:r>
-      <w:proofErr w:type="spellStart"/>
-      <w:r>
-        <w:t>Developers</w:t>
-      </w:r>
       <w:bookmarkEnd w:id="34"/>
-      <w:proofErr w:type="spellEnd"/>
-    </w:p>
-    <w:p>
-      <w:pPr>
-        <w:jc w:val="both"/>
-      </w:pPr>
-      <w:r>
-        <w:rPr>
-          <w:i/>
-        </w:rPr>
-        <w:t xml:space="preserve">Eclipse </w:t>
-      </w:r>
-      <w:proofErr w:type="spellStart"/>
-      <w:r>
-        <w:rPr>
-          <w:i/>
-        </w:rPr>
-        <w:t>for</w:t>
-      </w:r>
-      <w:proofErr w:type="spellEnd"/>
-      <w:r>
-        <w:rPr>
-          <w:i/>
-        </w:rPr>
-        <w:t xml:space="preserve"> PHP </w:t>
-      </w:r>
-      <w:proofErr w:type="spellStart"/>
-      <w:r>
-        <w:rPr>
-          <w:i/>
-        </w:rPr>
-        <w:t>Developers</w:t>
-      </w:r>
-      <w:proofErr w:type="spellEnd"/>
-      <w:r>
-        <w:rPr>
-          <w:i/>
-        </w:rPr>
-        <w:t xml:space="preserve"> </w:t>
-      </w:r>
-      <w:r>
-        <w:t>ha sido el IDE utilizado para realizar todo el código de la aplicación. Presenta una interfaz simple y fácil de manejar, además de multitud de opciones que han facilitado el desarrollo de la aplicación.</w:t>
-      </w:r>
-    </w:p>
-    <w:p>
-      <w:pPr>
-        <w:jc w:val="both"/>
-      </w:pPr>
-      <w:r>
-        <w:t xml:space="preserve">Página web de la herramienta: </w:t>
-      </w:r>
-      <w:hyperlink r:id="rId28" w:history="1">
-        <w:r>
-          <w:rPr>
-            <w:rStyle w:val="Hipervnculo"/>
-          </w:rPr>
-          <w:t>http://www.eclipse.org/downloads/packages/eclipse-php-developers/marsr</w:t>
-        </w:r>
-      </w:hyperlink>
-    </w:p>
-    <w:p>
-      <w:pPr>
-        <w:pStyle w:val="Ttulo4"/>
-        <w:jc w:val="both"/>
-      </w:pPr>
-      <w:bookmarkStart w:id="35" w:name="_Toc441946338"/>
-      <w:proofErr w:type="spellStart"/>
-      <w:r>
-        <w:t>MySQL</w:t>
-      </w:r>
-      <w:bookmarkEnd w:id="35"/>
       <w:proofErr w:type="spellEnd"/>
     </w:p>
     <w:p>
@@ -12629,78 +12561,78 @@
         <w:jc w:val="both"/>
       </w:pPr>
       <w:r>
+        <w:t>Posibilidad de transacciones y claves foráneas.</w:t>
+      </w:r>
+    </w:p>
+    <w:p>
+      <w:pPr>
+        <w:jc w:val="both"/>
+      </w:pPr>
+      <w:proofErr w:type="spellStart"/>
+      <w:r>
+        <w:rPr>
+          <w:i/>
+        </w:rPr>
+        <w:t>MySQL</w:t>
+      </w:r>
+      <w:proofErr w:type="spellEnd"/>
+      <w:r>
+        <w:rPr>
+          <w:i/>
+        </w:rPr>
+        <w:t xml:space="preserve"> </w:t>
+      </w:r>
+      <w:r>
+        <w:t xml:space="preserve">ha sido empleado para gestionar la base de datos principalmente por el hecho de que ya venía integrado con </w:t>
+      </w:r>
+      <w:proofErr w:type="spellStart"/>
+      <w:r>
+        <w:rPr>
+          <w:i/>
+        </w:rPr>
+        <w:t>WampServer</w:t>
+      </w:r>
+      <w:proofErr w:type="spellEnd"/>
+      <w:r>
+        <w:t xml:space="preserve"> y porque se integra perfectamente con el lenguaje PHP </w:t>
+      </w:r>
+      <w:proofErr w:type="spellStart"/>
+      <w:r>
+        <w:t>utilzado</w:t>
+      </w:r>
+      <w:proofErr w:type="spellEnd"/>
+      <w:r>
+        <w:t>.</w:t>
+      </w:r>
+    </w:p>
+    <w:p>
+      <w:pPr>
+        <w:jc w:val="both"/>
+      </w:pPr>
+      <w:r>
+        <w:t xml:space="preserve">Página web de la herramienta: </w:t>
+      </w:r>
+      <w:hyperlink r:id="rId29" w:history="1">
+        <w:r>
+          <w:rPr>
+            <w:rStyle w:val="Hipervnculo"/>
+          </w:rPr>
+          <w:t>https://www.mysql.com/</w:t>
+        </w:r>
+      </w:hyperlink>
+    </w:p>
+    <w:p>
+      <w:pPr>
+        <w:pStyle w:val="Ttulo4"/>
+        <w:jc w:val="both"/>
+      </w:pPr>
+      <w:bookmarkStart w:id="35" w:name="_Toc441946339"/>
+      <w:proofErr w:type="spellStart"/>
+      <w:r>
         <w:lastRenderedPageBreak/>
-        <w:t>Posibilidad de transacciones y claves foráneas.</w:t>
-      </w:r>
-    </w:p>
-    <w:p>
-      <w:pPr>
-        <w:jc w:val="both"/>
-      </w:pPr>
-      <w:proofErr w:type="spellStart"/>
-      <w:r>
-        <w:rPr>
-          <w:i/>
-        </w:rPr>
-        <w:t>MySQL</w:t>
-      </w:r>
-      <w:proofErr w:type="spellEnd"/>
-      <w:r>
-        <w:rPr>
-          <w:i/>
-        </w:rPr>
-        <w:t xml:space="preserve"> </w:t>
-      </w:r>
-      <w:r>
-        <w:t xml:space="preserve">ha sido empleado para gestionar la base de datos principalmente por el hecho de que ya venía integrado con </w:t>
-      </w:r>
-      <w:proofErr w:type="spellStart"/>
-      <w:r>
-        <w:rPr>
-          <w:i/>
-        </w:rPr>
-        <w:t>WampServer</w:t>
-      </w:r>
-      <w:proofErr w:type="spellEnd"/>
-      <w:r>
-        <w:t xml:space="preserve"> y porque se integra perfectamente con el lenguaje PHP </w:t>
-      </w:r>
-      <w:proofErr w:type="spellStart"/>
-      <w:r>
-        <w:t>utilzado</w:t>
-      </w:r>
-      <w:proofErr w:type="spellEnd"/>
-      <w:r>
-        <w:t>.</w:t>
-      </w:r>
-    </w:p>
-    <w:p>
-      <w:pPr>
-        <w:jc w:val="both"/>
-      </w:pPr>
-      <w:r>
-        <w:t xml:space="preserve">Página web de la herramienta: </w:t>
-      </w:r>
-      <w:hyperlink r:id="rId29" w:history="1">
-        <w:r>
-          <w:rPr>
-            <w:rStyle w:val="Hipervnculo"/>
-          </w:rPr>
-          <w:t>https://www.mysql.com/</w:t>
-        </w:r>
-      </w:hyperlink>
-    </w:p>
-    <w:p>
-      <w:pPr>
-        <w:pStyle w:val="Ttulo4"/>
-        <w:jc w:val="both"/>
-      </w:pPr>
-      <w:bookmarkStart w:id="36" w:name="_Toc441946339"/>
-      <w:proofErr w:type="spellStart"/>
-      <w:r>
         <w:t>HeidiSQL</w:t>
       </w:r>
-      <w:bookmarkEnd w:id="36"/>
+      <w:bookmarkEnd w:id="35"/>
       <w:proofErr w:type="spellEnd"/>
     </w:p>
     <w:p>
@@ -12842,12 +12774,12 @@
         <w:pStyle w:val="Ttulo4"/>
         <w:jc w:val="both"/>
       </w:pPr>
-      <w:bookmarkStart w:id="37" w:name="_Toc441946340"/>
+      <w:bookmarkStart w:id="36" w:name="_Toc441946340"/>
       <w:proofErr w:type="spellStart"/>
       <w:r>
         <w:t>Astah</w:t>
       </w:r>
-      <w:bookmarkEnd w:id="37"/>
+      <w:bookmarkEnd w:id="36"/>
       <w:proofErr w:type="spellEnd"/>
     </w:p>
     <w:p>
@@ -13036,12 +12968,12 @@
       <w:pPr>
         <w:pStyle w:val="Ttulo4"/>
       </w:pPr>
-      <w:bookmarkStart w:id="38" w:name="_Toc441946341"/>
+      <w:bookmarkStart w:id="37" w:name="_Toc441946341"/>
       <w:proofErr w:type="spellStart"/>
       <w:r>
         <w:t>PoEdit</w:t>
       </w:r>
-      <w:bookmarkEnd w:id="38"/>
+      <w:bookmarkEnd w:id="37"/>
       <w:proofErr w:type="spellEnd"/>
     </w:p>
     <w:p>
@@ -13065,7 +12997,6 @@
         <w:jc w:val="both"/>
       </w:pPr>
       <w:r>
-        <w:lastRenderedPageBreak/>
         <w:t xml:space="preserve">La edición de estos ficheros resulta sencilla utilizado </w:t>
       </w:r>
       <w:proofErr w:type="spellStart"/>
@@ -13167,6 +13098,7 @@
         <w:jc w:val="both"/>
       </w:pPr>
       <w:r>
+        <w:lastRenderedPageBreak/>
         <w:t>Multiplataforma.</w:t>
       </w:r>
     </w:p>
@@ -13203,12 +13135,12 @@
       <w:pPr>
         <w:pStyle w:val="Ttulo4"/>
       </w:pPr>
-      <w:bookmarkStart w:id="39" w:name="_Toc441946342"/>
+      <w:bookmarkStart w:id="38" w:name="_Toc441946342"/>
       <w:proofErr w:type="spellStart"/>
       <w:r>
         <w:t>PHPUnit</w:t>
       </w:r>
-      <w:bookmarkEnd w:id="39"/>
+      <w:bookmarkEnd w:id="38"/>
       <w:proofErr w:type="spellEnd"/>
     </w:p>
     <w:p>
@@ -13346,175 +13278,175 @@
         <w:pStyle w:val="Ttulo4"/>
         <w:jc w:val="both"/>
       </w:pPr>
-      <w:bookmarkStart w:id="40" w:name="_Toc441946343"/>
+      <w:bookmarkStart w:id="39" w:name="_Toc441946343"/>
       <w:proofErr w:type="spellStart"/>
       <w:r>
         <w:t>FileSync</w:t>
       </w:r>
+      <w:bookmarkEnd w:id="39"/>
+      <w:proofErr w:type="spellEnd"/>
+    </w:p>
+    <w:p>
+      <w:pPr>
+        <w:jc w:val="both"/>
+      </w:pPr>
+      <w:r>
+        <w:t xml:space="preserve">Herramienta que te permite sincronizar archivos y carpetas entre dos directorios diferentes. </w:t>
+      </w:r>
+    </w:p>
+    <w:p>
+      <w:pPr>
+        <w:jc w:val="both"/>
+      </w:pPr>
+      <w:r>
+        <w:t xml:space="preserve">Ha sido utilizada para mantener actualizado el código fuente que se encuentra alojado en el subdirectorio </w:t>
+      </w:r>
+      <w:proofErr w:type="spellStart"/>
+      <w:r>
+        <w:t>GitHub</w:t>
+      </w:r>
+      <w:proofErr w:type="spellEnd"/>
+      <w:r>
+        <w:t xml:space="preserve"> del directorio Documentos. </w:t>
+      </w:r>
+    </w:p>
+    <w:p>
+      <w:pPr>
+        <w:jc w:val="both"/>
+      </w:pPr>
+      <w:r>
+        <w:t>Dado que la aplicación se encontraba alojada dentro del directorio “</w:t>
+      </w:r>
+      <w:r>
+        <w:t>C:\</w:t>
+      </w:r>
+      <w:proofErr w:type="spellStart"/>
+      <w:r>
+        <w:t>wamp</w:t>
+      </w:r>
+      <w:proofErr w:type="spellEnd"/>
+      <w:r>
+        <w:t>\www</w:t>
+      </w:r>
+      <w:r>
+        <w:t xml:space="preserve">”, se ha utilizado </w:t>
+      </w:r>
+      <w:proofErr w:type="spellStart"/>
+      <w:r>
+        <w:rPr>
+          <w:i/>
+        </w:rPr>
+        <w:t>FileSync</w:t>
+      </w:r>
+      <w:proofErr w:type="spellEnd"/>
+      <w:r>
+        <w:t xml:space="preserve"> </w:t>
+      </w:r>
+      <w:r>
+        <w:t>para mantener el código actualizado de la aplicación alojada en “Documentos\</w:t>
+      </w:r>
+      <w:proofErr w:type="spellStart"/>
+      <w:r>
+        <w:t>GitHub</w:t>
+      </w:r>
+      <w:proofErr w:type="spellEnd"/>
+      <w:r>
+        <w:t>”.</w:t>
+      </w:r>
+    </w:p>
+    <w:p>
+      <w:pPr>
+        <w:jc w:val="both"/>
+        <w:rPr>
+          <w:rStyle w:val="Hipervnculo"/>
+        </w:rPr>
+      </w:pPr>
+      <w:r>
+        <w:t xml:space="preserve">Página web de la herramienta: </w:t>
+      </w:r>
+      <w:hyperlink r:id="rId34" w:history="1">
+        <w:r>
+          <w:rPr>
+            <w:rStyle w:val="Hipervnculo"/>
+          </w:rPr>
+          <w:t>http://www.freefilesync.org/</w:t>
+        </w:r>
+      </w:hyperlink>
+    </w:p>
+    <w:p>
+      <w:pPr>
+        <w:pStyle w:val="Ttulo1"/>
+        <w:jc w:val="both"/>
+      </w:pPr>
+      <w:bookmarkStart w:id="40" w:name="_Toc441946344"/>
+      <w:r>
+        <w:t>Trabajos relacionados</w:t>
+      </w:r>
       <w:bookmarkEnd w:id="40"/>
-      <w:proofErr w:type="spellEnd"/>
-    </w:p>
-    <w:p>
-      <w:pPr>
-        <w:jc w:val="both"/>
-      </w:pPr>
-      <w:r>
-        <w:t xml:space="preserve">Herramienta que te permite sincronizar archivos y carpetas entre dos directorios diferentes. </w:t>
-      </w:r>
-    </w:p>
-    <w:p>
-      <w:pPr>
-        <w:jc w:val="both"/>
-      </w:pPr>
-      <w:r>
-        <w:t xml:space="preserve">Ha sido utilizada para mantener actualizado el código fuente que se encuentra alojado en el subdirectorio </w:t>
-      </w:r>
-      <w:proofErr w:type="spellStart"/>
-      <w:r>
-        <w:t>GitHub</w:t>
-      </w:r>
-      <w:proofErr w:type="spellEnd"/>
-      <w:r>
-        <w:t xml:space="preserve"> del directorio Documentos. </w:t>
-      </w:r>
-    </w:p>
-    <w:p>
-      <w:pPr>
-        <w:jc w:val="both"/>
-      </w:pPr>
-      <w:r>
-        <w:t>Dado que la aplicación se encontraba alojada dentro del directorio “</w:t>
-      </w:r>
-      <w:r>
-        <w:t>C:\</w:t>
-      </w:r>
-      <w:proofErr w:type="spellStart"/>
-      <w:r>
-        <w:t>wamp</w:t>
-      </w:r>
-      <w:proofErr w:type="spellEnd"/>
-      <w:r>
-        <w:t>\www</w:t>
-      </w:r>
-      <w:r>
-        <w:t xml:space="preserve">”, se ha utilizado </w:t>
-      </w:r>
-      <w:proofErr w:type="spellStart"/>
-      <w:r>
-        <w:rPr>
-          <w:i/>
-        </w:rPr>
-        <w:t>FileSync</w:t>
-      </w:r>
-      <w:proofErr w:type="spellEnd"/>
-      <w:r>
-        <w:t xml:space="preserve"> </w:t>
-      </w:r>
-      <w:r>
-        <w:t>para mantener el código actualizado de la aplicación alojada en “Documentos\</w:t>
-      </w:r>
-      <w:proofErr w:type="spellStart"/>
-      <w:r>
-        <w:t>GitHub</w:t>
-      </w:r>
-      <w:proofErr w:type="spellEnd"/>
-      <w:r>
-        <w:t>”.</w:t>
-      </w:r>
-    </w:p>
-    <w:p>
-      <w:pPr>
-        <w:jc w:val="both"/>
-        <w:rPr>
-          <w:rStyle w:val="Hipervnculo"/>
-        </w:rPr>
-      </w:pPr>
-      <w:r>
-        <w:t xml:space="preserve">Página web de la herramienta: </w:t>
-      </w:r>
-      <w:hyperlink r:id="rId34" w:history="1">
-        <w:r>
-          <w:rPr>
-            <w:rStyle w:val="Hipervnculo"/>
-          </w:rPr>
-          <w:t>http://www.freefilesync.org/</w:t>
-        </w:r>
-      </w:hyperlink>
-    </w:p>
-    <w:p>
-      <w:pPr>
-        <w:pStyle w:val="Ttulo1"/>
-        <w:jc w:val="both"/>
-      </w:pPr>
-      <w:bookmarkStart w:id="41" w:name="_Toc441946344"/>
+    </w:p>
+    <w:p>
+      <w:pPr>
+        <w:pStyle w:val="Cuerpo"/>
+        <w:jc w:val="both"/>
+      </w:pPr>
+      <w:r>
+        <w:t>Para la realización de la aplicación se han tenido en cuenta proyectos similares, que a pesar de que no presentaban la funcionalidad que se buscaba, sí que es verdad que nos han ayudado en ciertos aspectos.</w:t>
+      </w:r>
+    </w:p>
+    <w:p>
+      <w:pPr>
+        <w:pStyle w:val="Cuerpo"/>
+        <w:jc w:val="both"/>
+      </w:pPr>
+      <w:r>
+        <w:t>A continuación se van a mostrar las herramientas que nos han servido para mejorar o aclarar ideas en ciertos puntos de la aplicación.</w:t>
+      </w:r>
+    </w:p>
+    <w:p>
+      <w:pPr>
+        <w:pStyle w:val="Ttulo2"/>
+        <w:jc w:val="both"/>
+      </w:pPr>
+      <w:bookmarkStart w:id="41" w:name="_Toc441946345"/>
+      <w:proofErr w:type="spellStart"/>
       <w:r>
         <w:lastRenderedPageBreak/>
-        <w:t>Trabajos relacionados</w:t>
+        <w:t>UBUVirtual</w:t>
       </w:r>
       <w:bookmarkEnd w:id="41"/>
-    </w:p>
-    <w:p>
-      <w:pPr>
-        <w:pStyle w:val="Cuerpo"/>
-        <w:jc w:val="both"/>
-      </w:pPr>
-      <w:r>
-        <w:t>Para la realización de la aplicación se han tenido en cuenta proyectos similares, que a pesar de que no presentaban la funcionalidad que se buscaba, sí que es verdad que nos han ayudado en ciertos aspectos.</w:t>
-      </w:r>
-    </w:p>
-    <w:p>
-      <w:pPr>
-        <w:pStyle w:val="Cuerpo"/>
-        <w:jc w:val="both"/>
-      </w:pPr>
-      <w:r>
-        <w:t>A continuación se van a mostrar las herramientas que nos han servido para mejorar o aclarar ideas en ciertos puntos de la aplicación.</w:t>
-      </w:r>
-    </w:p>
-    <w:p>
-      <w:pPr>
-        <w:pStyle w:val="Ttulo2"/>
-        <w:jc w:val="both"/>
-      </w:pPr>
-      <w:bookmarkStart w:id="42" w:name="_Toc441946345"/>
+      <w:proofErr w:type="spellEnd"/>
+    </w:p>
+    <w:p>
+      <w:pPr>
+        <w:jc w:val="both"/>
+      </w:pPr>
       <w:proofErr w:type="spellStart"/>
       <w:r>
         <w:t>UBUVirtual</w:t>
       </w:r>
+      <w:proofErr w:type="spellEnd"/>
+      <w:r>
+        <w:t xml:space="preserve"> es un entorno dedicado a la enseñanza en el que tanto profesores como alumnos pueden acceder y compartir mismos cursos, tareas…</w:t>
+      </w:r>
+    </w:p>
+    <w:p>
+      <w:pPr>
+        <w:jc w:val="both"/>
+      </w:pPr>
+      <w:r>
+        <w:t xml:space="preserve">Desde esta plataforma los alumnos podrán realizar entregas de prácticas en las correspondientes tareas, y obtener las calificaciones correspondientes. Por otra parte, el profesor podrá llevar un control de las calificaciones obtenidas por cada uno de los alumnos. </w:t>
+      </w:r>
+    </w:p>
+    <w:p>
+      <w:pPr>
+        <w:pStyle w:val="Ttulo3"/>
+        <w:jc w:val="both"/>
+      </w:pPr>
+      <w:bookmarkStart w:id="42" w:name="_Toc441946346"/>
+      <w:r>
+        <w:t>Similitudes con nuestra aplicación web</w:t>
+      </w:r>
       <w:bookmarkEnd w:id="42"/>
-      <w:proofErr w:type="spellEnd"/>
-    </w:p>
-    <w:p>
-      <w:pPr>
-        <w:jc w:val="both"/>
-      </w:pPr>
-      <w:proofErr w:type="spellStart"/>
-      <w:r>
-        <w:t>UBUVirtual</w:t>
-      </w:r>
-      <w:proofErr w:type="spellEnd"/>
-      <w:r>
-        <w:t xml:space="preserve"> es un entorno dedicado a la enseñanza en el que tanto profesores como alumnos pueden acceder y compartir mismos cursos, tareas…</w:t>
-      </w:r>
-    </w:p>
-    <w:p>
-      <w:pPr>
-        <w:jc w:val="both"/>
-      </w:pPr>
-      <w:r>
-        <w:t xml:space="preserve">Desde esta plataforma los alumnos podrán realizar entregas de prácticas en las correspondientes tareas, y obtener las calificaciones correspondientes. Por otra parte, el profesor podrá llevar un control de las calificaciones obtenidas por cada uno de los alumnos. </w:t>
-      </w:r>
-    </w:p>
-    <w:p>
-      <w:pPr>
-        <w:pStyle w:val="Ttulo3"/>
-        <w:jc w:val="both"/>
-      </w:pPr>
-      <w:bookmarkStart w:id="43" w:name="_Toc441946346"/>
-      <w:r>
-        <w:t>Similitudes con nuestra aplicación web</w:t>
-      </w:r>
-      <w:bookmarkEnd w:id="43"/>
     </w:p>
     <w:p>
       <w:pPr>
@@ -13598,7 +13530,6 @@
           <w:noProof/>
           <w:lang w:eastAsia="es-ES"/>
         </w:rPr>
-        <w:lastRenderedPageBreak/>
         <w:drawing>
           <wp:inline distT="0" distB="0" distL="0" distR="0" wp14:anchorId="7A9CA90B" wp14:editId="1A286CFB">
             <wp:extent cx="3640347" cy="2105552"/>
@@ -13652,31 +13583,18 @@
           <w:i w:val="0"/>
         </w:rPr>
       </w:pPr>
-      <w:bookmarkStart w:id="44" w:name="_Toc441582506"/>
+      <w:bookmarkStart w:id="43" w:name="_Toc441582506"/>
       <w:r>
         <w:t xml:space="preserve">Ilustración </w:t>
       </w:r>
-      <w:r>
-        <w:fldChar w:fldCharType="begin"/>
-      </w:r>
-      <w:r>
-        <w:instrText xml:space="preserve"> SEQ Ilustración \* ARABIC </w:instrText>
-      </w:r>
-      <w:r>
-        <w:fldChar w:fldCharType="separate"/>
-      </w:r>
-      <w:r>
-        <w:rPr>
-          <w:noProof/>
-        </w:rPr>
-        <w:t>5</w:t>
-      </w:r>
-      <w:r>
-        <w:rPr>
-          <w:noProof/>
-        </w:rPr>
-        <w:fldChar w:fldCharType="end"/>
-      </w:r>
+      <w:fldSimple w:instr=" SEQ Ilustración \* ARABIC ">
+        <w:r>
+          <w:rPr>
+            <w:noProof/>
+          </w:rPr>
+          <w:t>5</w:t>
+        </w:r>
+      </w:fldSimple>
       <w:r>
         <w:t xml:space="preserve">: Parámetros de la tarea en </w:t>
       </w:r>
@@ -13684,7 +13602,7 @@
       <w:r>
         <w:t>UBUVirtual</w:t>
       </w:r>
-      <w:bookmarkEnd w:id="44"/>
+      <w:bookmarkEnd w:id="43"/>
       <w:proofErr w:type="spellEnd"/>
     </w:p>
     <w:p>
@@ -13724,6 +13642,7 @@
           <w:noProof/>
           <w:lang w:eastAsia="es-ES"/>
         </w:rPr>
+        <w:lastRenderedPageBreak/>
         <w:drawing>
           <wp:inline distT="0" distB="0" distL="0" distR="0" wp14:anchorId="740B73B6" wp14:editId="71DDE1FC">
             <wp:extent cx="3778370" cy="2556089"/>
@@ -13771,38 +13690,25 @@
           <w:color w:val="FF0000"/>
         </w:rPr>
       </w:pPr>
-      <w:bookmarkStart w:id="45" w:name="_Toc441582507"/>
+      <w:bookmarkStart w:id="44" w:name="_Toc441582507"/>
       <w:r>
         <w:t xml:space="preserve">Ilustración </w:t>
       </w:r>
-      <w:r>
-        <w:fldChar w:fldCharType="begin"/>
-      </w:r>
-      <w:r>
-        <w:instrText xml:space="preserve"> SEQ Ilustración \* ARABIC </w:instrText>
-      </w:r>
-      <w:r>
-        <w:fldChar w:fldCharType="separate"/>
-      </w:r>
-      <w:r>
-        <w:rPr>
-          <w:noProof/>
-        </w:rPr>
-        <w:t>6</w:t>
-      </w:r>
-      <w:r>
-        <w:rPr>
-          <w:noProof/>
-        </w:rPr>
-        <w:fldChar w:fldCharType="end"/>
-      </w:r>
+      <w:fldSimple w:instr=" SEQ Ilustración \* ARABIC ">
+        <w:r>
+          <w:rPr>
+            <w:noProof/>
+          </w:rPr>
+          <w:t>6</w:t>
+        </w:r>
+      </w:fldSimple>
       <w:r>
         <w:t>: Parámetros de</w:t>
       </w:r>
       <w:r>
         <w:t xml:space="preserve"> la tarea en nuestra aplicación</w:t>
       </w:r>
-      <w:bookmarkEnd w:id="45"/>
+      <w:bookmarkEnd w:id="44"/>
     </w:p>
     <w:p>
       <w:pPr>
@@ -13834,7 +13740,6 @@
           <w:b/>
           <w:i/>
         </w:rPr>
-        <w:lastRenderedPageBreak/>
         <w:t>UBUVirtual</w:t>
       </w:r>
       <w:proofErr w:type="spellEnd"/>
@@ -13891,31 +13796,18 @@
         <w:pStyle w:val="Descripcin"/>
         <w:jc w:val="center"/>
       </w:pPr>
-      <w:bookmarkStart w:id="46" w:name="_Toc441582508"/>
+      <w:bookmarkStart w:id="45" w:name="_Toc441582508"/>
       <w:r>
         <w:t xml:space="preserve">Ilustración </w:t>
       </w:r>
-      <w:r>
-        <w:fldChar w:fldCharType="begin"/>
-      </w:r>
-      <w:r>
-        <w:instrText xml:space="preserve"> SEQ Ilustración \* ARABIC </w:instrText>
-      </w:r>
-      <w:r>
-        <w:fldChar w:fldCharType="separate"/>
-      </w:r>
-      <w:r>
-        <w:rPr>
-          <w:noProof/>
-        </w:rPr>
-        <w:t>7</w:t>
-      </w:r>
-      <w:r>
-        <w:rPr>
-          <w:noProof/>
-        </w:rPr>
-        <w:fldChar w:fldCharType="end"/>
-      </w:r>
+      <w:fldSimple w:instr=" SEQ Ilustración \* ARABIC ">
+        <w:r>
+          <w:rPr>
+            <w:noProof/>
+          </w:rPr>
+          <w:t>7</w:t>
+        </w:r>
+      </w:fldSimple>
       <w:r>
         <w:t xml:space="preserve">: Formulario de subida de ficheros en </w:t>
       </w:r>
@@ -13923,7 +13815,7 @@
       <w:r>
         <w:t>UBUVirtual</w:t>
       </w:r>
-      <w:bookmarkEnd w:id="46"/>
+      <w:bookmarkEnd w:id="45"/>
       <w:proofErr w:type="spellEnd"/>
     </w:p>
     <w:p>
@@ -13952,6 +13844,7 @@
           <w:noProof/>
           <w:lang w:eastAsia="es-ES"/>
         </w:rPr>
+        <w:lastRenderedPageBreak/>
         <w:drawing>
           <wp:inline distT="0" distB="0" distL="0" distR="0" wp14:anchorId="7A071A39" wp14:editId="3AA96541">
             <wp:extent cx="3944366" cy="2458528"/>
@@ -13994,35 +13887,22 @@
         <w:pStyle w:val="Descripcin"/>
         <w:jc w:val="center"/>
       </w:pPr>
-      <w:bookmarkStart w:id="47" w:name="_Toc441582509"/>
+      <w:bookmarkStart w:id="46" w:name="_Toc441582509"/>
       <w:r>
         <w:t xml:space="preserve">Ilustración </w:t>
       </w:r>
-      <w:r>
-        <w:fldChar w:fldCharType="begin"/>
-      </w:r>
-      <w:r>
-        <w:instrText xml:space="preserve"> SEQ Ilustración \* ARABIC </w:instrText>
-      </w:r>
-      <w:r>
-        <w:fldChar w:fldCharType="separate"/>
-      </w:r>
-      <w:r>
-        <w:rPr>
-          <w:noProof/>
-        </w:rPr>
-        <w:t>8</w:t>
-      </w:r>
-      <w:r>
-        <w:rPr>
-          <w:noProof/>
-        </w:rPr>
-        <w:fldChar w:fldCharType="end"/>
-      </w:r>
+      <w:fldSimple w:instr=" SEQ Ilustración \* ARABIC ">
+        <w:r>
+          <w:rPr>
+            <w:noProof/>
+          </w:rPr>
+          <w:t>8</w:t>
+        </w:r>
+      </w:fldSimple>
       <w:r>
         <w:t>: Formulario de subida de ficheros en nuestra aplicación</w:t>
       </w:r>
-      <w:bookmarkEnd w:id="47"/>
+      <w:bookmarkEnd w:id="46"/>
     </w:p>
     <w:p>
       <w:pPr>
@@ -14041,13 +13921,12 @@
       <w:pPr>
         <w:pStyle w:val="Ttulo2"/>
       </w:pPr>
-      <w:bookmarkStart w:id="48" w:name="_Toc441946347"/>
-      <w:proofErr w:type="spellStart"/>
-      <w:r>
-        <w:lastRenderedPageBreak/>
+      <w:bookmarkStart w:id="47" w:name="_Toc441946347"/>
+      <w:proofErr w:type="spellStart"/>
+      <w:r>
         <w:t>SonarQube</w:t>
       </w:r>
-      <w:bookmarkEnd w:id="48"/>
+      <w:bookmarkEnd w:id="47"/>
       <w:proofErr w:type="spellEnd"/>
     </w:p>
     <w:p>
@@ -14134,6 +14013,7 @@
           <w:noProof/>
           <w:lang w:eastAsia="es-ES"/>
         </w:rPr>
+        <w:lastRenderedPageBreak/>
         <w:drawing>
           <wp:inline distT="0" distB="0" distL="0" distR="0" wp14:anchorId="52559E26" wp14:editId="07865C21">
             <wp:extent cx="3372534" cy="1595887"/>
@@ -14192,31 +14072,18 @@
           <w:u w:val="single"/>
         </w:rPr>
       </w:pPr>
-      <w:bookmarkStart w:id="49" w:name="_Toc441582510"/>
+      <w:bookmarkStart w:id="48" w:name="_Toc441582510"/>
       <w:r>
         <w:t xml:space="preserve">Ilustración </w:t>
       </w:r>
-      <w:r>
-        <w:fldChar w:fldCharType="begin"/>
-      </w:r>
-      <w:r>
-        <w:instrText xml:space="preserve"> SEQ Ilustración \* ARABIC </w:instrText>
-      </w:r>
-      <w:r>
-        <w:fldChar w:fldCharType="separate"/>
-      </w:r>
-      <w:r>
-        <w:rPr>
-          <w:noProof/>
-        </w:rPr>
-        <w:t>9</w:t>
-      </w:r>
-      <w:r>
-        <w:rPr>
-          <w:noProof/>
-        </w:rPr>
-        <w:fldChar w:fldCharType="end"/>
-      </w:r>
+      <w:fldSimple w:instr=" SEQ Ilustración \* ARABIC ">
+        <w:r>
+          <w:rPr>
+            <w:noProof/>
+          </w:rPr>
+          <w:t>9</w:t>
+        </w:r>
+      </w:fldSimple>
       <w:r>
         <w:t xml:space="preserve">: Ejes de la calidad de código en </w:t>
       </w:r>
@@ -14224,27 +14091,27 @@
       <w:r>
         <w:t>SonarQube</w:t>
       </w:r>
+      <w:bookmarkEnd w:id="48"/>
+      <w:proofErr w:type="spellEnd"/>
+    </w:p>
+    <w:p>
+      <w:pPr>
+        <w:jc w:val="center"/>
+        <w:rPr>
+          <w:u w:val="single"/>
+        </w:rPr>
+      </w:pPr>
+    </w:p>
+    <w:p>
+      <w:pPr>
+        <w:pStyle w:val="Ttulo3"/>
+        <w:jc w:val="both"/>
+      </w:pPr>
+      <w:bookmarkStart w:id="49" w:name="_Toc441946348"/>
+      <w:r>
+        <w:t>Similitudes con nuestra aplicación web</w:t>
+      </w:r>
       <w:bookmarkEnd w:id="49"/>
-      <w:proofErr w:type="spellEnd"/>
-    </w:p>
-    <w:p>
-      <w:pPr>
-        <w:jc w:val="center"/>
-        <w:rPr>
-          <w:u w:val="single"/>
-        </w:rPr>
-      </w:pPr>
-    </w:p>
-    <w:p>
-      <w:pPr>
-        <w:pStyle w:val="Ttulo3"/>
-        <w:jc w:val="both"/>
-      </w:pPr>
-      <w:bookmarkStart w:id="50" w:name="_Toc441946348"/>
-      <w:r>
-        <w:t>Similitudes con nuestra aplicación web</w:t>
-      </w:r>
-      <w:bookmarkEnd w:id="50"/>
     </w:p>
     <w:p>
       <w:pPr>
@@ -14350,11 +14217,7 @@
       </w:r>
       <w:proofErr w:type="spellEnd"/>
       <w:r>
-        <w:t xml:space="preserve">”, ofrece </w:t>
-      </w:r>
-      <w:r>
-        <w:lastRenderedPageBreak/>
-        <w:t>métricas a nivel de clases (número de métodos, número de comentarios…) y “</w:t>
+        <w:t>”, ofrece métricas a nivel de clases (número de métodos, número de comentarios…) y “</w:t>
       </w:r>
       <w:proofErr w:type="spellStart"/>
       <w:r>
@@ -14425,14 +14288,14 @@
       <w:pPr>
         <w:pStyle w:val="Ttulo2"/>
       </w:pPr>
-      <w:bookmarkStart w:id="51" w:name="_Toc441946349"/>
+      <w:bookmarkStart w:id="50" w:name="_Toc441946349"/>
       <w:r>
         <w:t>Laboratorio</w:t>
       </w:r>
       <w:r>
         <w:t xml:space="preserve"> Virtual de Programación para Moodle (VPL)</w:t>
       </w:r>
-      <w:bookmarkEnd w:id="51"/>
+      <w:bookmarkEnd w:id="50"/>
     </w:p>
     <w:p>
       <w:pPr>
@@ -14452,6 +14315,7 @@
         <w:jc w:val="both"/>
       </w:pPr>
       <w:r>
+        <w:lastRenderedPageBreak/>
         <w:t>Posibilidad de editar el código fuente y ejecutar las prácticas de forma interactiva desde el navegador.</w:t>
       </w:r>
     </w:p>
@@ -14559,11 +14423,11 @@
         <w:pStyle w:val="Ttulo3"/>
         <w:jc w:val="both"/>
       </w:pPr>
-      <w:bookmarkStart w:id="52" w:name="_Toc441946350"/>
+      <w:bookmarkStart w:id="51" w:name="_Toc441946350"/>
       <w:r>
         <w:t>Similitudes con nuestra aplicación web</w:t>
       </w:r>
-      <w:bookmarkEnd w:id="52"/>
+      <w:bookmarkEnd w:id="51"/>
     </w:p>
     <w:p>
       <w:pPr>
@@ -14584,7 +14448,6 @@
         <w:jc w:val="both"/>
       </w:pPr>
       <w:r>
-        <w:lastRenderedPageBreak/>
         <w:t>En el formulario de subida de prácticas habilitado para los alumnos, se puede observar la fecha límite de entrega y un enunciado de la práctica que deben de realizar:</w:t>
       </w:r>
     </w:p>
@@ -14663,35 +14526,22 @@
           <w:b/>
         </w:rPr>
       </w:pPr>
-      <w:bookmarkStart w:id="53" w:name="_Toc441582511"/>
+      <w:bookmarkStart w:id="52" w:name="_Toc441582511"/>
       <w:r>
         <w:t xml:space="preserve">Ilustración </w:t>
       </w:r>
-      <w:r>
-        <w:fldChar w:fldCharType="begin"/>
-      </w:r>
-      <w:r>
-        <w:instrText xml:space="preserve"> SEQ Ilustración \* ARABIC </w:instrText>
-      </w:r>
-      <w:r>
-        <w:fldChar w:fldCharType="separate"/>
-      </w:r>
-      <w:r>
-        <w:rPr>
-          <w:noProof/>
-        </w:rPr>
-        <w:t>10</w:t>
-      </w:r>
-      <w:r>
-        <w:rPr>
-          <w:noProof/>
-        </w:rPr>
-        <w:fldChar w:fldCharType="end"/>
-      </w:r>
+      <w:fldSimple w:instr=" SEQ Ilustración \* ARABIC ">
+        <w:r>
+          <w:rPr>
+            <w:noProof/>
+          </w:rPr>
+          <w:t>10</w:t>
+        </w:r>
+      </w:fldSimple>
       <w:r>
         <w:t>: Parámetros de la tarea en VPL</w:t>
       </w:r>
-      <w:bookmarkEnd w:id="53"/>
+      <w:bookmarkEnd w:id="52"/>
     </w:p>
     <w:p>
       <w:pPr>
@@ -14742,6 +14592,7 @@
         <w:ind w:left="1440"/>
       </w:pPr>
       <w:r>
+        <w:lastRenderedPageBreak/>
         <w:t>Se pueden observar pinchando el botón “Ver” presente al lado de la etiqueta parámetros de la tarea:</w:t>
       </w:r>
     </w:p>
@@ -14799,35 +14650,22 @@
         <w:pStyle w:val="Descripcin"/>
         <w:jc w:val="center"/>
       </w:pPr>
-      <w:bookmarkStart w:id="54" w:name="_Toc441582512"/>
+      <w:bookmarkStart w:id="53" w:name="_Toc441582512"/>
       <w:r>
         <w:t xml:space="preserve">Ilustración </w:t>
       </w:r>
-      <w:r>
-        <w:fldChar w:fldCharType="begin"/>
-      </w:r>
-      <w:r>
-        <w:instrText xml:space="preserve"> SEQ Ilustración \* ARABIC </w:instrText>
-      </w:r>
-      <w:r>
-        <w:fldChar w:fldCharType="separate"/>
-      </w:r>
-      <w:r>
-        <w:rPr>
-          <w:noProof/>
-        </w:rPr>
-        <w:t>11</w:t>
-      </w:r>
-      <w:r>
-        <w:rPr>
-          <w:noProof/>
-        </w:rPr>
-        <w:fldChar w:fldCharType="end"/>
-      </w:r>
+      <w:fldSimple w:instr=" SEQ Ilustración \* ARABIC ">
+        <w:r>
+          <w:rPr>
+            <w:noProof/>
+          </w:rPr>
+          <w:t>11</w:t>
+        </w:r>
+      </w:fldSimple>
       <w:r>
         <w:t>: Ver parámetros de la tarea en nuestra aplicación</w:t>
       </w:r>
-      <w:bookmarkEnd w:id="54"/>
+      <w:bookmarkEnd w:id="53"/>
     </w:p>
     <w:p/>
     <w:p>
@@ -14851,7 +14689,6 @@
           <w:noProof/>
           <w:lang w:eastAsia="es-ES"/>
         </w:rPr>
-        <w:lastRenderedPageBreak/>
         <w:drawing>
           <wp:inline distT="0" distB="0" distL="0" distR="0" wp14:anchorId="573B6BA1" wp14:editId="48C940FE">
             <wp:extent cx="2919766" cy="1975239"/>
@@ -14894,35 +14731,22 @@
         <w:pStyle w:val="Descripcin"/>
         <w:jc w:val="center"/>
       </w:pPr>
-      <w:bookmarkStart w:id="55" w:name="_Toc441582513"/>
+      <w:bookmarkStart w:id="54" w:name="_Toc441582513"/>
       <w:r>
         <w:t xml:space="preserve">Ilustración </w:t>
       </w:r>
-      <w:r>
-        <w:fldChar w:fldCharType="begin"/>
-      </w:r>
-      <w:r>
-        <w:instrText xml:space="preserve"> SEQ Ilustración \* ARABIC </w:instrText>
-      </w:r>
-      <w:r>
-        <w:fldChar w:fldCharType="separate"/>
-      </w:r>
-      <w:r>
-        <w:rPr>
-          <w:noProof/>
-        </w:rPr>
-        <w:t>12</w:t>
-      </w:r>
-      <w:r>
-        <w:rPr>
-          <w:noProof/>
-        </w:rPr>
-        <w:fldChar w:fldCharType="end"/>
-      </w:r>
+      <w:fldSimple w:instr=" SEQ Ilustración \* ARABIC ">
+        <w:r>
+          <w:rPr>
+            <w:noProof/>
+          </w:rPr>
+          <w:t>12</w:t>
+        </w:r>
+      </w:fldSimple>
       <w:r>
         <w:t>: Parámetros de la tarea en nuestra aplicación</w:t>
       </w:r>
-      <w:bookmarkEnd w:id="55"/>
+      <w:bookmarkEnd w:id="54"/>
     </w:p>
     <w:p>
       <w:pPr>
@@ -15000,35 +14824,22 @@
         <w:pStyle w:val="Descripcin"/>
         <w:jc w:val="center"/>
       </w:pPr>
-      <w:bookmarkStart w:id="56" w:name="_Toc441582514"/>
+      <w:bookmarkStart w:id="55" w:name="_Toc441582514"/>
       <w:r>
         <w:t xml:space="preserve">Ilustración </w:t>
       </w:r>
-      <w:r>
-        <w:fldChar w:fldCharType="begin"/>
-      </w:r>
-      <w:r>
-        <w:instrText xml:space="preserve"> SEQ Ilustración \* ARABIC </w:instrText>
-      </w:r>
-      <w:r>
-        <w:fldChar w:fldCharType="separate"/>
-      </w:r>
-      <w:r>
-        <w:rPr>
-          <w:noProof/>
-        </w:rPr>
-        <w:t>13</w:t>
-      </w:r>
-      <w:r>
-        <w:rPr>
-          <w:noProof/>
-        </w:rPr>
-        <w:fldChar w:fldCharType="end"/>
-      </w:r>
+      <w:fldSimple w:instr=" SEQ Ilustración \* ARABIC ">
+        <w:r>
+          <w:rPr>
+            <w:noProof/>
+          </w:rPr>
+          <w:t>13</w:t>
+        </w:r>
+      </w:fldSimple>
       <w:r>
         <w:t>: Enunciado de prácticas en nuestra aplicación</w:t>
       </w:r>
-      <w:bookmarkEnd w:id="56"/>
+      <w:bookmarkEnd w:id="55"/>
     </w:p>
     <w:p>
       <w:pPr>
@@ -15040,6 +14851,7 @@
         <w:jc w:val="both"/>
       </w:pPr>
       <w:r>
+        <w:lastRenderedPageBreak/>
         <w:t>El formulario de subida de prácticas es muy similar ya que en ambos casos se permite la escritura de comentarios relacionados con la práctica, así como la opción para elegir la práctica a subir:</w:t>
       </w:r>
     </w:p>
@@ -15075,7 +14887,6 @@
           <w:noProof/>
           <w:lang w:eastAsia="es-ES"/>
         </w:rPr>
-        <w:lastRenderedPageBreak/>
         <w:drawing>
           <wp:inline distT="0" distB="0" distL="0" distR="0" wp14:anchorId="55767F7E" wp14:editId="30290E04">
             <wp:extent cx="2990934" cy="1145808"/>
@@ -15121,35 +14932,22 @@
           <w:b/>
         </w:rPr>
       </w:pPr>
-      <w:bookmarkStart w:id="57" w:name="_Toc441582515"/>
+      <w:bookmarkStart w:id="56" w:name="_Toc441582515"/>
       <w:r>
         <w:t xml:space="preserve">Ilustración </w:t>
       </w:r>
-      <w:r>
-        <w:fldChar w:fldCharType="begin"/>
-      </w:r>
-      <w:r>
-        <w:instrText xml:space="preserve"> SEQ Ilustración \* ARABIC </w:instrText>
-      </w:r>
-      <w:r>
-        <w:fldChar w:fldCharType="separate"/>
-      </w:r>
-      <w:r>
-        <w:rPr>
-          <w:noProof/>
-        </w:rPr>
-        <w:t>14</w:t>
-      </w:r>
-      <w:r>
-        <w:rPr>
-          <w:noProof/>
-        </w:rPr>
-        <w:fldChar w:fldCharType="end"/>
-      </w:r>
+      <w:fldSimple w:instr=" SEQ Ilustración \* ARABIC ">
+        <w:r>
+          <w:rPr>
+            <w:noProof/>
+          </w:rPr>
+          <w:t>14</w:t>
+        </w:r>
+      </w:fldSimple>
       <w:r>
         <w:t>: Formulario de subida de prácticas en VPL</w:t>
       </w:r>
-      <w:bookmarkEnd w:id="57"/>
+      <w:bookmarkEnd w:id="56"/>
     </w:p>
     <w:p>
       <w:pPr>
@@ -15228,35 +15026,22 @@
           <w:b/>
         </w:rPr>
       </w:pPr>
-      <w:bookmarkStart w:id="58" w:name="_Toc441582516"/>
+      <w:bookmarkStart w:id="57" w:name="_Toc441582516"/>
       <w:r>
         <w:t xml:space="preserve">Ilustración </w:t>
       </w:r>
-      <w:r>
-        <w:fldChar w:fldCharType="begin"/>
-      </w:r>
-      <w:r>
-        <w:instrText xml:space="preserve"> SEQ Ilustración \* ARABIC </w:instrText>
-      </w:r>
-      <w:r>
-        <w:fldChar w:fldCharType="separate"/>
-      </w:r>
-      <w:r>
-        <w:rPr>
-          <w:noProof/>
-        </w:rPr>
-        <w:t>15</w:t>
-      </w:r>
-      <w:r>
-        <w:rPr>
-          <w:noProof/>
-        </w:rPr>
-        <w:fldChar w:fldCharType="end"/>
-      </w:r>
+      <w:fldSimple w:instr=" SEQ Ilustración \* ARABIC ">
+        <w:r>
+          <w:rPr>
+            <w:noProof/>
+          </w:rPr>
+          <w:t>15</w:t>
+        </w:r>
+      </w:fldSimple>
       <w:r>
         <w:t>: Formulario de subida de prácticas en nuestra aplicación</w:t>
       </w:r>
-      <w:bookmarkEnd w:id="58"/>
+      <w:bookmarkEnd w:id="57"/>
     </w:p>
     <w:p>
       <w:pPr>
@@ -15292,11 +15077,14 @@
         <w:pStyle w:val="Ttulo1"/>
         <w:jc w:val="both"/>
       </w:pPr>
-      <w:bookmarkStart w:id="59" w:name="_Toc441946351"/>
-      <w:r>
+      <w:bookmarkStart w:id="58" w:name="_Toc441946351"/>
+      <w:bookmarkStart w:id="59" w:name="_GoBack"/>
+      <w:bookmarkEnd w:id="59"/>
+      <w:r>
+        <w:lastRenderedPageBreak/>
         <w:t>Aspectos relevantes del desarrollo</w:t>
       </w:r>
-      <w:bookmarkEnd w:id="59"/>
+      <w:bookmarkEnd w:id="58"/>
     </w:p>
     <w:p>
       <w:pPr>
@@ -15313,162 +15101,161 @@
         <w:jc w:val="both"/>
       </w:pPr>
       <w:r>
+        <w:t>En este apartado se van a comentar los problemas y dudas que han surgido durante el desarrollo así como las soluciones tomadas, explicando en cada caso los motivos que nos han llevado a la decisión final.</w:t>
+      </w:r>
+    </w:p>
+    <w:p>
+      <w:pPr>
+        <w:pStyle w:val="Ttulo2"/>
+      </w:pPr>
+      <w:bookmarkStart w:id="60" w:name="_Toc441946352"/>
+      <w:r>
+        <w:t>Utilizar</w:t>
+      </w:r>
+      <w:r>
+        <w:t xml:space="preserve"> LTI y desarrollar una aplicación web</w:t>
+      </w:r>
+      <w:bookmarkEnd w:id="60"/>
+    </w:p>
+    <w:p>
+      <w:pPr>
+        <w:jc w:val="both"/>
+      </w:pPr>
+      <w:r>
+        <w:t>La elección de utilizar LTI para desarrollar nuestra aplicación y poder establecer una conexión con Moodle es un punto importante:</w:t>
+      </w:r>
+    </w:p>
+    <w:p>
+      <w:pPr>
+        <w:jc w:val="both"/>
+        <w:rPr>
+          <w:b/>
+        </w:rPr>
+      </w:pPr>
+      <w:r>
+        <w:rPr>
+          <w:b/>
+        </w:rPr>
+        <w:t>Compatibilidad total:</w:t>
+      </w:r>
+    </w:p>
+    <w:p>
+      <w:pPr>
+        <w:jc w:val="both"/>
+      </w:pPr>
+      <w:r>
+        <w:t>Utilizando LTI podemos asegurar que nuestra aplicación web funcione no sólo con Moodle sino con cualquier otro LMS que implemente LTI.</w:t>
+      </w:r>
+    </w:p>
+    <w:p>
+      <w:pPr>
+        <w:jc w:val="both"/>
+        <w:rPr>
+          <w:b/>
+        </w:rPr>
+      </w:pPr>
+      <w:r>
+        <w:rPr>
+          <w:b/>
+        </w:rPr>
+        <w:t>Coste de acoplamiento reducido:</w:t>
+      </w:r>
+    </w:p>
+    <w:p>
+      <w:pPr>
+        <w:jc w:val="both"/>
+      </w:pPr>
+      <w:r>
+        <w:t xml:space="preserve">Cuando Moodle establece la conexión con nuestra aplicación, esta obtendrá y guardará los parámetros que le proporciona Moodle (nombre de usuario, </w:t>
+      </w:r>
+      <w:proofErr w:type="spellStart"/>
+      <w:r>
+        <w:t>id’s</w:t>
+      </w:r>
+      <w:proofErr w:type="spellEnd"/>
+      <w:r>
+        <w:t>…).</w:t>
+      </w:r>
+    </w:p>
+    <w:p>
+      <w:pPr>
+        <w:jc w:val="both"/>
+      </w:pPr>
+      <w:r>
+        <w:t>Si se decide utilizar otro IMS en vez de Moodle y este no proporciona todos los parámetros que nuestra aplicación necesita, simplemente habría que adaptar el código del método de la aplicación encargado de recoger estos parámetros, por lo que no supondría un gran esfuerzo.</w:t>
+      </w:r>
+    </w:p>
+    <w:p>
+      <w:pPr>
+        <w:pStyle w:val="Ttulo2"/>
+      </w:pPr>
+      <w:bookmarkStart w:id="61" w:name="_Toc441946353"/>
+      <w:r>
+        <w:t>S</w:t>
+      </w:r>
+      <w:r>
+        <w:t>eguridad de la aplicación</w:t>
+      </w:r>
+      <w:bookmarkEnd w:id="61"/>
+    </w:p>
+    <w:p>
+      <w:pPr>
+        <w:jc w:val="both"/>
+      </w:pPr>
+      <w:r>
+        <w:t>La seguridad de una aplicación web siempre es un punto muy importante a controlar y a la hora de desarrollar una aplicación, y por ello se ha tenido muy en cuenta.</w:t>
+      </w:r>
+    </w:p>
+    <w:p>
+      <w:pPr>
+        <w:jc w:val="both"/>
+      </w:pPr>
+      <w:r>
+        <w:t xml:space="preserve">Para poder acceder a nuestra aplicación web, tanto profesores como alumnos, únicamente va a ser posible desde las tareas de tipo “herramienta externa” creadas en Moodle. Es importante que los parámetros (URL, </w:t>
+      </w:r>
+      <w:proofErr w:type="spellStart"/>
+      <w:r>
+        <w:t>consumer_key</w:t>
+      </w:r>
+      <w:proofErr w:type="spellEnd"/>
+      <w:r>
+        <w:t xml:space="preserve">, </w:t>
+      </w:r>
+      <w:proofErr w:type="spellStart"/>
+      <w:r>
+        <w:t>secret</w:t>
+      </w:r>
+      <w:proofErr w:type="spellEnd"/>
+      <w:r>
+        <w:t xml:space="preserve">) de esta tarea sean configurados correctamente por el profesor para que el acceso a la aplicación web sea posible. </w:t>
+      </w:r>
+    </w:p>
+    <w:p>
+      <w:pPr>
+        <w:jc w:val="both"/>
+      </w:pPr>
+      <w:r>
+        <w:t>Si por un casual se intenta acceder a la aplicación desde cualquier otro lugar, se mostrará un mensaje de error al intentar entrar en la aplicación.</w:t>
+      </w:r>
+    </w:p>
+    <w:p>
+      <w:pPr>
+        <w:jc w:val="both"/>
+      </w:pPr>
+      <w:r>
         <w:lastRenderedPageBreak/>
-        <w:t>En este apartado se van a comentar los problemas y dudas que han surgido durante el desarrollo así como las soluciones tomadas, explicando en cada caso los motivos que nos han llevado a la decisión final.</w:t>
+        <w:t>Además si un alumno ha accedido a la aplicación e intenta acceder al panel del profesor, este acceso será denegado mostrando el mensaje de error correspondiente.</w:t>
+      </w:r>
+      <w:r>
+        <w:t xml:space="preserve"> Y al igual para el profesor si intentase entrar en el panel del alumno.</w:t>
       </w:r>
     </w:p>
     <w:p>
       <w:pPr>
         <w:pStyle w:val="Ttulo2"/>
       </w:pPr>
-      <w:bookmarkStart w:id="60" w:name="_Toc441946352"/>
-      <w:r>
-        <w:t>Utilizar</w:t>
-      </w:r>
-      <w:r>
-        <w:t xml:space="preserve"> LTI y desarrollar una aplicación web</w:t>
-      </w:r>
-      <w:bookmarkEnd w:id="60"/>
-    </w:p>
-    <w:p>
-      <w:pPr>
-        <w:jc w:val="both"/>
-      </w:pPr>
-      <w:r>
-        <w:t>La elección de utilizar LTI para desarrollar nuestra aplicación y poder establecer una conexión con Moodle es un punto importante:</w:t>
-      </w:r>
-    </w:p>
-    <w:p>
-      <w:pPr>
-        <w:jc w:val="both"/>
-        <w:rPr>
-          <w:b/>
-        </w:rPr>
-      </w:pPr>
-      <w:r>
-        <w:rPr>
-          <w:b/>
-        </w:rPr>
-        <w:t>Compatibilidad total:</w:t>
-      </w:r>
-    </w:p>
-    <w:p>
-      <w:pPr>
-        <w:jc w:val="both"/>
-      </w:pPr>
-      <w:r>
-        <w:t>Utilizando LTI podemos asegurar que nuestra aplicación web funcione no sólo con Moodle sino con cualquier otro LMS que implemente LTI.</w:t>
-      </w:r>
-    </w:p>
-    <w:p>
-      <w:pPr>
-        <w:jc w:val="both"/>
-        <w:rPr>
-          <w:b/>
-        </w:rPr>
-      </w:pPr>
-      <w:r>
-        <w:rPr>
-          <w:b/>
-        </w:rPr>
-        <w:t>Coste de acoplamiento reducido:</w:t>
-      </w:r>
-    </w:p>
-    <w:p>
-      <w:pPr>
-        <w:jc w:val="both"/>
-      </w:pPr>
-      <w:r>
-        <w:t xml:space="preserve">Cuando Moodle establece la conexión con nuestra aplicación, esta obtendrá y guardará los parámetros que le proporciona Moodle (nombre de usuario, </w:t>
-      </w:r>
-      <w:proofErr w:type="spellStart"/>
-      <w:r>
-        <w:t>id’s</w:t>
-      </w:r>
-      <w:proofErr w:type="spellEnd"/>
-      <w:r>
-        <w:t>…).</w:t>
-      </w:r>
-    </w:p>
-    <w:p>
-      <w:pPr>
-        <w:jc w:val="both"/>
-      </w:pPr>
-      <w:r>
-        <w:t>Si se decide utilizar otro IMS en vez de Moodle y este no proporciona todos los parámetros que nuestra aplicación necesita, simplemente habría que adaptar el código del método de la aplicación encargado de recoger estos parámetros, por lo que no supondría un gran esfuerzo.</w:t>
-      </w:r>
-    </w:p>
-    <w:p>
-      <w:pPr>
-        <w:pStyle w:val="Ttulo2"/>
-      </w:pPr>
-      <w:bookmarkStart w:id="61" w:name="_Toc441946353"/>
-      <w:r>
-        <w:t>S</w:t>
-      </w:r>
-      <w:r>
-        <w:t>eguridad de la aplicación</w:t>
-      </w:r>
-      <w:bookmarkEnd w:id="61"/>
-    </w:p>
-    <w:p>
-      <w:pPr>
-        <w:jc w:val="both"/>
-      </w:pPr>
-      <w:r>
-        <w:t>La seguridad de una aplicación web siempre es un punto muy importante a controlar y a la hora de desarrollar una aplicación, y por ello se ha tenido muy en cuenta.</w:t>
-      </w:r>
-    </w:p>
-    <w:p>
-      <w:pPr>
-        <w:jc w:val="both"/>
-      </w:pPr>
-      <w:r>
-        <w:t xml:space="preserve">Para poder acceder a nuestra aplicación web, tanto profesores como alumnos, únicamente va a ser posible desde las tareas de tipo “herramienta externa” creadas en Moodle. Es importante que los parámetros (URL, </w:t>
-      </w:r>
-      <w:proofErr w:type="spellStart"/>
-      <w:r>
-        <w:t>consumer_key</w:t>
-      </w:r>
-      <w:proofErr w:type="spellEnd"/>
-      <w:r>
-        <w:t xml:space="preserve">, </w:t>
-      </w:r>
-      <w:proofErr w:type="spellStart"/>
-      <w:r>
-        <w:t>secret</w:t>
-      </w:r>
-      <w:proofErr w:type="spellEnd"/>
-      <w:r>
-        <w:t xml:space="preserve">) de esta tarea sean configurados correctamente por el profesor para que el acceso a la aplicación web sea posible. </w:t>
-      </w:r>
-    </w:p>
-    <w:p>
-      <w:pPr>
-        <w:jc w:val="both"/>
-      </w:pPr>
-      <w:r>
-        <w:t>Si por un casual se intenta acceder a la aplicación desde cualquier otro lugar, se mostrará un mensaje de error al intentar entrar en la aplicación.</w:t>
-      </w:r>
-    </w:p>
-    <w:p>
-      <w:pPr>
-        <w:jc w:val="both"/>
-      </w:pPr>
-      <w:r>
-        <w:t>Además si un alumno ha accedido a la aplicación e intenta acceder al panel del profesor, este acceso será denegado mostrando el mensaje de error correspondiente.</w:t>
-      </w:r>
-      <w:r>
-        <w:t xml:space="preserve"> Y al igual para el profesor si intentase entrar en el panel del alumno.</w:t>
-      </w:r>
-    </w:p>
-    <w:p>
-      <w:pPr>
-        <w:pStyle w:val="Ttulo2"/>
-      </w:pPr>
       <w:bookmarkStart w:id="62" w:name="_Toc441946354"/>
       <w:r>
-        <w:lastRenderedPageBreak/>
         <w:t>Estructura de carpetas por debajo de la aplicación</w:t>
       </w:r>
       <w:bookmarkEnd w:id="62"/>
@@ -15899,27 +15686,14 @@
       <w:r>
         <w:t xml:space="preserve">Ilustración </w:t>
       </w:r>
-      <w:r>
-        <w:fldChar w:fldCharType="begin"/>
-      </w:r>
-      <w:r>
-        <w:instrText xml:space="preserve"> SEQ Ilustración \* ARABIC </w:instrText>
-      </w:r>
-      <w:r>
-        <w:fldChar w:fldCharType="separate"/>
-      </w:r>
-      <w:r>
-        <w:rPr>
-          <w:noProof/>
-        </w:rPr>
-        <w:t>16</w:t>
-      </w:r>
-      <w:r>
-        <w:rPr>
-          <w:noProof/>
-        </w:rPr>
-        <w:fldChar w:fldCharType="end"/>
-      </w:r>
+      <w:fldSimple w:instr=" SEQ Ilustración \* ARABIC ">
+        <w:r>
+          <w:rPr>
+            <w:noProof/>
+          </w:rPr>
+          <w:t>16</w:t>
+        </w:r>
+      </w:fldSimple>
       <w:r>
         <w:t>: Estructura de carpetas</w:t>
       </w:r>
@@ -16139,6 +15913,7 @@
         <w:jc w:val="both"/>
       </w:pPr>
       <w:r>
+        <w:lastRenderedPageBreak/>
         <w:t xml:space="preserve">Sin embargo empezaron a surgir problemas </w:t>
       </w:r>
       <w:r>
@@ -16156,11 +15931,7 @@
       </w:r>
       <w:proofErr w:type="spellEnd"/>
       <w:r>
-        <w:t xml:space="preserve">, principalmente debido a que la librería utilizaba métodos de acceso a la base </w:t>
-      </w:r>
-      <w:r>
-        <w:lastRenderedPageBreak/>
-        <w:t>de datos que ya estaban obsoletos y otros trozos de código que no se conseguían entender correctamente.</w:t>
+        <w:t>, principalmente debido a que la librería utilizaba métodos de acceso a la base de datos que ya estaban obsoletos y otros trozos de código que no se conseguían entender correctamente.</w:t>
       </w:r>
     </w:p>
     <w:p>
@@ -17036,7 +16807,6 @@
       </w:pPr>
       <w:bookmarkStart w:id="73" w:name="_Toc441946364"/>
       <w:r>
-        <w:lastRenderedPageBreak/>
         <w:t>Líneas de trabajo futuras</w:t>
       </w:r>
       <w:bookmarkEnd w:id="73"/>
@@ -17062,6 +16832,7 @@
         <w:rPr>
           <w:b/>
         </w:rPr>
+        <w:lastRenderedPageBreak/>
         <w:t xml:space="preserve">Recepción automática de notificaciones: </w:t>
       </w:r>
       <w:r>
@@ -18047,7 +17818,6 @@
           <w:rFonts w:ascii="Calibri" w:hAnsi="Calibri" w:cs="Times New Roman"/>
           <w:szCs w:val="24"/>
         </w:rPr>
-        <w:lastRenderedPageBreak/>
         <w:t>[23]</w:t>
       </w:r>
       <w:r>
@@ -18112,6 +17882,7 @@
           <w:rFonts w:ascii="Calibri" w:hAnsi="Calibri" w:cs="Times New Roman"/>
           <w:szCs w:val="24"/>
         </w:rPr>
+        <w:lastRenderedPageBreak/>
         <w:t>[25]</w:t>
       </w:r>
       <w:r>
@@ -19385,7 +19156,6 @@
         <w:docPartUnique/>
       </w:docPartObj>
     </w:sdtPr>
-    <w:sdtEndPr/>
     <w:sdtContent>
       <w:p>
         <w:pPr>
@@ -19553,7 +19323,7 @@
                                   <w:noProof/>
                                   <w:sz w:val="14"/>
                                 </w:rPr>
-                                <w:t>8</w:t>
+                                <w:t>38</w:t>
                               </w:r>
                               <w:r>
                                 <w:rPr>
@@ -19617,7 +19387,7 @@
                             <w:noProof/>
                             <w:sz w:val="14"/>
                           </w:rPr>
-                          <w:t>8</w:t>
+                          <w:t>38</w:t>
                         </w:r>
                         <w:r>
                           <w:rPr>
@@ -19906,15 +19676,6 @@
       </w:p>
     </w:sdtContent>
   </w:sdt>
-  <w:p>
-    <w:pPr>
-      <w:pStyle w:val="Encabezado"/>
-      <w:ind w:firstLine="708"/>
-      <w:rPr>
-        <w:i/>
-      </w:rPr>
-    </w:pPr>
-  </w:p>
 </w:hdr>
 </file>
 
@@ -19928,7 +19689,6 @@
         <w:docPartUnique/>
       </w:docPartObj>
     </w:sdtPr>
-    <w:sdtEndPr/>
     <w:sdtContent>
       <w:p>
         <w:pPr>
@@ -20273,7 +20033,7 @@
             <w:noProof/>
             <w:sz w:val="14"/>
           </w:rPr>
-          <w:t>7</w:t>
+          <w:t>39</w:t>
         </w:r>
         <w:r>
           <w:rPr>
@@ -20284,17 +20044,6 @@
       </w:p>
     </w:sdtContent>
   </w:sdt>
-  <w:p>
-    <w:pPr>
-      <w:pStyle w:val="Encabezado"/>
-      <w:tabs>
-        <w:tab w:val="clear" w:pos="4252"/>
-        <w:tab w:val="center" w:pos="5245"/>
-      </w:tabs>
-      <w:ind w:left="851" w:right="-512" w:firstLine="567"/>
-      <w:jc w:val="center"/>
-    </w:pPr>
-  </w:p>
 </w:hdr>
 </file>
 
@@ -25430,7 +25179,7 @@
 </file>
 
 <file path=customXml/itemProps1.xml><?xml version="1.0" encoding="utf-8"?>
-<ds:datastoreItem xmlns:ds="http://schemas.openxmlformats.org/officeDocument/2006/customXml" ds:itemID="{3193111A-BDE1-40AE-AE46-06967DAF2668}">
+<ds:datastoreItem xmlns:ds="http://schemas.openxmlformats.org/officeDocument/2006/customXml" ds:itemID="{616482FF-1F5A-493D-8BDA-80F63FBE0436}">
   <ds:schemaRefs>
     <ds:schemaRef ds:uri="http://schemas.openxmlformats.org/officeDocument/2006/bibliography"/>
   </ds:schemaRefs>

</xml_diff>

<commit_message>
Añadida instalación Java JDK en las herramientas
</commit_message>
<xml_diff>
--- a/Documentación/Memoria.docx
+++ b/Documentación/Memoria.docx
@@ -141,7 +141,31 @@
                               <w:rPr>
                                 <w:b/>
                               </w:rPr>
-                              <w:t>Autocorrección de prácticas en Java: Aplicación que permite la corrección de prácticas realizas en lenguaje Java.</w:t>
+                              <w:t xml:space="preserve">Autocorrección de prácticas en Java: Aplicación </w:t>
+                            </w:r>
+                            <w:r>
+                              <w:rPr>
+                                <w:b/>
+                              </w:rPr>
+                              <w:t>web para</w:t>
+                            </w:r>
+                            <w:r>
+                              <w:rPr>
+                                <w:b/>
+                              </w:rPr>
+                              <w:t xml:space="preserve"> la corrección de prácticas realiza</w:t>
+                            </w:r>
+                            <w:r>
+                              <w:rPr>
+                                <w:b/>
+                              </w:rPr>
+                              <w:t>da</w:t>
+                            </w:r>
+                            <w:r>
+                              <w:rPr>
+                                <w:b/>
+                              </w:rPr>
+                              <w:t>s en lenguaje Java.</w:t>
                             </w:r>
                           </w:p>
                         </w:txbxContent>
@@ -212,7 +236,31 @@
                         <w:rPr>
                           <w:b/>
                         </w:rPr>
-                        <w:t>Autocorrección de prácticas en Java: Aplicación que permite la corrección de prácticas realizas en lenguaje Java.</w:t>
+                        <w:t xml:space="preserve">Autocorrección de prácticas en Java: Aplicación </w:t>
+                      </w:r>
+                      <w:r>
+                        <w:rPr>
+                          <w:b/>
+                        </w:rPr>
+                        <w:t>web para</w:t>
+                      </w:r>
+                      <w:r>
+                        <w:rPr>
+                          <w:b/>
+                        </w:rPr>
+                        <w:t xml:space="preserve"> la corrección de prácticas realiza</w:t>
+                      </w:r>
+                      <w:r>
+                        <w:rPr>
+                          <w:b/>
+                        </w:rPr>
+                        <w:t>da</w:t>
+                      </w:r>
+                      <w:r>
+                        <w:rPr>
+                          <w:b/>
+                        </w:rPr>
+                        <w:t>s en lenguaje Java.</w:t>
                       </w:r>
                     </w:p>
                   </w:txbxContent>
@@ -9226,9 +9274,9 @@
         </w:rPr>
         <w:lastRenderedPageBreak/>
         <w:drawing>
-          <wp:inline distT="0" distB="0" distL="0" distR="0" wp14:anchorId="3439CA34" wp14:editId="40DEECC9">
-            <wp:extent cx="3631721" cy="2420921"/>
-            <wp:effectExtent l="0" t="0" r="6985" b="0"/>
+          <wp:inline distT="0" distB="0" distL="0" distR="0" wp14:anchorId="3439CA34" wp14:editId="6B14B975">
+            <wp:extent cx="2790825" cy="1860376"/>
+            <wp:effectExtent l="0" t="0" r="0" b="6985"/>
             <wp:docPr id="18" name="Imagen 18" descr="http://www.satec.es/es-ES/NuestraActividad/PropiasSoluciones/PublishingImages/LMSKedros.gif"/>
             <wp:cNvGraphicFramePr>
               <a:graphicFrameLocks xmlns:a="http://schemas.openxmlformats.org/drawingml/2006/main" noChangeAspect="1"/>
@@ -9258,7 +9306,7 @@
                   <pic:spPr bwMode="auto">
                     <a:xfrm>
                       <a:off x="0" y="0"/>
-                      <a:ext cx="3649153" cy="2432541"/>
+                      <a:ext cx="2812896" cy="1875089"/>
                     </a:xfrm>
                     <a:prstGeom prst="rect">
                       <a:avLst/>
@@ -9293,7 +9341,12 @@
         </w:r>
       </w:fldSimple>
       <w:r>
-        <w:t>: Partes involucradas en un LMS</w:t>
+        <w:t>: Partes i</w:t>
+      </w:r>
+      <w:bookmarkStart w:id="7" w:name="_GoBack"/>
+      <w:bookmarkEnd w:id="7"/>
+      <w:r>
+        <w:t>nvolucradas en un LMS</w:t>
       </w:r>
       <w:bookmarkEnd w:id="6"/>
     </w:p>
@@ -9301,11 +9354,11 @@
       <w:pPr>
         <w:pStyle w:val="Ttulo2"/>
       </w:pPr>
-      <w:bookmarkStart w:id="7" w:name="_Toc441946314"/>
+      <w:bookmarkStart w:id="8" w:name="_Toc441946314"/>
       <w:r>
         <w:t>Plataforma Moodle</w:t>
       </w:r>
-      <w:bookmarkEnd w:id="7"/>
+      <w:bookmarkEnd w:id="8"/>
     </w:p>
     <w:p>
       <w:pPr>
@@ -9439,11 +9492,10 @@
           <w:noProof/>
           <w:lang w:eastAsia="es-ES"/>
         </w:rPr>
-        <w:lastRenderedPageBreak/>
         <w:drawing>
-          <wp:inline distT="0" distB="0" distL="0" distR="0" wp14:anchorId="76783EAE" wp14:editId="3CA53D97">
-            <wp:extent cx="2355011" cy="2677462"/>
-            <wp:effectExtent l="0" t="0" r="7620" b="8890"/>
+          <wp:inline distT="0" distB="0" distL="0" distR="0" wp14:anchorId="76783EAE" wp14:editId="2E7E4430">
+            <wp:extent cx="1924050" cy="2187495"/>
+            <wp:effectExtent l="0" t="0" r="0" b="3810"/>
             <wp:docPr id="19" name="Imagen 19" descr="http://files.chus.webnode.com/200001174-3dfd73ef77/Moodle_filosofy.jpg"/>
             <wp:cNvGraphicFramePr>
               <a:graphicFrameLocks xmlns:a="http://schemas.openxmlformats.org/drawingml/2006/main" noChangeAspect="1"/>
@@ -9473,7 +9525,7 @@
                   <pic:spPr bwMode="auto">
                     <a:xfrm>
                       <a:off x="0" y="0"/>
-                      <a:ext cx="2370757" cy="2695364"/>
+                      <a:ext cx="1949201" cy="2216089"/>
                     </a:xfrm>
                     <a:prstGeom prst="rect">
                       <a:avLst/>
@@ -9495,7 +9547,7 @@
         <w:pStyle w:val="Descripcin"/>
         <w:jc w:val="center"/>
       </w:pPr>
-      <w:bookmarkStart w:id="8" w:name="_Toc441582503"/>
+      <w:bookmarkStart w:id="9" w:name="_Toc441582503"/>
       <w:r>
         <w:t xml:space="preserve">Ilustración </w:t>
       </w:r>
@@ -9510,13 +9562,14 @@
       <w:r>
         <w:t>: Interacción en Moodle</w:t>
       </w:r>
-      <w:bookmarkEnd w:id="8"/>
-    </w:p>
-    <w:p>
-      <w:pPr>
-        <w:jc w:val="both"/>
-      </w:pPr>
-      <w:r>
+      <w:bookmarkEnd w:id="9"/>
+    </w:p>
+    <w:p>
+      <w:pPr>
+        <w:jc w:val="both"/>
+      </w:pPr>
+      <w:r>
+        <w:lastRenderedPageBreak/>
         <w:t>Para utilizarla el usuario únicamente necesitará un navegador web en su ordenador y una conexión a internet para poder interactuar con la herramienta.</w:t>
       </w:r>
       <w:r>
@@ -9649,7 +9702,6 @@
         <w:jc w:val="both"/>
       </w:pPr>
       <w:r>
-        <w:lastRenderedPageBreak/>
         <w:t>Existen diferentes roles de usuarios en Moodle: Administrador (puede realizar cualquier modificación), Creador de cursos, Profesor, Profesor sin permisos de edición, Estudiante e Invitado.</w:t>
       </w:r>
     </w:p>
@@ -9658,11 +9710,11 @@
         <w:pStyle w:val="Ttulo2"/>
         <w:jc w:val="both"/>
       </w:pPr>
-      <w:bookmarkStart w:id="9" w:name="_Toc441946315"/>
+      <w:bookmarkStart w:id="10" w:name="_Toc441946315"/>
       <w:r>
         <w:t>Software QA</w:t>
       </w:r>
-      <w:bookmarkEnd w:id="9"/>
+      <w:bookmarkEnd w:id="10"/>
     </w:p>
     <w:p>
       <w:pPr>
@@ -9718,6 +9770,7 @@
           <w:noProof/>
           <w:lang w:eastAsia="es-ES"/>
         </w:rPr>
+        <w:lastRenderedPageBreak/>
         <w:drawing>
           <wp:inline distT="0" distB="0" distL="0" distR="0" wp14:anchorId="50BDF1BB" wp14:editId="21EF765E">
             <wp:extent cx="2682815" cy="2831310"/>
@@ -9773,7 +9826,7 @@
         <w:pStyle w:val="Descripcin"/>
         <w:jc w:val="center"/>
       </w:pPr>
-      <w:bookmarkStart w:id="10" w:name="_Toc441582504"/>
+      <w:bookmarkStart w:id="11" w:name="_Toc441582504"/>
       <w:r>
         <w:t xml:space="preserve">Ilustración </w:t>
       </w:r>
@@ -9804,7 +9857,7 @@
       <w:r>
         <w:t xml:space="preserve"> (QA)</w:t>
       </w:r>
-      <w:bookmarkEnd w:id="10"/>
+      <w:bookmarkEnd w:id="11"/>
     </w:p>
     <w:p>
       <w:pPr>
@@ -9819,11 +9872,7 @@
         <w:jc w:val="both"/>
       </w:pPr>
       <w:r>
-        <w:t xml:space="preserve">El plan QA comienza el proceso de desarrollo desde el nacimiento del proyecto hasta la implementación del software. En las primeras etapas se verifican que los objetivos estén bien definidos, mientras que en las siguientes etapas se vigila el cumplimiento de los estándares fijados. Finalmente, revisa que el software en funcionamiento respete los </w:t>
-      </w:r>
-      <w:r>
-        <w:lastRenderedPageBreak/>
-        <w:t xml:space="preserve">requerimientos pedidos y que la entrega al cliente sea realizada en las condiciones adecuadas </w:t>
+        <w:t xml:space="preserve">El plan QA comienza el proceso de desarrollo desde el nacimiento del proyecto hasta la implementación del software. En las primeras etapas se verifican que los objetivos estén bien definidos, mientras que en las siguientes etapas se vigila el cumplimiento de los estándares fijados. Finalmente, revisa que el software en funcionamiento respete los requerimientos pedidos y que la entrega al cliente sea realizada en las condiciones adecuadas </w:t>
       </w:r>
       <w:r>
         <w:fldChar w:fldCharType="begin"/>
@@ -9925,6 +9974,7 @@
         <w:rPr>
           <w:b/>
         </w:rPr>
+        <w:lastRenderedPageBreak/>
         <w:t>Test funcional</w:t>
       </w:r>
       <w:r>
@@ -10003,33 +10053,33 @@
       <w:pPr>
         <w:pStyle w:val="Ttulo1"/>
       </w:pPr>
-      <w:bookmarkStart w:id="11" w:name="_Toc441946316"/>
+      <w:bookmarkStart w:id="12" w:name="_Toc441946316"/>
       <w:r>
         <w:lastRenderedPageBreak/>
         <w:t>Técnicas y herramientas</w:t>
       </w:r>
-      <w:bookmarkEnd w:id="11"/>
+      <w:bookmarkEnd w:id="12"/>
     </w:p>
     <w:p>
       <w:pPr>
         <w:pStyle w:val="Ttulo2"/>
       </w:pPr>
-      <w:bookmarkStart w:id="12" w:name="_Toc441946317"/>
+      <w:bookmarkStart w:id="13" w:name="_Toc441946317"/>
       <w:r>
         <w:t>Técnicas de desarrollo</w:t>
       </w:r>
-      <w:bookmarkEnd w:id="12"/>
+      <w:bookmarkEnd w:id="13"/>
     </w:p>
     <w:p>
       <w:pPr>
         <w:pStyle w:val="Ttulo3"/>
         <w:jc w:val="both"/>
       </w:pPr>
-      <w:bookmarkStart w:id="13" w:name="_Toc441946318"/>
+      <w:bookmarkStart w:id="14" w:name="_Toc441946318"/>
       <w:r>
         <w:t>LTI</w:t>
       </w:r>
-      <w:bookmarkEnd w:id="13"/>
+      <w:bookmarkEnd w:id="14"/>
     </w:p>
     <w:p>
       <w:pPr>
@@ -10113,11 +10163,11 @@
         <w:pStyle w:val="Ttulo3"/>
         <w:jc w:val="both"/>
       </w:pPr>
-      <w:bookmarkStart w:id="14" w:name="_Toc441946319"/>
+      <w:bookmarkStart w:id="15" w:name="_Toc441946319"/>
       <w:r>
         <w:t>Modelo-vista-controlador (MVC)</w:t>
       </w:r>
-      <w:bookmarkEnd w:id="14"/>
+      <w:bookmarkEnd w:id="15"/>
     </w:p>
     <w:p>
       <w:pPr>
@@ -10303,7 +10353,7 @@
         <w:pStyle w:val="Descripcin"/>
         <w:jc w:val="center"/>
       </w:pPr>
-      <w:bookmarkStart w:id="15" w:name="_Toc441582505"/>
+      <w:bookmarkStart w:id="16" w:name="_Toc441582505"/>
       <w:r>
         <w:t xml:space="preserve">Ilustración </w:t>
       </w:r>
@@ -10318,7 +10368,7 @@
       <w:r>
         <w:t>: Ciclo de vida del MVC</w:t>
       </w:r>
-      <w:bookmarkEnd w:id="15"/>
+      <w:bookmarkEnd w:id="16"/>
     </w:p>
     <w:p>
       <w:pPr>
@@ -10386,11 +10436,11 @@
         <w:pStyle w:val="Ttulo3"/>
         <w:jc w:val="both"/>
       </w:pPr>
-      <w:bookmarkStart w:id="16" w:name="_Toc441946320"/>
+      <w:bookmarkStart w:id="17" w:name="_Toc441946320"/>
       <w:r>
         <w:t>Desarrollo ágil de software</w:t>
       </w:r>
-      <w:bookmarkEnd w:id="16"/>
+      <w:bookmarkEnd w:id="17"/>
     </w:p>
     <w:p>
       <w:pPr>
@@ -10509,11 +10559,11 @@
       <w:pPr>
         <w:pStyle w:val="Ttulo4"/>
       </w:pPr>
-      <w:bookmarkStart w:id="17" w:name="_Toc441946321"/>
+      <w:bookmarkStart w:id="18" w:name="_Toc441946321"/>
       <w:r>
         <w:t>SCRUM</w:t>
       </w:r>
-      <w:bookmarkEnd w:id="17"/>
+      <w:bookmarkEnd w:id="18"/>
     </w:p>
     <w:p>
       <w:pPr>
@@ -10720,35 +10770,35 @@
       <w:pPr>
         <w:pStyle w:val="Ttulo2"/>
       </w:pPr>
-      <w:bookmarkStart w:id="18" w:name="_Toc441946322"/>
+      <w:bookmarkStart w:id="19" w:name="_Toc441946322"/>
       <w:r>
         <w:lastRenderedPageBreak/>
         <w:t>Herramientas de software</w:t>
       </w:r>
-      <w:bookmarkEnd w:id="18"/>
+      <w:bookmarkEnd w:id="19"/>
     </w:p>
     <w:p>
       <w:pPr>
         <w:pStyle w:val="Ttulo3"/>
       </w:pPr>
-      <w:bookmarkStart w:id="19" w:name="_Toc441946323"/>
+      <w:bookmarkStart w:id="20" w:name="_Toc441946323"/>
       <w:r>
         <w:t>Lenguajes</w:t>
       </w:r>
-      <w:bookmarkEnd w:id="19"/>
+      <w:bookmarkEnd w:id="20"/>
     </w:p>
     <w:p>
       <w:pPr>
         <w:pStyle w:val="Ttulo4"/>
       </w:pPr>
-      <w:bookmarkStart w:id="20" w:name="_Toc441946324"/>
+      <w:bookmarkStart w:id="21" w:name="_Toc441946324"/>
       <w:r>
         <w:t>HTML</w:t>
       </w:r>
       <w:r>
         <w:t>5</w:t>
       </w:r>
-      <w:bookmarkEnd w:id="20"/>
+      <w:bookmarkEnd w:id="21"/>
     </w:p>
     <w:p>
       <w:pPr>
@@ -10964,11 +11014,11 @@
         <w:pStyle w:val="Ttulo4"/>
         <w:jc w:val="both"/>
       </w:pPr>
-      <w:bookmarkStart w:id="21" w:name="_Toc441946325"/>
+      <w:bookmarkStart w:id="22" w:name="_Toc441946325"/>
       <w:r>
         <w:t>PHP</w:t>
       </w:r>
-      <w:bookmarkEnd w:id="21"/>
+      <w:bookmarkEnd w:id="22"/>
     </w:p>
     <w:p>
       <w:pPr>
@@ -11125,12 +11175,12 @@
         <w:pStyle w:val="Ttulo4"/>
         <w:jc w:val="both"/>
       </w:pPr>
-      <w:bookmarkStart w:id="22" w:name="_Toc441946326"/>
+      <w:bookmarkStart w:id="23" w:name="_Toc441946326"/>
       <w:r>
         <w:lastRenderedPageBreak/>
         <w:t>JavaScript</w:t>
       </w:r>
-      <w:bookmarkEnd w:id="22"/>
+      <w:bookmarkEnd w:id="23"/>
     </w:p>
     <w:p>
       <w:pPr>
@@ -11190,11 +11240,11 @@
         <w:pStyle w:val="Ttulo4"/>
         <w:jc w:val="both"/>
       </w:pPr>
-      <w:bookmarkStart w:id="23" w:name="_Toc441946327"/>
+      <w:bookmarkStart w:id="24" w:name="_Toc441946327"/>
       <w:r>
         <w:t>AJAX</w:t>
       </w:r>
-      <w:bookmarkEnd w:id="23"/>
+      <w:bookmarkEnd w:id="24"/>
     </w:p>
     <w:p>
       <w:pPr>
@@ -11365,12 +11415,12 @@
         <w:pStyle w:val="Ttulo4"/>
         <w:jc w:val="both"/>
       </w:pPr>
-      <w:bookmarkStart w:id="24" w:name="_Toc441946328"/>
+      <w:bookmarkStart w:id="25" w:name="_Toc441946328"/>
       <w:proofErr w:type="spellStart"/>
       <w:r>
         <w:t>JQuery</w:t>
       </w:r>
-      <w:bookmarkEnd w:id="24"/>
+      <w:bookmarkEnd w:id="25"/>
       <w:proofErr w:type="spellEnd"/>
     </w:p>
     <w:p>
@@ -11453,11 +11503,11 @@
         <w:pStyle w:val="Ttulo4"/>
         <w:jc w:val="both"/>
       </w:pPr>
-      <w:bookmarkStart w:id="25" w:name="_Toc441946329"/>
+      <w:bookmarkStart w:id="26" w:name="_Toc441946329"/>
       <w:r>
         <w:t>JSON</w:t>
       </w:r>
-      <w:bookmarkEnd w:id="25"/>
+      <w:bookmarkEnd w:id="26"/>
     </w:p>
     <w:p>
       <w:pPr>
@@ -11556,12 +11606,12 @@
         <w:pStyle w:val="Ttulo4"/>
         <w:jc w:val="both"/>
       </w:pPr>
-      <w:bookmarkStart w:id="26" w:name="_Toc441946330"/>
+      <w:bookmarkStart w:id="27" w:name="_Toc441946330"/>
       <w:proofErr w:type="spellStart"/>
       <w:r>
         <w:t>Bootstrap</w:t>
       </w:r>
-      <w:bookmarkEnd w:id="26"/>
+      <w:bookmarkEnd w:id="27"/>
       <w:proofErr w:type="spellEnd"/>
     </w:p>
     <w:p>
@@ -11743,11 +11793,11 @@
         <w:pStyle w:val="Ttulo4"/>
         <w:jc w:val="both"/>
       </w:pPr>
-      <w:bookmarkStart w:id="27" w:name="_Toc441946331"/>
+      <w:bookmarkStart w:id="28" w:name="_Toc441946331"/>
       <w:r>
         <w:t>XML</w:t>
       </w:r>
-      <w:bookmarkEnd w:id="27"/>
+      <w:bookmarkEnd w:id="28"/>
     </w:p>
     <w:p>
       <w:pPr>
@@ -11966,23 +12016,23 @@
         <w:pStyle w:val="Ttulo3"/>
         <w:jc w:val="both"/>
       </w:pPr>
-      <w:bookmarkStart w:id="28" w:name="_Toc441946332"/>
+      <w:bookmarkStart w:id="29" w:name="_Toc441946332"/>
       <w:r>
         <w:t>Herramientas</w:t>
       </w:r>
-      <w:bookmarkEnd w:id="28"/>
+      <w:bookmarkEnd w:id="29"/>
     </w:p>
     <w:p>
       <w:pPr>
         <w:pStyle w:val="Ttulo4"/>
         <w:jc w:val="both"/>
       </w:pPr>
-      <w:bookmarkStart w:id="29" w:name="_Toc441946333"/>
+      <w:bookmarkStart w:id="30" w:name="_Toc441946333"/>
       <w:proofErr w:type="spellStart"/>
       <w:r>
         <w:t>GitHub</w:t>
       </w:r>
-      <w:bookmarkEnd w:id="29"/>
+      <w:bookmarkEnd w:id="30"/>
       <w:proofErr w:type="spellEnd"/>
     </w:p>
     <w:p>
@@ -12046,11 +12096,11 @@
         <w:pStyle w:val="Ttulo4"/>
         <w:jc w:val="both"/>
       </w:pPr>
-      <w:bookmarkStart w:id="30" w:name="_Toc441946334"/>
+      <w:bookmarkStart w:id="31" w:name="_Toc441946334"/>
       <w:r>
         <w:t>XP-DEV</w:t>
       </w:r>
-      <w:bookmarkEnd w:id="30"/>
+      <w:bookmarkEnd w:id="31"/>
     </w:p>
     <w:p>
       <w:pPr>
@@ -12097,11 +12147,11 @@
         <w:pStyle w:val="Ttulo4"/>
         <w:jc w:val="both"/>
       </w:pPr>
-      <w:bookmarkStart w:id="31" w:name="_Toc441946335"/>
+      <w:bookmarkStart w:id="32" w:name="_Toc441946335"/>
       <w:r>
         <w:t>Moodle</w:t>
       </w:r>
-      <w:bookmarkEnd w:id="31"/>
+      <w:bookmarkEnd w:id="32"/>
     </w:p>
     <w:p>
       <w:pPr>
@@ -12272,12 +12322,12 @@
         <w:pStyle w:val="Ttulo4"/>
         <w:jc w:val="both"/>
       </w:pPr>
-      <w:bookmarkStart w:id="32" w:name="_Toc441946336"/>
+      <w:bookmarkStart w:id="33" w:name="_Toc441946336"/>
       <w:proofErr w:type="spellStart"/>
       <w:r>
         <w:t>WampServer</w:t>
       </w:r>
-      <w:bookmarkEnd w:id="32"/>
+      <w:bookmarkEnd w:id="33"/>
       <w:proofErr w:type="spellEnd"/>
     </w:p>
     <w:p>
@@ -12366,7 +12416,7 @@
         <w:pStyle w:val="Ttulo4"/>
         <w:jc w:val="both"/>
       </w:pPr>
-      <w:bookmarkStart w:id="33" w:name="_Toc441946337"/>
+      <w:bookmarkStart w:id="34" w:name="_Toc441946337"/>
       <w:r>
         <w:t xml:space="preserve">Eclipse </w:t>
       </w:r>
@@ -12382,7 +12432,7 @@
       <w:r>
         <w:t>Developers</w:t>
       </w:r>
-      <w:bookmarkEnd w:id="33"/>
+      <w:bookmarkEnd w:id="34"/>
       <w:proofErr w:type="spellEnd"/>
     </w:p>
     <w:p>
@@ -12448,12 +12498,12 @@
         <w:pStyle w:val="Ttulo4"/>
         <w:jc w:val="both"/>
       </w:pPr>
-      <w:bookmarkStart w:id="34" w:name="_Toc441946338"/>
+      <w:bookmarkStart w:id="35" w:name="_Toc441946338"/>
       <w:proofErr w:type="spellStart"/>
       <w:r>
         <w:t>MySQL</w:t>
       </w:r>
-      <w:bookmarkEnd w:id="34"/>
+      <w:bookmarkEnd w:id="35"/>
       <w:proofErr w:type="spellEnd"/>
     </w:p>
     <w:p>
@@ -12626,13 +12676,13 @@
         <w:pStyle w:val="Ttulo4"/>
         <w:jc w:val="both"/>
       </w:pPr>
-      <w:bookmarkStart w:id="35" w:name="_Toc441946339"/>
+      <w:bookmarkStart w:id="36" w:name="_Toc441946339"/>
       <w:proofErr w:type="spellStart"/>
       <w:r>
         <w:lastRenderedPageBreak/>
         <w:t>HeidiSQL</w:t>
       </w:r>
-      <w:bookmarkEnd w:id="35"/>
+      <w:bookmarkEnd w:id="36"/>
       <w:proofErr w:type="spellEnd"/>
     </w:p>
     <w:p>
@@ -12774,12 +12824,12 @@
         <w:pStyle w:val="Ttulo4"/>
         <w:jc w:val="both"/>
       </w:pPr>
-      <w:bookmarkStart w:id="36" w:name="_Toc441946340"/>
+      <w:bookmarkStart w:id="37" w:name="_Toc441946340"/>
       <w:proofErr w:type="spellStart"/>
       <w:r>
         <w:t>Astah</w:t>
       </w:r>
-      <w:bookmarkEnd w:id="36"/>
+      <w:bookmarkEnd w:id="37"/>
       <w:proofErr w:type="spellEnd"/>
     </w:p>
     <w:p>
@@ -12968,12 +13018,12 @@
       <w:pPr>
         <w:pStyle w:val="Ttulo4"/>
       </w:pPr>
-      <w:bookmarkStart w:id="37" w:name="_Toc441946341"/>
+      <w:bookmarkStart w:id="38" w:name="_Toc441946341"/>
       <w:proofErr w:type="spellStart"/>
       <w:r>
         <w:t>PoEdit</w:t>
       </w:r>
-      <w:bookmarkEnd w:id="37"/>
+      <w:bookmarkEnd w:id="38"/>
       <w:proofErr w:type="spellEnd"/>
     </w:p>
     <w:p>
@@ -13135,12 +13185,12 @@
       <w:pPr>
         <w:pStyle w:val="Ttulo4"/>
       </w:pPr>
-      <w:bookmarkStart w:id="38" w:name="_Toc441946342"/>
+      <w:bookmarkStart w:id="39" w:name="_Toc441946342"/>
       <w:proofErr w:type="spellStart"/>
       <w:r>
         <w:t>PHPUnit</w:t>
       </w:r>
-      <w:bookmarkEnd w:id="38"/>
+      <w:bookmarkEnd w:id="39"/>
       <w:proofErr w:type="spellEnd"/>
     </w:p>
     <w:p>
@@ -13278,12 +13328,12 @@
         <w:pStyle w:val="Ttulo4"/>
         <w:jc w:val="both"/>
       </w:pPr>
-      <w:bookmarkStart w:id="39" w:name="_Toc441946343"/>
+      <w:bookmarkStart w:id="40" w:name="_Toc441946343"/>
       <w:proofErr w:type="spellStart"/>
       <w:r>
         <w:t>FileSync</w:t>
       </w:r>
-      <w:bookmarkEnd w:id="39"/>
+      <w:bookmarkEnd w:id="40"/>
       <w:proofErr w:type="spellEnd"/>
     </w:p>
     <w:p>
@@ -13375,14 +13425,28 @@
     </w:p>
     <w:p>
       <w:pPr>
+        <w:rPr>
+          <w:rStyle w:val="Hipervnculo"/>
+        </w:rPr>
+      </w:pPr>
+      <w:r>
+        <w:rPr>
+          <w:rStyle w:val="Hipervnculo"/>
+        </w:rPr>
+        <w:br w:type="page"/>
+      </w:r>
+    </w:p>
+    <w:p>
+      <w:pPr>
         <w:pStyle w:val="Ttulo1"/>
         <w:jc w:val="both"/>
       </w:pPr>
-      <w:bookmarkStart w:id="40" w:name="_Toc441946344"/>
-      <w:r>
+      <w:bookmarkStart w:id="41" w:name="_Toc441946344"/>
+      <w:r>
+        <w:lastRenderedPageBreak/>
         <w:t>Trabajos relacionados</w:t>
       </w:r>
-      <w:bookmarkEnd w:id="40"/>
+      <w:bookmarkEnd w:id="41"/>
     </w:p>
     <w:p>
       <w:pPr>
@@ -13407,13 +13471,12 @@
         <w:pStyle w:val="Ttulo2"/>
         <w:jc w:val="both"/>
       </w:pPr>
-      <w:bookmarkStart w:id="41" w:name="_Toc441946345"/>
-      <w:proofErr w:type="spellStart"/>
-      <w:r>
-        <w:lastRenderedPageBreak/>
+      <w:bookmarkStart w:id="42" w:name="_Toc441946345"/>
+      <w:proofErr w:type="spellStart"/>
+      <w:r>
         <w:t>UBUVirtual</w:t>
       </w:r>
-      <w:bookmarkEnd w:id="41"/>
+      <w:bookmarkEnd w:id="42"/>
       <w:proofErr w:type="spellEnd"/>
     </w:p>
     <w:p>
@@ -13442,11 +13505,11 @@
         <w:pStyle w:val="Ttulo3"/>
         <w:jc w:val="both"/>
       </w:pPr>
-      <w:bookmarkStart w:id="42" w:name="_Toc441946346"/>
+      <w:bookmarkStart w:id="43" w:name="_Toc441946346"/>
       <w:r>
         <w:t>Similitudes con nuestra aplicación web</w:t>
       </w:r>
-      <w:bookmarkEnd w:id="42"/>
+      <w:bookmarkEnd w:id="43"/>
     </w:p>
     <w:p>
       <w:pPr>
@@ -13495,12 +13558,6 @@
     <w:p>
       <w:pPr>
         <w:pStyle w:val="Prrafodelista"/>
-        <w:ind w:left="774"/>
-      </w:pPr>
-    </w:p>
-    <w:p>
-      <w:pPr>
-        <w:pStyle w:val="Prrafodelista"/>
         <w:numPr>
           <w:ilvl w:val="1"/>
           <w:numId w:val="18"/>
@@ -13531,9 +13588,9 @@
           <w:lang w:eastAsia="es-ES"/>
         </w:rPr>
         <w:drawing>
-          <wp:inline distT="0" distB="0" distL="0" distR="0" wp14:anchorId="7A9CA90B" wp14:editId="1A286CFB">
-            <wp:extent cx="3640347" cy="2105552"/>
-            <wp:effectExtent l="0" t="0" r="0" b="9525"/>
+          <wp:inline distT="0" distB="0" distL="0" distR="0" wp14:anchorId="7A9CA90B" wp14:editId="0D70651D">
+            <wp:extent cx="3314700" cy="1917199"/>
+            <wp:effectExtent l="0" t="0" r="0" b="6985"/>
             <wp:docPr id="1" name="Imagen 1"/>
             <wp:cNvGraphicFramePr>
               <a:graphicFrameLocks xmlns:a="http://schemas.openxmlformats.org/drawingml/2006/main" noChangeAspect="1"/>
@@ -13553,7 +13610,7 @@
                   <pic:spPr bwMode="auto">
                     <a:xfrm>
                       <a:off x="0" y="0"/>
-                      <a:ext cx="3663718" cy="2119069"/>
+                      <a:ext cx="3339562" cy="1931579"/>
                     </a:xfrm>
                     <a:prstGeom prst="rect">
                       <a:avLst/>
@@ -13583,7 +13640,7 @@
           <w:i w:val="0"/>
         </w:rPr>
       </w:pPr>
-      <w:bookmarkStart w:id="43" w:name="_Toc441582506"/>
+      <w:bookmarkStart w:id="44" w:name="_Toc441582506"/>
       <w:r>
         <w:t xml:space="preserve">Ilustración </w:t>
       </w:r>
@@ -13602,7 +13659,7 @@
       <w:r>
         <w:t>UBUVirtual</w:t>
       </w:r>
-      <w:bookmarkEnd w:id="43"/>
+      <w:bookmarkEnd w:id="44"/>
       <w:proofErr w:type="spellEnd"/>
     </w:p>
     <w:p>
@@ -13622,6 +13679,7 @@
           <w:b/>
           <w:i/>
         </w:rPr>
+        <w:lastRenderedPageBreak/>
         <w:t>Nuestra aplicación web</w:t>
       </w:r>
       <w:r>
@@ -13642,7 +13700,6 @@
           <w:noProof/>
           <w:lang w:eastAsia="es-ES"/>
         </w:rPr>
-        <w:lastRenderedPageBreak/>
         <w:drawing>
           <wp:inline distT="0" distB="0" distL="0" distR="0" wp14:anchorId="740B73B6" wp14:editId="71DDE1FC">
             <wp:extent cx="3778370" cy="2556089"/>
@@ -13690,7 +13747,7 @@
           <w:color w:val="FF0000"/>
         </w:rPr>
       </w:pPr>
-      <w:bookmarkStart w:id="44" w:name="_Toc441582507"/>
+      <w:bookmarkStart w:id="45" w:name="_Toc441582507"/>
       <w:r>
         <w:t xml:space="preserve">Ilustración </w:t>
       </w:r>
@@ -13708,7 +13765,7 @@
       <w:r>
         <w:t xml:space="preserve"> la tarea en nuestra aplicación</w:t>
       </w:r>
-      <w:bookmarkEnd w:id="44"/>
+      <w:bookmarkEnd w:id="45"/>
     </w:p>
     <w:p>
       <w:pPr>
@@ -13796,7 +13853,7 @@
         <w:pStyle w:val="Descripcin"/>
         <w:jc w:val="center"/>
       </w:pPr>
-      <w:bookmarkStart w:id="45" w:name="_Toc441582508"/>
+      <w:bookmarkStart w:id="46" w:name="_Toc441582508"/>
       <w:r>
         <w:t xml:space="preserve">Ilustración </w:t>
       </w:r>
@@ -13815,9 +13872,11 @@
       <w:r>
         <w:t>UBUVirtual</w:t>
       </w:r>
-      <w:bookmarkEnd w:id="45"/>
-      <w:proofErr w:type="spellEnd"/>
-    </w:p>
+      <w:bookmarkEnd w:id="46"/>
+      <w:proofErr w:type="spellEnd"/>
+    </w:p>
+    <w:p/>
+    <w:p/>
     <w:p>
       <w:pPr>
         <w:pStyle w:val="Prrafodelista"/>
@@ -13887,7 +13946,7 @@
         <w:pStyle w:val="Descripcin"/>
         <w:jc w:val="center"/>
       </w:pPr>
-      <w:bookmarkStart w:id="46" w:name="_Toc441582509"/>
+      <w:bookmarkStart w:id="47" w:name="_Toc441582509"/>
       <w:r>
         <w:t xml:space="preserve">Ilustración </w:t>
       </w:r>
@@ -13902,7 +13961,7 @@
       <w:r>
         <w:t>: Formulario de subida de ficheros en nuestra aplicación</w:t>
       </w:r>
-      <w:bookmarkEnd w:id="46"/>
+      <w:bookmarkEnd w:id="47"/>
     </w:p>
     <w:p>
       <w:pPr>
@@ -13921,12 +13980,12 @@
       <w:pPr>
         <w:pStyle w:val="Ttulo2"/>
       </w:pPr>
-      <w:bookmarkStart w:id="47" w:name="_Toc441946347"/>
+      <w:bookmarkStart w:id="48" w:name="_Toc441946347"/>
       <w:proofErr w:type="spellStart"/>
       <w:r>
         <w:t>SonarQube</w:t>
       </w:r>
-      <w:bookmarkEnd w:id="47"/>
+      <w:bookmarkEnd w:id="48"/>
       <w:proofErr w:type="spellEnd"/>
     </w:p>
     <w:p>
@@ -14072,7 +14131,7 @@
           <w:u w:val="single"/>
         </w:rPr>
       </w:pPr>
-      <w:bookmarkStart w:id="48" w:name="_Toc441582510"/>
+      <w:bookmarkStart w:id="49" w:name="_Toc441582510"/>
       <w:r>
         <w:t xml:space="preserve">Ilustración </w:t>
       </w:r>
@@ -14091,7 +14150,7 @@
       <w:r>
         <w:t>SonarQube</w:t>
       </w:r>
-      <w:bookmarkEnd w:id="48"/>
+      <w:bookmarkEnd w:id="49"/>
       <w:proofErr w:type="spellEnd"/>
     </w:p>
     <w:p>
@@ -14107,11 +14166,11 @@
         <w:pStyle w:val="Ttulo3"/>
         <w:jc w:val="both"/>
       </w:pPr>
-      <w:bookmarkStart w:id="49" w:name="_Toc441946348"/>
+      <w:bookmarkStart w:id="50" w:name="_Toc441946348"/>
       <w:r>
         <w:t>Similitudes con nuestra aplicación web</w:t>
       </w:r>
-      <w:bookmarkEnd w:id="49"/>
+      <w:bookmarkEnd w:id="50"/>
     </w:p>
     <w:p>
       <w:pPr>
@@ -14288,14 +14347,14 @@
       <w:pPr>
         <w:pStyle w:val="Ttulo2"/>
       </w:pPr>
-      <w:bookmarkStart w:id="50" w:name="_Toc441946349"/>
+      <w:bookmarkStart w:id="51" w:name="_Toc441946349"/>
       <w:r>
         <w:t>Laboratorio</w:t>
       </w:r>
       <w:r>
         <w:t xml:space="preserve"> Virtual de Programación para Moodle (VPL)</w:t>
       </w:r>
-      <w:bookmarkEnd w:id="50"/>
+      <w:bookmarkEnd w:id="51"/>
     </w:p>
     <w:p>
       <w:pPr>
@@ -14423,11 +14482,11 @@
         <w:pStyle w:val="Ttulo3"/>
         <w:jc w:val="both"/>
       </w:pPr>
-      <w:bookmarkStart w:id="51" w:name="_Toc441946350"/>
+      <w:bookmarkStart w:id="52" w:name="_Toc441946350"/>
       <w:r>
         <w:t>Similitudes con nuestra aplicación web</w:t>
       </w:r>
-      <w:bookmarkEnd w:id="51"/>
+      <w:bookmarkEnd w:id="52"/>
     </w:p>
     <w:p>
       <w:pPr>
@@ -14526,7 +14585,7 @@
           <w:b/>
         </w:rPr>
       </w:pPr>
-      <w:bookmarkStart w:id="52" w:name="_Toc441582511"/>
+      <w:bookmarkStart w:id="53" w:name="_Toc441582511"/>
       <w:r>
         <w:t xml:space="preserve">Ilustración </w:t>
       </w:r>
@@ -14541,7 +14600,7 @@
       <w:r>
         <w:t>: Parámetros de la tarea en VPL</w:t>
       </w:r>
-      <w:bookmarkEnd w:id="52"/>
+      <w:bookmarkEnd w:id="53"/>
     </w:p>
     <w:p>
       <w:pPr>
@@ -14650,7 +14709,7 @@
         <w:pStyle w:val="Descripcin"/>
         <w:jc w:val="center"/>
       </w:pPr>
-      <w:bookmarkStart w:id="53" w:name="_Toc441582512"/>
+      <w:bookmarkStart w:id="54" w:name="_Toc441582512"/>
       <w:r>
         <w:t xml:space="preserve">Ilustración </w:t>
       </w:r>
@@ -14665,7 +14724,7 @@
       <w:r>
         <w:t>: Ver parámetros de la tarea en nuestra aplicación</w:t>
       </w:r>
-      <w:bookmarkEnd w:id="53"/>
+      <w:bookmarkEnd w:id="54"/>
     </w:p>
     <w:p/>
     <w:p>
@@ -14731,7 +14790,7 @@
         <w:pStyle w:val="Descripcin"/>
         <w:jc w:val="center"/>
       </w:pPr>
-      <w:bookmarkStart w:id="54" w:name="_Toc441582513"/>
+      <w:bookmarkStart w:id="55" w:name="_Toc441582513"/>
       <w:r>
         <w:t xml:space="preserve">Ilustración </w:t>
       </w:r>
@@ -14746,7 +14805,7 @@
       <w:r>
         <w:t>: Parámetros de la tarea en nuestra aplicación</w:t>
       </w:r>
-      <w:bookmarkEnd w:id="54"/>
+      <w:bookmarkEnd w:id="55"/>
     </w:p>
     <w:p>
       <w:pPr>
@@ -14824,7 +14883,7 @@
         <w:pStyle w:val="Descripcin"/>
         <w:jc w:val="center"/>
       </w:pPr>
-      <w:bookmarkStart w:id="55" w:name="_Toc441582514"/>
+      <w:bookmarkStart w:id="56" w:name="_Toc441582514"/>
       <w:r>
         <w:t xml:space="preserve">Ilustración </w:t>
       </w:r>
@@ -14839,7 +14898,7 @@
       <w:r>
         <w:t>: Enunciado de prácticas en nuestra aplicación</w:t>
       </w:r>
-      <w:bookmarkEnd w:id="55"/>
+      <w:bookmarkEnd w:id="56"/>
     </w:p>
     <w:p>
       <w:pPr>
@@ -14932,7 +14991,7 @@
           <w:b/>
         </w:rPr>
       </w:pPr>
-      <w:bookmarkStart w:id="56" w:name="_Toc441582515"/>
+      <w:bookmarkStart w:id="57" w:name="_Toc441582515"/>
       <w:r>
         <w:t xml:space="preserve">Ilustración </w:t>
       </w:r>
@@ -14947,7 +15006,7 @@
       <w:r>
         <w:t>: Formulario de subida de prácticas en VPL</w:t>
       </w:r>
-      <w:bookmarkEnd w:id="56"/>
+      <w:bookmarkEnd w:id="57"/>
     </w:p>
     <w:p>
       <w:pPr>
@@ -15026,7 +15085,7 @@
           <w:b/>
         </w:rPr>
       </w:pPr>
-      <w:bookmarkStart w:id="57" w:name="_Toc441582516"/>
+      <w:bookmarkStart w:id="58" w:name="_Toc441582516"/>
       <w:r>
         <w:t xml:space="preserve">Ilustración </w:t>
       </w:r>
@@ -15041,7 +15100,7 @@
       <w:r>
         <w:t>: Formulario de subida de prácticas en nuestra aplicación</w:t>
       </w:r>
-      <w:bookmarkEnd w:id="57"/>
+      <w:bookmarkEnd w:id="58"/>
     </w:p>
     <w:p>
       <w:pPr>
@@ -15077,14 +15136,12 @@
         <w:pStyle w:val="Ttulo1"/>
         <w:jc w:val="both"/>
       </w:pPr>
-      <w:bookmarkStart w:id="58" w:name="_Toc441946351"/>
-      <w:bookmarkStart w:id="59" w:name="_GoBack"/>
-      <w:bookmarkEnd w:id="59"/>
+      <w:bookmarkStart w:id="59" w:name="_Toc441946351"/>
       <w:r>
         <w:lastRenderedPageBreak/>
         <w:t>Aspectos relevantes del desarrollo</w:t>
       </w:r>
-      <w:bookmarkEnd w:id="58"/>
+      <w:bookmarkEnd w:id="59"/>
     </w:p>
     <w:p>
       <w:pPr>
@@ -16803,10 +16860,16 @@
     </w:p>
     <w:p>
       <w:pPr>
+        <w:jc w:val="both"/>
+      </w:pPr>
+    </w:p>
+    <w:p>
+      <w:pPr>
         <w:pStyle w:val="Ttulo2"/>
       </w:pPr>
       <w:bookmarkStart w:id="73" w:name="_Toc441946364"/>
       <w:r>
+        <w:lastRenderedPageBreak/>
         <w:t>Líneas de trabajo futuras</w:t>
       </w:r>
       <w:bookmarkEnd w:id="73"/>
@@ -16832,7 +16895,6 @@
         <w:rPr>
           <w:b/>
         </w:rPr>
-        <w:lastRenderedPageBreak/>
         <w:t xml:space="preserve">Recepción automática de notificaciones: </w:t>
       </w:r>
       <w:r>
@@ -19156,6 +19218,7 @@
         <w:docPartUnique/>
       </w:docPartObj>
     </w:sdtPr>
+    <w:sdtEndPr/>
     <w:sdtContent>
       <w:p>
         <w:pPr>
@@ -19323,7 +19386,7 @@
                                   <w:noProof/>
                                   <w:sz w:val="14"/>
                                 </w:rPr>
-                                <w:t>38</w:t>
+                                <w:t>18</w:t>
                               </w:r>
                               <w:r>
                                 <w:rPr>
@@ -19387,7 +19450,7 @@
                             <w:noProof/>
                             <w:sz w:val="14"/>
                           </w:rPr>
-                          <w:t>38</w:t>
+                          <w:t>18</w:t>
                         </w:r>
                         <w:r>
                           <w:rPr>
@@ -19689,6 +19752,7 @@
         <w:docPartUnique/>
       </w:docPartObj>
     </w:sdtPr>
+    <w:sdtEndPr/>
     <w:sdtContent>
       <w:p>
         <w:pPr>
@@ -20033,7 +20097,7 @@
             <w:noProof/>
             <w:sz w:val="14"/>
           </w:rPr>
-          <w:t>39</w:t>
+          <w:t>17</w:t>
         </w:r>
         <w:r>
           <w:rPr>
@@ -24513,7 +24577,7 @@
     <w:uiPriority w:val="35"/>
     <w:unhideWhenUsed/>
     <w:qFormat/>
-    <w:rsid w:val="001716D9"/>
+    <w:rsid w:val="00524638"/>
     <w:pPr>
       <w:spacing w:after="200"/>
     </w:pPr>
@@ -24521,6 +24585,7 @@
       <w:i/>
       <w:iCs/>
       <w:color w:val="44546A" w:themeColor="text2"/>
+      <w:sz w:val="16"/>
       <w:szCs w:val="18"/>
     </w:rPr>
   </w:style>
@@ -25179,7 +25244,7 @@
 </file>
 
 <file path=customXml/itemProps1.xml><?xml version="1.0" encoding="utf-8"?>
-<ds:datastoreItem xmlns:ds="http://schemas.openxmlformats.org/officeDocument/2006/customXml" ds:itemID="{616482FF-1F5A-493D-8BDA-80F63FBE0436}">
+<ds:datastoreItem xmlns:ds="http://schemas.openxmlformats.org/officeDocument/2006/customXml" ds:itemID="{4918016A-9042-489D-BEE8-F36B72261942}">
   <ds:schemaRefs>
     <ds:schemaRef ds:uri="http://schemas.openxmlformats.org/officeDocument/2006/bibliography"/>
   </ds:schemaRefs>

</xml_diff>

<commit_message>
Añadidas referencias cruzadas e hipervínculos.
</commit_message>
<xml_diff>
--- a/Documentación/Memoria.docx
+++ b/Documentación/Memoria.docx
@@ -5902,6 +5902,7 @@
           <w:tab w:val="left" w:pos="660"/>
           <w:tab w:val="right" w:leader="dot" w:pos="6539"/>
         </w:tabs>
+        <w:spacing w:after="0"/>
         <w:rPr>
           <w:rFonts w:asciiTheme="minorHAnsi" w:eastAsiaTheme="minorEastAsia" w:hAnsiTheme="minorHAnsi"/>
           <w:noProof/>
@@ -6026,7 +6027,16 @@
           <w:sz w:val="22"/>
         </w:rPr>
         <w:lastRenderedPageBreak/>
-        <w:t>Índice de ilustraciones</w:t>
+        <w:t>Índice de ilustr</w:t>
+      </w:r>
+      <w:bookmarkStart w:id="0" w:name="_GoBack"/>
+      <w:bookmarkEnd w:id="0"/>
+      <w:r>
+        <w:rPr>
+          <w:b/>
+          <w:sz w:val="22"/>
+        </w:rPr>
+        <w:t>aciones</w:t>
       </w:r>
     </w:p>
     <w:p>
@@ -9209,12 +9219,12 @@
       <w:r>
         <w:br w:type="page"/>
       </w:r>
-      <w:bookmarkStart w:id="0" w:name="_Toc442124804"/>
+      <w:bookmarkStart w:id="1" w:name="_Toc442124804"/>
       <w:r>
         <w:lastRenderedPageBreak/>
         <w:t>Introducción</w:t>
       </w:r>
-      <w:bookmarkEnd w:id="0"/>
+      <w:bookmarkEnd w:id="1"/>
     </w:p>
     <w:p>
       <w:pPr>
@@ -9477,22 +9487,22 @@
       <w:pPr>
         <w:pStyle w:val="Ttulo1"/>
       </w:pPr>
-      <w:bookmarkStart w:id="1" w:name="_Toc442124805"/>
+      <w:bookmarkStart w:id="2" w:name="_Toc442124805"/>
       <w:r>
         <w:lastRenderedPageBreak/>
         <w:t>Objetivos del proyecto</w:t>
       </w:r>
-      <w:bookmarkEnd w:id="1"/>
+      <w:bookmarkEnd w:id="2"/>
     </w:p>
     <w:p>
       <w:pPr>
         <w:pStyle w:val="Ttulo2"/>
       </w:pPr>
-      <w:bookmarkStart w:id="2" w:name="_Toc442124806"/>
+      <w:bookmarkStart w:id="3" w:name="_Toc442124806"/>
       <w:r>
         <w:t>Objetivos funcionales</w:t>
       </w:r>
-      <w:bookmarkEnd w:id="2"/>
+      <w:bookmarkEnd w:id="3"/>
     </w:p>
     <w:p>
       <w:r>
@@ -9858,11 +9868,11 @@
       <w:pPr>
         <w:pStyle w:val="Ttulo2"/>
       </w:pPr>
-      <w:bookmarkStart w:id="3" w:name="_Toc442124807"/>
+      <w:bookmarkStart w:id="4" w:name="_Toc442124807"/>
       <w:r>
         <w:t>Objetivos de carácter técnico</w:t>
       </w:r>
-      <w:bookmarkEnd w:id="3"/>
+      <w:bookmarkEnd w:id="4"/>
     </w:p>
     <w:p>
       <w:pPr>
@@ -9991,18 +10001,18 @@
       <w:pPr>
         <w:pStyle w:val="Ttulo1"/>
       </w:pPr>
-      <w:bookmarkStart w:id="4" w:name="_Toc442124808"/>
+      <w:bookmarkStart w:id="5" w:name="_Toc442124808"/>
       <w:r>
         <w:lastRenderedPageBreak/>
         <w:t>Conceptos Teóricos</w:t>
       </w:r>
-      <w:bookmarkEnd w:id="4"/>
+      <w:bookmarkEnd w:id="5"/>
     </w:p>
     <w:p>
       <w:pPr>
         <w:pStyle w:val="Ttulo2"/>
       </w:pPr>
-      <w:bookmarkStart w:id="5" w:name="_Toc442124809"/>
+      <w:bookmarkStart w:id="6" w:name="_Toc442124809"/>
       <w:proofErr w:type="spellStart"/>
       <w:r>
         <w:t>Learning</w:t>
@@ -10019,7 +10029,7 @@
       <w:r>
         <w:t xml:space="preserve"> (LMS)</w:t>
       </w:r>
-      <w:bookmarkEnd w:id="5"/>
+      <w:bookmarkEnd w:id="6"/>
     </w:p>
     <w:p>
       <w:pPr>
@@ -10295,33 +10305,46 @@
         <w:pStyle w:val="Descripcin"/>
         <w:jc w:val="center"/>
       </w:pPr>
-      <w:bookmarkStart w:id="6" w:name="_Toc442124907"/>
+      <w:bookmarkStart w:id="7" w:name="_Toc442124907"/>
       <w:r>
         <w:t xml:space="preserve">Ilustración </w:t>
       </w:r>
-      <w:fldSimple w:instr=" SEQ Ilustración \* ARABIC ">
-        <w:r>
-          <w:rPr>
-            <w:noProof/>
-          </w:rPr>
-          <w:t>1</w:t>
-        </w:r>
-      </w:fldSimple>
+      <w:r>
+        <w:fldChar w:fldCharType="begin"/>
+      </w:r>
+      <w:r>
+        <w:instrText xml:space="preserve"> SEQ Ilustración \* ARABIC </w:instrText>
+      </w:r>
+      <w:r>
+        <w:fldChar w:fldCharType="separate"/>
+      </w:r>
+      <w:r>
+        <w:rPr>
+          <w:noProof/>
+        </w:rPr>
+        <w:t>1</w:t>
+      </w:r>
+      <w:r>
+        <w:rPr>
+          <w:noProof/>
+        </w:rPr>
+        <w:fldChar w:fldCharType="end"/>
+      </w:r>
       <w:r>
         <w:t>: Partes involucradas en un LMS</w:t>
       </w:r>
-      <w:bookmarkEnd w:id="6"/>
+      <w:bookmarkEnd w:id="7"/>
     </w:p>
     <w:p>
       <w:pPr>
         <w:pStyle w:val="Ttulo2"/>
       </w:pPr>
-      <w:bookmarkStart w:id="7" w:name="_Toc442124810"/>
+      <w:bookmarkStart w:id="8" w:name="_Toc442124810"/>
       <w:r>
         <w:lastRenderedPageBreak/>
         <w:t>Plataforma Moodle</w:t>
       </w:r>
-      <w:bookmarkEnd w:id="7"/>
+      <w:bookmarkEnd w:id="8"/>
     </w:p>
     <w:p>
       <w:pPr>
@@ -10537,22 +10560,35 @@
         <w:pStyle w:val="Descripcin"/>
         <w:jc w:val="center"/>
       </w:pPr>
-      <w:bookmarkStart w:id="8" w:name="_Toc442124908"/>
+      <w:bookmarkStart w:id="9" w:name="_Toc442124908"/>
       <w:r>
         <w:t xml:space="preserve">Ilustración </w:t>
       </w:r>
-      <w:fldSimple w:instr=" SEQ Ilustración \* ARABIC ">
-        <w:r>
-          <w:rPr>
-            <w:noProof/>
-          </w:rPr>
-          <w:t>2</w:t>
-        </w:r>
-      </w:fldSimple>
+      <w:r>
+        <w:fldChar w:fldCharType="begin"/>
+      </w:r>
+      <w:r>
+        <w:instrText xml:space="preserve"> SEQ Ilustración \* ARABIC </w:instrText>
+      </w:r>
+      <w:r>
+        <w:fldChar w:fldCharType="separate"/>
+      </w:r>
+      <w:r>
+        <w:rPr>
+          <w:noProof/>
+        </w:rPr>
+        <w:t>2</w:t>
+      </w:r>
+      <w:r>
+        <w:rPr>
+          <w:noProof/>
+        </w:rPr>
+        <w:fldChar w:fldCharType="end"/>
+      </w:r>
       <w:r>
         <w:t>: Interacción en Moodle</w:t>
       </w:r>
-      <w:bookmarkEnd w:id="8"/>
+      <w:bookmarkEnd w:id="9"/>
     </w:p>
     <w:p>
       <w:pPr>
@@ -10687,11 +10723,11 @@
         <w:pStyle w:val="Ttulo2"/>
         <w:jc w:val="both"/>
       </w:pPr>
-      <w:bookmarkStart w:id="9" w:name="_Toc442124811"/>
+      <w:bookmarkStart w:id="10" w:name="_Toc442124811"/>
       <w:r>
         <w:t>Software QA</w:t>
       </w:r>
-      <w:bookmarkEnd w:id="9"/>
+      <w:bookmarkEnd w:id="10"/>
     </w:p>
     <w:p>
       <w:pPr>
@@ -10808,18 +10844,31 @@
         <w:pStyle w:val="Descripcin"/>
         <w:jc w:val="center"/>
       </w:pPr>
-      <w:bookmarkStart w:id="10" w:name="_Toc442124909"/>
+      <w:bookmarkStart w:id="11" w:name="_Toc442124909"/>
       <w:r>
         <w:t xml:space="preserve">Ilustración </w:t>
       </w:r>
-      <w:fldSimple w:instr=" SEQ Ilustración \* ARABIC ">
-        <w:r>
-          <w:rPr>
-            <w:noProof/>
-          </w:rPr>
-          <w:t>3</w:t>
-        </w:r>
-      </w:fldSimple>
+      <w:r>
+        <w:fldChar w:fldCharType="begin"/>
+      </w:r>
+      <w:r>
+        <w:instrText xml:space="preserve"> SEQ Ilustración \* ARABIC </w:instrText>
+      </w:r>
+      <w:r>
+        <w:fldChar w:fldCharType="separate"/>
+      </w:r>
+      <w:r>
+        <w:rPr>
+          <w:noProof/>
+        </w:rPr>
+        <w:t>3</w:t>
+      </w:r>
+      <w:r>
+        <w:rPr>
+          <w:noProof/>
+        </w:rPr>
+        <w:fldChar w:fldCharType="end"/>
+      </w:r>
       <w:r>
         <w:t xml:space="preserve">: Tareas del </w:t>
       </w:r>
@@ -10839,7 +10888,7 @@
       <w:r>
         <w:t xml:space="preserve"> (QA)</w:t>
       </w:r>
-      <w:bookmarkEnd w:id="10"/>
+      <w:bookmarkEnd w:id="11"/>
     </w:p>
     <w:p>
       <w:pPr>
@@ -11049,33 +11098,33 @@
       <w:pPr>
         <w:pStyle w:val="Ttulo1"/>
       </w:pPr>
-      <w:bookmarkStart w:id="11" w:name="_Toc442124812"/>
+      <w:bookmarkStart w:id="12" w:name="_Toc442124812"/>
       <w:r>
         <w:lastRenderedPageBreak/>
         <w:t>Técnicas y herramientas</w:t>
       </w:r>
-      <w:bookmarkEnd w:id="11"/>
+      <w:bookmarkEnd w:id="12"/>
     </w:p>
     <w:p>
       <w:pPr>
         <w:pStyle w:val="Ttulo2"/>
       </w:pPr>
-      <w:bookmarkStart w:id="12" w:name="_Toc442124813"/>
+      <w:bookmarkStart w:id="13" w:name="_Toc442124813"/>
       <w:r>
         <w:t>Técnicas de desarrollo</w:t>
       </w:r>
-      <w:bookmarkEnd w:id="12"/>
+      <w:bookmarkEnd w:id="13"/>
     </w:p>
     <w:p>
       <w:pPr>
         <w:pStyle w:val="Ttulo3"/>
         <w:jc w:val="both"/>
       </w:pPr>
-      <w:bookmarkStart w:id="13" w:name="_Toc442124814"/>
+      <w:bookmarkStart w:id="14" w:name="_Toc442124814"/>
       <w:r>
         <w:t>LTI</w:t>
       </w:r>
-      <w:bookmarkEnd w:id="13"/>
+      <w:bookmarkEnd w:id="14"/>
     </w:p>
     <w:p>
       <w:pPr>
@@ -11239,11 +11288,11 @@
         <w:pStyle w:val="Ttulo3"/>
         <w:jc w:val="both"/>
       </w:pPr>
-      <w:bookmarkStart w:id="14" w:name="_Toc442124815"/>
+      <w:bookmarkStart w:id="15" w:name="_Toc442124815"/>
       <w:r>
         <w:t>Modelo-vista-controlador (MVC)</w:t>
       </w:r>
-      <w:bookmarkEnd w:id="14"/>
+      <w:bookmarkEnd w:id="15"/>
     </w:p>
     <w:p>
       <w:pPr>
@@ -11429,22 +11478,35 @@
         <w:pStyle w:val="Descripcin"/>
         <w:jc w:val="center"/>
       </w:pPr>
-      <w:bookmarkStart w:id="15" w:name="_Toc442124910"/>
+      <w:bookmarkStart w:id="16" w:name="_Toc442124910"/>
       <w:r>
         <w:t xml:space="preserve">Ilustración </w:t>
       </w:r>
-      <w:fldSimple w:instr=" SEQ Ilustración \* ARABIC ">
-        <w:r>
-          <w:rPr>
-            <w:noProof/>
-          </w:rPr>
-          <w:t>4</w:t>
-        </w:r>
-      </w:fldSimple>
+      <w:r>
+        <w:fldChar w:fldCharType="begin"/>
+      </w:r>
+      <w:r>
+        <w:instrText xml:space="preserve"> SEQ Ilustración \* ARABIC </w:instrText>
+      </w:r>
+      <w:r>
+        <w:fldChar w:fldCharType="separate"/>
+      </w:r>
+      <w:r>
+        <w:rPr>
+          <w:noProof/>
+        </w:rPr>
+        <w:t>4</w:t>
+      </w:r>
+      <w:r>
+        <w:rPr>
+          <w:noProof/>
+        </w:rPr>
+        <w:fldChar w:fldCharType="end"/>
+      </w:r>
       <w:r>
         <w:t>: Ciclo de vida del MVC</w:t>
       </w:r>
-      <w:bookmarkEnd w:id="15"/>
+      <w:bookmarkEnd w:id="16"/>
     </w:p>
     <w:p>
       <w:pPr>
@@ -11517,12 +11579,12 @@
         <w:pStyle w:val="Ttulo3"/>
         <w:jc w:val="both"/>
       </w:pPr>
-      <w:bookmarkStart w:id="16" w:name="_Toc442124816"/>
+      <w:bookmarkStart w:id="17" w:name="_Toc442124816"/>
       <w:r>
         <w:lastRenderedPageBreak/>
         <w:t>Desarrollo ágil de software</w:t>
       </w:r>
-      <w:bookmarkEnd w:id="16"/>
+      <w:bookmarkEnd w:id="17"/>
     </w:p>
     <w:p>
       <w:pPr>
@@ -11646,11 +11708,11 @@
       <w:pPr>
         <w:pStyle w:val="Ttulo4"/>
       </w:pPr>
-      <w:bookmarkStart w:id="17" w:name="_Toc442124817"/>
+      <w:bookmarkStart w:id="18" w:name="_Toc442124817"/>
       <w:r>
         <w:t>SCRUM</w:t>
       </w:r>
-      <w:bookmarkEnd w:id="17"/>
+      <w:bookmarkEnd w:id="18"/>
     </w:p>
     <w:p>
       <w:pPr>
@@ -11870,34 +11932,34 @@
       <w:pPr>
         <w:pStyle w:val="Ttulo2"/>
       </w:pPr>
-      <w:bookmarkStart w:id="18" w:name="_Toc442124818"/>
+      <w:bookmarkStart w:id="19" w:name="_Toc442124818"/>
       <w:r>
         <w:t>Herramientas de software</w:t>
       </w:r>
-      <w:bookmarkEnd w:id="18"/>
+      <w:bookmarkEnd w:id="19"/>
     </w:p>
     <w:p>
       <w:pPr>
         <w:pStyle w:val="Ttulo3"/>
       </w:pPr>
-      <w:bookmarkStart w:id="19" w:name="_Toc442124819"/>
+      <w:bookmarkStart w:id="20" w:name="_Toc442124819"/>
       <w:r>
         <w:t>Lenguajes</w:t>
       </w:r>
-      <w:bookmarkEnd w:id="19"/>
+      <w:bookmarkEnd w:id="20"/>
     </w:p>
     <w:p>
       <w:pPr>
         <w:pStyle w:val="Ttulo4"/>
       </w:pPr>
-      <w:bookmarkStart w:id="20" w:name="_Toc442124820"/>
+      <w:bookmarkStart w:id="21" w:name="_Toc442124820"/>
       <w:r>
         <w:t>HTML</w:t>
       </w:r>
       <w:r>
         <w:t>5</w:t>
       </w:r>
-      <w:bookmarkEnd w:id="20"/>
+      <w:bookmarkEnd w:id="21"/>
     </w:p>
     <w:p>
       <w:pPr>
@@ -12121,11 +12183,11 @@
         <w:pStyle w:val="Ttulo4"/>
         <w:jc w:val="both"/>
       </w:pPr>
-      <w:bookmarkStart w:id="21" w:name="_Toc442124821"/>
+      <w:bookmarkStart w:id="22" w:name="_Toc442124821"/>
       <w:r>
         <w:t>PHP</w:t>
       </w:r>
-      <w:bookmarkEnd w:id="21"/>
+      <w:bookmarkEnd w:id="22"/>
     </w:p>
     <w:p>
       <w:pPr>
@@ -12291,11 +12353,11 @@
         <w:pStyle w:val="Ttulo4"/>
         <w:jc w:val="both"/>
       </w:pPr>
-      <w:bookmarkStart w:id="22" w:name="_Toc442124822"/>
+      <w:bookmarkStart w:id="23" w:name="_Toc442124822"/>
       <w:r>
         <w:t>JavaScript</w:t>
       </w:r>
-      <w:bookmarkEnd w:id="22"/>
+      <w:bookmarkEnd w:id="23"/>
     </w:p>
     <w:p>
       <w:pPr>
@@ -12355,11 +12417,11 @@
         <w:pStyle w:val="Ttulo4"/>
         <w:jc w:val="both"/>
       </w:pPr>
-      <w:bookmarkStart w:id="23" w:name="_Toc442124823"/>
+      <w:bookmarkStart w:id="24" w:name="_Toc442124823"/>
       <w:r>
         <w:t>AJAX</w:t>
       </w:r>
-      <w:bookmarkEnd w:id="23"/>
+      <w:bookmarkEnd w:id="24"/>
     </w:p>
     <w:p>
       <w:pPr>
@@ -12530,13 +12592,13 @@
         <w:pStyle w:val="Ttulo4"/>
         <w:jc w:val="both"/>
       </w:pPr>
-      <w:bookmarkStart w:id="24" w:name="_Toc442124824"/>
+      <w:bookmarkStart w:id="25" w:name="_Toc442124824"/>
       <w:proofErr w:type="spellStart"/>
       <w:r>
         <w:lastRenderedPageBreak/>
         <w:t>JQuery</w:t>
       </w:r>
-      <w:bookmarkEnd w:id="24"/>
+      <w:bookmarkEnd w:id="25"/>
       <w:proofErr w:type="spellEnd"/>
     </w:p>
     <w:p>
@@ -12618,11 +12680,11 @@
         <w:pStyle w:val="Ttulo4"/>
         <w:jc w:val="both"/>
       </w:pPr>
-      <w:bookmarkStart w:id="25" w:name="_Toc442124825"/>
+      <w:bookmarkStart w:id="26" w:name="_Toc442124825"/>
       <w:r>
         <w:t>JSON</w:t>
       </w:r>
-      <w:bookmarkEnd w:id="25"/>
+      <w:bookmarkEnd w:id="26"/>
     </w:p>
     <w:p>
       <w:pPr>
@@ -12724,12 +12786,12 @@
         <w:pStyle w:val="Ttulo4"/>
         <w:jc w:val="both"/>
       </w:pPr>
-      <w:bookmarkStart w:id="26" w:name="_Toc442124826"/>
+      <w:bookmarkStart w:id="27" w:name="_Toc442124826"/>
       <w:proofErr w:type="spellStart"/>
       <w:r>
         <w:t>Bootstrap</w:t>
       </w:r>
-      <w:bookmarkEnd w:id="26"/>
+      <w:bookmarkEnd w:id="27"/>
       <w:proofErr w:type="spellEnd"/>
     </w:p>
     <w:p>
@@ -12928,11 +12990,11 @@
         <w:pStyle w:val="Ttulo4"/>
         <w:jc w:val="both"/>
       </w:pPr>
-      <w:bookmarkStart w:id="27" w:name="_Toc442124827"/>
+      <w:bookmarkStart w:id="28" w:name="_Toc442124827"/>
       <w:r>
         <w:t>XML</w:t>
       </w:r>
-      <w:bookmarkEnd w:id="27"/>
+      <w:bookmarkEnd w:id="28"/>
     </w:p>
     <w:p>
       <w:pPr>
@@ -13147,23 +13209,23 @@
         <w:pStyle w:val="Ttulo3"/>
         <w:jc w:val="both"/>
       </w:pPr>
-      <w:bookmarkStart w:id="28" w:name="_Toc442124828"/>
+      <w:bookmarkStart w:id="29" w:name="_Toc442124828"/>
       <w:r>
         <w:t>Herramientas</w:t>
       </w:r>
-      <w:bookmarkEnd w:id="28"/>
+      <w:bookmarkEnd w:id="29"/>
     </w:p>
     <w:p>
       <w:pPr>
         <w:pStyle w:val="Ttulo4"/>
         <w:jc w:val="both"/>
       </w:pPr>
-      <w:bookmarkStart w:id="29" w:name="_Toc442124829"/>
+      <w:bookmarkStart w:id="30" w:name="_Toc442124829"/>
       <w:proofErr w:type="spellStart"/>
       <w:r>
         <w:t>GitHub</w:t>
       </w:r>
-      <w:bookmarkEnd w:id="29"/>
+      <w:bookmarkEnd w:id="30"/>
       <w:proofErr w:type="spellEnd"/>
     </w:p>
     <w:p>
@@ -13227,11 +13289,11 @@
         <w:pStyle w:val="Ttulo4"/>
         <w:jc w:val="both"/>
       </w:pPr>
-      <w:bookmarkStart w:id="30" w:name="_Toc442124830"/>
+      <w:bookmarkStart w:id="31" w:name="_Toc442124830"/>
       <w:r>
         <w:t>XP-DEV</w:t>
       </w:r>
-      <w:bookmarkEnd w:id="30"/>
+      <w:bookmarkEnd w:id="31"/>
     </w:p>
     <w:p>
       <w:pPr>
@@ -13279,11 +13341,11 @@
         <w:pStyle w:val="Ttulo4"/>
         <w:jc w:val="both"/>
       </w:pPr>
-      <w:bookmarkStart w:id="31" w:name="_Toc442124831"/>
+      <w:bookmarkStart w:id="32" w:name="_Toc442124831"/>
       <w:r>
         <w:t>Moodle</w:t>
       </w:r>
-      <w:bookmarkEnd w:id="31"/>
+      <w:bookmarkEnd w:id="32"/>
     </w:p>
     <w:p>
       <w:pPr>
@@ -13483,12 +13545,12 @@
         <w:pStyle w:val="Ttulo4"/>
         <w:jc w:val="both"/>
       </w:pPr>
-      <w:bookmarkStart w:id="32" w:name="_Toc442124832"/>
+      <w:bookmarkStart w:id="33" w:name="_Toc442124832"/>
       <w:proofErr w:type="spellStart"/>
       <w:r>
         <w:t>WampServer</w:t>
       </w:r>
-      <w:bookmarkEnd w:id="32"/>
+      <w:bookmarkEnd w:id="33"/>
       <w:proofErr w:type="spellEnd"/>
     </w:p>
     <w:p>
@@ -13583,12 +13645,12 @@
         <w:pStyle w:val="Ttulo4"/>
         <w:jc w:val="both"/>
       </w:pPr>
-      <w:bookmarkStart w:id="33" w:name="_Toc442124833"/>
+      <w:bookmarkStart w:id="34" w:name="_Toc442124833"/>
       <w:proofErr w:type="spellStart"/>
       <w:r>
         <w:t>CakePHP</w:t>
       </w:r>
-      <w:bookmarkEnd w:id="33"/>
+      <w:bookmarkEnd w:id="34"/>
       <w:proofErr w:type="spellEnd"/>
     </w:p>
     <w:p>
@@ -13776,12 +13838,12 @@
         <w:pStyle w:val="Ttulo4"/>
         <w:jc w:val="both"/>
       </w:pPr>
-      <w:bookmarkStart w:id="34" w:name="_Toc442124834"/>
+      <w:bookmarkStart w:id="35" w:name="_Toc442124834"/>
       <w:proofErr w:type="spellStart"/>
       <w:r>
         <w:t>Maven</w:t>
       </w:r>
-      <w:bookmarkEnd w:id="34"/>
+      <w:bookmarkEnd w:id="35"/>
       <w:proofErr w:type="spellEnd"/>
     </w:p>
     <w:p>
@@ -14108,7 +14170,7 @@
         <w:pStyle w:val="Ttulo4"/>
         <w:jc w:val="both"/>
       </w:pPr>
-      <w:bookmarkStart w:id="35" w:name="_Toc442124835"/>
+      <w:bookmarkStart w:id="36" w:name="_Toc442124835"/>
       <w:r>
         <w:t xml:space="preserve">Eclipse </w:t>
       </w:r>
@@ -14124,7 +14186,7 @@
       <w:r>
         <w:t>Developers</w:t>
       </w:r>
-      <w:bookmarkEnd w:id="35"/>
+      <w:bookmarkEnd w:id="36"/>
       <w:proofErr w:type="spellEnd"/>
     </w:p>
     <w:p>
@@ -14176,6 +14238,11 @@
       <w:r>
         <w:t xml:space="preserve">Página web de la herramienta: </w:t>
       </w:r>
+    </w:p>
+    <w:p>
+      <w:pPr>
+        <w:jc w:val="both"/>
+      </w:pPr>
       <w:hyperlink r:id="rId30" w:history="1">
         <w:r>
           <w:rPr>
@@ -14190,13 +14257,13 @@
         <w:pStyle w:val="Ttulo4"/>
         <w:jc w:val="both"/>
       </w:pPr>
-      <w:bookmarkStart w:id="36" w:name="_Toc442124836"/>
+      <w:bookmarkStart w:id="37" w:name="_Toc442124836"/>
       <w:proofErr w:type="spellStart"/>
       <w:r>
         <w:lastRenderedPageBreak/>
         <w:t>MySQL</w:t>
       </w:r>
-      <w:bookmarkEnd w:id="36"/>
+      <w:bookmarkEnd w:id="37"/>
       <w:proofErr w:type="spellEnd"/>
     </w:p>
     <w:p>
@@ -14366,12 +14433,12 @@
       <w:pPr>
         <w:pStyle w:val="Ttulo4"/>
       </w:pPr>
-      <w:bookmarkStart w:id="37" w:name="_Toc442124837"/>
+      <w:bookmarkStart w:id="38" w:name="_Toc442124837"/>
       <w:proofErr w:type="spellStart"/>
       <w:r>
         <w:t>HeidiSQL</w:t>
       </w:r>
-      <w:bookmarkEnd w:id="37"/>
+      <w:bookmarkEnd w:id="38"/>
       <w:proofErr w:type="spellEnd"/>
     </w:p>
     <w:p>
@@ -14510,7 +14577,7 @@
           <w:t>http://www.heidisql.com/</w:t>
         </w:r>
       </w:hyperlink>
-      <w:bookmarkStart w:id="38" w:name="_Toc442124838"/>
+      <w:bookmarkStart w:id="39" w:name="_Toc442124838"/>
     </w:p>
     <w:p>
       <w:pPr>
@@ -14520,7 +14587,7 @@
       <w:r>
         <w:t>Astah</w:t>
       </w:r>
-      <w:bookmarkEnd w:id="38"/>
+      <w:bookmarkEnd w:id="39"/>
       <w:proofErr w:type="spellEnd"/>
     </w:p>
     <w:p>
@@ -14710,12 +14777,12 @@
       <w:pPr>
         <w:pStyle w:val="Ttulo4"/>
       </w:pPr>
-      <w:bookmarkStart w:id="39" w:name="_Toc442124839"/>
+      <w:bookmarkStart w:id="40" w:name="_Toc442124839"/>
       <w:proofErr w:type="spellStart"/>
       <w:r>
         <w:t>PoEdit</w:t>
       </w:r>
-      <w:bookmarkEnd w:id="39"/>
+      <w:bookmarkEnd w:id="40"/>
       <w:proofErr w:type="spellEnd"/>
     </w:p>
     <w:p>
@@ -14871,12 +14938,12 @@
       <w:pPr>
         <w:pStyle w:val="Ttulo4"/>
       </w:pPr>
-      <w:bookmarkStart w:id="40" w:name="_Toc442124840"/>
+      <w:bookmarkStart w:id="41" w:name="_Toc442124840"/>
       <w:proofErr w:type="spellStart"/>
       <w:r>
         <w:t>PHPUnit</w:t>
       </w:r>
-      <w:bookmarkEnd w:id="40"/>
+      <w:bookmarkEnd w:id="41"/>
       <w:proofErr w:type="spellEnd"/>
     </w:p>
     <w:p>
@@ -15015,12 +15082,12 @@
         <w:pStyle w:val="Ttulo4"/>
         <w:jc w:val="both"/>
       </w:pPr>
-      <w:bookmarkStart w:id="41" w:name="_Toc442124841"/>
+      <w:bookmarkStart w:id="42" w:name="_Toc442124841"/>
       <w:proofErr w:type="spellStart"/>
       <w:r>
         <w:t>FileSync</w:t>
       </w:r>
-      <w:bookmarkEnd w:id="41"/>
+      <w:bookmarkEnd w:id="42"/>
       <w:proofErr w:type="spellEnd"/>
     </w:p>
     <w:p>
@@ -15130,12 +15197,12 @@
         <w:pStyle w:val="Ttulo1"/>
         <w:jc w:val="both"/>
       </w:pPr>
-      <w:bookmarkStart w:id="42" w:name="_Toc442124842"/>
+      <w:bookmarkStart w:id="43" w:name="_Toc442124842"/>
       <w:r>
         <w:lastRenderedPageBreak/>
         <w:t>Trabajos relacionados</w:t>
       </w:r>
-      <w:bookmarkEnd w:id="42"/>
+      <w:bookmarkEnd w:id="43"/>
     </w:p>
     <w:p>
       <w:pPr>
@@ -15160,12 +15227,12 @@
         <w:pStyle w:val="Ttulo2"/>
         <w:jc w:val="both"/>
       </w:pPr>
-      <w:bookmarkStart w:id="43" w:name="_Toc442124843"/>
+      <w:bookmarkStart w:id="44" w:name="_Toc442124843"/>
       <w:proofErr w:type="spellStart"/>
       <w:r>
         <w:t>UBUVirtual</w:t>
       </w:r>
-      <w:bookmarkEnd w:id="43"/>
+      <w:bookmarkEnd w:id="44"/>
       <w:proofErr w:type="spellEnd"/>
     </w:p>
     <w:p>
@@ -15194,11 +15261,11 @@
         <w:pStyle w:val="Ttulo3"/>
         <w:jc w:val="both"/>
       </w:pPr>
-      <w:bookmarkStart w:id="44" w:name="_Toc442124844"/>
+      <w:bookmarkStart w:id="45" w:name="_Toc442124844"/>
       <w:r>
         <w:t>Similitudes con nuestra aplicación web</w:t>
       </w:r>
-      <w:bookmarkEnd w:id="44"/>
+      <w:bookmarkEnd w:id="45"/>
     </w:p>
     <w:p>
       <w:pPr>
@@ -15327,18 +15394,31 @@
           <w:i w:val="0"/>
         </w:rPr>
       </w:pPr>
-      <w:bookmarkStart w:id="45" w:name="_Toc442124911"/>
+      <w:bookmarkStart w:id="46" w:name="_Toc442124911"/>
       <w:r>
         <w:t xml:space="preserve">Ilustración </w:t>
       </w:r>
-      <w:fldSimple w:instr=" SEQ Ilustración \* ARABIC ">
-        <w:r>
-          <w:rPr>
-            <w:noProof/>
-          </w:rPr>
-          <w:t>5</w:t>
-        </w:r>
-      </w:fldSimple>
+      <w:r>
+        <w:fldChar w:fldCharType="begin"/>
+      </w:r>
+      <w:r>
+        <w:instrText xml:space="preserve"> SEQ Ilustración \* ARABIC </w:instrText>
+      </w:r>
+      <w:r>
+        <w:fldChar w:fldCharType="separate"/>
+      </w:r>
+      <w:r>
+        <w:rPr>
+          <w:noProof/>
+        </w:rPr>
+        <w:t>5</w:t>
+      </w:r>
+      <w:r>
+        <w:rPr>
+          <w:noProof/>
+        </w:rPr>
+        <w:fldChar w:fldCharType="end"/>
+      </w:r>
       <w:r>
         <w:t xml:space="preserve">: Parámetros de la tarea en </w:t>
       </w:r>
@@ -15346,7 +15426,7 @@
       <w:r>
         <w:t>UBUVirtual</w:t>
       </w:r>
-      <w:bookmarkEnd w:id="45"/>
+      <w:bookmarkEnd w:id="46"/>
       <w:proofErr w:type="spellEnd"/>
     </w:p>
     <w:p>
@@ -15426,25 +15506,38 @@
           <w:color w:val="FF0000"/>
         </w:rPr>
       </w:pPr>
-      <w:bookmarkStart w:id="46" w:name="_Toc442124912"/>
+      <w:bookmarkStart w:id="47" w:name="_Toc442124912"/>
       <w:r>
         <w:t xml:space="preserve">Ilustración </w:t>
       </w:r>
-      <w:fldSimple w:instr=" SEQ Ilustración \* ARABIC ">
-        <w:r>
-          <w:rPr>
-            <w:noProof/>
-          </w:rPr>
-          <w:t>6</w:t>
-        </w:r>
-      </w:fldSimple>
+      <w:r>
+        <w:fldChar w:fldCharType="begin"/>
+      </w:r>
+      <w:r>
+        <w:instrText xml:space="preserve"> SEQ Ilustración \* ARABIC </w:instrText>
+      </w:r>
+      <w:r>
+        <w:fldChar w:fldCharType="separate"/>
+      </w:r>
+      <w:r>
+        <w:rPr>
+          <w:noProof/>
+        </w:rPr>
+        <w:t>6</w:t>
+      </w:r>
+      <w:r>
+        <w:rPr>
+          <w:noProof/>
+        </w:rPr>
+        <w:fldChar w:fldCharType="end"/>
+      </w:r>
       <w:r>
         <w:t>: Parámetros de</w:t>
       </w:r>
       <w:r>
         <w:t xml:space="preserve"> la tarea en nuestra aplicación</w:t>
       </w:r>
-      <w:bookmarkEnd w:id="46"/>
+      <w:bookmarkEnd w:id="47"/>
     </w:p>
     <w:p>
       <w:pPr>
@@ -15529,18 +15622,31 @@
         <w:pStyle w:val="Descripcin"/>
         <w:jc w:val="center"/>
       </w:pPr>
-      <w:bookmarkStart w:id="47" w:name="_Toc442124913"/>
+      <w:bookmarkStart w:id="48" w:name="_Toc442124913"/>
       <w:r>
         <w:t xml:space="preserve">Ilustración </w:t>
       </w:r>
-      <w:fldSimple w:instr=" SEQ Ilustración \* ARABIC ">
-        <w:r>
-          <w:rPr>
-            <w:noProof/>
-          </w:rPr>
-          <w:t>7</w:t>
-        </w:r>
-      </w:fldSimple>
+      <w:r>
+        <w:fldChar w:fldCharType="begin"/>
+      </w:r>
+      <w:r>
+        <w:instrText xml:space="preserve"> SEQ Ilustración \* ARABIC </w:instrText>
+      </w:r>
+      <w:r>
+        <w:fldChar w:fldCharType="separate"/>
+      </w:r>
+      <w:r>
+        <w:rPr>
+          <w:noProof/>
+        </w:rPr>
+        <w:t>7</w:t>
+      </w:r>
+      <w:r>
+        <w:rPr>
+          <w:noProof/>
+        </w:rPr>
+        <w:fldChar w:fldCharType="end"/>
+      </w:r>
       <w:r>
         <w:t xml:space="preserve">: Formulario de subida de ficheros en </w:t>
       </w:r>
@@ -15548,7 +15654,7 @@
       <w:r>
         <w:t>UBUVirtual</w:t>
       </w:r>
-      <w:bookmarkEnd w:id="47"/>
+      <w:bookmarkEnd w:id="48"/>
       <w:proofErr w:type="spellEnd"/>
     </w:p>
     <w:p>
@@ -15626,22 +15732,35 @@
         <w:pStyle w:val="Descripcin"/>
         <w:jc w:val="center"/>
       </w:pPr>
-      <w:bookmarkStart w:id="48" w:name="_Toc442124914"/>
+      <w:bookmarkStart w:id="49" w:name="_Toc442124914"/>
       <w:r>
         <w:t xml:space="preserve">Ilustración </w:t>
       </w:r>
-      <w:fldSimple w:instr=" SEQ Ilustración \* ARABIC ">
-        <w:r>
-          <w:rPr>
-            <w:noProof/>
-          </w:rPr>
-          <w:t>8</w:t>
-        </w:r>
-      </w:fldSimple>
+      <w:r>
+        <w:fldChar w:fldCharType="begin"/>
+      </w:r>
+      <w:r>
+        <w:instrText xml:space="preserve"> SEQ Ilustración \* ARABIC </w:instrText>
+      </w:r>
+      <w:r>
+        <w:fldChar w:fldCharType="separate"/>
+      </w:r>
+      <w:r>
+        <w:rPr>
+          <w:noProof/>
+        </w:rPr>
+        <w:t>8</w:t>
+      </w:r>
+      <w:r>
+        <w:rPr>
+          <w:noProof/>
+        </w:rPr>
+        <w:fldChar w:fldCharType="end"/>
+      </w:r>
       <w:r>
         <w:t>: Formulario de subida de ficheros en nuestra aplicación</w:t>
       </w:r>
-      <w:bookmarkEnd w:id="48"/>
+      <w:bookmarkEnd w:id="49"/>
     </w:p>
     <w:p>
       <w:pPr>
@@ -15660,12 +15779,12 @@
       <w:pPr>
         <w:pStyle w:val="Ttulo2"/>
       </w:pPr>
-      <w:bookmarkStart w:id="49" w:name="_Toc442124845"/>
+      <w:bookmarkStart w:id="50" w:name="_Toc442124845"/>
       <w:proofErr w:type="spellStart"/>
       <w:r>
         <w:t>SonarQube</w:t>
       </w:r>
-      <w:bookmarkEnd w:id="49"/>
+      <w:bookmarkEnd w:id="50"/>
       <w:proofErr w:type="spellEnd"/>
     </w:p>
     <w:p>
@@ -15836,18 +15955,31 @@
           <w:u w:val="single"/>
         </w:rPr>
       </w:pPr>
-      <w:bookmarkStart w:id="50" w:name="_Toc442124915"/>
+      <w:bookmarkStart w:id="51" w:name="_Toc442124915"/>
       <w:r>
         <w:t xml:space="preserve">Ilustración </w:t>
       </w:r>
-      <w:fldSimple w:instr=" SEQ Ilustración \* ARABIC ">
-        <w:r>
-          <w:rPr>
-            <w:noProof/>
-          </w:rPr>
-          <w:t>9</w:t>
-        </w:r>
-      </w:fldSimple>
+      <w:r>
+        <w:fldChar w:fldCharType="begin"/>
+      </w:r>
+      <w:r>
+        <w:instrText xml:space="preserve"> SEQ Ilustración \* ARABIC </w:instrText>
+      </w:r>
+      <w:r>
+        <w:fldChar w:fldCharType="separate"/>
+      </w:r>
+      <w:r>
+        <w:rPr>
+          <w:noProof/>
+        </w:rPr>
+        <w:t>9</w:t>
+      </w:r>
+      <w:r>
+        <w:rPr>
+          <w:noProof/>
+        </w:rPr>
+        <w:fldChar w:fldCharType="end"/>
+      </w:r>
       <w:r>
         <w:t xml:space="preserve">: Ejes de la calidad de código en </w:t>
       </w:r>
@@ -15855,7 +15987,7 @@
       <w:r>
         <w:t>SonarQube</w:t>
       </w:r>
-      <w:bookmarkEnd w:id="50"/>
+      <w:bookmarkEnd w:id="51"/>
       <w:proofErr w:type="spellEnd"/>
     </w:p>
     <w:p>
@@ -15863,11 +15995,11 @@
         <w:pStyle w:val="Ttulo3"/>
         <w:jc w:val="both"/>
       </w:pPr>
-      <w:bookmarkStart w:id="51" w:name="_Toc442124846"/>
+      <w:bookmarkStart w:id="52" w:name="_Toc442124846"/>
       <w:r>
         <w:t>Similitudes con nuestra aplicación web</w:t>
       </w:r>
-      <w:bookmarkEnd w:id="51"/>
+      <w:bookmarkEnd w:id="52"/>
     </w:p>
     <w:p>
       <w:pPr>
@@ -16080,14 +16212,14 @@
       <w:pPr>
         <w:pStyle w:val="Ttulo2"/>
       </w:pPr>
-      <w:bookmarkStart w:id="52" w:name="_Toc442124847"/>
+      <w:bookmarkStart w:id="53" w:name="_Toc442124847"/>
       <w:r>
         <w:t>Laboratorio</w:t>
       </w:r>
       <w:r>
         <w:t xml:space="preserve"> Virtual de Programación para Moodle (VPL)</w:t>
       </w:r>
-      <w:bookmarkEnd w:id="52"/>
+      <w:bookmarkEnd w:id="53"/>
     </w:p>
     <w:p>
       <w:pPr>
@@ -16215,11 +16347,11 @@
         <w:pStyle w:val="Ttulo3"/>
         <w:jc w:val="both"/>
       </w:pPr>
-      <w:bookmarkStart w:id="53" w:name="_Toc442124848"/>
+      <w:bookmarkStart w:id="54" w:name="_Toc442124848"/>
       <w:r>
         <w:t>Similitudes con nuestra aplicación web</w:t>
       </w:r>
-      <w:bookmarkEnd w:id="53"/>
+      <w:bookmarkEnd w:id="54"/>
     </w:p>
     <w:p>
       <w:pPr>
@@ -16313,22 +16445,35 @@
         <w:pStyle w:val="Descripcin"/>
         <w:jc w:val="center"/>
       </w:pPr>
-      <w:bookmarkStart w:id="54" w:name="_Toc442124916"/>
+      <w:bookmarkStart w:id="55" w:name="_Toc442124916"/>
       <w:r>
         <w:t xml:space="preserve">Ilustración </w:t>
       </w:r>
-      <w:fldSimple w:instr=" SEQ Ilustración \* ARABIC ">
-        <w:r>
-          <w:rPr>
-            <w:noProof/>
-          </w:rPr>
-          <w:t>10</w:t>
-        </w:r>
-      </w:fldSimple>
+      <w:r>
+        <w:fldChar w:fldCharType="begin"/>
+      </w:r>
+      <w:r>
+        <w:instrText xml:space="preserve"> SEQ Ilustración \* ARABIC </w:instrText>
+      </w:r>
+      <w:r>
+        <w:fldChar w:fldCharType="separate"/>
+      </w:r>
+      <w:r>
+        <w:rPr>
+          <w:noProof/>
+        </w:rPr>
+        <w:t>10</w:t>
+      </w:r>
+      <w:r>
+        <w:rPr>
+          <w:noProof/>
+        </w:rPr>
+        <w:fldChar w:fldCharType="end"/>
+      </w:r>
       <w:r>
         <w:t>: Parámetros de la tarea en VPL</w:t>
       </w:r>
-      <w:bookmarkEnd w:id="54"/>
+      <w:bookmarkEnd w:id="55"/>
     </w:p>
     <w:p>
       <w:r>
@@ -16445,22 +16590,35 @@
         <w:ind w:firstLine="708"/>
         <w:jc w:val="center"/>
       </w:pPr>
-      <w:bookmarkStart w:id="55" w:name="_Toc442124917"/>
+      <w:bookmarkStart w:id="56" w:name="_Toc442124917"/>
       <w:r>
         <w:t xml:space="preserve">Ilustración </w:t>
       </w:r>
-      <w:fldSimple w:instr=" SEQ Ilustración \* ARABIC ">
-        <w:r>
-          <w:rPr>
-            <w:noProof/>
-          </w:rPr>
-          <w:t>11</w:t>
-        </w:r>
-      </w:fldSimple>
+      <w:r>
+        <w:fldChar w:fldCharType="begin"/>
+      </w:r>
+      <w:r>
+        <w:instrText xml:space="preserve"> SEQ Ilustración \* ARABIC </w:instrText>
+      </w:r>
+      <w:r>
+        <w:fldChar w:fldCharType="separate"/>
+      </w:r>
+      <w:r>
+        <w:rPr>
+          <w:noProof/>
+        </w:rPr>
+        <w:t>11</w:t>
+      </w:r>
+      <w:r>
+        <w:rPr>
+          <w:noProof/>
+        </w:rPr>
+        <w:fldChar w:fldCharType="end"/>
+      </w:r>
       <w:r>
         <w:t>: Ver parámetros de la tarea en nuestra aplicación</w:t>
       </w:r>
-      <w:bookmarkEnd w:id="55"/>
+      <w:bookmarkEnd w:id="56"/>
     </w:p>
     <w:p>
       <w:pPr>
@@ -16529,22 +16687,35 @@
         <w:ind w:left="708" w:firstLine="708"/>
         <w:jc w:val="center"/>
       </w:pPr>
-      <w:bookmarkStart w:id="56" w:name="_Toc442124918"/>
+      <w:bookmarkStart w:id="57" w:name="_Toc442124918"/>
       <w:r>
         <w:t xml:space="preserve">Ilustración </w:t>
       </w:r>
-      <w:fldSimple w:instr=" SEQ Ilustración \* ARABIC ">
-        <w:r>
-          <w:rPr>
-            <w:noProof/>
-          </w:rPr>
-          <w:t>12</w:t>
-        </w:r>
-      </w:fldSimple>
+      <w:r>
+        <w:fldChar w:fldCharType="begin"/>
+      </w:r>
+      <w:r>
+        <w:instrText xml:space="preserve"> SEQ Ilustración \* ARABIC </w:instrText>
+      </w:r>
+      <w:r>
+        <w:fldChar w:fldCharType="separate"/>
+      </w:r>
+      <w:r>
+        <w:rPr>
+          <w:noProof/>
+        </w:rPr>
+        <w:t>12</w:t>
+      </w:r>
+      <w:r>
+        <w:rPr>
+          <w:noProof/>
+        </w:rPr>
+        <w:fldChar w:fldCharType="end"/>
+      </w:r>
       <w:r>
         <w:t>: Parámetros de la tarea en nuestra aplicación</w:t>
       </w:r>
-      <w:bookmarkEnd w:id="56"/>
+      <w:bookmarkEnd w:id="57"/>
     </w:p>
     <w:p>
       <w:pPr>
@@ -16626,22 +16797,35 @@
         <w:ind w:left="708" w:firstLine="708"/>
         <w:jc w:val="center"/>
       </w:pPr>
-      <w:bookmarkStart w:id="57" w:name="_Toc442124919"/>
+      <w:bookmarkStart w:id="58" w:name="_Toc442124919"/>
       <w:r>
         <w:t xml:space="preserve">Ilustración </w:t>
       </w:r>
-      <w:fldSimple w:instr=" SEQ Ilustración \* ARABIC ">
-        <w:r>
-          <w:rPr>
-            <w:noProof/>
-          </w:rPr>
-          <w:t>13</w:t>
-        </w:r>
-      </w:fldSimple>
+      <w:r>
+        <w:fldChar w:fldCharType="begin"/>
+      </w:r>
+      <w:r>
+        <w:instrText xml:space="preserve"> SEQ Ilustración \* ARABIC </w:instrText>
+      </w:r>
+      <w:r>
+        <w:fldChar w:fldCharType="separate"/>
+      </w:r>
+      <w:r>
+        <w:rPr>
+          <w:noProof/>
+        </w:rPr>
+        <w:t>13</w:t>
+      </w:r>
+      <w:r>
+        <w:rPr>
+          <w:noProof/>
+        </w:rPr>
+        <w:fldChar w:fldCharType="end"/>
+      </w:r>
       <w:r>
         <w:t>: Enunciado de prácticas en nuestra aplicación</w:t>
       </w:r>
-      <w:bookmarkEnd w:id="57"/>
+      <w:bookmarkEnd w:id="58"/>
     </w:p>
     <w:p>
       <w:pPr>
@@ -16733,22 +16917,35 @@
           <w:b/>
         </w:rPr>
       </w:pPr>
-      <w:bookmarkStart w:id="58" w:name="_Toc442124920"/>
+      <w:bookmarkStart w:id="59" w:name="_Toc442124920"/>
       <w:r>
         <w:t xml:space="preserve">Ilustración </w:t>
       </w:r>
-      <w:fldSimple w:instr=" SEQ Ilustración \* ARABIC ">
-        <w:r>
-          <w:rPr>
-            <w:noProof/>
-          </w:rPr>
-          <w:t>14</w:t>
-        </w:r>
-      </w:fldSimple>
+      <w:r>
+        <w:fldChar w:fldCharType="begin"/>
+      </w:r>
+      <w:r>
+        <w:instrText xml:space="preserve"> SEQ Ilustración \* ARABIC </w:instrText>
+      </w:r>
+      <w:r>
+        <w:fldChar w:fldCharType="separate"/>
+      </w:r>
+      <w:r>
+        <w:rPr>
+          <w:noProof/>
+        </w:rPr>
+        <w:t>14</w:t>
+      </w:r>
+      <w:r>
+        <w:rPr>
+          <w:noProof/>
+        </w:rPr>
+        <w:fldChar w:fldCharType="end"/>
+      </w:r>
       <w:r>
         <w:t>: Formulario de subida de prácticas en VPL</w:t>
       </w:r>
-      <w:bookmarkEnd w:id="58"/>
+      <w:bookmarkEnd w:id="59"/>
     </w:p>
     <w:p>
       <w:pPr>
@@ -16827,22 +17024,35 @@
           <w:b/>
         </w:rPr>
       </w:pPr>
-      <w:bookmarkStart w:id="59" w:name="_Toc442124921"/>
+      <w:bookmarkStart w:id="60" w:name="_Toc442124921"/>
       <w:r>
         <w:t xml:space="preserve">Ilustración </w:t>
       </w:r>
-      <w:fldSimple w:instr=" SEQ Ilustración \* ARABIC ">
-        <w:r>
-          <w:rPr>
-            <w:noProof/>
-          </w:rPr>
-          <w:t>15</w:t>
-        </w:r>
-      </w:fldSimple>
+      <w:r>
+        <w:fldChar w:fldCharType="begin"/>
+      </w:r>
+      <w:r>
+        <w:instrText xml:space="preserve"> SEQ Ilustración \* ARABIC </w:instrText>
+      </w:r>
+      <w:r>
+        <w:fldChar w:fldCharType="separate"/>
+      </w:r>
+      <w:r>
+        <w:rPr>
+          <w:noProof/>
+        </w:rPr>
+        <w:t>15</w:t>
+      </w:r>
+      <w:r>
+        <w:rPr>
+          <w:noProof/>
+        </w:rPr>
+        <w:fldChar w:fldCharType="end"/>
+      </w:r>
       <w:r>
         <w:t>: Formulario de subida de prácticas en nuestra aplicación</w:t>
       </w:r>
-      <w:bookmarkEnd w:id="59"/>
+      <w:bookmarkEnd w:id="60"/>
     </w:p>
     <w:p>
       <w:pPr>
@@ -16882,12 +17092,12 @@
       <w:pPr>
         <w:pStyle w:val="Ttulo2"/>
       </w:pPr>
-      <w:bookmarkStart w:id="60" w:name="_Toc442124849"/>
+      <w:bookmarkStart w:id="61" w:name="_Toc442124849"/>
       <w:r>
         <w:lastRenderedPageBreak/>
         <w:t>Autocorrección de Prácticas en Java para Moodle v2.0</w:t>
       </w:r>
-      <w:bookmarkEnd w:id="60"/>
+      <w:bookmarkEnd w:id="61"/>
     </w:p>
     <w:p>
       <w:r>
@@ -16929,11 +17139,11 @@
       <w:pPr>
         <w:pStyle w:val="Ttulo3"/>
       </w:pPr>
-      <w:bookmarkStart w:id="61" w:name="_Toc442124850"/>
+      <w:bookmarkStart w:id="62" w:name="_Toc442124850"/>
       <w:r>
         <w:t>Similitudes con nuestra aplicación web</w:t>
       </w:r>
-      <w:bookmarkEnd w:id="61"/>
+      <w:bookmarkEnd w:id="62"/>
     </w:p>
     <w:p>
       <w:pPr>
@@ -16999,7 +17209,7 @@
         </w:rPr>
         <w:lastRenderedPageBreak/>
         <w:drawing>
-          <wp:inline distT="0" distB="0" distL="0" distR="0" wp14:anchorId="116C8F48" wp14:editId="47BEF457">
+          <wp:inline distT="0" distB="0" distL="0" distR="0" wp14:anchorId="116C8F48" wp14:editId="46959FF9">
             <wp:extent cx="3021496" cy="2622272"/>
             <wp:effectExtent l="0" t="0" r="7620" b="6985"/>
             <wp:docPr id="8" name="Imagen 8"/>
@@ -17031,7 +17241,7 @@
                   <pic:spPr bwMode="auto">
                     <a:xfrm>
                       <a:off x="0" y="0"/>
-                      <a:ext cx="3029949" cy="2629608"/>
+                      <a:ext cx="3021496" cy="2622272"/>
                     </a:xfrm>
                     <a:prstGeom prst="rect">
                       <a:avLst/>
@@ -17051,25 +17261,40 @@
     <w:p>
       <w:pPr>
         <w:pStyle w:val="Descripcin"/>
-        <w:ind w:left="708" w:firstLine="708"/>
-        <w:jc w:val="center"/>
-      </w:pPr>
-      <w:bookmarkStart w:id="62" w:name="_Toc442124922"/>
+        <w:ind w:left="732" w:firstLine="708"/>
+      </w:pPr>
+      <w:bookmarkStart w:id="63" w:name="_Toc442124922"/>
+      <w:r>
+        <w:t xml:space="preserve">   </w:t>
+      </w:r>
       <w:r>
         <w:t xml:space="preserve">Ilustración </w:t>
       </w:r>
-      <w:fldSimple w:instr=" SEQ Ilustración \* ARABIC ">
-        <w:r>
-          <w:rPr>
-            <w:noProof/>
-          </w:rPr>
-          <w:t>16</w:t>
-        </w:r>
-      </w:fldSimple>
+      <w:r>
+        <w:fldChar w:fldCharType="begin"/>
+      </w:r>
+      <w:r>
+        <w:instrText xml:space="preserve"> SEQ Ilustración \* ARABIC </w:instrText>
+      </w:r>
+      <w:r>
+        <w:fldChar w:fldCharType="separate"/>
+      </w:r>
+      <w:r>
+        <w:rPr>
+          <w:noProof/>
+        </w:rPr>
+        <w:t>16</w:t>
+      </w:r>
+      <w:r>
+        <w:rPr>
+          <w:noProof/>
+        </w:rPr>
+        <w:fldChar w:fldCharType="end"/>
+      </w:r>
       <w:r>
         <w:t>: Formulario subida de prácticas APJ para Moodle 2.0</w:t>
       </w:r>
-      <w:bookmarkEnd w:id="62"/>
+      <w:bookmarkEnd w:id="63"/>
     </w:p>
     <w:p>
       <w:pPr>
@@ -17153,22 +17378,35 @@
         <w:ind w:left="12" w:firstLine="708"/>
         <w:jc w:val="center"/>
       </w:pPr>
-      <w:bookmarkStart w:id="63" w:name="_Toc442124923"/>
+      <w:bookmarkStart w:id="64" w:name="_Toc442124923"/>
       <w:r>
         <w:t xml:space="preserve">Ilustración </w:t>
       </w:r>
-      <w:fldSimple w:instr=" SEQ Ilustración \* ARABIC ">
-        <w:r>
-          <w:rPr>
-            <w:noProof/>
-          </w:rPr>
-          <w:t>17</w:t>
-        </w:r>
-      </w:fldSimple>
+      <w:r>
+        <w:fldChar w:fldCharType="begin"/>
+      </w:r>
+      <w:r>
+        <w:instrText xml:space="preserve"> SEQ Ilustración \* ARABIC </w:instrText>
+      </w:r>
+      <w:r>
+        <w:fldChar w:fldCharType="separate"/>
+      </w:r>
+      <w:r>
+        <w:rPr>
+          <w:noProof/>
+        </w:rPr>
+        <w:t>17</w:t>
+      </w:r>
+      <w:r>
+        <w:rPr>
+          <w:noProof/>
+        </w:rPr>
+        <w:fldChar w:fldCharType="end"/>
+      </w:r>
       <w:r>
         <w:t>: Formulario subida de ficheros y resultados en nuestra aplicación</w:t>
       </w:r>
-      <w:bookmarkEnd w:id="63"/>
+      <w:bookmarkEnd w:id="64"/>
     </w:p>
     <w:p>
       <w:pPr>
@@ -17275,22 +17513,35 @@
         <w:ind w:firstLine="708"/>
         <w:jc w:val="center"/>
       </w:pPr>
-      <w:bookmarkStart w:id="64" w:name="_Toc442124924"/>
+      <w:bookmarkStart w:id="65" w:name="_Toc442124924"/>
       <w:r>
         <w:t xml:space="preserve">Ilustración </w:t>
       </w:r>
-      <w:fldSimple w:instr=" SEQ Ilustración \* ARABIC ">
-        <w:r>
-          <w:rPr>
-            <w:noProof/>
-          </w:rPr>
-          <w:t>18</w:t>
-        </w:r>
-      </w:fldSimple>
+      <w:r>
+        <w:fldChar w:fldCharType="begin"/>
+      </w:r>
+      <w:r>
+        <w:instrText xml:space="preserve"> SEQ Ilustración \* ARABIC </w:instrText>
+      </w:r>
+      <w:r>
+        <w:fldChar w:fldCharType="separate"/>
+      </w:r>
+      <w:r>
+        <w:rPr>
+          <w:noProof/>
+        </w:rPr>
+        <w:t>18</w:t>
+      </w:r>
+      <w:r>
+        <w:rPr>
+          <w:noProof/>
+        </w:rPr>
+        <w:fldChar w:fldCharType="end"/>
+      </w:r>
       <w:r>
         <w:t>: Estadísticas en APJ para Moodle 2.0</w:t>
       </w:r>
-      <w:bookmarkEnd w:id="64"/>
+      <w:bookmarkEnd w:id="65"/>
     </w:p>
     <w:p>
       <w:pPr>
@@ -17369,22 +17620,35 @@
           <w:i w:val="0"/>
         </w:rPr>
       </w:pPr>
-      <w:bookmarkStart w:id="65" w:name="_Toc442124925"/>
+      <w:bookmarkStart w:id="66" w:name="_Toc442124925"/>
       <w:r>
         <w:t xml:space="preserve">Ilustración </w:t>
       </w:r>
-      <w:fldSimple w:instr=" SEQ Ilustración \* ARABIC ">
-        <w:r>
-          <w:rPr>
-            <w:noProof/>
-          </w:rPr>
-          <w:t>19</w:t>
-        </w:r>
-      </w:fldSimple>
+      <w:r>
+        <w:fldChar w:fldCharType="begin"/>
+      </w:r>
+      <w:r>
+        <w:instrText xml:space="preserve"> SEQ Ilustración \* ARABIC </w:instrText>
+      </w:r>
+      <w:r>
+        <w:fldChar w:fldCharType="separate"/>
+      </w:r>
+      <w:r>
+        <w:rPr>
+          <w:noProof/>
+        </w:rPr>
+        <w:t>19</w:t>
+      </w:r>
+      <w:r>
+        <w:rPr>
+          <w:noProof/>
+        </w:rPr>
+        <w:fldChar w:fldCharType="end"/>
+      </w:r>
       <w:r>
         <w:t>: Estadísticas en nuestra aplicación</w:t>
       </w:r>
-      <w:bookmarkEnd w:id="65"/>
+      <w:bookmarkEnd w:id="66"/>
     </w:p>
     <w:p>
       <w:pPr>
@@ -17401,12 +17665,12 @@
         <w:pStyle w:val="Ttulo1"/>
         <w:jc w:val="both"/>
       </w:pPr>
-      <w:bookmarkStart w:id="66" w:name="_Toc442124851"/>
+      <w:bookmarkStart w:id="67" w:name="_Toc442124851"/>
       <w:r>
         <w:lastRenderedPageBreak/>
         <w:t>Aspectos relevantes del desarrollo</w:t>
       </w:r>
-      <w:bookmarkEnd w:id="66"/>
+      <w:bookmarkEnd w:id="67"/>
     </w:p>
     <w:p>
       <w:pPr>
@@ -17430,14 +17694,14 @@
       <w:pPr>
         <w:pStyle w:val="Ttulo2"/>
       </w:pPr>
-      <w:bookmarkStart w:id="67" w:name="_Toc442124852"/>
+      <w:bookmarkStart w:id="68" w:name="_Toc442124852"/>
       <w:r>
         <w:t>Utilizar</w:t>
       </w:r>
       <w:r>
         <w:t xml:space="preserve"> LTI y desarrollar una aplicación web</w:t>
       </w:r>
-      <w:bookmarkEnd w:id="67"/>
+      <w:bookmarkEnd w:id="68"/>
     </w:p>
     <w:p>
       <w:pPr>
@@ -17517,14 +17781,14 @@
       <w:pPr>
         <w:pStyle w:val="Ttulo2"/>
       </w:pPr>
-      <w:bookmarkStart w:id="68" w:name="_Toc442124853"/>
+      <w:bookmarkStart w:id="69" w:name="_Toc442124853"/>
       <w:r>
         <w:t>S</w:t>
       </w:r>
       <w:r>
         <w:t>eguridad de la aplicación</w:t>
       </w:r>
-      <w:bookmarkEnd w:id="68"/>
+      <w:bookmarkEnd w:id="69"/>
     </w:p>
     <w:p>
       <w:pPr>
@@ -17594,7 +17858,7 @@
       <w:pPr>
         <w:pStyle w:val="Ttulo2"/>
       </w:pPr>
-      <w:bookmarkStart w:id="69" w:name="_Toc442124854"/>
+      <w:bookmarkStart w:id="70" w:name="_Toc442124854"/>
       <w:r>
         <w:lastRenderedPageBreak/>
         <w:t>Estructura de</w:t>
@@ -17602,7 +17866,9 @@
       <w:r>
         <w:t xml:space="preserve"> directorios generada automáticamente en el servidor</w:t>
       </w:r>
-      <w:bookmarkEnd w:id="69"/>
+      <w:bookmarkStart w:id="71" w:name="Directorios"/>
+      <w:bookmarkEnd w:id="70"/>
+      <w:bookmarkEnd w:id="71"/>
     </w:p>
     <w:p>
       <w:pPr>
@@ -18044,22 +18310,35 @@
         <w:pStyle w:val="Descripcin"/>
         <w:jc w:val="center"/>
       </w:pPr>
-      <w:bookmarkStart w:id="70" w:name="_Toc442124926"/>
+      <w:bookmarkStart w:id="72" w:name="_Toc442124926"/>
       <w:r>
         <w:t xml:space="preserve">Ilustración </w:t>
       </w:r>
-      <w:fldSimple w:instr=" SEQ Ilustración \* ARABIC ">
-        <w:r>
-          <w:rPr>
-            <w:noProof/>
-          </w:rPr>
-          <w:t>20</w:t>
-        </w:r>
-      </w:fldSimple>
+      <w:r>
+        <w:fldChar w:fldCharType="begin"/>
+      </w:r>
+      <w:r>
+        <w:instrText xml:space="preserve"> SEQ Ilustración \* ARABIC </w:instrText>
+      </w:r>
+      <w:r>
+        <w:fldChar w:fldCharType="separate"/>
+      </w:r>
+      <w:r>
+        <w:rPr>
+          <w:noProof/>
+        </w:rPr>
+        <w:t>20</w:t>
+      </w:r>
+      <w:r>
+        <w:rPr>
+          <w:noProof/>
+        </w:rPr>
+        <w:fldChar w:fldCharType="end"/>
+      </w:r>
       <w:r>
         <w:t>: Estructura de carpetas</w:t>
       </w:r>
-      <w:bookmarkEnd w:id="70"/>
+      <w:bookmarkEnd w:id="72"/>
     </w:p>
     <w:p>
       <w:pPr>
@@ -18198,7 +18477,7 @@
         <w:pStyle w:val="Ttulo2"/>
         <w:jc w:val="both"/>
       </w:pPr>
-      <w:bookmarkStart w:id="71" w:name="_Toc442124855"/>
+      <w:bookmarkStart w:id="73" w:name="_Toc442124855"/>
       <w:r>
         <w:t>Elecció</w:t>
       </w:r>
@@ -18229,7 +18508,7 @@
       <w:r>
         <w:t>key</w:t>
       </w:r>
-      <w:bookmarkEnd w:id="71"/>
+      <w:bookmarkEnd w:id="73"/>
       <w:proofErr w:type="spellEnd"/>
     </w:p>
     <w:p>
@@ -18418,28 +18697,163 @@
       <w:r>
         <w:t xml:space="preserve">Ver </w:t>
       </w:r>
-    </w:p>
-    <w:p>
-      <w:pPr>
-        <w:jc w:val="both"/>
-        <w:rPr>
-          <w:b/>
-        </w:rPr>
-      </w:pPr>
+      <w:hyperlink r:id="rId51" w:anchor="ConexiónLTI" w:history="1">
+        <w:r>
+          <w:rPr>
+            <w:rStyle w:val="Hipervnculo"/>
+          </w:rPr>
+          <w:t xml:space="preserve">Anexos – </w:t>
+        </w:r>
+        <w:r>
+          <w:rPr>
+            <w:rStyle w:val="Hipervnculo"/>
+          </w:rPr>
+          <w:t>Conexió</w:t>
+        </w:r>
+        <w:r>
+          <w:rPr>
+            <w:rStyle w:val="Hipervnculo"/>
+          </w:rPr>
+          <w:t>n</w:t>
+        </w:r>
+        <w:r>
+          <w:rPr>
+            <w:rStyle w:val="Hipervnculo"/>
+          </w:rPr>
+          <w:t xml:space="preserve"> </w:t>
+        </w:r>
+        <w:r>
+          <w:rPr>
+            <w:rStyle w:val="Hipervnculo"/>
+          </w:rPr>
+          <w:t>L</w:t>
+        </w:r>
+        <w:r>
+          <w:rPr>
+            <w:rStyle w:val="Hipervnculo"/>
+          </w:rPr>
+          <w:t>T</w:t>
+        </w:r>
+        <w:r>
+          <w:rPr>
+            <w:rStyle w:val="Hipervnculo"/>
+          </w:rPr>
+          <w:t>I</w:t>
+        </w:r>
+      </w:hyperlink>
+      <w:r>
+        <w:t>.</w:t>
+      </w:r>
+    </w:p>
+    <w:p>
+      <w:pPr>
+        <w:pStyle w:val="Ttulo2"/>
+        <w:jc w:val="both"/>
+      </w:pPr>
+      <w:bookmarkStart w:id="74" w:name="_Toc442124856"/>
+      <w:r>
+        <w:t xml:space="preserve">Elección del </w:t>
+      </w:r>
+      <w:proofErr w:type="spellStart"/>
+      <w:r>
+        <w:t>f</w:t>
+      </w:r>
+      <w:r>
+        <w:t>ramework</w:t>
+      </w:r>
+      <w:proofErr w:type="spellEnd"/>
       <w:r>
         <w:t xml:space="preserve"> </w:t>
       </w:r>
-      <w:r>
-        <w:rPr>
-          <w:b/>
-          <w:color w:val="FF0000"/>
-        </w:rPr>
-        <w:t>ENLACE AL APARTADO CORRESPONDIENTE DEL DOCUMENTO ANEXOS</w:t>
-      </w:r>
-      <w:r>
-        <w:rPr>
-          <w:b/>
-        </w:rPr>
+      <w:proofErr w:type="spellStart"/>
+      <w:r>
+        <w:t>CakePHP</w:t>
+      </w:r>
+      <w:bookmarkEnd w:id="74"/>
+      <w:proofErr w:type="spellEnd"/>
+    </w:p>
+    <w:p>
+      <w:pPr>
+        <w:jc w:val="both"/>
+      </w:pPr>
+      <w:r>
+        <w:t>Desarrollar una aplicación web a partir de un patrón que facilite el desarrollo y que permita una mejor organización de la misma siempre es un punto a tener en cuenta.</w:t>
+      </w:r>
+    </w:p>
+    <w:p>
+      <w:pPr>
+        <w:jc w:val="both"/>
+      </w:pPr>
+      <w:r>
+        <w:t>El patrón MVC (Modelo Vista Controlador) es uno de los más utilizados para desarrollar aplicaciones web, por lo que s</w:t>
+      </w:r>
+      <w:r>
+        <w:t>iempre estuvo desde el primer momento en consideración</w:t>
+      </w:r>
+      <w:r>
+        <w:t xml:space="preserve">. De esta manera se pensó en el </w:t>
+      </w:r>
+      <w:proofErr w:type="spellStart"/>
+      <w:r>
+        <w:rPr>
+          <w:i/>
+        </w:rPr>
+        <w:t>framework</w:t>
+      </w:r>
+      <w:proofErr w:type="spellEnd"/>
+      <w:r>
+        <w:t xml:space="preserve"> de </w:t>
+      </w:r>
+      <w:proofErr w:type="spellStart"/>
+      <w:r>
+        <w:t>CakePHP</w:t>
+      </w:r>
+      <w:proofErr w:type="spellEnd"/>
+      <w:r>
+        <w:t xml:space="preserve"> el</w:t>
+      </w:r>
+      <w:r>
+        <w:t xml:space="preserve"> cual implementa dicho patrón y </w:t>
+      </w:r>
+      <w:r>
+        <w:t>genera una estructura de carpet</w:t>
+      </w:r>
+      <w:r>
+        <w:t>as por defecto acorde al patrón, para que los controladores, vistas... se creen en la carpeta adecuada.</w:t>
+      </w:r>
+    </w:p>
+    <w:p>
+      <w:pPr>
+        <w:jc w:val="both"/>
+      </w:pPr>
+      <w:r>
+        <w:t xml:space="preserve">El desconocimiento del lenguaje PHP y del </w:t>
+      </w:r>
+      <w:proofErr w:type="spellStart"/>
+      <w:r>
+        <w:rPr>
+          <w:i/>
+        </w:rPr>
+        <w:t>framework</w:t>
+      </w:r>
+      <w:proofErr w:type="spellEnd"/>
+      <w:r>
+        <w:t xml:space="preserve"> </w:t>
+      </w:r>
+      <w:proofErr w:type="spellStart"/>
+      <w:r>
+        <w:t>CakePHP</w:t>
+      </w:r>
+      <w:proofErr w:type="spellEnd"/>
+      <w:r>
+        <w:t xml:space="preserve"> siempre fueron un problema en los inicios del desarrollo del trabajo fin de grado, pero con el tiempo se consiguió adquirir el conocimiento necesario para poder desarrollar la aplicación con </w:t>
+      </w:r>
+      <w:proofErr w:type="spellStart"/>
+      <w:r>
+        <w:t>CakePHP</w:t>
+      </w:r>
+      <w:proofErr w:type="spellEnd"/>
+      <w:r>
         <w:t>.</w:t>
       </w:r>
     </w:p>
@@ -18448,107 +18862,133 @@
         <w:pStyle w:val="Ttulo2"/>
         <w:jc w:val="both"/>
       </w:pPr>
-      <w:bookmarkStart w:id="72" w:name="_Toc442124856"/>
-      <w:r>
-        <w:t xml:space="preserve">Elección del </w:t>
-      </w:r>
-      <w:proofErr w:type="spellStart"/>
-      <w:r>
-        <w:t>f</w:t>
-      </w:r>
-      <w:r>
-        <w:t>ramework</w:t>
-      </w:r>
-      <w:proofErr w:type="spellEnd"/>
-      <w:r>
-        <w:t xml:space="preserve"> </w:t>
-      </w:r>
-      <w:proofErr w:type="spellStart"/>
-      <w:r>
-        <w:t>CakePHP</w:t>
-      </w:r>
-      <w:bookmarkEnd w:id="72"/>
-      <w:proofErr w:type="spellEnd"/>
-    </w:p>
-    <w:p>
-      <w:pPr>
-        <w:jc w:val="both"/>
-      </w:pPr>
-      <w:r>
-        <w:t>Desarrollar una aplicación web a partir de un patrón que facilite el desarrollo y que permita una mejor organización de la misma siempre es un punto a tener en cuenta.</w:t>
-      </w:r>
-    </w:p>
-    <w:p>
-      <w:pPr>
-        <w:jc w:val="both"/>
-      </w:pPr>
-      <w:r>
-        <w:t>El patrón MVC (Modelo Vista Controlador) es uno de los más utilizados para desarrollar aplicaciones web, por lo que s</w:t>
-      </w:r>
-      <w:r>
-        <w:t>iempre estuvo desde el primer momento en consideración</w:t>
-      </w:r>
-      <w:r>
-        <w:t xml:space="preserve">. De esta manera se pensó en el </w:t>
-      </w:r>
-      <w:proofErr w:type="spellStart"/>
-      <w:r>
-        <w:rPr>
-          <w:i/>
-        </w:rPr>
-        <w:t>framework</w:t>
-      </w:r>
-      <w:proofErr w:type="spellEnd"/>
-      <w:r>
-        <w:t xml:space="preserve"> de </w:t>
-      </w:r>
-      <w:proofErr w:type="spellStart"/>
-      <w:r>
-        <w:t>CakePHP</w:t>
-      </w:r>
-      <w:proofErr w:type="spellEnd"/>
-      <w:r>
-        <w:t xml:space="preserve"> el</w:t>
-      </w:r>
-      <w:r>
-        <w:t xml:space="preserve"> cual implementa dicho patrón y </w:t>
-      </w:r>
-      <w:r>
-        <w:t>genera una estructura de carpet</w:t>
-      </w:r>
-      <w:r>
-        <w:t>as por defecto acorde al patrón, para que los controladores, vistas... se creen en la carpeta adecuada.</w:t>
-      </w:r>
-    </w:p>
-    <w:p>
-      <w:pPr>
-        <w:jc w:val="both"/>
-      </w:pPr>
-      <w:r>
-        <w:t xml:space="preserve">El desconocimiento del lenguaje PHP y del </w:t>
-      </w:r>
-      <w:proofErr w:type="spellStart"/>
-      <w:r>
-        <w:rPr>
-          <w:i/>
-        </w:rPr>
-        <w:t>framework</w:t>
-      </w:r>
-      <w:proofErr w:type="spellEnd"/>
-      <w:r>
-        <w:t xml:space="preserve"> </w:t>
-      </w:r>
-      <w:proofErr w:type="spellStart"/>
-      <w:r>
-        <w:t>CakePHP</w:t>
-      </w:r>
-      <w:proofErr w:type="spellEnd"/>
-      <w:r>
-        <w:t xml:space="preserve"> siempre fueron un problema en los inicios del desarrollo del trabajo fin de grado, pero con el tiempo se consiguió adquirir el conocimiento necesario para poder desarrollar la aplicación con </w:t>
-      </w:r>
-      <w:proofErr w:type="spellStart"/>
-      <w:r>
-        <w:t>CakePHP</w:t>
+      <w:bookmarkStart w:id="75" w:name="_Toc442124857"/>
+      <w:r>
+        <w:t xml:space="preserve">Elección de </w:t>
+      </w:r>
+      <w:proofErr w:type="spellStart"/>
+      <w:r>
+        <w:t>Maven</w:t>
+      </w:r>
+      <w:bookmarkEnd w:id="75"/>
+      <w:proofErr w:type="spellEnd"/>
+    </w:p>
+    <w:p>
+      <w:pPr>
+        <w:jc w:val="both"/>
+      </w:pPr>
+      <w:r>
+        <w:t>Dado que la</w:t>
+      </w:r>
+      <w:r>
+        <w:t xml:space="preserve"> funcionalidad más destacada de la aplicación consiste</w:t>
+      </w:r>
+      <w:r>
+        <w:t xml:space="preserve"> principalmente en un proceso de </w:t>
+      </w:r>
+      <w:r>
+        <w:t>análisis de código</w:t>
+      </w:r>
+      <w:r>
+        <w:t xml:space="preserve"> de las prácticas subidas por los alumnos, </w:t>
+      </w:r>
+      <w:r>
+        <w:t xml:space="preserve">a las cuales iban a aplicarse los test subidos por el profesor, era necesaria una herramienta que </w:t>
+      </w:r>
+      <w:r>
+        <w:t>permitiera</w:t>
+      </w:r>
+      <w:r>
+        <w:t xml:space="preserve"> gestionar este tipo de tareas</w:t>
+      </w:r>
+      <w:r>
+        <w:t xml:space="preserve">. Por ello como posibles </w:t>
+      </w:r>
+      <w:r>
+        <w:t xml:space="preserve">opciones </w:t>
+      </w:r>
+      <w:r>
+        <w:t xml:space="preserve">había dos: </w:t>
+      </w:r>
+      <w:proofErr w:type="spellStart"/>
+      <w:r>
+        <w:t>Ant</w:t>
+      </w:r>
+      <w:proofErr w:type="spellEnd"/>
+      <w:r>
+        <w:t xml:space="preserve"> y </w:t>
+      </w:r>
+      <w:proofErr w:type="spellStart"/>
+      <w:r>
+        <w:t>Maven</w:t>
+      </w:r>
+      <w:proofErr w:type="spellEnd"/>
+      <w:r>
+        <w:t xml:space="preserve">. </w:t>
+      </w:r>
+    </w:p>
+    <w:p>
+      <w:pPr>
+        <w:jc w:val="both"/>
+      </w:pPr>
+      <w:r>
+        <w:t xml:space="preserve">La decisión de elegir </w:t>
+      </w:r>
+      <w:proofErr w:type="spellStart"/>
+      <w:r>
+        <w:t>Maven</w:t>
+      </w:r>
+      <w:proofErr w:type="spellEnd"/>
+      <w:r>
+        <w:t xml:space="preserve"> frente a </w:t>
+      </w:r>
+      <w:proofErr w:type="spellStart"/>
+      <w:r>
+        <w:t>Ant</w:t>
+      </w:r>
+      <w:proofErr w:type="spellEnd"/>
+      <w:r>
+        <w:t xml:space="preserve"> fue principalmente porque </w:t>
+      </w:r>
+      <w:r>
+        <w:t xml:space="preserve">se tenían </w:t>
+      </w:r>
+      <w:r>
+        <w:t xml:space="preserve">más conocimiento sobre </w:t>
+      </w:r>
+      <w:proofErr w:type="spellStart"/>
+      <w:r>
+        <w:t>Maven</w:t>
+      </w:r>
+      <w:proofErr w:type="spellEnd"/>
+      <w:r>
+        <w:t>, gracias a que en la asignatura “Sistemas distribuidos” impartida en la carrera, se realizaron varias aplicaciones que utilizaban dicha herramienta de software.</w:t>
+      </w:r>
+    </w:p>
+    <w:p>
+      <w:pPr>
+        <w:jc w:val="both"/>
+      </w:pPr>
+      <w:r>
+        <w:t>O</w:t>
+      </w:r>
+      <w:r>
+        <w:t xml:space="preserve">tro factor que </w:t>
+      </w:r>
+      <w:r>
+        <w:t xml:space="preserve">ayudó a tomar tal decisión fue que </w:t>
+      </w:r>
+      <w:proofErr w:type="spellStart"/>
+      <w:r>
+        <w:t>Maven</w:t>
+      </w:r>
+      <w:proofErr w:type="spellEnd"/>
+      <w:r>
+        <w:t xml:space="preserve"> es más actual que </w:t>
+      </w:r>
+      <w:proofErr w:type="spellStart"/>
+      <w:r>
+        <w:t>Ant</w:t>
       </w:r>
       <w:proofErr w:type="spellEnd"/>
       <w:r>
@@ -18560,153 +19000,15 @@
         <w:pStyle w:val="Ttulo2"/>
         <w:jc w:val="both"/>
       </w:pPr>
-      <w:bookmarkStart w:id="73" w:name="_Toc442124857"/>
+      <w:bookmarkStart w:id="76" w:name="_Toc442124858"/>
       <w:r>
         <w:t xml:space="preserve">Elección de </w:t>
       </w:r>
       <w:proofErr w:type="spellStart"/>
       <w:r>
-        <w:t>Maven</w:t>
-      </w:r>
-      <w:bookmarkEnd w:id="73"/>
-      <w:proofErr w:type="spellEnd"/>
-    </w:p>
-    <w:p>
-      <w:pPr>
-        <w:jc w:val="both"/>
-      </w:pPr>
-      <w:r>
-        <w:t>Dado que la</w:t>
-      </w:r>
-      <w:r>
-        <w:t xml:space="preserve"> funcionalidad más destacada de la aplicación consiste</w:t>
-      </w:r>
-      <w:r>
-        <w:t xml:space="preserve"> principalmente en un proceso de </w:t>
-      </w:r>
-      <w:r>
-        <w:t>análisis de código</w:t>
-      </w:r>
-      <w:r>
-        <w:t xml:space="preserve"> de las prácticas subidas por los alumnos, </w:t>
-      </w:r>
-      <w:r>
-        <w:t xml:space="preserve">a las cuales iban a aplicarse los test subidos por el profesor, era necesaria una herramienta que </w:t>
-      </w:r>
-      <w:r>
-        <w:t>permitiera</w:t>
-      </w:r>
-      <w:r>
-        <w:t xml:space="preserve"> gestionar este tipo de tareas</w:t>
-      </w:r>
-      <w:r>
-        <w:t xml:space="preserve">. Por ello como posibles </w:t>
-      </w:r>
-      <w:r>
-        <w:t xml:space="preserve">opciones </w:t>
-      </w:r>
-      <w:r>
-        <w:t xml:space="preserve">había dos: </w:t>
-      </w:r>
-      <w:proofErr w:type="spellStart"/>
-      <w:r>
-        <w:t>Ant</w:t>
-      </w:r>
-      <w:proofErr w:type="spellEnd"/>
-      <w:r>
-        <w:t xml:space="preserve"> y </w:t>
-      </w:r>
-      <w:proofErr w:type="spellStart"/>
-      <w:r>
-        <w:t>Maven</w:t>
-      </w:r>
-      <w:proofErr w:type="spellEnd"/>
-      <w:r>
-        <w:t xml:space="preserve">. </w:t>
-      </w:r>
-    </w:p>
-    <w:p>
-      <w:pPr>
-        <w:jc w:val="both"/>
-      </w:pPr>
-      <w:r>
-        <w:t xml:space="preserve">La decisión de elegir </w:t>
-      </w:r>
-      <w:proofErr w:type="spellStart"/>
-      <w:r>
-        <w:t>Maven</w:t>
-      </w:r>
-      <w:proofErr w:type="spellEnd"/>
-      <w:r>
-        <w:t xml:space="preserve"> frente a </w:t>
-      </w:r>
-      <w:proofErr w:type="spellStart"/>
-      <w:r>
-        <w:t>Ant</w:t>
-      </w:r>
-      <w:proofErr w:type="spellEnd"/>
-      <w:r>
-        <w:t xml:space="preserve"> fue principalmente porque </w:t>
-      </w:r>
-      <w:r>
-        <w:t xml:space="preserve">se tenían </w:t>
-      </w:r>
-      <w:r>
-        <w:t xml:space="preserve">más conocimiento sobre </w:t>
-      </w:r>
-      <w:proofErr w:type="spellStart"/>
-      <w:r>
-        <w:t>Maven</w:t>
-      </w:r>
-      <w:proofErr w:type="spellEnd"/>
-      <w:r>
-        <w:t>, gracias a que en la asignatura “Sistemas distribuidos” impartida en la carrera, se realizaron varias aplicaciones que utilizaban dicha herramienta de software.</w:t>
-      </w:r>
-    </w:p>
-    <w:p>
-      <w:pPr>
-        <w:jc w:val="both"/>
-      </w:pPr>
-      <w:r>
-        <w:t>O</w:t>
-      </w:r>
-      <w:r>
-        <w:t xml:space="preserve">tro factor que </w:t>
-      </w:r>
-      <w:r>
-        <w:t xml:space="preserve">ayudó a tomar tal decisión fue que </w:t>
-      </w:r>
-      <w:proofErr w:type="spellStart"/>
-      <w:r>
-        <w:t>Maven</w:t>
-      </w:r>
-      <w:proofErr w:type="spellEnd"/>
-      <w:r>
-        <w:t xml:space="preserve"> es más actual que </w:t>
-      </w:r>
-      <w:proofErr w:type="spellStart"/>
-      <w:r>
-        <w:t>Ant</w:t>
-      </w:r>
-      <w:proofErr w:type="spellEnd"/>
-      <w:r>
-        <w:t>.</w:t>
-      </w:r>
-    </w:p>
-    <w:p>
-      <w:pPr>
-        <w:pStyle w:val="Ttulo2"/>
-        <w:jc w:val="both"/>
-      </w:pPr>
-      <w:bookmarkStart w:id="74" w:name="_Toc442124858"/>
-      <w:r>
-        <w:t xml:space="preserve">Elección de </w:t>
-      </w:r>
-      <w:proofErr w:type="spellStart"/>
-      <w:r>
         <w:t>Bootstrap</w:t>
       </w:r>
-      <w:bookmarkEnd w:id="74"/>
+      <w:bookmarkEnd w:id="76"/>
       <w:proofErr w:type="spellEnd"/>
     </w:p>
     <w:p>
@@ -18792,7 +19094,7 @@
         <w:pStyle w:val="Ttulo2"/>
         <w:jc w:val="both"/>
       </w:pPr>
-      <w:bookmarkStart w:id="75" w:name="_Toc442124859"/>
+      <w:bookmarkStart w:id="77" w:name="_Toc442124859"/>
       <w:r>
         <w:t xml:space="preserve">Elección de los </w:t>
       </w:r>
@@ -18804,7 +19106,7 @@
       <w:r>
         <w:t xml:space="preserve"> para los reportes</w:t>
       </w:r>
-      <w:bookmarkEnd w:id="75"/>
+      <w:bookmarkEnd w:id="77"/>
       <w:r>
         <w:t xml:space="preserve"> </w:t>
       </w:r>
@@ -18847,14 +19149,54 @@
         <w:jc w:val="both"/>
       </w:pPr>
       <w:r>
-        <w:t xml:space="preserve">Para obtener más información sobre ellos consultar el apartado correspondiente de los Anexos </w:t>
-      </w:r>
-      <w:r>
-        <w:rPr>
-          <w:b/>
-          <w:color w:val="FF0000"/>
-        </w:rPr>
-        <w:t>(PONER ENLACE)</w:t>
+        <w:t>Para obtener más información sobre ellos consultar el apartado correspondien</w:t>
+      </w:r>
+      <w:r>
+        <w:t xml:space="preserve">te de los Anexos (Ver </w:t>
+      </w:r>
+      <w:hyperlink r:id="rId52" w:anchor="Reportes" w:history="1">
+        <w:r>
+          <w:rPr>
+            <w:rStyle w:val="Hipervnculo"/>
+          </w:rPr>
+          <w:t>Anexos</w:t>
+        </w:r>
+        <w:r>
+          <w:rPr>
+            <w:rStyle w:val="Hipervnculo"/>
+          </w:rPr>
+          <w:t xml:space="preserve"> – </w:t>
+        </w:r>
+        <w:proofErr w:type="spellStart"/>
+        <w:r>
+          <w:rPr>
+            <w:rStyle w:val="Hipervnculo"/>
+            <w:i/>
+          </w:rPr>
+          <w:t>Plugins</w:t>
+        </w:r>
+        <w:proofErr w:type="spellEnd"/>
+        <w:r>
+          <w:rPr>
+            <w:rStyle w:val="Hipervnculo"/>
+          </w:rPr>
+          <w:t xml:space="preserve"> </w:t>
+        </w:r>
+        <w:r>
+          <w:rPr>
+            <w:rStyle w:val="Hipervnculo"/>
+          </w:rPr>
+          <w:t>R</w:t>
+        </w:r>
+        <w:r>
+          <w:rPr>
+            <w:rStyle w:val="Hipervnculo"/>
+          </w:rPr>
+          <w:t>eportes</w:t>
+        </w:r>
+      </w:hyperlink>
+      <w:r>
+        <w:t>).</w:t>
       </w:r>
     </w:p>
     <w:p>
@@ -18862,7 +19204,7 @@
         <w:pStyle w:val="Ttulo2"/>
         <w:jc w:val="both"/>
       </w:pPr>
-      <w:bookmarkStart w:id="76" w:name="_Toc442124860"/>
+      <w:bookmarkStart w:id="78" w:name="_Toc442124860"/>
       <w:r>
         <w:t>Elección</w:t>
       </w:r>
@@ -18873,7 +19215,7 @@
       <w:r>
         <w:t>plugins</w:t>
       </w:r>
-      <w:bookmarkEnd w:id="76"/>
+      <w:bookmarkEnd w:id="78"/>
       <w:proofErr w:type="spellEnd"/>
     </w:p>
     <w:p>
@@ -19097,7 +19439,6 @@
       <w:r>
         <w:t xml:space="preserve">” para añadir el nuevo </w:t>
       </w:r>
-      <w:bookmarkStart w:id="77" w:name="_GoBack"/>
       <w:proofErr w:type="spellStart"/>
       <w:r>
         <w:rPr>
@@ -19107,11 +19448,7 @@
       </w:r>
       <w:proofErr w:type="spellEnd"/>
       <w:r>
-        <w:t xml:space="preserve"> </w:t>
-      </w:r>
-      <w:bookmarkEnd w:id="77"/>
-      <w:r>
-        <w:t>y después sería necesaria la creación de un nuevo método “guardar</w:t>
+        <w:t xml:space="preserve"> y después sería necesaria la creación de un nuevo método “guardar</w:t>
       </w:r>
       <w:r>
         <w:t>...</w:t>
@@ -19148,7 +19485,7 @@
       <w:pPr>
         <w:pStyle w:val="Ttulo2"/>
       </w:pPr>
-      <w:bookmarkStart w:id="78" w:name="_Toc442124861"/>
+      <w:bookmarkStart w:id="79" w:name="_Toc442124861"/>
       <w:r>
         <w:lastRenderedPageBreak/>
         <w:t xml:space="preserve">Elección de </w:t>
@@ -19159,7 +19496,7 @@
       <w:r>
         <w:t xml:space="preserve"> herramienta para los plagios</w:t>
       </w:r>
-      <w:bookmarkEnd w:id="78"/>
+      <w:bookmarkEnd w:id="79"/>
     </w:p>
     <w:p>
       <w:pPr>
@@ -19217,22 +19554,22 @@
         <w:pStyle w:val="Ttulo1"/>
         <w:jc w:val="both"/>
       </w:pPr>
-      <w:bookmarkStart w:id="79" w:name="_Toc442124862"/>
+      <w:bookmarkStart w:id="80" w:name="_Toc442124862"/>
       <w:r>
         <w:lastRenderedPageBreak/>
         <w:t>Conclusiones y líneas de trabajo futuras</w:t>
       </w:r>
-      <w:bookmarkEnd w:id="79"/>
+      <w:bookmarkEnd w:id="80"/>
     </w:p>
     <w:p>
       <w:pPr>
         <w:pStyle w:val="Ttulo2"/>
       </w:pPr>
-      <w:bookmarkStart w:id="80" w:name="_Toc442124863"/>
+      <w:bookmarkStart w:id="81" w:name="_Toc442124863"/>
       <w:r>
         <w:t>Conclusiones</w:t>
       </w:r>
-      <w:bookmarkEnd w:id="80"/>
+      <w:bookmarkEnd w:id="81"/>
     </w:p>
     <w:p>
       <w:pPr>
@@ -19410,12 +19747,12 @@
       <w:pPr>
         <w:pStyle w:val="Ttulo2"/>
       </w:pPr>
-      <w:bookmarkStart w:id="81" w:name="_Toc442124864"/>
+      <w:bookmarkStart w:id="82" w:name="_Toc442124864"/>
       <w:r>
         <w:lastRenderedPageBreak/>
         <w:t>Líneas de trabajo futuras</w:t>
       </w:r>
-      <w:bookmarkEnd w:id="81"/>
+      <w:bookmarkEnd w:id="82"/>
     </w:p>
     <w:p>
       <w:pPr>
@@ -19619,12 +19956,12 @@
       <w:pPr>
         <w:pStyle w:val="Ttulo1"/>
       </w:pPr>
-      <w:bookmarkStart w:id="82" w:name="_Toc442124865"/>
+      <w:bookmarkStart w:id="83" w:name="_Toc442124865"/>
       <w:r>
         <w:lastRenderedPageBreak/>
         <w:t>Bibliografía</w:t>
       </w:r>
-      <w:bookmarkEnd w:id="82"/>
+      <w:bookmarkEnd w:id="83"/>
     </w:p>
     <w:p>
       <w:pPr>
@@ -20607,11 +20944,11 @@
         <w:pStyle w:val="Bibliografa"/>
         <w:ind w:left="708" w:hanging="708"/>
         <w:sectPr>
-          <w:headerReference w:type="even" r:id="rId51"/>
-          <w:headerReference w:type="default" r:id="rId52"/>
-          <w:footerReference w:type="even" r:id="rId53"/>
-          <w:footerReference w:type="default" r:id="rId54"/>
-          <w:headerReference w:type="first" r:id="rId55"/>
+          <w:headerReference w:type="even" r:id="rId53"/>
+          <w:headerReference w:type="default" r:id="rId54"/>
+          <w:footerReference w:type="even" r:id="rId55"/>
+          <w:footerReference w:type="default" r:id="rId56"/>
+          <w:headerReference w:type="first" r:id="rId57"/>
           <w:pgSz w:w="8419" w:h="11906" w:orient="landscape" w:code="9"/>
           <w:pgMar w:top="851" w:right="680" w:bottom="851" w:left="680" w:header="567" w:footer="567" w:gutter="510"/>
           <w:pgNumType w:start="1"/>
@@ -20772,7 +21109,7 @@
                     <pic:cNvPicPr/>
                   </pic:nvPicPr>
                   <pic:blipFill>
-                    <a:blip r:embed="rId56">
+                    <a:blip r:embed="rId58">
                       <a:extLst>
                         <a:ext uri="{28A0092B-C50C-407E-A947-70E740481C1C}">
                           <a14:useLocalDpi xmlns:a14="http://schemas.microsoft.com/office/drawing/2010/main" val="0"/>
@@ -20806,8 +21143,8 @@
       </w:r>
     </w:p>
     <w:sectPr>
-      <w:headerReference w:type="default" r:id="rId57"/>
-      <w:footerReference w:type="default" r:id="rId58"/>
+      <w:headerReference w:type="default" r:id="rId59"/>
+      <w:footerReference w:type="default" r:id="rId60"/>
       <w:pgSz w:w="8419" w:h="11906" w:orient="landscape" w:code="9"/>
       <w:pgMar w:top="851" w:right="680" w:bottom="851" w:left="680" w:header="567" w:footer="567" w:gutter="510"/>
       <w:pgNumType w:start="1"/>
@@ -22020,7 +22357,7 @@
                                   <w:noProof/>
                                   <w:sz w:val="14"/>
                                 </w:rPr>
-                                <w:t>44</w:t>
+                                <w:t>14</w:t>
                               </w:r>
                               <w:r>
                                 <w:rPr>
@@ -22084,7 +22421,7 @@
                             <w:noProof/>
                             <w:sz w:val="14"/>
                           </w:rPr>
-                          <w:t>44</w:t>
+                          <w:t>14</w:t>
                         </w:r>
                         <w:r>
                           <w:rPr>
@@ -22734,7 +23071,7 @@
             <w:noProof/>
             <w:sz w:val="14"/>
           </w:rPr>
-          <w:t>43</w:t>
+          <w:t>13</w:t>
         </w:r>
         <w:r>
           <w:rPr>
@@ -28319,7 +28656,7 @@
 </file>
 
 <file path=customXml/itemProps1.xml><?xml version="1.0" encoding="utf-8"?>
-<ds:datastoreItem xmlns:ds="http://schemas.openxmlformats.org/officeDocument/2006/customXml" ds:itemID="{714640C2-72BE-4E7A-A9EF-EC63A77D836D}">
+<ds:datastoreItem xmlns:ds="http://schemas.openxmlformats.org/officeDocument/2006/customXml" ds:itemID="{71EEF6B5-5E3E-42A3-A9AC-4CAAABD19683}">
   <ds:schemaRefs>
     <ds:schemaRef ds:uri="http://schemas.openxmlformats.org/officeDocument/2006/bibliography"/>
   </ds:schemaRefs>

</xml_diff>

<commit_message>
Añadidos pdfs y diagrama de clases
</commit_message>
<xml_diff>
--- a/Documentación/Memoria.docx
+++ b/Documentación/Memoria.docx
@@ -186,11 +186,13 @@
                               <w:jc w:val="center"/>
                               <w:rPr>
                                 <w:b/>
+                                <w:sz w:val="20"/>
                               </w:rPr>
                             </w:pPr>
                             <w:r>
                               <w:rPr>
                                 <w:b/>
+                                <w:sz w:val="20"/>
                               </w:rPr>
                               <w:t xml:space="preserve">Trabajo final de </w:t>
                             </w:r>
@@ -198,27 +200,15 @@
                             <w:r>
                               <w:rPr>
                                 <w:b/>
+                                <w:sz w:val="20"/>
                               </w:rPr>
-                              <w:t>Gº</w:t>
+                              <w:t>GºIng.Informática</w:t>
                             </w:r>
                             <w:proofErr w:type="spellEnd"/>
                             <w:r>
                               <w:rPr>
                                 <w:b/>
-                              </w:rPr>
-                              <w:t xml:space="preserve"> </w:t>
-                            </w:r>
-                            <w:proofErr w:type="spellStart"/>
-                            <w:r>
-                              <w:rPr>
-                                <w:b/>
-                              </w:rPr>
-                              <w:t>Ing.Informática</w:t>
-                            </w:r>
-                            <w:proofErr w:type="spellEnd"/>
-                            <w:r>
-                              <w:rPr>
-                                <w:b/>
+                                <w:sz w:val="20"/>
                               </w:rPr>
                               <w:t>:</w:t>
                             </w:r>
@@ -228,19 +218,15 @@
                               <w:jc w:val="center"/>
                               <w:rPr>
                                 <w:b/>
+                                <w:sz w:val="20"/>
                               </w:rPr>
                             </w:pPr>
                             <w:r>
                               <w:rPr>
                                 <w:b/>
+                                <w:sz w:val="20"/>
                               </w:rPr>
-                              <w:t>Autoco</w:t>
-                            </w:r>
-                            <w:r>
-                              <w:rPr>
-                                <w:b/>
-                              </w:rPr>
-                              <w:t>rrección de prácticas en Java: Plataforma web para el análisis automático de prácticas en Java.</w:t>
+                              <w:t>Autocorrección de prácticas en Java: Plataforma web para el análisis automático de prácticas en Java.</w:t>
                             </w:r>
                           </w:p>
                         </w:txbxContent>
@@ -277,11 +263,13 @@
                         <w:jc w:val="center"/>
                         <w:rPr>
                           <w:b/>
+                          <w:sz w:val="20"/>
                         </w:rPr>
                       </w:pPr>
                       <w:r>
                         <w:rPr>
                           <w:b/>
+                          <w:sz w:val="20"/>
                         </w:rPr>
                         <w:t xml:space="preserve">Trabajo final de </w:t>
                       </w:r>
@@ -289,27 +277,15 @@
                       <w:r>
                         <w:rPr>
                           <w:b/>
+                          <w:sz w:val="20"/>
                         </w:rPr>
-                        <w:t>Gº</w:t>
+                        <w:t>GºIng.Informática</w:t>
                       </w:r>
                       <w:proofErr w:type="spellEnd"/>
                       <w:r>
                         <w:rPr>
                           <w:b/>
-                        </w:rPr>
-                        <w:t xml:space="preserve"> </w:t>
-                      </w:r>
-                      <w:proofErr w:type="spellStart"/>
-                      <w:r>
-                        <w:rPr>
-                          <w:b/>
-                        </w:rPr>
-                        <w:t>Ing.Informática</w:t>
-                      </w:r>
-                      <w:proofErr w:type="spellEnd"/>
-                      <w:r>
-                        <w:rPr>
-                          <w:b/>
+                          <w:sz w:val="20"/>
                         </w:rPr>
                         <w:t>:</w:t>
                       </w:r>
@@ -319,19 +295,15 @@
                         <w:jc w:val="center"/>
                         <w:rPr>
                           <w:b/>
+                          <w:sz w:val="20"/>
                         </w:rPr>
                       </w:pPr>
                       <w:r>
                         <w:rPr>
                           <w:b/>
+                          <w:sz w:val="20"/>
                         </w:rPr>
-                        <w:t>Autoco</w:t>
-                      </w:r>
-                      <w:r>
-                        <w:rPr>
-                          <w:b/>
-                        </w:rPr>
-                        <w:t>rrección de prácticas en Java: Plataforma web para el análisis automático de prácticas en Java.</w:t>
+                        <w:t>Autocorrección de prácticas en Java: Plataforma web para el análisis automático de prácticas en Java.</w:t>
                       </w:r>
                     </w:p>
                   </w:txbxContent>
@@ -360,6 +332,241 @@
     </w:p>
     <w:p/>
     <w:p>
+      <w:r>
+        <w:rPr>
+          <w:noProof/>
+          <w:lang w:eastAsia="es-ES"/>
+        </w:rPr>
+        <mc:AlternateContent>
+          <mc:Choice Requires="wps">
+            <w:drawing>
+              <wp:anchor distT="0" distB="0" distL="114300" distR="114300" simplePos="0" relativeHeight="251663360" behindDoc="0" locked="0" layoutInCell="1" allowOverlap="1" wp14:anchorId="38B2154D" wp14:editId="6AE993AC">
+                <wp:simplePos x="0" y="0"/>
+                <wp:positionH relativeFrom="column">
+                  <wp:posOffset>861695</wp:posOffset>
+                </wp:positionH>
+                <wp:positionV relativeFrom="paragraph">
+                  <wp:posOffset>1735898</wp:posOffset>
+                </wp:positionV>
+                <wp:extent cx="2693257" cy="850605"/>
+                <wp:effectExtent l="0" t="0" r="12065" b="26035"/>
+                <wp:wrapNone/>
+                <wp:docPr id="30" name="Cuadro de texto 30"/>
+                <wp:cNvGraphicFramePr/>
+                <a:graphic xmlns:a="http://schemas.openxmlformats.org/drawingml/2006/main">
+                  <a:graphicData uri="http://schemas.microsoft.com/office/word/2010/wordprocessingShape">
+                    <wps:wsp>
+                      <wps:cNvSpPr txBox="1"/>
+                      <wps:spPr>
+                        <a:xfrm>
+                          <a:off x="0" y="0"/>
+                          <a:ext cx="2693257" cy="850605"/>
+                        </a:xfrm>
+                        <a:prstGeom prst="rect">
+                          <a:avLst/>
+                        </a:prstGeom>
+                        <a:solidFill>
+                          <a:schemeClr val="lt1"/>
+                        </a:solidFill>
+                        <a:ln w="6350">
+                          <a:solidFill>
+                            <a:schemeClr val="bg1"/>
+                          </a:solidFill>
+                        </a:ln>
+                        <a:effectLst/>
+                      </wps:spPr>
+                      <wps:style>
+                        <a:lnRef idx="0">
+                          <a:schemeClr val="accent1"/>
+                        </a:lnRef>
+                        <a:fillRef idx="0">
+                          <a:schemeClr val="accent1"/>
+                        </a:fillRef>
+                        <a:effectRef idx="0">
+                          <a:schemeClr val="accent1"/>
+                        </a:effectRef>
+                        <a:fontRef idx="minor">
+                          <a:schemeClr val="dk1"/>
+                        </a:fontRef>
+                      </wps:style>
+                      <wps:txbx>
+                        <w:txbxContent>
+                          <w:p>
+                            <w:pPr>
+                              <w:jc w:val="center"/>
+                              <w:rPr>
+                                <w:sz w:val="24"/>
+                              </w:rPr>
+                            </w:pPr>
+                            <w:r>
+                              <w:rPr>
+                                <w:sz w:val="24"/>
+                              </w:rPr>
+                              <w:t>Presentado por Álvaro Vázquez Gómez</w:t>
+                            </w:r>
+                          </w:p>
+                          <w:p>
+                            <w:pPr>
+                              <w:jc w:val="center"/>
+                              <w:rPr>
+                                <w:sz w:val="24"/>
+                              </w:rPr>
+                            </w:pPr>
+                            <w:proofErr w:type="gramStart"/>
+                            <w:r>
+                              <w:rPr>
+                                <w:sz w:val="24"/>
+                              </w:rPr>
+                              <w:t>en</w:t>
+                            </w:r>
+                            <w:proofErr w:type="gramEnd"/>
+                            <w:r>
+                              <w:rPr>
+                                <w:sz w:val="24"/>
+                              </w:rPr>
+                              <w:t xml:space="preserve"> febrero 2016</w:t>
+                            </w:r>
+                          </w:p>
+                          <w:p>
+                            <w:pPr>
+                              <w:jc w:val="center"/>
+                              <w:rPr>
+                                <w:sz w:val="24"/>
+                              </w:rPr>
+                            </w:pPr>
+                            <w:r>
+                              <w:rPr>
+                                <w:sz w:val="24"/>
+                              </w:rPr>
+                              <w:t xml:space="preserve">Tutor Bruno </w:t>
+                            </w:r>
+                            <w:proofErr w:type="spellStart"/>
+                            <w:r>
+                              <w:rPr>
+                                <w:sz w:val="24"/>
+                              </w:rPr>
+                              <w:t>Baruque</w:t>
+                            </w:r>
+                            <w:proofErr w:type="spellEnd"/>
+                            <w:r>
+                              <w:rPr>
+                                <w:sz w:val="24"/>
+                              </w:rPr>
+                              <w:t xml:space="preserve"> </w:t>
+                            </w:r>
+                            <w:proofErr w:type="spellStart"/>
+                            <w:r>
+                              <w:rPr>
+                                <w:sz w:val="24"/>
+                              </w:rPr>
+                              <w:t>Zanón</w:t>
+                            </w:r>
+                            <w:proofErr w:type="spellEnd"/>
+                          </w:p>
+                        </w:txbxContent>
+                      </wps:txbx>
+                      <wps:bodyPr rot="0" spcFirstLastPara="0" vertOverflow="overflow" horzOverflow="overflow" vert="horz" wrap="square" lIns="91440" tIns="45720" rIns="91440" bIns="45720" numCol="1" spcCol="0" rtlCol="0" fromWordArt="0" anchor="t" anchorCtr="0" forceAA="0" compatLnSpc="1">
+                        <a:prstTxWarp prst="textNoShape">
+                          <a:avLst/>
+                        </a:prstTxWarp>
+                        <a:noAutofit/>
+                      </wps:bodyPr>
+                    </wps:wsp>
+                  </a:graphicData>
+                </a:graphic>
+                <wp14:sizeRelH relativeFrom="margin">
+                  <wp14:pctWidth>0</wp14:pctWidth>
+                </wp14:sizeRelH>
+                <wp14:sizeRelV relativeFrom="margin">
+                  <wp14:pctHeight>0</wp14:pctHeight>
+                </wp14:sizeRelV>
+              </wp:anchor>
+            </w:drawing>
+          </mc:Choice>
+          <mc:Fallback>
+            <w:pict>
+              <v:shape w14:anchorId="38B2154D" id="Cuadro de texto 30" o:spid="_x0000_s1027" type="#_x0000_t202" style="position:absolute;margin-left:67.85pt;margin-top:136.7pt;width:212.05pt;height:67pt;z-index:251663360;visibility:visible;mso-wrap-style:square;mso-width-percent:0;mso-height-percent:0;mso-wrap-distance-left:9pt;mso-wrap-distance-top:0;mso-wrap-distance-right:9pt;mso-wrap-distance-bottom:0;mso-position-horizontal:absolute;mso-position-horizontal-relative:text;mso-position-vertical:absolute;mso-position-vertical-relative:text;mso-width-percent:0;mso-height-percent:0;mso-width-relative:margin;mso-height-relative:margin;v-text-anchor:top" o:gfxdata="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" fillcolor="white [3201]" strokecolor="white [3212]" strokeweight=".5pt">
+                <v:textbox>
+                  <w:txbxContent>
+                    <w:p>
+                      <w:pPr>
+                        <w:jc w:val="center"/>
+                        <w:rPr>
+                          <w:sz w:val="24"/>
+                        </w:rPr>
+                      </w:pPr>
+                      <w:r>
+                        <w:rPr>
+                          <w:sz w:val="24"/>
+                        </w:rPr>
+                        <w:t>Presentado por Álvaro Vázquez Gómez</w:t>
+                      </w:r>
+                    </w:p>
+                    <w:p>
+                      <w:pPr>
+                        <w:jc w:val="center"/>
+                        <w:rPr>
+                          <w:sz w:val="24"/>
+                        </w:rPr>
+                      </w:pPr>
+                      <w:proofErr w:type="gramStart"/>
+                      <w:r>
+                        <w:rPr>
+                          <w:sz w:val="24"/>
+                        </w:rPr>
+                        <w:t>en</w:t>
+                      </w:r>
+                      <w:proofErr w:type="gramEnd"/>
+                      <w:r>
+                        <w:rPr>
+                          <w:sz w:val="24"/>
+                        </w:rPr>
+                        <w:t xml:space="preserve"> febrero 2016</w:t>
+                      </w:r>
+                    </w:p>
+                    <w:p>
+                      <w:pPr>
+                        <w:jc w:val="center"/>
+                        <w:rPr>
+                          <w:sz w:val="24"/>
+                        </w:rPr>
+                      </w:pPr>
+                      <w:r>
+                        <w:rPr>
+                          <w:sz w:val="24"/>
+                        </w:rPr>
+                        <w:t xml:space="preserve">Tutor Bruno </w:t>
+                      </w:r>
+                      <w:proofErr w:type="spellStart"/>
+                      <w:r>
+                        <w:rPr>
+                          <w:sz w:val="24"/>
+                        </w:rPr>
+                        <w:t>Baruque</w:t>
+                      </w:r>
+                      <w:proofErr w:type="spellEnd"/>
+                      <w:r>
+                        <w:rPr>
+                          <w:sz w:val="24"/>
+                        </w:rPr>
+                        <w:t xml:space="preserve"> </w:t>
+                      </w:r>
+                      <w:proofErr w:type="spellStart"/>
+                      <w:r>
+                        <w:rPr>
+                          <w:sz w:val="24"/>
+                        </w:rPr>
+                        <w:t>Zanón</w:t>
+                      </w:r>
+                      <w:proofErr w:type="spellEnd"/>
+                    </w:p>
+                  </w:txbxContent>
+                </v:textbox>
+              </v:shape>
+            </w:pict>
+          </mc:Fallback>
+        </mc:AlternateContent>
+      </w:r>
       <w:r>
         <w:br w:type="page"/>
       </w:r>
@@ -389,24 +596,42 @@
       <w:pPr>
         <w:ind w:left="708"/>
         <w:jc w:val="both"/>
-      </w:pPr>
-      <w:r>
+        <w:rPr>
+          <w:sz w:val="24"/>
+        </w:rPr>
+      </w:pPr>
+      <w:r>
+        <w:rPr>
+          <w:sz w:val="24"/>
+        </w:rPr>
         <w:t xml:space="preserve">D. Bruno </w:t>
       </w:r>
       <w:proofErr w:type="spellStart"/>
       <w:r>
+        <w:rPr>
+          <w:sz w:val="24"/>
+        </w:rPr>
         <w:t>Baruque</w:t>
       </w:r>
       <w:proofErr w:type="spellEnd"/>
       <w:r>
+        <w:rPr>
+          <w:sz w:val="24"/>
+        </w:rPr>
         <w:t xml:space="preserve"> </w:t>
       </w:r>
       <w:proofErr w:type="spellStart"/>
       <w:r>
+        <w:rPr>
+          <w:sz w:val="24"/>
+        </w:rPr>
         <w:t>Zanón</w:t>
       </w:r>
       <w:proofErr w:type="spellEnd"/>
       <w:r>
+        <w:rPr>
+          <w:sz w:val="24"/>
+        </w:rPr>
         <w:t>, profesor del departamento de Ingeniería Civil, área de Lenguajes y Sistemas Informáticos.</w:t>
       </w:r>
     </w:p>
@@ -414,8 +639,14 @@
       <w:pPr>
         <w:ind w:left="708"/>
         <w:jc w:val="both"/>
-      </w:pPr>
-      <w:r>
+        <w:rPr>
+          <w:sz w:val="24"/>
+        </w:rPr>
+      </w:pPr>
+      <w:r>
+        <w:rPr>
+          <w:sz w:val="24"/>
+        </w:rPr>
         <w:t>Expone:</w:t>
       </w:r>
     </w:p>
@@ -423,28 +654,51 @@
       <w:pPr>
         <w:ind w:left="708"/>
         <w:jc w:val="both"/>
-      </w:pPr>
-      <w:r>
-        <w:t>Que el alumno D. Álvaro Vázquez Gómez, con DNI 71293190K</w:t>
-      </w:r>
-      <w:r>
-        <w:t xml:space="preserve">, ha realizado el Trabajo final del </w:t>
-      </w:r>
-      <w:proofErr w:type="spellStart"/>
-      <w:r>
+        <w:rPr>
+          <w:sz w:val="24"/>
+        </w:rPr>
+      </w:pPr>
+      <w:r>
+        <w:rPr>
+          <w:sz w:val="24"/>
+        </w:rPr>
+        <w:t xml:space="preserve">Que el alumno D. Álvaro Vázquez Gómez, con DNI 71293190K, ha realizado el Trabajo final del </w:t>
+      </w:r>
+      <w:proofErr w:type="spellStart"/>
+      <w:r>
+        <w:rPr>
+          <w:sz w:val="24"/>
+        </w:rPr>
         <w:t>GºIng.Informática</w:t>
       </w:r>
       <w:proofErr w:type="spellEnd"/>
       <w:r>
-        <w:t xml:space="preserve"> titulado: Autocorrección de prácticas en Java.</w:t>
+        <w:rPr>
+          <w:sz w:val="24"/>
+        </w:rPr>
+        <w:t xml:space="preserve"> titulado: Autocorrecc</w:t>
+      </w:r>
+      <w:bookmarkStart w:id="0" w:name="_GoBack"/>
+      <w:bookmarkEnd w:id="0"/>
+      <w:r>
+        <w:rPr>
+          <w:sz w:val="24"/>
+        </w:rPr>
+        <w:t>ión de prácticas en Java.</w:t>
       </w:r>
     </w:p>
     <w:p>
       <w:pPr>
         <w:ind w:left="708"/>
         <w:jc w:val="both"/>
-      </w:pPr>
-      <w:r>
+        <w:rPr>
+          <w:sz w:val="24"/>
+        </w:rPr>
+      </w:pPr>
+      <w:r>
+        <w:rPr>
+          <w:sz w:val="24"/>
+        </w:rPr>
         <w:t>Y que dicho trabajo ha sido realizado por el alumno bajo la dirección del que suscribe, en virtud de lo cual, Se autoriza su presentación y defensa.</w:t>
       </w:r>
     </w:p>
@@ -452,20 +706,38 @@
       <w:pPr>
         <w:ind w:left="708"/>
         <w:jc w:val="center"/>
-      </w:pPr>
-      <w:r>
+        <w:rPr>
+          <w:sz w:val="24"/>
+        </w:rPr>
+      </w:pPr>
+      <w:r>
+        <w:rPr>
+          <w:sz w:val="24"/>
+        </w:rPr>
         <w:t xml:space="preserve">En Burgos a </w:t>
       </w:r>
       <w:r>
+        <w:rPr>
+          <w:sz w:val="24"/>
+        </w:rPr>
         <w:t>10</w:t>
       </w:r>
       <w:r>
+        <w:rPr>
+          <w:sz w:val="24"/>
+        </w:rPr>
         <w:t xml:space="preserve"> de </w:t>
       </w:r>
       <w:r>
+        <w:rPr>
+          <w:sz w:val="24"/>
+        </w:rPr>
         <w:t>Febrero</w:t>
       </w:r>
       <w:r>
+        <w:rPr>
+          <w:sz w:val="24"/>
+        </w:rPr>
         <w:t xml:space="preserve"> de 2016</w:t>
       </w:r>
     </w:p>
@@ -473,18 +745,27 @@
       <w:pPr>
         <w:ind w:left="708"/>
         <w:jc w:val="center"/>
+        <w:rPr>
+          <w:sz w:val="24"/>
+        </w:rPr>
       </w:pPr>
     </w:p>
     <w:p>
       <w:pPr>
         <w:ind w:left="708"/>
         <w:jc w:val="center"/>
+        <w:rPr>
+          <w:sz w:val="24"/>
+        </w:rPr>
       </w:pPr>
     </w:p>
     <w:p>
       <w:pPr>
         <w:ind w:left="708"/>
         <w:jc w:val="center"/>
+        <w:rPr>
+          <w:sz w:val="24"/>
+        </w:rPr>
         <w:sectPr>
           <w:headerReference w:type="even" r:id="rId11"/>
           <w:headerReference w:type="default" r:id="rId12"/>
@@ -496,18 +777,30 @@
         </w:sectPr>
       </w:pPr>
       <w:r>
+        <w:rPr>
+          <w:sz w:val="24"/>
+        </w:rPr>
         <w:t xml:space="preserve">Bruno </w:t>
       </w:r>
       <w:proofErr w:type="spellStart"/>
       <w:r>
+        <w:rPr>
+          <w:sz w:val="24"/>
+        </w:rPr>
         <w:t>Baruque</w:t>
       </w:r>
       <w:proofErr w:type="spellEnd"/>
       <w:r>
+        <w:rPr>
+          <w:sz w:val="24"/>
+        </w:rPr>
         <w:t xml:space="preserve"> </w:t>
       </w:r>
       <w:proofErr w:type="spellStart"/>
       <w:r>
+        <w:rPr>
+          <w:sz w:val="24"/>
+        </w:rPr>
         <w:t>Zanón</w:t>
       </w:r>
       <w:proofErr w:type="spellEnd"/>
@@ -639,7 +932,7 @@
             <w:noProof/>
             <w:webHidden/>
           </w:rPr>
-          <w:t>7</w:t>
+          <w:t>6</w:t>
         </w:r>
         <w:r>
           <w:rPr>
@@ -727,7 +1020,7 @@
             <w:noProof/>
             <w:webHidden/>
           </w:rPr>
-          <w:t>8</w:t>
+          <w:t>7</w:t>
         </w:r>
         <w:r>
           <w:rPr>
@@ -811,7 +1104,7 @@
             <w:noProof/>
             <w:webHidden/>
           </w:rPr>
-          <w:t>8</w:t>
+          <w:t>7</w:t>
         </w:r>
         <w:r>
           <w:rPr>
@@ -895,7 +1188,7 @@
             <w:noProof/>
             <w:webHidden/>
           </w:rPr>
-          <w:t>9</w:t>
+          <w:t>8</w:t>
         </w:r>
         <w:r>
           <w:rPr>
@@ -983,7 +1276,7 @@
             <w:noProof/>
             <w:webHidden/>
           </w:rPr>
-          <w:t>10</w:t>
+          <w:t>9</w:t>
         </w:r>
         <w:r>
           <w:rPr>
@@ -1067,7 +1360,7 @@
             <w:noProof/>
             <w:webHidden/>
           </w:rPr>
-          <w:t>10</w:t>
+          <w:t>9</w:t>
         </w:r>
         <w:r>
           <w:rPr>
@@ -1151,7 +1444,7 @@
             <w:noProof/>
             <w:webHidden/>
           </w:rPr>
-          <w:t>11</w:t>
+          <w:t>10</w:t>
         </w:r>
         <w:r>
           <w:rPr>
@@ -1235,7 +1528,7 @@
             <w:noProof/>
             <w:webHidden/>
           </w:rPr>
-          <w:t>12</w:t>
+          <w:t>11</w:t>
         </w:r>
         <w:r>
           <w:rPr>
@@ -1323,7 +1616,7 @@
             <w:noProof/>
             <w:webHidden/>
           </w:rPr>
-          <w:t>14</w:t>
+          <w:t>13</w:t>
         </w:r>
         <w:r>
           <w:rPr>
@@ -1407,7 +1700,7 @@
             <w:noProof/>
             <w:webHidden/>
           </w:rPr>
-          <w:t>14</w:t>
+          <w:t>13</w:t>
         </w:r>
         <w:r>
           <w:rPr>
@@ -1495,7 +1788,7 @@
             <w:noProof/>
             <w:webHidden/>
           </w:rPr>
-          <w:t>14</w:t>
+          <w:t>13</w:t>
         </w:r>
         <w:r>
           <w:rPr>
@@ -1583,7 +1876,7 @@
             <w:noProof/>
             <w:webHidden/>
           </w:rPr>
-          <w:t>14</w:t>
+          <w:t>13</w:t>
         </w:r>
         <w:r>
           <w:rPr>
@@ -1671,7 +1964,7 @@
             <w:noProof/>
             <w:webHidden/>
           </w:rPr>
-          <w:t>16</w:t>
+          <w:t>15</w:t>
         </w:r>
         <w:r>
           <w:rPr>
@@ -1759,7 +2052,7 @@
             <w:noProof/>
             <w:webHidden/>
           </w:rPr>
-          <w:t>16</w:t>
+          <w:t>15</w:t>
         </w:r>
         <w:r>
           <w:rPr>
@@ -1843,7 +2136,7 @@
             <w:noProof/>
             <w:webHidden/>
           </w:rPr>
-          <w:t>17</w:t>
+          <w:t>16</w:t>
         </w:r>
         <w:r>
           <w:rPr>
@@ -1931,7 +2224,7 @@
             <w:noProof/>
             <w:webHidden/>
           </w:rPr>
-          <w:t>17</w:t>
+          <w:t>16</w:t>
         </w:r>
         <w:r>
           <w:rPr>
@@ -2019,7 +2312,7 @@
             <w:noProof/>
             <w:webHidden/>
           </w:rPr>
-          <w:t>17</w:t>
+          <w:t>16</w:t>
         </w:r>
         <w:r>
           <w:rPr>
@@ -2107,7 +2400,7 @@
             <w:noProof/>
             <w:webHidden/>
           </w:rPr>
-          <w:t>17</w:t>
+          <w:t>16</w:t>
         </w:r>
         <w:r>
           <w:rPr>
@@ -2195,7 +2488,7 @@
             <w:noProof/>
             <w:webHidden/>
           </w:rPr>
-          <w:t>18</w:t>
+          <w:t>17</w:t>
         </w:r>
         <w:r>
           <w:rPr>
@@ -2283,7 +2576,7 @@
             <w:noProof/>
             <w:webHidden/>
           </w:rPr>
-          <w:t>18</w:t>
+          <w:t>17</w:t>
         </w:r>
         <w:r>
           <w:rPr>
@@ -2371,7 +2664,7 @@
             <w:noProof/>
             <w:webHidden/>
           </w:rPr>
-          <w:t>19</w:t>
+          <w:t>18</w:t>
         </w:r>
         <w:r>
           <w:rPr>
@@ -2459,7 +2752,7 @@
             <w:noProof/>
             <w:webHidden/>
           </w:rPr>
-          <w:t>19</w:t>
+          <w:t>18</w:t>
         </w:r>
         <w:r>
           <w:rPr>
@@ -2547,7 +2840,7 @@
             <w:noProof/>
             <w:webHidden/>
           </w:rPr>
-          <w:t>19</w:t>
+          <w:t>18</w:t>
         </w:r>
         <w:r>
           <w:rPr>
@@ -2635,7 +2928,7 @@
             <w:noProof/>
             <w:webHidden/>
           </w:rPr>
-          <w:t>20</w:t>
+          <w:t>19</w:t>
         </w:r>
         <w:r>
           <w:rPr>
@@ -2723,7 +3016,7 @@
             <w:noProof/>
             <w:webHidden/>
           </w:rPr>
-          <w:t>20</w:t>
+          <w:t>19</w:t>
         </w:r>
         <w:r>
           <w:rPr>
@@ -2811,7 +3104,7 @@
             <w:noProof/>
             <w:webHidden/>
           </w:rPr>
-          <w:t>20</w:t>
+          <w:t>19</w:t>
         </w:r>
         <w:r>
           <w:rPr>
@@ -2899,7 +3192,7 @@
             <w:noProof/>
             <w:webHidden/>
           </w:rPr>
-          <w:t>20</w:t>
+          <w:t>19</w:t>
         </w:r>
         <w:r>
           <w:rPr>
@@ -2987,7 +3280,7 @@
             <w:noProof/>
             <w:webHidden/>
           </w:rPr>
-          <w:t>21</w:t>
+          <w:t>20</w:t>
         </w:r>
         <w:r>
           <w:rPr>
@@ -3075,7 +3368,7 @@
             <w:noProof/>
             <w:webHidden/>
           </w:rPr>
-          <w:t>21</w:t>
+          <w:t>20</w:t>
         </w:r>
         <w:r>
           <w:rPr>
@@ -3163,7 +3456,7 @@
             <w:noProof/>
             <w:webHidden/>
           </w:rPr>
-          <w:t>21</w:t>
+          <w:t>20</w:t>
         </w:r>
         <w:r>
           <w:rPr>
@@ -3251,7 +3544,7 @@
             <w:noProof/>
             <w:webHidden/>
           </w:rPr>
-          <w:t>22</w:t>
+          <w:t>21</w:t>
         </w:r>
         <w:r>
           <w:rPr>
@@ -3339,7 +3632,7 @@
             <w:noProof/>
             <w:webHidden/>
           </w:rPr>
-          <w:t>22</w:t>
+          <w:t>21</w:t>
         </w:r>
         <w:r>
           <w:rPr>
@@ -3427,7 +3720,7 @@
             <w:noProof/>
             <w:webHidden/>
           </w:rPr>
-          <w:t>23</w:t>
+          <w:t>21</w:t>
         </w:r>
         <w:r>
           <w:rPr>
@@ -3515,7 +3808,7 @@
             <w:noProof/>
             <w:webHidden/>
           </w:rPr>
-          <w:t>23</w:t>
+          <w:t>22</w:t>
         </w:r>
         <w:r>
           <w:rPr>
@@ -3603,7 +3896,7 @@
             <w:noProof/>
             <w:webHidden/>
           </w:rPr>
-          <w:t>23</w:t>
+          <w:t>22</w:t>
         </w:r>
         <w:r>
           <w:rPr>
@@ -3691,7 +3984,7 @@
             <w:noProof/>
             <w:webHidden/>
           </w:rPr>
-          <w:t>24</w:t>
+          <w:t>23</w:t>
         </w:r>
         <w:r>
           <w:rPr>
@@ -3779,7 +4072,7 @@
             <w:noProof/>
             <w:webHidden/>
           </w:rPr>
-          <w:t>24</w:t>
+          <w:t>23</w:t>
         </w:r>
         <w:r>
           <w:rPr>
@@ -3867,7 +4160,7 @@
             <w:noProof/>
             <w:webHidden/>
           </w:rPr>
-          <w:t>24</w:t>
+          <w:t>23</w:t>
         </w:r>
         <w:r>
           <w:rPr>
@@ -3955,7 +4248,7 @@
             <w:noProof/>
             <w:webHidden/>
           </w:rPr>
-          <w:t>26</w:t>
+          <w:t>24</w:t>
         </w:r>
         <w:r>
           <w:rPr>
@@ -4039,7 +4332,7 @@
             <w:noProof/>
             <w:webHidden/>
           </w:rPr>
-          <w:t>26</w:t>
+          <w:t>24</w:t>
         </w:r>
         <w:r>
           <w:rPr>
@@ -4127,7 +4420,7 @@
             <w:noProof/>
             <w:webHidden/>
           </w:rPr>
-          <w:t>26</w:t>
+          <w:t>24</w:t>
         </w:r>
         <w:r>
           <w:rPr>
@@ -4211,7 +4504,7 @@
             <w:noProof/>
             <w:webHidden/>
           </w:rPr>
-          <w:t>28</w:t>
+          <w:t>26</w:t>
         </w:r>
         <w:r>
           <w:rPr>
@@ -4299,7 +4592,7 @@
             <w:noProof/>
             <w:webHidden/>
           </w:rPr>
-          <w:t>29</w:t>
+          <w:t>27</w:t>
         </w:r>
         <w:r>
           <w:rPr>
@@ -4383,7 +4676,7 @@
             <w:noProof/>
             <w:webHidden/>
           </w:rPr>
-          <w:t>29</w:t>
+          <w:t>27</w:t>
         </w:r>
         <w:r>
           <w:rPr>
@@ -4471,7 +4764,7 @@
             <w:noProof/>
             <w:webHidden/>
           </w:rPr>
-          <w:t>30</w:t>
+          <w:t>28</w:t>
         </w:r>
         <w:r>
           <w:rPr>
@@ -4555,7 +4848,7 @@
             <w:noProof/>
             <w:webHidden/>
           </w:rPr>
-          <w:t>33</w:t>
+          <w:t>31</w:t>
         </w:r>
         <w:r>
           <w:rPr>
@@ -4643,7 +4936,7 @@
             <w:noProof/>
             <w:webHidden/>
           </w:rPr>
-          <w:t>33</w:t>
+          <w:t>31</w:t>
         </w:r>
         <w:r>
           <w:rPr>
@@ -4731,7 +5024,7 @@
             <w:noProof/>
             <w:webHidden/>
           </w:rPr>
-          <w:t>36</w:t>
+          <w:t>34</w:t>
         </w:r>
         <w:r>
           <w:rPr>
@@ -4815,7 +5108,7 @@
             <w:noProof/>
             <w:webHidden/>
           </w:rPr>
-          <w:t>36</w:t>
+          <w:t>34</w:t>
         </w:r>
         <w:r>
           <w:rPr>
@@ -4899,7 +5192,7 @@
             <w:noProof/>
             <w:webHidden/>
           </w:rPr>
-          <w:t>36</w:t>
+          <w:t>34</w:t>
         </w:r>
         <w:r>
           <w:rPr>
@@ -4983,7 +5276,7 @@
             <w:noProof/>
             <w:webHidden/>
           </w:rPr>
-          <w:t>37</w:t>
+          <w:t>35</w:t>
         </w:r>
         <w:r>
           <w:rPr>
@@ -5067,7 +5360,7 @@
             <w:noProof/>
             <w:webHidden/>
           </w:rPr>
-          <w:t>37</w:t>
+          <w:t>36</w:t>
         </w:r>
         <w:r>
           <w:rPr>
@@ -5151,7 +5444,7 @@
             <w:noProof/>
             <w:webHidden/>
           </w:rPr>
-          <w:t>38</w:t>
+          <w:t>36</w:t>
         </w:r>
         <w:r>
           <w:rPr>
@@ -5235,7 +5528,7 @@
             <w:noProof/>
             <w:webHidden/>
           </w:rPr>
-          <w:t>38</w:t>
+          <w:t>36</w:t>
         </w:r>
         <w:r>
           <w:rPr>
@@ -5319,7 +5612,7 @@
             <w:noProof/>
             <w:webHidden/>
           </w:rPr>
-          <w:t>38</w:t>
+          <w:t>37</w:t>
         </w:r>
         <w:r>
           <w:rPr>
@@ -5403,7 +5696,7 @@
             <w:noProof/>
             <w:webHidden/>
           </w:rPr>
-          <w:t>39</w:t>
+          <w:t>37</w:t>
         </w:r>
         <w:r>
           <w:rPr>
@@ -5487,7 +5780,7 @@
             <w:noProof/>
             <w:webHidden/>
           </w:rPr>
-          <w:t>39</w:t>
+          <w:t>37</w:t>
         </w:r>
         <w:r>
           <w:rPr>
@@ -5571,7 +5864,7 @@
             <w:noProof/>
             <w:webHidden/>
           </w:rPr>
-          <w:t>40</w:t>
+          <w:t>38</w:t>
         </w:r>
         <w:r>
           <w:rPr>
@@ -5659,7 +5952,7 @@
             <w:noProof/>
             <w:webHidden/>
           </w:rPr>
-          <w:t>41</w:t>
+          <w:t>39</w:t>
         </w:r>
         <w:r>
           <w:rPr>
@@ -5743,7 +6036,7 @@
             <w:noProof/>
             <w:webHidden/>
           </w:rPr>
-          <w:t>41</w:t>
+          <w:t>39</w:t>
         </w:r>
         <w:r>
           <w:rPr>
@@ -5827,7 +6120,7 @@
             <w:noProof/>
             <w:webHidden/>
           </w:rPr>
-          <w:t>42</w:t>
+          <w:t>40</w:t>
         </w:r>
         <w:r>
           <w:rPr>
@@ -5915,7 +6208,7 @@
             <w:noProof/>
             <w:webHidden/>
           </w:rPr>
-          <w:t>43</w:t>
+          <w:t>41</w:t>
         </w:r>
         <w:r>
           <w:rPr>
@@ -6366,7 +6659,7 @@
             <w:webHidden/>
             <w:sz w:val="16"/>
           </w:rPr>
-          <w:t>25</w:t>
+          <w:t>24</w:t>
         </w:r>
         <w:r>
           <w:rPr>
@@ -6447,7 +6740,7 @@
             <w:webHidden/>
             <w:sz w:val="16"/>
           </w:rPr>
-          <w:t>26</w:t>
+          <w:t>25</w:t>
         </w:r>
         <w:r>
           <w:rPr>
@@ -6528,7 +6821,7 @@
             <w:webHidden/>
             <w:sz w:val="16"/>
           </w:rPr>
-          <w:t>26</w:t>
+          <w:t>25</w:t>
         </w:r>
         <w:r>
           <w:rPr>
@@ -6609,7 +6902,7 @@
             <w:webHidden/>
             <w:sz w:val="16"/>
           </w:rPr>
-          <w:t>27</w:t>
+          <w:t>26</w:t>
         </w:r>
         <w:r>
           <w:rPr>
@@ -6690,7 +6983,7 @@
             <w:webHidden/>
             <w:sz w:val="16"/>
           </w:rPr>
-          <w:t>28</w:t>
+          <w:t>27</w:t>
         </w:r>
         <w:r>
           <w:rPr>
@@ -6771,7 +7064,7 @@
             <w:webHidden/>
             <w:sz w:val="16"/>
           </w:rPr>
-          <w:t>29</w:t>
+          <w:t>28</w:t>
         </w:r>
         <w:r>
           <w:rPr>
@@ -6852,7 +7145,7 @@
             <w:webHidden/>
             <w:sz w:val="16"/>
           </w:rPr>
-          <w:t>30</w:t>
+          <w:t>29</w:t>
         </w:r>
         <w:r>
           <w:rPr>
@@ -6933,7 +7226,7 @@
             <w:webHidden/>
             <w:sz w:val="16"/>
           </w:rPr>
-          <w:t>30</w:t>
+          <w:t>29</w:t>
         </w:r>
         <w:r>
           <w:rPr>
@@ -7014,7 +7307,7 @@
             <w:webHidden/>
             <w:sz w:val="16"/>
           </w:rPr>
-          <w:t>31</w:t>
+          <w:t>29</w:t>
         </w:r>
         <w:r>
           <w:rPr>
@@ -7095,7 +7388,7 @@
             <w:webHidden/>
             <w:sz w:val="16"/>
           </w:rPr>
-          <w:t>31</w:t>
+          <w:t>30</w:t>
         </w:r>
         <w:r>
           <w:rPr>
@@ -7176,7 +7469,7 @@
             <w:webHidden/>
             <w:sz w:val="16"/>
           </w:rPr>
-          <w:t>32</w:t>
+          <w:t>30</w:t>
         </w:r>
         <w:r>
           <w:rPr>
@@ -7257,7 +7550,7 @@
             <w:webHidden/>
             <w:sz w:val="16"/>
           </w:rPr>
-          <w:t>34</w:t>
+          <w:t>32</w:t>
         </w:r>
         <w:r>
           <w:rPr>
@@ -7338,7 +7631,7 @@
             <w:webHidden/>
             <w:sz w:val="16"/>
           </w:rPr>
-          <w:t>34</w:t>
+          <w:t>32</w:t>
         </w:r>
         <w:r>
           <w:rPr>
@@ -7419,7 +7712,7 @@
             <w:webHidden/>
             <w:sz w:val="16"/>
           </w:rPr>
-          <w:t>35</w:t>
+          <w:t>33</w:t>
         </w:r>
         <w:r>
           <w:rPr>
@@ -7500,7 +7793,7 @@
             <w:webHidden/>
             <w:sz w:val="16"/>
           </w:rPr>
-          <w:t>35</w:t>
+          <w:t>33</w:t>
         </w:r>
         <w:r>
           <w:rPr>
@@ -7581,7 +7874,7 @@
             <w:webHidden/>
             <w:sz w:val="16"/>
           </w:rPr>
-          <w:t>37</w:t>
+          <w:t>35</w:t>
         </w:r>
         <w:r>
           <w:rPr>
@@ -8568,6 +8861,107 @@
       </w:r>
       <w:proofErr w:type="spellStart"/>
       <w:r>
+        <w:t>application</w:t>
+      </w:r>
+      <w:proofErr w:type="spellEnd"/>
+      <w:r>
+        <w:t xml:space="preserve"> </w:t>
+      </w:r>
+      <w:proofErr w:type="spellStart"/>
+      <w:r>
+        <w:t>connects</w:t>
+      </w:r>
+      <w:proofErr w:type="spellEnd"/>
+      <w:r>
+        <w:t xml:space="preserve"> to </w:t>
+      </w:r>
+      <w:proofErr w:type="spellStart"/>
+      <w:r>
+        <w:t>an</w:t>
+      </w:r>
+      <w:proofErr w:type="spellEnd"/>
+      <w:r>
+        <w:t xml:space="preserve"> LMS </w:t>
+      </w:r>
+      <w:proofErr w:type="spellStart"/>
+      <w:r>
+        <w:t>thanks</w:t>
+      </w:r>
+      <w:proofErr w:type="spellEnd"/>
+      <w:r>
+        <w:t xml:space="preserve"> to </w:t>
+      </w:r>
+      <w:proofErr w:type="spellStart"/>
+      <w:r>
+        <w:t>the</w:t>
+      </w:r>
+      <w:proofErr w:type="spellEnd"/>
+      <w:r>
+        <w:t xml:space="preserve"> LTI, </w:t>
+      </w:r>
+      <w:proofErr w:type="spellStart"/>
+      <w:r>
+        <w:t>which</w:t>
+      </w:r>
+      <w:proofErr w:type="spellEnd"/>
+      <w:r>
+        <w:t xml:space="preserve"> can be </w:t>
+      </w:r>
+      <w:proofErr w:type="spellStart"/>
+      <w:r>
+        <w:t>incorporated</w:t>
+      </w:r>
+      <w:proofErr w:type="spellEnd"/>
+      <w:r>
+        <w:t xml:space="preserve"> </w:t>
+      </w:r>
+      <w:proofErr w:type="spellStart"/>
+      <w:r>
+        <w:t>into</w:t>
+      </w:r>
+      <w:proofErr w:type="spellEnd"/>
+      <w:r>
+        <w:t xml:space="preserve"> a </w:t>
+      </w:r>
+      <w:proofErr w:type="spellStart"/>
+      <w:r>
+        <w:t>lot</w:t>
+      </w:r>
+      <w:proofErr w:type="spellEnd"/>
+      <w:r>
+        <w:t xml:space="preserve"> of LMS </w:t>
+      </w:r>
+      <w:proofErr w:type="spellStart"/>
+      <w:r>
+        <w:t>today</w:t>
+      </w:r>
+      <w:proofErr w:type="spellEnd"/>
+      <w:r>
+        <w:t xml:space="preserve"> and </w:t>
+      </w:r>
+      <w:proofErr w:type="spellStart"/>
+      <w:r>
+        <w:t>tomorrow</w:t>
+      </w:r>
+      <w:proofErr w:type="spellEnd"/>
+      <w:r>
+        <w:t>.</w:t>
+      </w:r>
+    </w:p>
+    <w:p>
+      <w:pPr>
+        <w:jc w:val="both"/>
+      </w:pPr>
+      <w:proofErr w:type="spellStart"/>
+      <w:r>
+        <w:t>The</w:t>
+      </w:r>
+      <w:proofErr w:type="spellEnd"/>
+      <w:r>
+        <w:t xml:space="preserve"> </w:t>
+      </w:r>
+      <w:proofErr w:type="spellStart"/>
+      <w:r>
         <w:t>variety</w:t>
       </w:r>
       <w:proofErr w:type="spellEnd"/>
@@ -8969,12 +9363,12 @@
       <w:r>
         <w:br w:type="page"/>
       </w:r>
-      <w:bookmarkStart w:id="0" w:name="_Toc442284347"/>
+      <w:bookmarkStart w:id="1" w:name="_Toc442284347"/>
       <w:r>
         <w:lastRenderedPageBreak/>
         <w:t>Introducción</w:t>
       </w:r>
-      <w:bookmarkEnd w:id="0"/>
+      <w:bookmarkEnd w:id="1"/>
     </w:p>
     <w:p>
       <w:pPr>
@@ -9237,22 +9631,22 @@
       <w:pPr>
         <w:pStyle w:val="Ttulo1"/>
       </w:pPr>
-      <w:bookmarkStart w:id="1" w:name="_Toc442284348"/>
+      <w:bookmarkStart w:id="2" w:name="_Toc442284348"/>
       <w:r>
         <w:lastRenderedPageBreak/>
         <w:t>Objetivos del proyecto</w:t>
       </w:r>
-      <w:bookmarkEnd w:id="1"/>
+      <w:bookmarkEnd w:id="2"/>
     </w:p>
     <w:p>
       <w:pPr>
         <w:pStyle w:val="Ttulo2"/>
       </w:pPr>
-      <w:bookmarkStart w:id="2" w:name="_Toc442284349"/>
+      <w:bookmarkStart w:id="3" w:name="_Toc442284349"/>
       <w:r>
         <w:t>Objetivos funcionales</w:t>
       </w:r>
-      <w:bookmarkEnd w:id="2"/>
+      <w:bookmarkEnd w:id="3"/>
     </w:p>
     <w:p>
       <w:r>
@@ -9615,11 +10009,11 @@
       <w:pPr>
         <w:pStyle w:val="Ttulo2"/>
       </w:pPr>
-      <w:bookmarkStart w:id="3" w:name="_Toc442284350"/>
+      <w:bookmarkStart w:id="4" w:name="_Toc442284350"/>
       <w:r>
         <w:t>Objetivos de carácter técnico</w:t>
       </w:r>
-      <w:bookmarkEnd w:id="3"/>
+      <w:bookmarkEnd w:id="4"/>
     </w:p>
     <w:p>
       <w:pPr>
@@ -9748,18 +10142,18 @@
       <w:pPr>
         <w:pStyle w:val="Ttulo1"/>
       </w:pPr>
-      <w:bookmarkStart w:id="4" w:name="_Toc442284351"/>
+      <w:bookmarkStart w:id="5" w:name="_Toc442284351"/>
       <w:r>
         <w:lastRenderedPageBreak/>
         <w:t>Conceptos Teóricos</w:t>
       </w:r>
-      <w:bookmarkEnd w:id="4"/>
+      <w:bookmarkEnd w:id="5"/>
     </w:p>
     <w:p>
       <w:pPr>
         <w:pStyle w:val="Ttulo2"/>
       </w:pPr>
-      <w:bookmarkStart w:id="5" w:name="_Toc442284352"/>
+      <w:bookmarkStart w:id="6" w:name="_Toc442284352"/>
       <w:proofErr w:type="spellStart"/>
       <w:r>
         <w:t>Learning</w:t>
@@ -9776,7 +10170,7 @@
       <w:r>
         <w:t xml:space="preserve"> (LMS)</w:t>
       </w:r>
-      <w:bookmarkEnd w:id="5"/>
+      <w:bookmarkEnd w:id="6"/>
     </w:p>
     <w:p>
       <w:pPr>
@@ -10052,46 +10446,33 @@
         <w:pStyle w:val="Descripcin"/>
         <w:jc w:val="center"/>
       </w:pPr>
-      <w:bookmarkStart w:id="6" w:name="_Toc442284440"/>
+      <w:bookmarkStart w:id="7" w:name="_Toc442284440"/>
       <w:r>
         <w:t xml:space="preserve">Ilustración </w:t>
       </w:r>
-      <w:r>
-        <w:fldChar w:fldCharType="begin"/>
-      </w:r>
-      <w:r>
-        <w:instrText xml:space="preserve"> SEQ Ilustración \* ARABIC </w:instrText>
-      </w:r>
-      <w:r>
-        <w:fldChar w:fldCharType="separate"/>
-      </w:r>
-      <w:r>
-        <w:rPr>
-          <w:noProof/>
-        </w:rPr>
-        <w:t>1</w:t>
-      </w:r>
-      <w:r>
-        <w:rPr>
-          <w:noProof/>
-        </w:rPr>
-        <w:fldChar w:fldCharType="end"/>
-      </w:r>
+      <w:fldSimple w:instr=" SEQ Ilustración \* ARABIC ">
+        <w:r>
+          <w:rPr>
+            <w:noProof/>
+          </w:rPr>
+          <w:t>1</w:t>
+        </w:r>
+      </w:fldSimple>
       <w:r>
         <w:t>: Partes involucradas en un LMS</w:t>
       </w:r>
-      <w:bookmarkEnd w:id="6"/>
+      <w:bookmarkEnd w:id="7"/>
     </w:p>
     <w:p>
       <w:pPr>
         <w:pStyle w:val="Ttulo2"/>
       </w:pPr>
-      <w:bookmarkStart w:id="7" w:name="_Toc442284353"/>
+      <w:bookmarkStart w:id="8" w:name="_Toc442284353"/>
       <w:r>
         <w:lastRenderedPageBreak/>
         <w:t>Plataforma Moodle</w:t>
       </w:r>
-      <w:bookmarkEnd w:id="7"/>
+      <w:bookmarkEnd w:id="8"/>
     </w:p>
     <w:p>
       <w:pPr>
@@ -10307,35 +10688,22 @@
         <w:pStyle w:val="Descripcin"/>
         <w:jc w:val="center"/>
       </w:pPr>
-      <w:bookmarkStart w:id="8" w:name="_Toc442284441"/>
+      <w:bookmarkStart w:id="9" w:name="_Toc442284441"/>
       <w:r>
         <w:t xml:space="preserve">Ilustración </w:t>
       </w:r>
-      <w:r>
-        <w:fldChar w:fldCharType="begin"/>
-      </w:r>
-      <w:r>
-        <w:instrText xml:space="preserve"> SEQ Ilustración \* ARABIC </w:instrText>
-      </w:r>
-      <w:r>
-        <w:fldChar w:fldCharType="separate"/>
-      </w:r>
-      <w:r>
-        <w:rPr>
-          <w:noProof/>
-        </w:rPr>
-        <w:t>2</w:t>
-      </w:r>
-      <w:r>
-        <w:rPr>
-          <w:noProof/>
-        </w:rPr>
-        <w:fldChar w:fldCharType="end"/>
-      </w:r>
+      <w:fldSimple w:instr=" SEQ Ilustración \* ARABIC ">
+        <w:r>
+          <w:rPr>
+            <w:noProof/>
+          </w:rPr>
+          <w:t>2</w:t>
+        </w:r>
+      </w:fldSimple>
       <w:r>
         <w:t>: Interacción en Moodle</w:t>
       </w:r>
-      <w:bookmarkEnd w:id="8"/>
+      <w:bookmarkEnd w:id="9"/>
     </w:p>
     <w:p>
       <w:pPr>
@@ -10470,11 +10838,11 @@
         <w:pStyle w:val="Ttulo2"/>
         <w:jc w:val="both"/>
       </w:pPr>
-      <w:bookmarkStart w:id="9" w:name="_Toc442284354"/>
+      <w:bookmarkStart w:id="10" w:name="_Toc442284354"/>
       <w:r>
         <w:t>Software QA</w:t>
       </w:r>
-      <w:bookmarkEnd w:id="9"/>
+      <w:bookmarkEnd w:id="10"/>
     </w:p>
     <w:p>
       <w:pPr>
@@ -10591,31 +10959,18 @@
         <w:pStyle w:val="Descripcin"/>
         <w:jc w:val="center"/>
       </w:pPr>
-      <w:bookmarkStart w:id="10" w:name="_Toc442284442"/>
+      <w:bookmarkStart w:id="11" w:name="_Toc442284442"/>
       <w:r>
         <w:t xml:space="preserve">Ilustración </w:t>
       </w:r>
-      <w:r>
-        <w:fldChar w:fldCharType="begin"/>
-      </w:r>
-      <w:r>
-        <w:instrText xml:space="preserve"> SEQ Ilustración \* ARABIC </w:instrText>
-      </w:r>
-      <w:r>
-        <w:fldChar w:fldCharType="separate"/>
-      </w:r>
-      <w:r>
-        <w:rPr>
-          <w:noProof/>
-        </w:rPr>
-        <w:t>3</w:t>
-      </w:r>
-      <w:r>
-        <w:rPr>
-          <w:noProof/>
-        </w:rPr>
-        <w:fldChar w:fldCharType="end"/>
-      </w:r>
+      <w:fldSimple w:instr=" SEQ Ilustración \* ARABIC ">
+        <w:r>
+          <w:rPr>
+            <w:noProof/>
+          </w:rPr>
+          <w:t>3</w:t>
+        </w:r>
+      </w:fldSimple>
       <w:r>
         <w:t xml:space="preserve">: Tareas del </w:t>
       </w:r>
@@ -10635,7 +10990,7 @@
       <w:r>
         <w:t xml:space="preserve"> (QA)</w:t>
       </w:r>
-      <w:bookmarkEnd w:id="10"/>
+      <w:bookmarkEnd w:id="11"/>
     </w:p>
     <w:p>
       <w:pPr>
@@ -10853,33 +11208,33 @@
       <w:pPr>
         <w:pStyle w:val="Ttulo1"/>
       </w:pPr>
-      <w:bookmarkStart w:id="11" w:name="_Toc442284355"/>
+      <w:bookmarkStart w:id="12" w:name="_Toc442284355"/>
       <w:r>
         <w:lastRenderedPageBreak/>
         <w:t>Técnicas y herramientas</w:t>
       </w:r>
-      <w:bookmarkEnd w:id="11"/>
+      <w:bookmarkEnd w:id="12"/>
     </w:p>
     <w:p>
       <w:pPr>
         <w:pStyle w:val="Ttulo2"/>
       </w:pPr>
-      <w:bookmarkStart w:id="12" w:name="_Toc442284356"/>
+      <w:bookmarkStart w:id="13" w:name="_Toc442284356"/>
       <w:r>
         <w:t>Técnicas de desarrollo</w:t>
       </w:r>
-      <w:bookmarkEnd w:id="12"/>
+      <w:bookmarkEnd w:id="13"/>
     </w:p>
     <w:p>
       <w:pPr>
         <w:pStyle w:val="Ttulo3"/>
         <w:jc w:val="both"/>
       </w:pPr>
-      <w:bookmarkStart w:id="13" w:name="_Toc442284357"/>
+      <w:bookmarkStart w:id="14" w:name="_Toc442284357"/>
       <w:r>
         <w:t>LTI</w:t>
       </w:r>
-      <w:bookmarkEnd w:id="13"/>
+      <w:bookmarkEnd w:id="14"/>
     </w:p>
     <w:p>
       <w:pPr>
@@ -11043,11 +11398,11 @@
         <w:pStyle w:val="Ttulo3"/>
         <w:jc w:val="both"/>
       </w:pPr>
-      <w:bookmarkStart w:id="14" w:name="_Toc442284358"/>
+      <w:bookmarkStart w:id="15" w:name="_Toc442284358"/>
       <w:r>
         <w:t>Modelo-vista-controlador (MVC)</w:t>
       </w:r>
-      <w:bookmarkEnd w:id="14"/>
+      <w:bookmarkEnd w:id="15"/>
     </w:p>
     <w:p>
       <w:pPr>
@@ -11233,35 +11588,22 @@
         <w:pStyle w:val="Descripcin"/>
         <w:jc w:val="center"/>
       </w:pPr>
-      <w:bookmarkStart w:id="15" w:name="_Toc442284443"/>
+      <w:bookmarkStart w:id="16" w:name="_Toc442284443"/>
       <w:r>
         <w:t xml:space="preserve">Ilustración </w:t>
       </w:r>
-      <w:r>
-        <w:fldChar w:fldCharType="begin"/>
-      </w:r>
-      <w:r>
-        <w:instrText xml:space="preserve"> SEQ Ilustración \* ARABIC </w:instrText>
-      </w:r>
-      <w:r>
-        <w:fldChar w:fldCharType="separate"/>
-      </w:r>
-      <w:r>
-        <w:rPr>
-          <w:noProof/>
-        </w:rPr>
-        <w:t>4</w:t>
-      </w:r>
-      <w:r>
-        <w:rPr>
-          <w:noProof/>
-        </w:rPr>
-        <w:fldChar w:fldCharType="end"/>
-      </w:r>
+      <w:fldSimple w:instr=" SEQ Ilustración \* ARABIC ">
+        <w:r>
+          <w:rPr>
+            <w:noProof/>
+          </w:rPr>
+          <w:t>4</w:t>
+        </w:r>
+      </w:fldSimple>
       <w:r>
         <w:t>: Ciclo de vida del MVC</w:t>
       </w:r>
-      <w:bookmarkEnd w:id="15"/>
+      <w:bookmarkEnd w:id="16"/>
     </w:p>
     <w:p>
       <w:pPr>
@@ -11334,12 +11676,12 @@
         <w:pStyle w:val="Ttulo3"/>
         <w:jc w:val="both"/>
       </w:pPr>
-      <w:bookmarkStart w:id="16" w:name="_Toc442284359"/>
+      <w:bookmarkStart w:id="17" w:name="_Toc442284359"/>
       <w:r>
         <w:lastRenderedPageBreak/>
         <w:t>Desarrollo ágil de software</w:t>
       </w:r>
-      <w:bookmarkEnd w:id="16"/>
+      <w:bookmarkEnd w:id="17"/>
     </w:p>
     <w:p>
       <w:pPr>
@@ -11463,11 +11805,11 @@
       <w:pPr>
         <w:pStyle w:val="Ttulo4"/>
       </w:pPr>
-      <w:bookmarkStart w:id="17" w:name="_Toc442284360"/>
+      <w:bookmarkStart w:id="18" w:name="_Toc442284360"/>
       <w:r>
         <w:t>SCRUM</w:t>
       </w:r>
-      <w:bookmarkEnd w:id="17"/>
+      <w:bookmarkEnd w:id="18"/>
     </w:p>
     <w:p>
       <w:pPr>
@@ -11687,34 +12029,34 @@
       <w:pPr>
         <w:pStyle w:val="Ttulo2"/>
       </w:pPr>
-      <w:bookmarkStart w:id="18" w:name="_Toc442284361"/>
+      <w:bookmarkStart w:id="19" w:name="_Toc442284361"/>
       <w:r>
         <w:t>Herramientas de software</w:t>
       </w:r>
-      <w:bookmarkEnd w:id="18"/>
+      <w:bookmarkEnd w:id="19"/>
     </w:p>
     <w:p>
       <w:pPr>
         <w:pStyle w:val="Ttulo3"/>
       </w:pPr>
-      <w:bookmarkStart w:id="19" w:name="_Toc442284362"/>
+      <w:bookmarkStart w:id="20" w:name="_Toc442284362"/>
       <w:r>
         <w:t>Lenguajes</w:t>
       </w:r>
-      <w:bookmarkEnd w:id="19"/>
+      <w:bookmarkEnd w:id="20"/>
     </w:p>
     <w:p>
       <w:pPr>
         <w:pStyle w:val="Ttulo4"/>
       </w:pPr>
-      <w:bookmarkStart w:id="20" w:name="_Toc442284363"/>
+      <w:bookmarkStart w:id="21" w:name="_Toc442284363"/>
       <w:r>
         <w:t>HTML</w:t>
       </w:r>
       <w:r>
         <w:t>5</w:t>
       </w:r>
-      <w:bookmarkEnd w:id="20"/>
+      <w:bookmarkEnd w:id="21"/>
     </w:p>
     <w:p>
       <w:pPr>
@@ -11938,11 +12280,11 @@
         <w:pStyle w:val="Ttulo4"/>
         <w:jc w:val="both"/>
       </w:pPr>
-      <w:bookmarkStart w:id="21" w:name="_Toc442284364"/>
+      <w:bookmarkStart w:id="22" w:name="_Toc442284364"/>
       <w:r>
         <w:t>PHP</w:t>
       </w:r>
-      <w:bookmarkEnd w:id="21"/>
+      <w:bookmarkEnd w:id="22"/>
     </w:p>
     <w:p>
       <w:pPr>
@@ -12108,11 +12450,11 @@
         <w:pStyle w:val="Ttulo4"/>
         <w:jc w:val="both"/>
       </w:pPr>
-      <w:bookmarkStart w:id="22" w:name="_Toc442284365"/>
+      <w:bookmarkStart w:id="23" w:name="_Toc442284365"/>
       <w:r>
         <w:t>JavaScript</w:t>
       </w:r>
-      <w:bookmarkEnd w:id="22"/>
+      <w:bookmarkEnd w:id="23"/>
     </w:p>
     <w:p>
       <w:pPr>
@@ -12172,11 +12514,11 @@
         <w:pStyle w:val="Ttulo4"/>
         <w:jc w:val="both"/>
       </w:pPr>
-      <w:bookmarkStart w:id="23" w:name="_Toc442284366"/>
+      <w:bookmarkStart w:id="24" w:name="_Toc442284366"/>
       <w:r>
         <w:t>AJAX</w:t>
       </w:r>
-      <w:bookmarkEnd w:id="23"/>
+      <w:bookmarkEnd w:id="24"/>
     </w:p>
     <w:p>
       <w:pPr>
@@ -12347,13 +12689,13 @@
         <w:pStyle w:val="Ttulo4"/>
         <w:jc w:val="both"/>
       </w:pPr>
-      <w:bookmarkStart w:id="24" w:name="_Toc442284367"/>
+      <w:bookmarkStart w:id="25" w:name="_Toc442284367"/>
       <w:proofErr w:type="spellStart"/>
       <w:r>
         <w:lastRenderedPageBreak/>
         <w:t>JQuery</w:t>
       </w:r>
-      <w:bookmarkEnd w:id="24"/>
+      <w:bookmarkEnd w:id="25"/>
       <w:proofErr w:type="spellEnd"/>
     </w:p>
     <w:p>
@@ -12435,11 +12777,11 @@
         <w:pStyle w:val="Ttulo4"/>
         <w:jc w:val="both"/>
       </w:pPr>
-      <w:bookmarkStart w:id="25" w:name="_Toc442284368"/>
+      <w:bookmarkStart w:id="26" w:name="_Toc442284368"/>
       <w:r>
         <w:t>JSON</w:t>
       </w:r>
-      <w:bookmarkEnd w:id="25"/>
+      <w:bookmarkEnd w:id="26"/>
     </w:p>
     <w:p>
       <w:pPr>
@@ -12541,12 +12883,12 @@
         <w:pStyle w:val="Ttulo4"/>
         <w:jc w:val="both"/>
       </w:pPr>
-      <w:bookmarkStart w:id="26" w:name="_Toc442284369"/>
+      <w:bookmarkStart w:id="27" w:name="_Toc442284369"/>
       <w:proofErr w:type="spellStart"/>
       <w:r>
         <w:t>Bootstrap</w:t>
       </w:r>
-      <w:bookmarkEnd w:id="26"/>
+      <w:bookmarkEnd w:id="27"/>
       <w:proofErr w:type="spellEnd"/>
     </w:p>
     <w:p>
@@ -12745,11 +13087,11 @@
         <w:pStyle w:val="Ttulo4"/>
         <w:jc w:val="both"/>
       </w:pPr>
-      <w:bookmarkStart w:id="27" w:name="_Toc442284370"/>
+      <w:bookmarkStart w:id="28" w:name="_Toc442284370"/>
       <w:r>
         <w:t>XML</w:t>
       </w:r>
-      <w:bookmarkEnd w:id="27"/>
+      <w:bookmarkEnd w:id="28"/>
     </w:p>
     <w:p>
       <w:pPr>
@@ -12964,23 +13306,23 @@
         <w:pStyle w:val="Ttulo3"/>
         <w:jc w:val="both"/>
       </w:pPr>
-      <w:bookmarkStart w:id="28" w:name="_Toc442284371"/>
+      <w:bookmarkStart w:id="29" w:name="_Toc442284371"/>
       <w:r>
         <w:t>Herramientas</w:t>
       </w:r>
-      <w:bookmarkEnd w:id="28"/>
+      <w:bookmarkEnd w:id="29"/>
     </w:p>
     <w:p>
       <w:pPr>
         <w:pStyle w:val="Ttulo4"/>
         <w:jc w:val="both"/>
       </w:pPr>
-      <w:bookmarkStart w:id="29" w:name="_Toc442284372"/>
+      <w:bookmarkStart w:id="30" w:name="_Toc442284372"/>
       <w:proofErr w:type="spellStart"/>
       <w:r>
         <w:t>GitHub</w:t>
       </w:r>
-      <w:bookmarkEnd w:id="29"/>
+      <w:bookmarkEnd w:id="30"/>
       <w:proofErr w:type="spellEnd"/>
     </w:p>
     <w:p>
@@ -13044,11 +13386,11 @@
         <w:pStyle w:val="Ttulo4"/>
         <w:jc w:val="both"/>
       </w:pPr>
-      <w:bookmarkStart w:id="30" w:name="_Toc442284373"/>
+      <w:bookmarkStart w:id="31" w:name="_Toc442284373"/>
       <w:r>
         <w:t>XP-DEV</w:t>
       </w:r>
-      <w:bookmarkEnd w:id="30"/>
+      <w:bookmarkEnd w:id="31"/>
     </w:p>
     <w:p>
       <w:pPr>
@@ -13096,11 +13438,11 @@
         <w:pStyle w:val="Ttulo4"/>
         <w:jc w:val="both"/>
       </w:pPr>
-      <w:bookmarkStart w:id="31" w:name="_Toc442284374"/>
+      <w:bookmarkStart w:id="32" w:name="_Toc442284374"/>
       <w:r>
         <w:t>Moodle</w:t>
       </w:r>
-      <w:bookmarkEnd w:id="31"/>
+      <w:bookmarkEnd w:id="32"/>
     </w:p>
     <w:p>
       <w:pPr>
@@ -13300,12 +13642,12 @@
         <w:pStyle w:val="Ttulo4"/>
         <w:jc w:val="both"/>
       </w:pPr>
-      <w:bookmarkStart w:id="32" w:name="_Toc442284375"/>
+      <w:bookmarkStart w:id="33" w:name="_Toc442284375"/>
       <w:proofErr w:type="spellStart"/>
       <w:r>
         <w:t>WampServer</w:t>
       </w:r>
-      <w:bookmarkEnd w:id="32"/>
+      <w:bookmarkEnd w:id="33"/>
       <w:proofErr w:type="spellEnd"/>
     </w:p>
     <w:p>
@@ -13400,12 +13742,12 @@
         <w:pStyle w:val="Ttulo4"/>
         <w:jc w:val="both"/>
       </w:pPr>
-      <w:bookmarkStart w:id="33" w:name="_Toc442284376"/>
+      <w:bookmarkStart w:id="34" w:name="_Toc442284376"/>
       <w:proofErr w:type="spellStart"/>
       <w:r>
         <w:t>CakePHP</w:t>
       </w:r>
-      <w:bookmarkEnd w:id="33"/>
+      <w:bookmarkEnd w:id="34"/>
       <w:proofErr w:type="spellEnd"/>
     </w:p>
     <w:p>
@@ -13593,12 +13935,12 @@
         <w:pStyle w:val="Ttulo4"/>
         <w:jc w:val="both"/>
       </w:pPr>
-      <w:bookmarkStart w:id="34" w:name="_Toc442284377"/>
+      <w:bookmarkStart w:id="35" w:name="_Toc442284377"/>
       <w:proofErr w:type="spellStart"/>
       <w:r>
         <w:t>Maven</w:t>
       </w:r>
-      <w:bookmarkEnd w:id="34"/>
+      <w:bookmarkEnd w:id="35"/>
       <w:proofErr w:type="spellEnd"/>
     </w:p>
     <w:p>
@@ -13925,7 +14267,7 @@
         <w:pStyle w:val="Ttulo4"/>
         <w:jc w:val="both"/>
       </w:pPr>
-      <w:bookmarkStart w:id="35" w:name="_Toc442284378"/>
+      <w:bookmarkStart w:id="36" w:name="_Toc442284378"/>
       <w:r>
         <w:t xml:space="preserve">Eclipse </w:t>
       </w:r>
@@ -13941,7 +14283,7 @@
       <w:r>
         <w:t>Developers</w:t>
       </w:r>
-      <w:bookmarkEnd w:id="35"/>
+      <w:bookmarkEnd w:id="36"/>
       <w:proofErr w:type="spellEnd"/>
     </w:p>
     <w:p>
@@ -14012,12 +14354,12 @@
         <w:pStyle w:val="Ttulo4"/>
         <w:jc w:val="both"/>
       </w:pPr>
-      <w:bookmarkStart w:id="36" w:name="_Toc442284379"/>
+      <w:bookmarkStart w:id="37" w:name="_Toc442284379"/>
       <w:proofErr w:type="spellStart"/>
       <w:r>
         <w:t>MySQL</w:t>
       </w:r>
-      <w:bookmarkEnd w:id="36"/>
+      <w:bookmarkEnd w:id="37"/>
       <w:proofErr w:type="spellEnd"/>
     </w:p>
     <w:p>
@@ -14188,12 +14530,12 @@
       <w:pPr>
         <w:pStyle w:val="Ttulo4"/>
       </w:pPr>
-      <w:bookmarkStart w:id="37" w:name="_Toc442284380"/>
+      <w:bookmarkStart w:id="38" w:name="_Toc442284380"/>
       <w:proofErr w:type="spellStart"/>
       <w:r>
         <w:t>HeidiSQL</w:t>
       </w:r>
-      <w:bookmarkEnd w:id="37"/>
+      <w:bookmarkEnd w:id="38"/>
       <w:proofErr w:type="spellEnd"/>
     </w:p>
     <w:p>
@@ -14337,12 +14679,12 @@
       <w:pPr>
         <w:pStyle w:val="Ttulo4"/>
       </w:pPr>
-      <w:bookmarkStart w:id="38" w:name="_Toc442284381"/>
+      <w:bookmarkStart w:id="39" w:name="_Toc442284381"/>
       <w:proofErr w:type="spellStart"/>
       <w:r>
         <w:t>Astah</w:t>
       </w:r>
-      <w:bookmarkEnd w:id="38"/>
+      <w:bookmarkEnd w:id="39"/>
       <w:proofErr w:type="spellEnd"/>
     </w:p>
     <w:p>
@@ -14531,13 +14873,13 @@
       <w:pPr>
         <w:pStyle w:val="Ttulo4"/>
       </w:pPr>
-      <w:bookmarkStart w:id="39" w:name="_Toc442284382"/>
+      <w:bookmarkStart w:id="40" w:name="_Toc442284382"/>
       <w:proofErr w:type="spellStart"/>
       <w:r>
         <w:lastRenderedPageBreak/>
         <w:t>PoEdit</w:t>
       </w:r>
-      <w:bookmarkEnd w:id="39"/>
+      <w:bookmarkEnd w:id="40"/>
       <w:proofErr w:type="spellEnd"/>
     </w:p>
     <w:p>
@@ -14693,12 +15035,12 @@
       <w:pPr>
         <w:pStyle w:val="Ttulo4"/>
       </w:pPr>
-      <w:bookmarkStart w:id="40" w:name="_Toc442284383"/>
+      <w:bookmarkStart w:id="41" w:name="_Toc442284383"/>
       <w:proofErr w:type="spellStart"/>
       <w:r>
         <w:t>PHPUnit</w:t>
       </w:r>
-      <w:bookmarkEnd w:id="40"/>
+      <w:bookmarkEnd w:id="41"/>
       <w:proofErr w:type="spellEnd"/>
     </w:p>
     <w:p>
@@ -14837,12 +15179,12 @@
         <w:pStyle w:val="Ttulo4"/>
         <w:jc w:val="both"/>
       </w:pPr>
-      <w:bookmarkStart w:id="41" w:name="_Toc442284384"/>
+      <w:bookmarkStart w:id="42" w:name="_Toc442284384"/>
       <w:proofErr w:type="spellStart"/>
       <w:r>
         <w:t>FileSync</w:t>
       </w:r>
-      <w:bookmarkEnd w:id="41"/>
+      <w:bookmarkEnd w:id="42"/>
       <w:proofErr w:type="spellEnd"/>
     </w:p>
     <w:p>
@@ -14935,12 +15277,12 @@
         <w:pStyle w:val="Ttulo1"/>
         <w:jc w:val="both"/>
       </w:pPr>
-      <w:bookmarkStart w:id="42" w:name="_Toc442284385"/>
+      <w:bookmarkStart w:id="43" w:name="_Toc442284385"/>
       <w:r>
         <w:lastRenderedPageBreak/>
         <w:t>Trabajos relacionados</w:t>
       </w:r>
-      <w:bookmarkEnd w:id="42"/>
+      <w:bookmarkEnd w:id="43"/>
     </w:p>
     <w:p>
       <w:pPr>
@@ -14965,12 +15307,12 @@
         <w:pStyle w:val="Ttulo2"/>
         <w:jc w:val="both"/>
       </w:pPr>
-      <w:bookmarkStart w:id="43" w:name="_Toc442284386"/>
+      <w:bookmarkStart w:id="44" w:name="_Toc442284386"/>
       <w:proofErr w:type="spellStart"/>
       <w:r>
         <w:t>UBUVirtual</w:t>
       </w:r>
-      <w:bookmarkEnd w:id="43"/>
+      <w:bookmarkEnd w:id="44"/>
       <w:proofErr w:type="spellEnd"/>
     </w:p>
     <w:p>
@@ -14999,11 +15341,11 @@
         <w:pStyle w:val="Ttulo3"/>
         <w:jc w:val="both"/>
       </w:pPr>
-      <w:bookmarkStart w:id="44" w:name="_Toc442284387"/>
+      <w:bookmarkStart w:id="45" w:name="_Toc442284387"/>
       <w:r>
         <w:t>Similitudes con nuestra aplicación web</w:t>
       </w:r>
-      <w:bookmarkEnd w:id="44"/>
+      <w:bookmarkEnd w:id="45"/>
     </w:p>
     <w:p>
       <w:pPr>
@@ -15132,31 +15474,18 @@
           <w:i w:val="0"/>
         </w:rPr>
       </w:pPr>
-      <w:bookmarkStart w:id="45" w:name="_Toc442284444"/>
+      <w:bookmarkStart w:id="46" w:name="_Toc442284444"/>
       <w:r>
         <w:t xml:space="preserve">Ilustración </w:t>
       </w:r>
-      <w:r>
-        <w:fldChar w:fldCharType="begin"/>
-      </w:r>
-      <w:r>
-        <w:instrText xml:space="preserve"> SEQ Ilustración \* ARABIC </w:instrText>
-      </w:r>
-      <w:r>
-        <w:fldChar w:fldCharType="separate"/>
-      </w:r>
-      <w:r>
-        <w:rPr>
-          <w:noProof/>
-        </w:rPr>
-        <w:t>5</w:t>
-      </w:r>
-      <w:r>
-        <w:rPr>
-          <w:noProof/>
-        </w:rPr>
-        <w:fldChar w:fldCharType="end"/>
-      </w:r>
+      <w:fldSimple w:instr=" SEQ Ilustración \* ARABIC ">
+        <w:r>
+          <w:rPr>
+            <w:noProof/>
+          </w:rPr>
+          <w:t>5</w:t>
+        </w:r>
+      </w:fldSimple>
       <w:r>
         <w:t xml:space="preserve">: Parámetros de la tarea en </w:t>
       </w:r>
@@ -15164,7 +15493,7 @@
       <w:r>
         <w:t>UBUVirtual</w:t>
       </w:r>
-      <w:bookmarkEnd w:id="45"/>
+      <w:bookmarkEnd w:id="46"/>
       <w:proofErr w:type="spellEnd"/>
     </w:p>
     <w:p>
@@ -15244,38 +15573,25 @@
           <w:color w:val="FF0000"/>
         </w:rPr>
       </w:pPr>
-      <w:bookmarkStart w:id="46" w:name="_Toc442284445"/>
+      <w:bookmarkStart w:id="47" w:name="_Toc442284445"/>
       <w:r>
         <w:t xml:space="preserve">Ilustración </w:t>
       </w:r>
-      <w:r>
-        <w:fldChar w:fldCharType="begin"/>
-      </w:r>
-      <w:r>
-        <w:instrText xml:space="preserve"> SEQ Ilustración \* ARABIC </w:instrText>
-      </w:r>
-      <w:r>
-        <w:fldChar w:fldCharType="separate"/>
-      </w:r>
-      <w:r>
-        <w:rPr>
-          <w:noProof/>
-        </w:rPr>
-        <w:t>6</w:t>
-      </w:r>
-      <w:r>
-        <w:rPr>
-          <w:noProof/>
-        </w:rPr>
-        <w:fldChar w:fldCharType="end"/>
-      </w:r>
+      <w:fldSimple w:instr=" SEQ Ilustración \* ARABIC ">
+        <w:r>
+          <w:rPr>
+            <w:noProof/>
+          </w:rPr>
+          <w:t>6</w:t>
+        </w:r>
+      </w:fldSimple>
       <w:r>
         <w:t>: Parámetros de</w:t>
       </w:r>
       <w:r>
         <w:t xml:space="preserve"> la tarea en nuestra aplicación</w:t>
       </w:r>
-      <w:bookmarkEnd w:id="46"/>
+      <w:bookmarkEnd w:id="47"/>
     </w:p>
     <w:p>
       <w:pPr>
@@ -15360,31 +15676,18 @@
         <w:pStyle w:val="Descripcin"/>
         <w:jc w:val="center"/>
       </w:pPr>
-      <w:bookmarkStart w:id="47" w:name="_Toc442284446"/>
+      <w:bookmarkStart w:id="48" w:name="_Toc442284446"/>
       <w:r>
         <w:t xml:space="preserve">Ilustración </w:t>
       </w:r>
-      <w:r>
-        <w:fldChar w:fldCharType="begin"/>
-      </w:r>
-      <w:r>
-        <w:instrText xml:space="preserve"> SEQ Ilustración \* ARABIC </w:instrText>
-      </w:r>
-      <w:r>
-        <w:fldChar w:fldCharType="separate"/>
-      </w:r>
-      <w:r>
-        <w:rPr>
-          <w:noProof/>
-        </w:rPr>
-        <w:t>7</w:t>
-      </w:r>
-      <w:r>
-        <w:rPr>
-          <w:noProof/>
-        </w:rPr>
-        <w:fldChar w:fldCharType="end"/>
-      </w:r>
+      <w:fldSimple w:instr=" SEQ Ilustración \* ARABIC ">
+        <w:r>
+          <w:rPr>
+            <w:noProof/>
+          </w:rPr>
+          <w:t>7</w:t>
+        </w:r>
+      </w:fldSimple>
       <w:r>
         <w:t xml:space="preserve">: Formulario de subida de ficheros en </w:t>
       </w:r>
@@ -15392,7 +15695,7 @@
       <w:r>
         <w:t>UBUVirtual</w:t>
       </w:r>
-      <w:bookmarkEnd w:id="47"/>
+      <w:bookmarkEnd w:id="48"/>
       <w:proofErr w:type="spellEnd"/>
     </w:p>
     <w:p>
@@ -15470,35 +15773,22 @@
         <w:pStyle w:val="Descripcin"/>
         <w:jc w:val="center"/>
       </w:pPr>
-      <w:bookmarkStart w:id="48" w:name="_Toc442284447"/>
+      <w:bookmarkStart w:id="49" w:name="_Toc442284447"/>
       <w:r>
         <w:t xml:space="preserve">Ilustración </w:t>
       </w:r>
-      <w:r>
-        <w:fldChar w:fldCharType="begin"/>
-      </w:r>
-      <w:r>
-        <w:instrText xml:space="preserve"> SEQ Ilustración \* ARABIC </w:instrText>
-      </w:r>
-      <w:r>
-        <w:fldChar w:fldCharType="separate"/>
-      </w:r>
-      <w:r>
-        <w:rPr>
-          <w:noProof/>
-        </w:rPr>
-        <w:t>8</w:t>
-      </w:r>
-      <w:r>
-        <w:rPr>
-          <w:noProof/>
-        </w:rPr>
-        <w:fldChar w:fldCharType="end"/>
-      </w:r>
+      <w:fldSimple w:instr=" SEQ Ilustración \* ARABIC ">
+        <w:r>
+          <w:rPr>
+            <w:noProof/>
+          </w:rPr>
+          <w:t>8</w:t>
+        </w:r>
+      </w:fldSimple>
       <w:r>
         <w:t>: Formulario de subida de ficheros en nuestra aplicación</w:t>
       </w:r>
-      <w:bookmarkEnd w:id="48"/>
+      <w:bookmarkEnd w:id="49"/>
     </w:p>
     <w:p>
       <w:pPr>
@@ -15517,12 +15807,12 @@
       <w:pPr>
         <w:pStyle w:val="Ttulo2"/>
       </w:pPr>
-      <w:bookmarkStart w:id="49" w:name="_Toc442284388"/>
+      <w:bookmarkStart w:id="50" w:name="_Toc442284388"/>
       <w:proofErr w:type="spellStart"/>
       <w:r>
         <w:t>SonarQube</w:t>
       </w:r>
-      <w:bookmarkEnd w:id="49"/>
+      <w:bookmarkEnd w:id="50"/>
       <w:proofErr w:type="spellEnd"/>
     </w:p>
     <w:p>
@@ -15693,31 +15983,18 @@
           <w:u w:val="single"/>
         </w:rPr>
       </w:pPr>
-      <w:bookmarkStart w:id="50" w:name="_Toc442284448"/>
+      <w:bookmarkStart w:id="51" w:name="_Toc442284448"/>
       <w:r>
         <w:t xml:space="preserve">Ilustración </w:t>
       </w:r>
-      <w:r>
-        <w:fldChar w:fldCharType="begin"/>
-      </w:r>
-      <w:r>
-        <w:instrText xml:space="preserve"> SEQ Ilustración \* ARABIC </w:instrText>
-      </w:r>
-      <w:r>
-        <w:fldChar w:fldCharType="separate"/>
-      </w:r>
-      <w:r>
-        <w:rPr>
-          <w:noProof/>
-        </w:rPr>
-        <w:t>9</w:t>
-      </w:r>
-      <w:r>
-        <w:rPr>
-          <w:noProof/>
-        </w:rPr>
-        <w:fldChar w:fldCharType="end"/>
-      </w:r>
+      <w:fldSimple w:instr=" SEQ Ilustración \* ARABIC ">
+        <w:r>
+          <w:rPr>
+            <w:noProof/>
+          </w:rPr>
+          <w:t>9</w:t>
+        </w:r>
+      </w:fldSimple>
       <w:r>
         <w:t xml:space="preserve">: Ejes de la calidad de código en </w:t>
       </w:r>
@@ -15725,7 +16002,7 @@
       <w:r>
         <w:t>SonarQube</w:t>
       </w:r>
-      <w:bookmarkEnd w:id="50"/>
+      <w:bookmarkEnd w:id="51"/>
       <w:proofErr w:type="spellEnd"/>
     </w:p>
     <w:p>
@@ -15733,11 +16010,11 @@
         <w:pStyle w:val="Ttulo3"/>
         <w:jc w:val="both"/>
       </w:pPr>
-      <w:bookmarkStart w:id="51" w:name="_Toc442284389"/>
+      <w:bookmarkStart w:id="52" w:name="_Toc442284389"/>
       <w:r>
         <w:t>Similitudes con nuestra aplicación web</w:t>
       </w:r>
-      <w:bookmarkEnd w:id="51"/>
+      <w:bookmarkEnd w:id="52"/>
     </w:p>
     <w:p>
       <w:pPr>
@@ -15950,14 +16227,14 @@
       <w:pPr>
         <w:pStyle w:val="Ttulo2"/>
       </w:pPr>
-      <w:bookmarkStart w:id="52" w:name="_Toc442284390"/>
+      <w:bookmarkStart w:id="53" w:name="_Toc442284390"/>
       <w:r>
         <w:t>Laboratorio</w:t>
       </w:r>
       <w:r>
         <w:t xml:space="preserve"> Virtual de Programación para Moodle (VPL)</w:t>
       </w:r>
-      <w:bookmarkEnd w:id="52"/>
+      <w:bookmarkEnd w:id="53"/>
     </w:p>
     <w:p>
       <w:pPr>
@@ -16085,11 +16362,11 @@
         <w:pStyle w:val="Ttulo3"/>
         <w:jc w:val="both"/>
       </w:pPr>
-      <w:bookmarkStart w:id="53" w:name="_Toc442284391"/>
+      <w:bookmarkStart w:id="54" w:name="_Toc442284391"/>
       <w:r>
         <w:t>Similitudes con nuestra aplicación web</w:t>
       </w:r>
-      <w:bookmarkEnd w:id="53"/>
+      <w:bookmarkEnd w:id="54"/>
     </w:p>
     <w:p>
       <w:pPr>
@@ -16183,38 +16460,22 @@
         <w:pStyle w:val="Descripcin"/>
         <w:jc w:val="center"/>
       </w:pPr>
-      <w:bookmarkStart w:id="54" w:name="_Toc442284449"/>
+      <w:bookmarkStart w:id="55" w:name="_Toc442284449"/>
       <w:r>
         <w:t xml:space="preserve">Ilustración </w:t>
       </w:r>
-      <w:r>
-        <w:fldChar w:fldCharType="begin"/>
-      </w:r>
-      <w:r>
-        <w:instrText xml:space="preserve"> SEQ Ilustración \*</w:instrText>
-      </w:r>
-      <w:r>
-        <w:instrText xml:space="preserve"> ARABIC </w:instrText>
-      </w:r>
-      <w:r>
-        <w:fldChar w:fldCharType="separate"/>
-      </w:r>
-      <w:r>
-        <w:rPr>
-          <w:noProof/>
-        </w:rPr>
-        <w:t>10</w:t>
-      </w:r>
-      <w:r>
-        <w:rPr>
-          <w:noProof/>
-        </w:rPr>
-        <w:fldChar w:fldCharType="end"/>
-      </w:r>
+      <w:fldSimple w:instr=" SEQ Ilustración \* ARABIC ">
+        <w:r>
+          <w:rPr>
+            <w:noProof/>
+          </w:rPr>
+          <w:t>10</w:t>
+        </w:r>
+      </w:fldSimple>
       <w:r>
         <w:t>: Parámetros de la tarea en VPL</w:t>
       </w:r>
-      <w:bookmarkEnd w:id="54"/>
+      <w:bookmarkEnd w:id="55"/>
     </w:p>
     <w:p>
       <w:r>
@@ -16331,35 +16592,22 @@
         <w:ind w:firstLine="708"/>
         <w:jc w:val="center"/>
       </w:pPr>
-      <w:bookmarkStart w:id="55" w:name="_Toc442284450"/>
+      <w:bookmarkStart w:id="56" w:name="_Toc442284450"/>
       <w:r>
         <w:t xml:space="preserve">Ilustración </w:t>
       </w:r>
-      <w:r>
-        <w:fldChar w:fldCharType="begin"/>
-      </w:r>
-      <w:r>
-        <w:instrText xml:space="preserve"> SEQ Ilustración \* ARABIC </w:instrText>
-      </w:r>
-      <w:r>
-        <w:fldChar w:fldCharType="separate"/>
-      </w:r>
-      <w:r>
-        <w:rPr>
-          <w:noProof/>
-        </w:rPr>
-        <w:t>11</w:t>
-      </w:r>
-      <w:r>
-        <w:rPr>
-          <w:noProof/>
-        </w:rPr>
-        <w:fldChar w:fldCharType="end"/>
-      </w:r>
+      <w:fldSimple w:instr=" SEQ Ilustración \* ARABIC ">
+        <w:r>
+          <w:rPr>
+            <w:noProof/>
+          </w:rPr>
+          <w:t>11</w:t>
+        </w:r>
+      </w:fldSimple>
       <w:r>
         <w:t>: Ver parámetros de la tarea en nuestra aplicación</w:t>
       </w:r>
-      <w:bookmarkEnd w:id="55"/>
+      <w:bookmarkEnd w:id="56"/>
     </w:p>
     <w:p>
       <w:pPr>
@@ -16428,35 +16676,22 @@
         <w:ind w:left="708" w:firstLine="708"/>
         <w:jc w:val="center"/>
       </w:pPr>
-      <w:bookmarkStart w:id="56" w:name="_Toc442284451"/>
+      <w:bookmarkStart w:id="57" w:name="_Toc442284451"/>
       <w:r>
         <w:t xml:space="preserve">Ilustración </w:t>
       </w:r>
-      <w:r>
-        <w:fldChar w:fldCharType="begin"/>
-      </w:r>
-      <w:r>
-        <w:instrText xml:space="preserve"> SEQ Ilustración \* ARABIC </w:instrText>
-      </w:r>
-      <w:r>
-        <w:fldChar w:fldCharType="separate"/>
-      </w:r>
-      <w:r>
-        <w:rPr>
-          <w:noProof/>
-        </w:rPr>
-        <w:t>12</w:t>
-      </w:r>
-      <w:r>
-        <w:rPr>
-          <w:noProof/>
-        </w:rPr>
-        <w:fldChar w:fldCharType="end"/>
-      </w:r>
+      <w:fldSimple w:instr=" SEQ Ilustración \* ARABIC ">
+        <w:r>
+          <w:rPr>
+            <w:noProof/>
+          </w:rPr>
+          <w:t>12</w:t>
+        </w:r>
+      </w:fldSimple>
       <w:r>
         <w:t>: Parámetros de la tarea en nuestra aplicación</w:t>
       </w:r>
-      <w:bookmarkEnd w:id="56"/>
+      <w:bookmarkEnd w:id="57"/>
     </w:p>
     <w:p>
       <w:pPr>
@@ -16538,35 +16773,22 @@
         <w:ind w:left="708" w:firstLine="708"/>
         <w:jc w:val="center"/>
       </w:pPr>
-      <w:bookmarkStart w:id="57" w:name="_Toc442284452"/>
+      <w:bookmarkStart w:id="58" w:name="_Toc442284452"/>
       <w:r>
         <w:t xml:space="preserve">Ilustración </w:t>
       </w:r>
-      <w:r>
-        <w:fldChar w:fldCharType="begin"/>
-      </w:r>
-      <w:r>
-        <w:instrText xml:space="preserve"> SEQ Ilustración \* ARABIC </w:instrText>
-      </w:r>
-      <w:r>
-        <w:fldChar w:fldCharType="separate"/>
-      </w:r>
-      <w:r>
-        <w:rPr>
-          <w:noProof/>
-        </w:rPr>
-        <w:t>13</w:t>
-      </w:r>
-      <w:r>
-        <w:rPr>
-          <w:noProof/>
-        </w:rPr>
-        <w:fldChar w:fldCharType="end"/>
-      </w:r>
+      <w:fldSimple w:instr=" SEQ Ilustración \* ARABIC ">
+        <w:r>
+          <w:rPr>
+            <w:noProof/>
+          </w:rPr>
+          <w:t>13</w:t>
+        </w:r>
+      </w:fldSimple>
       <w:r>
         <w:t>: Enunciado de prácticas en nuestra aplicación</w:t>
       </w:r>
-      <w:bookmarkEnd w:id="57"/>
+      <w:bookmarkEnd w:id="58"/>
     </w:p>
     <w:p>
       <w:pPr>
@@ -16658,35 +16880,22 @@
           <w:b/>
         </w:rPr>
       </w:pPr>
-      <w:bookmarkStart w:id="58" w:name="_Toc442284453"/>
+      <w:bookmarkStart w:id="59" w:name="_Toc442284453"/>
       <w:r>
         <w:t xml:space="preserve">Ilustración </w:t>
       </w:r>
-      <w:r>
-        <w:fldChar w:fldCharType="begin"/>
-      </w:r>
-      <w:r>
-        <w:instrText xml:space="preserve"> SEQ Ilustración \* ARABIC </w:instrText>
-      </w:r>
-      <w:r>
-        <w:fldChar w:fldCharType="separate"/>
-      </w:r>
-      <w:r>
-        <w:rPr>
-          <w:noProof/>
-        </w:rPr>
-        <w:t>14</w:t>
-      </w:r>
-      <w:r>
-        <w:rPr>
-          <w:noProof/>
-        </w:rPr>
-        <w:fldChar w:fldCharType="end"/>
-      </w:r>
+      <w:fldSimple w:instr=" SEQ Ilustración \* ARABIC ">
+        <w:r>
+          <w:rPr>
+            <w:noProof/>
+          </w:rPr>
+          <w:t>14</w:t>
+        </w:r>
+      </w:fldSimple>
       <w:r>
         <w:t>: Formulario de subida de prácticas en VPL</w:t>
       </w:r>
-      <w:bookmarkEnd w:id="58"/>
+      <w:bookmarkEnd w:id="59"/>
     </w:p>
     <w:p>
       <w:pPr>
@@ -16765,35 +16974,22 @@
           <w:b/>
         </w:rPr>
       </w:pPr>
-      <w:bookmarkStart w:id="59" w:name="_Toc442284454"/>
+      <w:bookmarkStart w:id="60" w:name="_Toc442284454"/>
       <w:r>
         <w:t xml:space="preserve">Ilustración </w:t>
       </w:r>
-      <w:r>
-        <w:fldChar w:fldCharType="begin"/>
-      </w:r>
-      <w:r>
-        <w:instrText xml:space="preserve"> SEQ Ilustración \* ARABIC </w:instrText>
-      </w:r>
-      <w:r>
-        <w:fldChar w:fldCharType="separate"/>
-      </w:r>
-      <w:r>
-        <w:rPr>
-          <w:noProof/>
-        </w:rPr>
-        <w:t>15</w:t>
-      </w:r>
-      <w:r>
-        <w:rPr>
-          <w:noProof/>
-        </w:rPr>
-        <w:fldChar w:fldCharType="end"/>
-      </w:r>
+      <w:fldSimple w:instr=" SEQ Ilustración \* ARABIC ">
+        <w:r>
+          <w:rPr>
+            <w:noProof/>
+          </w:rPr>
+          <w:t>15</w:t>
+        </w:r>
+      </w:fldSimple>
       <w:r>
         <w:t>: Formulario de subida de prácticas en nuestra aplicación</w:t>
       </w:r>
-      <w:bookmarkEnd w:id="59"/>
+      <w:bookmarkEnd w:id="60"/>
     </w:p>
     <w:p>
       <w:pPr>
@@ -16833,12 +17029,12 @@
       <w:pPr>
         <w:pStyle w:val="Ttulo2"/>
       </w:pPr>
-      <w:bookmarkStart w:id="60" w:name="_Toc442284392"/>
+      <w:bookmarkStart w:id="61" w:name="_Toc442284392"/>
       <w:r>
         <w:lastRenderedPageBreak/>
         <w:t>Autocorrección de Prácticas en Java para Moodle v2.0</w:t>
       </w:r>
-      <w:bookmarkEnd w:id="60"/>
+      <w:bookmarkEnd w:id="61"/>
     </w:p>
     <w:p>
       <w:r>
@@ -16880,11 +17076,11 @@
       <w:pPr>
         <w:pStyle w:val="Ttulo3"/>
       </w:pPr>
-      <w:bookmarkStart w:id="61" w:name="_Toc442284393"/>
+      <w:bookmarkStart w:id="62" w:name="_Toc442284393"/>
       <w:r>
         <w:t>Similitudes con nuestra aplicación web</w:t>
       </w:r>
-      <w:bookmarkEnd w:id="61"/>
+      <w:bookmarkEnd w:id="62"/>
     </w:p>
     <w:p>
       <w:pPr>
@@ -17007,35 +17203,22 @@
       <w:r>
         <w:t xml:space="preserve">   </w:t>
       </w:r>
-      <w:bookmarkStart w:id="62" w:name="_Toc442284455"/>
+      <w:bookmarkStart w:id="63" w:name="_Toc442284455"/>
       <w:r>
         <w:t xml:space="preserve">Ilustración </w:t>
       </w:r>
-      <w:r>
-        <w:fldChar w:fldCharType="begin"/>
-      </w:r>
-      <w:r>
-        <w:instrText xml:space="preserve"> SEQ Ilustración \* ARABIC </w:instrText>
-      </w:r>
-      <w:r>
-        <w:fldChar w:fldCharType="separate"/>
-      </w:r>
-      <w:r>
-        <w:rPr>
-          <w:noProof/>
-        </w:rPr>
-        <w:t>16</w:t>
-      </w:r>
-      <w:r>
-        <w:rPr>
-          <w:noProof/>
-        </w:rPr>
-        <w:fldChar w:fldCharType="end"/>
-      </w:r>
+      <w:fldSimple w:instr=" SEQ Ilustración \* ARABIC ">
+        <w:r>
+          <w:rPr>
+            <w:noProof/>
+          </w:rPr>
+          <w:t>16</w:t>
+        </w:r>
+      </w:fldSimple>
       <w:r>
         <w:t>: Formulario subida de prácticas APJ para Moodle 2.0</w:t>
       </w:r>
-      <w:bookmarkEnd w:id="62"/>
+      <w:bookmarkEnd w:id="63"/>
     </w:p>
     <w:p>
       <w:pPr>
@@ -17119,35 +17302,22 @@
         <w:ind w:left="12" w:firstLine="708"/>
         <w:jc w:val="center"/>
       </w:pPr>
-      <w:bookmarkStart w:id="63" w:name="_Toc442284456"/>
+      <w:bookmarkStart w:id="64" w:name="_Toc442284456"/>
       <w:r>
         <w:t xml:space="preserve">Ilustración </w:t>
       </w:r>
-      <w:r>
-        <w:fldChar w:fldCharType="begin"/>
-      </w:r>
-      <w:r>
-        <w:instrText xml:space="preserve"> SEQ Ilustración \* ARABIC </w:instrText>
-      </w:r>
-      <w:r>
-        <w:fldChar w:fldCharType="separate"/>
-      </w:r>
-      <w:r>
-        <w:rPr>
-          <w:noProof/>
-        </w:rPr>
-        <w:t>17</w:t>
-      </w:r>
-      <w:r>
-        <w:rPr>
-          <w:noProof/>
-        </w:rPr>
-        <w:fldChar w:fldCharType="end"/>
-      </w:r>
+      <w:fldSimple w:instr=" SEQ Ilustración \* ARABIC ">
+        <w:r>
+          <w:rPr>
+            <w:noProof/>
+          </w:rPr>
+          <w:t>17</w:t>
+        </w:r>
+      </w:fldSimple>
       <w:r>
         <w:t>: Formulario subida de ficheros y resultados en nuestra aplicación</w:t>
       </w:r>
-      <w:bookmarkEnd w:id="63"/>
+      <w:bookmarkEnd w:id="64"/>
     </w:p>
     <w:p>
       <w:pPr>
@@ -17254,35 +17424,22 @@
         <w:ind w:firstLine="708"/>
         <w:jc w:val="center"/>
       </w:pPr>
-      <w:bookmarkStart w:id="64" w:name="_Toc442284457"/>
+      <w:bookmarkStart w:id="65" w:name="_Toc442284457"/>
       <w:r>
         <w:t xml:space="preserve">Ilustración </w:t>
       </w:r>
-      <w:r>
-        <w:fldChar w:fldCharType="begin"/>
-      </w:r>
-      <w:r>
-        <w:instrText xml:space="preserve"> SEQ Ilustración \* ARABIC </w:instrText>
-      </w:r>
-      <w:r>
-        <w:fldChar w:fldCharType="separate"/>
-      </w:r>
-      <w:r>
-        <w:rPr>
-          <w:noProof/>
-        </w:rPr>
-        <w:t>18</w:t>
-      </w:r>
-      <w:r>
-        <w:rPr>
-          <w:noProof/>
-        </w:rPr>
-        <w:fldChar w:fldCharType="end"/>
-      </w:r>
+      <w:fldSimple w:instr=" SEQ Ilustración \* ARABIC ">
+        <w:r>
+          <w:rPr>
+            <w:noProof/>
+          </w:rPr>
+          <w:t>18</w:t>
+        </w:r>
+      </w:fldSimple>
       <w:r>
         <w:t>: Estadísticas en APJ para Moodle 2.0</w:t>
       </w:r>
-      <w:bookmarkEnd w:id="64"/>
+      <w:bookmarkEnd w:id="65"/>
     </w:p>
     <w:p>
       <w:pPr>
@@ -17361,35 +17518,22 @@
           <w:i w:val="0"/>
         </w:rPr>
       </w:pPr>
-      <w:bookmarkStart w:id="65" w:name="_Toc442284458"/>
+      <w:bookmarkStart w:id="66" w:name="_Toc442284458"/>
       <w:r>
         <w:t xml:space="preserve">Ilustración </w:t>
       </w:r>
-      <w:r>
-        <w:fldChar w:fldCharType="begin"/>
-      </w:r>
-      <w:r>
-        <w:instrText xml:space="preserve"> SEQ Ilustración \* ARABIC </w:instrText>
-      </w:r>
-      <w:r>
-        <w:fldChar w:fldCharType="separate"/>
-      </w:r>
-      <w:r>
-        <w:rPr>
-          <w:noProof/>
-        </w:rPr>
-        <w:t>19</w:t>
-      </w:r>
-      <w:r>
-        <w:rPr>
-          <w:noProof/>
-        </w:rPr>
-        <w:fldChar w:fldCharType="end"/>
-      </w:r>
+      <w:fldSimple w:instr=" SEQ Ilustración \* ARABIC ">
+        <w:r>
+          <w:rPr>
+            <w:noProof/>
+          </w:rPr>
+          <w:t>19</w:t>
+        </w:r>
+      </w:fldSimple>
       <w:r>
         <w:t>: Estadísticas en nuestra aplicación</w:t>
       </w:r>
-      <w:bookmarkEnd w:id="65"/>
+      <w:bookmarkEnd w:id="66"/>
     </w:p>
     <w:p>
       <w:pPr>
@@ -17406,12 +17550,12 @@
         <w:pStyle w:val="Ttulo1"/>
         <w:jc w:val="both"/>
       </w:pPr>
-      <w:bookmarkStart w:id="66" w:name="_Toc442284394"/>
+      <w:bookmarkStart w:id="67" w:name="_Toc442284394"/>
       <w:r>
         <w:lastRenderedPageBreak/>
         <w:t>Aspectos relevantes del desarrollo</w:t>
       </w:r>
-      <w:bookmarkEnd w:id="66"/>
+      <w:bookmarkEnd w:id="67"/>
     </w:p>
     <w:p>
       <w:pPr>
@@ -17435,14 +17579,14 @@
       <w:pPr>
         <w:pStyle w:val="Ttulo2"/>
       </w:pPr>
-      <w:bookmarkStart w:id="67" w:name="_Toc442284395"/>
+      <w:bookmarkStart w:id="68" w:name="_Toc442284395"/>
       <w:r>
         <w:t>Utilizar</w:t>
       </w:r>
       <w:r>
         <w:t xml:space="preserve"> LTI y desarrollar una aplicación web</w:t>
       </w:r>
-      <w:bookmarkEnd w:id="67"/>
+      <w:bookmarkEnd w:id="68"/>
     </w:p>
     <w:p>
       <w:pPr>
@@ -17522,14 +17666,14 @@
       <w:pPr>
         <w:pStyle w:val="Ttulo2"/>
       </w:pPr>
-      <w:bookmarkStart w:id="68" w:name="_Toc442284396"/>
+      <w:bookmarkStart w:id="69" w:name="_Toc442284396"/>
       <w:r>
         <w:t>S</w:t>
       </w:r>
       <w:r>
         <w:t>eguridad de la aplicación</w:t>
       </w:r>
-      <w:bookmarkEnd w:id="68"/>
+      <w:bookmarkEnd w:id="69"/>
     </w:p>
     <w:p>
       <w:pPr>
@@ -17599,7 +17743,7 @@
       <w:pPr>
         <w:pStyle w:val="Ttulo2"/>
       </w:pPr>
-      <w:bookmarkStart w:id="69" w:name="_Toc442284397"/>
+      <w:bookmarkStart w:id="70" w:name="_Toc442284397"/>
       <w:r>
         <w:lastRenderedPageBreak/>
         <w:t>Estructura de</w:t>
@@ -17607,9 +17751,9 @@
       <w:r>
         <w:t xml:space="preserve"> directorios generada automáticamente en el servidor</w:t>
       </w:r>
-      <w:bookmarkStart w:id="70" w:name="Directorios"/>
-      <w:bookmarkEnd w:id="69"/>
+      <w:bookmarkStart w:id="71" w:name="Directorios"/>
       <w:bookmarkEnd w:id="70"/>
+      <w:bookmarkEnd w:id="71"/>
     </w:p>
     <w:p>
       <w:pPr>
@@ -17635,6 +17779,22 @@
       </w:r>
       <w:r>
         <w:t xml:space="preserve"> la aplicación.</w:t>
+      </w:r>
+    </w:p>
+    <w:p>
+      <w:pPr>
+        <w:jc w:val="both"/>
+      </w:pPr>
+      <w:r>
+        <w:t xml:space="preserve">Es un trabajo que implica que PHP debe actuar sobre la estructura de ficheros de la máquina y ha resultado complejo. Se debe de hacer de manera precisa para que luego </w:t>
+      </w:r>
+      <w:proofErr w:type="spellStart"/>
+      <w:r>
+        <w:t>Maven</w:t>
+      </w:r>
+      <w:proofErr w:type="spellEnd"/>
+      <w:r>
+        <w:t xml:space="preserve"> pueda actuar sin problemas.</w:t>
       </w:r>
     </w:p>
     <w:p>
@@ -18051,143 +18211,600 @@
         <w:pStyle w:val="Descripcin"/>
         <w:jc w:val="center"/>
       </w:pPr>
-      <w:bookmarkStart w:id="71" w:name="_Toc442284459"/>
+      <w:bookmarkStart w:id="72" w:name="_Toc442284459"/>
       <w:r>
         <w:t xml:space="preserve">Ilustración </w:t>
       </w:r>
+      <w:fldSimple w:instr=" SEQ Ilustración \* ARABIC ">
+        <w:r>
+          <w:rPr>
+            <w:noProof/>
+          </w:rPr>
+          <w:t>20</w:t>
+        </w:r>
+      </w:fldSimple>
+      <w:r>
+        <w:t>: Estructura de carpetas</w:t>
+      </w:r>
+      <w:bookmarkEnd w:id="72"/>
+    </w:p>
+    <w:p>
+      <w:pPr>
+        <w:jc w:val="both"/>
+      </w:pPr>
+      <w:r>
+        <w:t xml:space="preserve">Esta estructura permite </w:t>
+      </w:r>
+      <w:r>
+        <w:t>que cuando el profesor suba nuevos test, estos sean guardados</w:t>
+      </w:r>
+      <w:r>
+        <w:t xml:space="preserve"> dentro del arquetipo </w:t>
+      </w:r>
+      <w:proofErr w:type="spellStart"/>
+      <w:r>
+        <w:rPr>
+          <w:i/>
+        </w:rPr>
+        <w:t>maven</w:t>
+      </w:r>
+      <w:proofErr w:type="spellEnd"/>
+      <w:r>
+        <w:t xml:space="preserve"> comprendido en las carpetas correspondientes al id del curso, tarea y profesor.</w:t>
+      </w:r>
+      <w:r>
+        <w:t xml:space="preserve"> </w:t>
+      </w:r>
+    </w:p>
+    <w:p>
+      <w:pPr>
+        <w:jc w:val="both"/>
+      </w:pPr>
+      <w:r>
+        <w:t>Además en el momento que un alumno sube una práctica</w:t>
+      </w:r>
+      <w:r>
+        <w:t xml:space="preserve">, se </w:t>
+      </w:r>
+      <w:r>
+        <w:t>crea</w:t>
+      </w:r>
+      <w:r>
+        <w:t xml:space="preserve"> su carpeta “</w:t>
+      </w:r>
+      <w:proofErr w:type="spellStart"/>
+      <w:r>
+        <w:t>id_alumno</w:t>
+      </w:r>
+      <w:proofErr w:type="spellEnd"/>
+      <w:r>
+        <w:t>” correspondiente</w:t>
+      </w:r>
+      <w:r>
+        <w:t xml:space="preserve"> y también</w:t>
+      </w:r>
+      <w:r>
+        <w:t xml:space="preserve"> </w:t>
+      </w:r>
+      <w:r>
+        <w:t>se crea</w:t>
+      </w:r>
+      <w:r>
+        <w:t xml:space="preserve"> su carpeta “</w:t>
+      </w:r>
+      <w:proofErr w:type="spellStart"/>
+      <w:r>
+        <w:t>número_intento_realizado</w:t>
+      </w:r>
+      <w:proofErr w:type="spellEnd"/>
+      <w:r>
+        <w:t>” correspondiente</w:t>
+      </w:r>
+      <w:r>
+        <w:t xml:space="preserve"> al número de intento de subida de práctica realizado</w:t>
+      </w:r>
+      <w:r>
+        <w:t>. Dentro de esta última</w:t>
+      </w:r>
+      <w:r>
+        <w:t xml:space="preserve"> carpeta</w:t>
+      </w:r>
+      <w:r>
+        <w:t xml:space="preserve">, se </w:t>
+      </w:r>
+      <w:r>
+        <w:t>guardan</w:t>
+      </w:r>
+      <w:r>
+        <w:t xml:space="preserve"> tanto el </w:t>
+      </w:r>
+      <w:proofErr w:type="spellStart"/>
+      <w:r>
+        <w:t>zip</w:t>
+      </w:r>
+      <w:proofErr w:type="spellEnd"/>
+      <w:r>
+        <w:t xml:space="preserve"> de la práctica subida como los reportes generados (</w:t>
+      </w:r>
+      <w:r>
+        <w:t xml:space="preserve">en </w:t>
+      </w:r>
+      <w:r>
+        <w:t xml:space="preserve">formatos </w:t>
+      </w:r>
+      <w:proofErr w:type="spellStart"/>
+      <w:r>
+        <w:t>xml</w:t>
+      </w:r>
+      <w:proofErr w:type="spellEnd"/>
+      <w:r>
+        <w:t xml:space="preserve"> y </w:t>
+      </w:r>
+      <w:proofErr w:type="spellStart"/>
+      <w:r>
+        <w:t>html</w:t>
+      </w:r>
+      <w:proofErr w:type="spellEnd"/>
+      <w:r>
+        <w:t xml:space="preserve">) por los diferentes </w:t>
+      </w:r>
+      <w:proofErr w:type="spellStart"/>
+      <w:r>
+        <w:rPr>
+          <w:i/>
+        </w:rPr>
+        <w:t>plugins</w:t>
+      </w:r>
+      <w:proofErr w:type="spellEnd"/>
+      <w:r>
+        <w:t>.</w:t>
+      </w:r>
+    </w:p>
+    <w:p>
+      <w:pPr>
+        <w:jc w:val="both"/>
+      </w:pPr>
+      <w:r>
+        <w:t xml:space="preserve">Si se quiere conocer en más detalle el proceso que hace </w:t>
+      </w:r>
+      <w:proofErr w:type="spellStart"/>
+      <w:r>
+        <w:t>Maven</w:t>
+      </w:r>
+      <w:proofErr w:type="spellEnd"/>
+      <w:r>
+        <w:t xml:space="preserve"> con esta estructura, consultar apartado correspondiente de los anexos (Ver </w:t>
+      </w:r>
+      <w:r>
+        <w:rPr>
+          <w:i/>
+        </w:rPr>
+        <w:t xml:space="preserve">Anexos </w:t>
+      </w:r>
+      <w:r>
+        <w:rPr>
+          <w:i/>
+        </w:rPr>
+        <w:t>–</w:t>
+      </w:r>
+      <w:r>
+        <w:rPr>
+          <w:i/>
+        </w:rPr>
+        <w:t xml:space="preserve"> </w:t>
+      </w:r>
+      <w:r>
+        <w:rPr>
+          <w:i/>
+        </w:rPr>
+        <w:t>Manual del programador: Procesamiento de los test, prácticas y generación de informes</w:t>
+      </w:r>
+      <w:r>
+        <w:t>).</w:t>
+      </w:r>
+    </w:p>
+    <w:p>
+      <w:r>
+        <w:br w:type="page"/>
+      </w:r>
+    </w:p>
+    <w:p>
+      <w:pPr>
+        <w:pStyle w:val="Ttulo2"/>
+        <w:jc w:val="both"/>
+      </w:pPr>
+      <w:bookmarkStart w:id="73" w:name="_Toc442284398"/>
+      <w:r>
+        <w:lastRenderedPageBreak/>
+        <w:t>Elecció</w:t>
+      </w:r>
+      <w:r>
+        <w:t xml:space="preserve">n </w:t>
+      </w:r>
+      <w:r>
+        <w:t>de</w:t>
+      </w:r>
+      <w:r>
+        <w:t xml:space="preserve"> la forma de </w:t>
+      </w:r>
+      <w:r>
+        <w:t>validar</w:t>
+      </w:r>
+      <w:r>
+        <w:t xml:space="preserve"> el </w:t>
+      </w:r>
+      <w:proofErr w:type="spellStart"/>
+      <w:r>
+        <w:t>consumer</w:t>
+      </w:r>
+      <w:proofErr w:type="spellEnd"/>
+      <w:r>
+        <w:t xml:space="preserve"> </w:t>
+      </w:r>
+      <w:proofErr w:type="spellStart"/>
+      <w:r>
+        <w:t>key</w:t>
+      </w:r>
+      <w:bookmarkEnd w:id="73"/>
+      <w:proofErr w:type="spellEnd"/>
+    </w:p>
+    <w:p>
+      <w:pPr>
+        <w:jc w:val="both"/>
+      </w:pPr>
+      <w:r>
+        <w:t>El objetivo principal de las primeras semanas fue intentar conseguir</w:t>
+      </w:r>
+      <w:r>
+        <w:t xml:space="preserve"> una conexión entre Moodle y la aplicación </w:t>
+      </w:r>
+      <w:r>
+        <w:t>w</w:t>
+      </w:r>
+      <w:r>
+        <w:t xml:space="preserve">eb. Para ello se empleó una librería </w:t>
+      </w:r>
+      <w:r>
+        <w:t xml:space="preserve">LTI </w:t>
+      </w:r>
       <w:r>
         <w:fldChar w:fldCharType="begin"/>
       </w:r>
       <w:r>
-        <w:instrText xml:space="preserve"> SEQ Ilustración \* ARABIC </w:instrText>
+        <w:instrText xml:space="preserve"> ADDIN ZOTERO_ITEM CSL_CITATION {"citationID":"2ifr5u6kp0","properties":{"formattedCitation":"[30]","plainCitation":"[30]"},"citationItems":[{"id":52,"uris":["http://zotero.org/users/local/LLkhPqvS/items/EVSE282H"],"uri":["http://zotero.org/users/local/LLkhPqvS/items/EVSE282H"],"itemData":{"id":52,"type":"book","title":"Librería IMS-BLTI","URL":"https://code.google.com/p/basiclti4wordpress/source/browse/trunk/producer/mu-plugins/IMSBasicLTI/?r=2#IMSBasicLTI%2Fims-blti","author":[{"family":"Andy Smith","given":""}]}}],"schema":"https://github.com/citation-style-language/schema/raw/master/csl-citation.json"} </w:instrText>
       </w:r>
       <w:r>
         <w:fldChar w:fldCharType="separate"/>
       </w:r>
       <w:r>
         <w:rPr>
-          <w:noProof/>
-        </w:rPr>
-        <w:t>20</w:t>
-      </w:r>
-      <w:r>
-        <w:rPr>
-          <w:noProof/>
-        </w:rPr>
+          <w:rFonts w:cs="Liberation Serif"/>
+        </w:rPr>
+        <w:t>[30]</w:t>
+      </w:r>
+      <w:r>
         <w:fldChar w:fldCharType="end"/>
       </w:r>
       <w:r>
-        <w:t>: Estructura de carpetas</w:t>
-      </w:r>
-      <w:bookmarkEnd w:id="71"/>
-    </w:p>
-    <w:p>
-      <w:pPr>
-        <w:jc w:val="both"/>
-      </w:pPr>
-      <w:r>
-        <w:t xml:space="preserve">Esta estructura permite </w:t>
-      </w:r>
-      <w:r>
-        <w:t>que cuando el profesor suba nuevos test, estos sean guardados</w:t>
-      </w:r>
-      <w:r>
-        <w:t xml:space="preserve"> dentro del arquetipo </w:t>
+        <w:t>, la cual se descargó y se realizó una primera investigación de la misma.</w:t>
+      </w:r>
+    </w:p>
+    <w:p>
+      <w:pPr>
+        <w:jc w:val="both"/>
+      </w:pPr>
+      <w:r>
+        <w:t xml:space="preserve">Dicha librería </w:t>
+      </w:r>
+      <w:r>
+        <w:t>en principio, permite</w:t>
+      </w:r>
+      <w:r>
+        <w:t xml:space="preserve"> llevar a cabo una comparación de los </w:t>
       </w:r>
       <w:proofErr w:type="spellStart"/>
       <w:r>
         <w:rPr>
           <w:i/>
         </w:rPr>
-        <w:t>maven</w:t>
-      </w:r>
-      <w:proofErr w:type="spellEnd"/>
-      <w:r>
-        <w:t xml:space="preserve"> comprendido en las carpetas correspondientes al id del curso, tarea y profesor.</w:t>
-      </w:r>
+        <w:t>consumer_key</w:t>
+      </w:r>
+      <w:proofErr w:type="spellEnd"/>
+      <w:r>
+        <w:t xml:space="preserve"> y </w:t>
+      </w:r>
+      <w:proofErr w:type="spellStart"/>
+      <w:r>
+        <w:rPr>
+          <w:i/>
+        </w:rPr>
+        <w:t>secret</w:t>
+      </w:r>
+      <w:proofErr w:type="spellEnd"/>
+      <w:r>
+        <w:t xml:space="preserve">, que se </w:t>
+      </w:r>
+      <w:r>
+        <w:t>establecen</w:t>
+      </w:r>
+      <w:r>
+        <w:t xml:space="preserve"> en la tarea creada en Moodle, con los valores </w:t>
+      </w:r>
+      <w:proofErr w:type="spellStart"/>
+      <w:r>
+        <w:rPr>
+          <w:i/>
+        </w:rPr>
+        <w:t>consumer_key</w:t>
+      </w:r>
+      <w:proofErr w:type="spellEnd"/>
+      <w:r>
+        <w:t xml:space="preserve"> y </w:t>
+      </w:r>
+      <w:proofErr w:type="spellStart"/>
+      <w:r>
+        <w:rPr>
+          <w:i/>
+        </w:rPr>
+        <w:t>secret</w:t>
+      </w:r>
+      <w:proofErr w:type="spellEnd"/>
+      <w:r>
+        <w:t xml:space="preserve"> correctos que se </w:t>
+      </w:r>
+      <w:r>
+        <w:t>encuentran</w:t>
+      </w:r>
+      <w:r>
+        <w:t xml:space="preserve"> almacenados en la base de datos. Si dichos valores </w:t>
+      </w:r>
+      <w:r>
+        <w:t>coinciden</w:t>
+      </w:r>
+      <w:r>
+        <w:t>, entonce</w:t>
+      </w:r>
+      <w:r>
+        <w:t xml:space="preserve">s la conexión entre Moodle y la aplicación </w:t>
+      </w:r>
+      <w:r>
+        <w:t xml:space="preserve">web </w:t>
+      </w:r>
+      <w:r>
+        <w:t>puede</w:t>
+      </w:r>
+      <w:r>
+        <w:t xml:space="preserve"> realizarse correctamente, en caso contrario no.</w:t>
+      </w:r>
+    </w:p>
+    <w:p>
+      <w:pPr>
+        <w:jc w:val="both"/>
+      </w:pPr>
+      <w:r>
+        <w:t>Sin embargo, durante las pruebas iniciales de la utilización de esta librería han surgido</w:t>
+      </w:r>
+      <w:r>
+        <w:t xml:space="preserve"> problemas </w:t>
+      </w:r>
+      <w:r>
+        <w:t>al</w:t>
+      </w:r>
+      <w:r>
+        <w:t xml:space="preserve"> realizar la comparación del </w:t>
+      </w:r>
+      <w:proofErr w:type="spellStart"/>
+      <w:r>
+        <w:rPr>
+          <w:i/>
+        </w:rPr>
+        <w:t>consumer_key</w:t>
+      </w:r>
+      <w:proofErr w:type="spellEnd"/>
+      <w:r>
+        <w:t xml:space="preserve">, principalmente debido a que la librería utilizaba métodos de acceso a la base de datos que ya estaban obsoletos y otros </w:t>
+      </w:r>
+      <w:r>
+        <w:t>fragmentos</w:t>
+      </w:r>
+      <w:r>
+        <w:t xml:space="preserve"> de código que no se con</w:t>
+      </w:r>
+      <w:r>
+        <w:t>seguían entender correctamente.</w:t>
+      </w:r>
+    </w:p>
+    <w:p>
+      <w:pPr>
+        <w:jc w:val="both"/>
+      </w:pPr>
+      <w:r>
+        <w:t>P</w:t>
+      </w:r>
+      <w:r>
+        <w:t>or ello, este proceso se realizará de otra forma</w:t>
+      </w:r>
+      <w:r>
+        <w:t xml:space="preserve"> (Ver </w:t>
+      </w:r>
+      <w:r>
+        <w:rPr>
+          <w:i/>
+        </w:rPr>
+        <w:t>Anexos – Manual del programador: Conexión LTI</w:t>
+      </w:r>
+      <w:r>
+        <w:t>).</w:t>
+      </w:r>
+    </w:p>
+    <w:p>
+      <w:pPr>
+        <w:pStyle w:val="Ttulo2"/>
+        <w:jc w:val="both"/>
+      </w:pPr>
+      <w:bookmarkStart w:id="74" w:name="_Toc442284399"/>
+      <w:r>
+        <w:t xml:space="preserve">Elección del </w:t>
+      </w:r>
+      <w:proofErr w:type="spellStart"/>
+      <w:r>
+        <w:t>f</w:t>
+      </w:r>
+      <w:r>
+        <w:t>ramework</w:t>
+      </w:r>
+      <w:proofErr w:type="spellEnd"/>
       <w:r>
         <w:t xml:space="preserve"> </w:t>
       </w:r>
-    </w:p>
-    <w:p>
-      <w:pPr>
-        <w:jc w:val="both"/>
-      </w:pPr>
-      <w:r>
-        <w:t>Además en el momento que un alumno sube una práctica</w:t>
-      </w:r>
-      <w:r>
-        <w:t xml:space="preserve">, se </w:t>
-      </w:r>
-      <w:r>
-        <w:t>crea</w:t>
-      </w:r>
-      <w:r>
-        <w:t xml:space="preserve"> su carpeta “</w:t>
-      </w:r>
-      <w:proofErr w:type="spellStart"/>
-      <w:r>
-        <w:t>id_alumno</w:t>
-      </w:r>
-      <w:proofErr w:type="spellEnd"/>
-      <w:r>
-        <w:t>” correspondiente</w:t>
-      </w:r>
-      <w:r>
-        <w:t xml:space="preserve"> y también</w:t>
-      </w:r>
+      <w:proofErr w:type="spellStart"/>
+      <w:r>
+        <w:t>CakePHP</w:t>
+      </w:r>
+      <w:bookmarkEnd w:id="74"/>
+      <w:proofErr w:type="spellEnd"/>
+    </w:p>
+    <w:p>
+      <w:pPr>
+        <w:jc w:val="both"/>
+      </w:pPr>
+      <w:r>
+        <w:t>Desarrollar una aplicación web a partir de un patrón que facilite el desarrollo y que permita una mejor organización de la misma siempre es un punto a tener en cuenta.</w:t>
+      </w:r>
+    </w:p>
+    <w:p>
+      <w:pPr>
+        <w:jc w:val="both"/>
+      </w:pPr>
+      <w:r>
+        <w:t>El patrón MVC (Modelo Vista Controlador) es uno de los más utilizados para desarrollar aplicaciones web, por lo que s</w:t>
+      </w:r>
+      <w:r>
+        <w:t>iempre estuvo desde el primer momento en consideración</w:t>
+      </w:r>
+      <w:r>
+        <w:t xml:space="preserve">. De esta manera se pensó en el </w:t>
+      </w:r>
+      <w:proofErr w:type="spellStart"/>
+      <w:r>
+        <w:rPr>
+          <w:i/>
+        </w:rPr>
+        <w:t>framework</w:t>
+      </w:r>
+      <w:proofErr w:type="spellEnd"/>
+      <w:r>
+        <w:t xml:space="preserve"> de </w:t>
+      </w:r>
+      <w:proofErr w:type="spellStart"/>
+      <w:r>
+        <w:t>CakePHP</w:t>
+      </w:r>
+      <w:proofErr w:type="spellEnd"/>
+      <w:r>
+        <w:t xml:space="preserve"> el</w:t>
+      </w:r>
+      <w:r>
+        <w:t xml:space="preserve"> cual implementa dicho patrón y </w:t>
+      </w:r>
+      <w:r>
+        <w:t>genera una estructura de carpet</w:t>
+      </w:r>
+      <w:r>
+        <w:t>as por defecto acorde al patrón, para que los controladores, vistas... se creen en la carpeta adecuada.</w:t>
+      </w:r>
+    </w:p>
+    <w:p>
+      <w:pPr>
+        <w:jc w:val="both"/>
+      </w:pPr>
+      <w:r>
+        <w:t xml:space="preserve">El desconocimiento del lenguaje PHP y del </w:t>
+      </w:r>
+      <w:proofErr w:type="spellStart"/>
+      <w:r>
+        <w:rPr>
+          <w:i/>
+        </w:rPr>
+        <w:t>framework</w:t>
+      </w:r>
+      <w:proofErr w:type="spellEnd"/>
       <w:r>
         <w:t xml:space="preserve"> </w:t>
       </w:r>
-      <w:r>
-        <w:t>se crea</w:t>
-      </w:r>
-      <w:r>
-        <w:t xml:space="preserve"> su carpeta “</w:t>
-      </w:r>
-      <w:proofErr w:type="spellStart"/>
-      <w:r>
-        <w:t>número_intento_realizado</w:t>
-      </w:r>
-      <w:proofErr w:type="spellEnd"/>
-      <w:r>
-        <w:t>” correspondiente</w:t>
-      </w:r>
-      <w:r>
-        <w:t xml:space="preserve"> al número de intento de subida de práctica realizado</w:t>
-      </w:r>
-      <w:r>
-        <w:t>. Dentro de esta última</w:t>
-      </w:r>
-      <w:r>
-        <w:t xml:space="preserve"> carpeta</w:t>
-      </w:r>
-      <w:r>
-        <w:t xml:space="preserve">, se </w:t>
-      </w:r>
-      <w:r>
-        <w:t>guardan</w:t>
-      </w:r>
-      <w:r>
-        <w:t xml:space="preserve"> tanto el </w:t>
-      </w:r>
-      <w:proofErr w:type="spellStart"/>
-      <w:r>
-        <w:t>zip</w:t>
-      </w:r>
-      <w:proofErr w:type="spellEnd"/>
-      <w:r>
-        <w:t xml:space="preserve"> de la práctica subida como los reportes generados (</w:t>
-      </w:r>
-      <w:r>
-        <w:t xml:space="preserve">en </w:t>
-      </w:r>
-      <w:r>
-        <w:t xml:space="preserve">formatos </w:t>
-      </w:r>
-      <w:proofErr w:type="spellStart"/>
-      <w:r>
-        <w:t>xml</w:t>
+      <w:proofErr w:type="spellStart"/>
+      <w:r>
+        <w:t>CakePHP</w:t>
+      </w:r>
+      <w:proofErr w:type="spellEnd"/>
+      <w:r>
+        <w:t xml:space="preserve"> siempre fueron un problema en los inicios del desarrollo del trabajo fin de grado, pero con el tiempo se consiguió adquirir el conocimiento necesario para poder desarrollar la aplicación con </w:t>
+      </w:r>
+      <w:proofErr w:type="spellStart"/>
+      <w:r>
+        <w:t>CakePHP</w:t>
+      </w:r>
+      <w:proofErr w:type="spellEnd"/>
+      <w:r>
+        <w:t>.</w:t>
+      </w:r>
+    </w:p>
+    <w:p>
+      <w:pPr>
+        <w:pStyle w:val="Ttulo2"/>
+        <w:jc w:val="both"/>
+      </w:pPr>
+      <w:bookmarkStart w:id="75" w:name="_Toc442284400"/>
+      <w:r>
+        <w:t xml:space="preserve">Elección de </w:t>
+      </w:r>
+      <w:proofErr w:type="spellStart"/>
+      <w:r>
+        <w:t>Maven</w:t>
+      </w:r>
+      <w:bookmarkEnd w:id="75"/>
+      <w:proofErr w:type="spellEnd"/>
+    </w:p>
+    <w:p>
+      <w:pPr>
+        <w:jc w:val="both"/>
+      </w:pPr>
+      <w:r>
+        <w:t>Dado que la</w:t>
+      </w:r>
+      <w:r>
+        <w:t xml:space="preserve"> funcionalidad más destacada de la aplicación consiste</w:t>
+      </w:r>
+      <w:r>
+        <w:t xml:space="preserve"> principalmente en un proceso de </w:t>
+      </w:r>
+      <w:r>
+        <w:t>análisis de código</w:t>
+      </w:r>
+      <w:r>
+        <w:t xml:space="preserve"> de las prácticas subidas por los alumnos, </w:t>
+      </w:r>
+      <w:r>
+        <w:t xml:space="preserve">a las cuales iban a aplicarse los test subidos por el profesor, era necesaria una herramienta que </w:t>
+      </w:r>
+      <w:r>
+        <w:t>permitiera</w:t>
+      </w:r>
+      <w:r>
+        <w:t xml:space="preserve"> gestionar este tipo de tareas</w:t>
+      </w:r>
+      <w:r>
+        <w:t xml:space="preserve">. Por ello como posibles </w:t>
+      </w:r>
+      <w:r>
+        <w:t xml:space="preserve">opciones </w:t>
+      </w:r>
+      <w:r>
+        <w:t xml:space="preserve">había dos: </w:t>
+      </w:r>
+      <w:proofErr w:type="spellStart"/>
+      <w:r>
+        <w:t>Ant</w:t>
       </w:r>
       <w:proofErr w:type="spellEnd"/>
       <w:r>
@@ -18195,22 +18812,254 @@
       </w:r>
       <w:proofErr w:type="spellStart"/>
       <w:r>
-        <w:t>html</w:t>
-      </w:r>
-      <w:proofErr w:type="spellEnd"/>
-      <w:r>
-        <w:t xml:space="preserve">) por los diferentes </w:t>
+        <w:t>Maven</w:t>
+      </w:r>
+      <w:proofErr w:type="spellEnd"/>
+      <w:r>
+        <w:t xml:space="preserve">. </w:t>
+      </w:r>
+    </w:p>
+    <w:p>
+      <w:pPr>
+        <w:jc w:val="both"/>
+      </w:pPr>
+      <w:r>
+        <w:lastRenderedPageBreak/>
+        <w:t xml:space="preserve">La decisión de elegir </w:t>
+      </w:r>
+      <w:proofErr w:type="spellStart"/>
+      <w:r>
+        <w:t>Maven</w:t>
+      </w:r>
+      <w:proofErr w:type="spellEnd"/>
+      <w:r>
+        <w:t xml:space="preserve"> frente a </w:t>
+      </w:r>
+      <w:proofErr w:type="spellStart"/>
+      <w:r>
+        <w:t>Ant</w:t>
+      </w:r>
+      <w:proofErr w:type="spellEnd"/>
+      <w:r>
+        <w:t xml:space="preserve"> fue principalmente porque </w:t>
+      </w:r>
+      <w:r>
+        <w:t xml:space="preserve">se tenían </w:t>
+      </w:r>
+      <w:r>
+        <w:t xml:space="preserve">más conocimiento sobre </w:t>
+      </w:r>
+      <w:proofErr w:type="spellStart"/>
+      <w:r>
+        <w:t>Maven</w:t>
+      </w:r>
+      <w:proofErr w:type="spellEnd"/>
+      <w:r>
+        <w:t>, gracias a que en la asignatura “Sistemas distribuidos” impartida en la carrera, se realizaron varias aplicaciones que utilizaban dicha herramienta de software.</w:t>
+      </w:r>
+    </w:p>
+    <w:p>
+      <w:pPr>
+        <w:jc w:val="both"/>
+      </w:pPr>
+      <w:r>
+        <w:t>O</w:t>
+      </w:r>
+      <w:r>
+        <w:t xml:space="preserve">tro factor que </w:t>
+      </w:r>
+      <w:r>
+        <w:t xml:space="preserve">ayudó a tomar tal decisión fue que </w:t>
+      </w:r>
+      <w:proofErr w:type="spellStart"/>
+      <w:r>
+        <w:t>Maven</w:t>
+      </w:r>
+      <w:proofErr w:type="spellEnd"/>
+      <w:r>
+        <w:t xml:space="preserve"> es más actual que </w:t>
+      </w:r>
+      <w:proofErr w:type="spellStart"/>
+      <w:r>
+        <w:t>Ant</w:t>
+      </w:r>
+      <w:proofErr w:type="spellEnd"/>
+      <w:r>
+        <w:t>.</w:t>
+      </w:r>
+    </w:p>
+    <w:p>
+      <w:pPr>
+        <w:pStyle w:val="Ttulo2"/>
+        <w:jc w:val="both"/>
+      </w:pPr>
+      <w:bookmarkStart w:id="76" w:name="_Toc442284401"/>
+      <w:r>
+        <w:t xml:space="preserve">Elección de </w:t>
+      </w:r>
+      <w:proofErr w:type="spellStart"/>
+      <w:r>
+        <w:t>Bootstrap</w:t>
+      </w:r>
+      <w:bookmarkEnd w:id="76"/>
+      <w:proofErr w:type="spellEnd"/>
+    </w:p>
+    <w:p>
+      <w:pPr>
+        <w:jc w:val="both"/>
+      </w:pPr>
+      <w:r>
+        <w:t xml:space="preserve">Desarrollar la interfaz gráfica de una aplicación sin usar ninguna librería o </w:t>
       </w:r>
       <w:proofErr w:type="spellStart"/>
       <w:r>
         <w:rPr>
           <w:i/>
         </w:rPr>
+        <w:t>framework</w:t>
+      </w:r>
+      <w:proofErr w:type="spellEnd"/>
+      <w:r>
+        <w:t xml:space="preserve"> siempre puede convertirse en un proceso complicado.</w:t>
+      </w:r>
+    </w:p>
+    <w:p>
+      <w:pPr>
+        <w:jc w:val="both"/>
+      </w:pPr>
+      <w:r>
+        <w:t xml:space="preserve">Por ello se seleccionó </w:t>
+      </w:r>
+      <w:r>
+        <w:t xml:space="preserve">el </w:t>
+      </w:r>
+      <w:proofErr w:type="spellStart"/>
+      <w:r>
+        <w:rPr>
+          <w:i/>
+        </w:rPr>
+        <w:t>framework</w:t>
+      </w:r>
+      <w:proofErr w:type="spellEnd"/>
+      <w:r>
+        <w:t xml:space="preserve"> de </w:t>
+      </w:r>
+      <w:proofErr w:type="spellStart"/>
+      <w:r>
+        <w:t>Bootstrap</w:t>
+      </w:r>
+      <w:proofErr w:type="spellEnd"/>
+      <w:r>
+        <w:t xml:space="preserve">, el cual ha sido utilizado en todo momento para desarrollar la interfaz de la aplicación. </w:t>
+      </w:r>
+    </w:p>
+    <w:p>
+      <w:pPr>
+        <w:jc w:val="both"/>
+      </w:pPr>
+      <w:r>
+        <w:t xml:space="preserve">Gracias a </w:t>
+      </w:r>
+      <w:proofErr w:type="spellStart"/>
+      <w:r>
+        <w:t>Bootstrap</w:t>
+      </w:r>
+      <w:proofErr w:type="spellEnd"/>
+      <w:r>
+        <w:t>, desarrollar la interfaz de una aplicación se convierte en un proceso más sencillo</w:t>
+      </w:r>
+      <w:r>
+        <w:t xml:space="preserve"> gracias a los múltiple</w:t>
+      </w:r>
+      <w:r>
+        <w:t xml:space="preserve">s componentes y plantillas que integra por defecto, así como </w:t>
+      </w:r>
+      <w:r>
+        <w:t>los</w:t>
+      </w:r>
+      <w:r>
+        <w:t xml:space="preserve"> ejemplos de aplicaciones presentes en su web oficial.</w:t>
+      </w:r>
+    </w:p>
+    <w:p>
+      <w:pPr>
+        <w:pStyle w:val="Ttulo2"/>
+        <w:jc w:val="both"/>
+      </w:pPr>
+      <w:bookmarkStart w:id="77" w:name="_Toc442284402"/>
+      <w:r>
+        <w:t xml:space="preserve">Elección de los </w:t>
+      </w:r>
+      <w:proofErr w:type="spellStart"/>
+      <w:r>
         <w:t>plugins</w:t>
       </w:r>
       <w:proofErr w:type="spellEnd"/>
       <w:r>
-        <w:t xml:space="preserve">.  </w:t>
+        <w:t xml:space="preserve"> para los reportes</w:t>
+      </w:r>
+      <w:bookmarkEnd w:id="77"/>
+      <w:r>
+        <w:t xml:space="preserve"> </w:t>
+      </w:r>
+    </w:p>
+    <w:p>
+      <w:pPr>
+        <w:jc w:val="both"/>
+      </w:pPr>
+      <w:r>
+        <w:t>Una duda a resolver, fue la de qué reportes se le iban a mostrar a los alumnos cada vez que realizaban un intento de subida de práctica.</w:t>
+      </w:r>
+    </w:p>
+    <w:p>
+      <w:pPr>
+        <w:jc w:val="both"/>
+      </w:pPr>
+      <w:r>
+        <w:t>Para obtener un abanico lo más amplio de análisis estático sobre código posible,</w:t>
+      </w:r>
+      <w:r>
+        <w:t xml:space="preserve"> los </w:t>
+      </w:r>
+      <w:proofErr w:type="spellStart"/>
+      <w:r>
+        <w:rPr>
+          <w:i/>
+        </w:rPr>
+        <w:t>plugins</w:t>
+      </w:r>
+      <w:proofErr w:type="spellEnd"/>
+      <w:r>
+        <w:t xml:space="preserve"> que se seleccionaron para generar estos</w:t>
+      </w:r>
+      <w:r>
+        <w:t xml:space="preserve"> reportes fueron: JA</w:t>
+      </w:r>
+      <w:r>
+        <w:t xml:space="preserve">VANCSS, JDEPEND, PMD y FINDBUGS (Ver </w:t>
+      </w:r>
+      <w:r>
+        <w:rPr>
+          <w:i/>
+        </w:rPr>
+        <w:t xml:space="preserve">Anexos – Manual del programador: Instalación de herramientas: </w:t>
+      </w:r>
+      <w:proofErr w:type="spellStart"/>
+      <w:r>
+        <w:rPr>
+          <w:i/>
+        </w:rPr>
+        <w:t>Plugins</w:t>
+      </w:r>
+      <w:proofErr w:type="spellEnd"/>
+      <w:r>
+        <w:rPr>
+          <w:i/>
+        </w:rPr>
+        <w:t xml:space="preserve"> Reportes</w:t>
+      </w:r>
+      <w:r>
+        <w:t>).</w:t>
       </w:r>
     </w:p>
     <w:p>
@@ -18218,677 +19067,18 @@
         <w:pStyle w:val="Ttulo2"/>
         <w:jc w:val="both"/>
       </w:pPr>
-      <w:bookmarkStart w:id="72" w:name="_Toc442284398"/>
-      <w:r>
-        <w:t>Elecció</w:t>
-      </w:r>
-      <w:r>
-        <w:t xml:space="preserve">n </w:t>
-      </w:r>
-      <w:r>
-        <w:t>de</w:t>
-      </w:r>
-      <w:r>
-        <w:t xml:space="preserve"> la forma de </w:t>
-      </w:r>
-      <w:r>
-        <w:t>validar</w:t>
-      </w:r>
-      <w:r>
-        <w:t xml:space="preserve"> el </w:t>
-      </w:r>
-      <w:proofErr w:type="spellStart"/>
-      <w:r>
-        <w:t>consumer</w:t>
-      </w:r>
-      <w:proofErr w:type="spellEnd"/>
-      <w:r>
-        <w:t xml:space="preserve"> </w:t>
-      </w:r>
-      <w:proofErr w:type="spellStart"/>
-      <w:r>
-        <w:t>key</w:t>
-      </w:r>
-      <w:bookmarkEnd w:id="72"/>
-      <w:proofErr w:type="spellEnd"/>
-    </w:p>
-    <w:p>
-      <w:pPr>
-        <w:jc w:val="both"/>
-      </w:pPr>
-      <w:r>
-        <w:t>El objetivo principal de las primeras semanas fue intentar conseguir</w:t>
-      </w:r>
-      <w:r>
-        <w:t xml:space="preserve"> una conexión entre Moodle y la aplicación </w:t>
-      </w:r>
-      <w:r>
-        <w:t>w</w:t>
-      </w:r>
-      <w:r>
-        <w:t xml:space="preserve">eb. Para ello se empleó una librería </w:t>
-      </w:r>
-      <w:r>
-        <w:t xml:space="preserve">LTI </w:t>
-      </w:r>
-      <w:r>
-        <w:fldChar w:fldCharType="begin"/>
-      </w:r>
-      <w:r>
-        <w:instrText xml:space="preserve"> ADDIN ZOTERO_ITEM CSL_CITATION {"citationID":"2ifr5u6kp0","properties":{"formattedCitation":"[30]","plainCitation":"[30]"},"citationItems":[{"id":52,"uris":["http://zotero.org/users/local/LLkhPqvS/items/EVSE282H"],"uri":["http://zotero.org/users/local/LLkhPqvS/items/EVSE282H"],"itemData":{"id":52,"type":"book","title":"Librería IMS-BLTI","URL":"https://code.google.com/p/basiclti4wordpress/source/browse/trunk/producer/mu-plugins/IMSBasicLTI/?r=2#IMSBasicLTI%2Fims-blti","author":[{"family":"Andy Smith","given":""}]}}],"schema":"https://github.com/citation-style-language/schema/raw/master/csl-citation.json"} </w:instrText>
-      </w:r>
-      <w:r>
-        <w:fldChar w:fldCharType="separate"/>
-      </w:r>
-      <w:r>
-        <w:rPr>
-          <w:rFonts w:cs="Liberation Serif"/>
-        </w:rPr>
-        <w:t>[30]</w:t>
-      </w:r>
-      <w:r>
-        <w:fldChar w:fldCharType="end"/>
-      </w:r>
-      <w:r>
-        <w:t>, la cual se descargó y se realizó una primera investigación de la misma.</w:t>
-      </w:r>
-    </w:p>
-    <w:p>
-      <w:pPr>
-        <w:jc w:val="both"/>
-      </w:pPr>
-      <w:r>
-        <w:t xml:space="preserve">Dicha librería </w:t>
-      </w:r>
-      <w:r>
-        <w:t>en principio, permite</w:t>
-      </w:r>
-      <w:r>
-        <w:t xml:space="preserve"> llevar a cabo una comparación de los </w:t>
-      </w:r>
-      <w:proofErr w:type="spellStart"/>
-      <w:r>
-        <w:rPr>
-          <w:i/>
-        </w:rPr>
-        <w:t>consumer_key</w:t>
-      </w:r>
-      <w:proofErr w:type="spellEnd"/>
-      <w:r>
-        <w:t xml:space="preserve"> y </w:t>
-      </w:r>
-      <w:proofErr w:type="spellStart"/>
-      <w:r>
-        <w:rPr>
-          <w:i/>
-        </w:rPr>
-        <w:t>secret</w:t>
-      </w:r>
-      <w:proofErr w:type="spellEnd"/>
-      <w:r>
-        <w:t xml:space="preserve">, que se </w:t>
-      </w:r>
-      <w:r>
-        <w:t>establecen</w:t>
-      </w:r>
-      <w:r>
-        <w:t xml:space="preserve"> en la tarea creada en Moodle, con los valores </w:t>
-      </w:r>
-      <w:proofErr w:type="spellStart"/>
-      <w:r>
-        <w:rPr>
-          <w:i/>
-        </w:rPr>
-        <w:t>consumer_key</w:t>
-      </w:r>
-      <w:proofErr w:type="spellEnd"/>
-      <w:r>
-        <w:t xml:space="preserve"> y </w:t>
-      </w:r>
-      <w:proofErr w:type="spellStart"/>
-      <w:r>
-        <w:rPr>
-          <w:i/>
-        </w:rPr>
-        <w:t>secret</w:t>
-      </w:r>
-      <w:proofErr w:type="spellEnd"/>
-      <w:r>
-        <w:t xml:space="preserve"> correctos que se </w:t>
-      </w:r>
-      <w:r>
-        <w:t>encuentran</w:t>
-      </w:r>
-      <w:r>
-        <w:t xml:space="preserve"> almacenados en la base de datos. Si dichos valores </w:t>
-      </w:r>
-      <w:r>
-        <w:t>coinciden</w:t>
-      </w:r>
-      <w:r>
-        <w:t>, entonce</w:t>
-      </w:r>
-      <w:r>
-        <w:t xml:space="preserve">s la conexión entre Moodle y la aplicación </w:t>
-      </w:r>
-      <w:r>
-        <w:t xml:space="preserve">web </w:t>
-      </w:r>
-      <w:r>
-        <w:t>puede</w:t>
-      </w:r>
-      <w:r>
-        <w:t xml:space="preserve"> realizarse correctamente, en caso contrario no.</w:t>
-      </w:r>
-    </w:p>
-    <w:p>
-      <w:pPr>
-        <w:jc w:val="both"/>
-      </w:pPr>
-      <w:r>
-        <w:t>Sin embargo, durante las pruebas iniciales de la utilización de esta librería han surgido</w:t>
-      </w:r>
-      <w:r>
-        <w:t xml:space="preserve"> problemas </w:t>
-      </w:r>
-      <w:r>
-        <w:t>al</w:t>
-      </w:r>
-      <w:r>
-        <w:t xml:space="preserve"> realizar la comparación del </w:t>
-      </w:r>
-      <w:proofErr w:type="spellStart"/>
-      <w:r>
-        <w:rPr>
-          <w:i/>
-        </w:rPr>
-        <w:t>consumer_key</w:t>
-      </w:r>
-      <w:proofErr w:type="spellEnd"/>
-      <w:r>
-        <w:t xml:space="preserve">, principalmente debido a que la </w:t>
-      </w:r>
-      <w:r>
-        <w:lastRenderedPageBreak/>
-        <w:t xml:space="preserve">librería utilizaba métodos de acceso a la base de datos que ya estaban obsoletos y otros </w:t>
-      </w:r>
-      <w:r>
-        <w:t>fragmentos</w:t>
-      </w:r>
-      <w:r>
-        <w:t xml:space="preserve"> de código que no se con</w:t>
-      </w:r>
-      <w:r>
-        <w:t>seguían entender correctamente.</w:t>
-      </w:r>
-    </w:p>
-    <w:p>
-      <w:pPr>
-        <w:jc w:val="both"/>
-      </w:pPr>
-      <w:r>
-        <w:t>P</w:t>
-      </w:r>
-      <w:r>
-        <w:t>or ello, este proceso se realizará de otra forma</w:t>
-      </w:r>
-      <w:r>
-        <w:t xml:space="preserve"> (Ver </w:t>
-      </w:r>
-      <w:r>
-        <w:rPr>
-          <w:i/>
-        </w:rPr>
-        <w:t>Anexos – Manual del programador: Conexión LTI</w:t>
-      </w:r>
-      <w:r>
-        <w:t>).</w:t>
-      </w:r>
-    </w:p>
-    <w:p>
-      <w:pPr>
-        <w:pStyle w:val="Ttulo2"/>
-        <w:jc w:val="both"/>
-      </w:pPr>
-      <w:bookmarkStart w:id="73" w:name="_Toc442284399"/>
-      <w:r>
-        <w:t xml:space="preserve">Elección del </w:t>
-      </w:r>
-      <w:proofErr w:type="spellStart"/>
-      <w:r>
-        <w:t>f</w:t>
-      </w:r>
-      <w:r>
-        <w:t>ramework</w:t>
-      </w:r>
-      <w:proofErr w:type="spellEnd"/>
-      <w:r>
-        <w:t xml:space="preserve"> </w:t>
-      </w:r>
-      <w:proofErr w:type="spellStart"/>
-      <w:r>
-        <w:t>CakePHP</w:t>
-      </w:r>
-      <w:bookmarkEnd w:id="73"/>
-      <w:proofErr w:type="spellEnd"/>
-    </w:p>
-    <w:p>
-      <w:pPr>
-        <w:jc w:val="both"/>
-      </w:pPr>
-      <w:r>
-        <w:t>Desarrollar una aplicación web a partir de un patrón que facilite el desarrollo y que permita una mejor organización de la misma siempre es un punto a tener en cuenta.</w:t>
-      </w:r>
-    </w:p>
-    <w:p>
-      <w:pPr>
-        <w:jc w:val="both"/>
-      </w:pPr>
-      <w:r>
-        <w:t>El patrón MVC (Modelo Vista Controlador) es uno de los más utilizados para desarrollar aplicaciones web, por lo que s</w:t>
-      </w:r>
-      <w:r>
-        <w:t>iempre estuvo desde el primer momento en consideración</w:t>
-      </w:r>
-      <w:r>
-        <w:t xml:space="preserve">. De esta manera se pensó en el </w:t>
-      </w:r>
-      <w:proofErr w:type="spellStart"/>
-      <w:r>
-        <w:rPr>
-          <w:i/>
-        </w:rPr>
-        <w:t>framework</w:t>
-      </w:r>
-      <w:proofErr w:type="spellEnd"/>
-      <w:r>
-        <w:t xml:space="preserve"> de </w:t>
-      </w:r>
-      <w:proofErr w:type="spellStart"/>
-      <w:r>
-        <w:t>CakePHP</w:t>
-      </w:r>
-      <w:proofErr w:type="spellEnd"/>
-      <w:r>
-        <w:t xml:space="preserve"> el</w:t>
-      </w:r>
-      <w:r>
-        <w:t xml:space="preserve"> cual implementa dicho patrón y </w:t>
-      </w:r>
-      <w:r>
-        <w:t>genera una estructura de carpet</w:t>
-      </w:r>
-      <w:r>
-        <w:t>as por defecto acorde al patrón, para que los controladores, vistas... se creen en la carpeta adecuada.</w:t>
-      </w:r>
-    </w:p>
-    <w:p>
-      <w:pPr>
-        <w:jc w:val="both"/>
-      </w:pPr>
-      <w:r>
-        <w:t xml:space="preserve">El desconocimiento del lenguaje PHP y del </w:t>
-      </w:r>
-      <w:proofErr w:type="spellStart"/>
-      <w:r>
-        <w:rPr>
-          <w:i/>
-        </w:rPr>
-        <w:t>framework</w:t>
-      </w:r>
-      <w:proofErr w:type="spellEnd"/>
-      <w:r>
-        <w:t xml:space="preserve"> </w:t>
-      </w:r>
-      <w:proofErr w:type="spellStart"/>
-      <w:r>
-        <w:t>CakePHP</w:t>
-      </w:r>
-      <w:proofErr w:type="spellEnd"/>
-      <w:r>
-        <w:t xml:space="preserve"> siempre fueron un problema en los inicios del desarrollo del trabajo fin de grado, pero con el tiempo se consiguió adquirir el conocimiento necesario para poder desarrollar la aplicación con </w:t>
-      </w:r>
-      <w:proofErr w:type="spellStart"/>
-      <w:r>
-        <w:t>CakePHP</w:t>
-      </w:r>
-      <w:proofErr w:type="spellEnd"/>
-      <w:r>
-        <w:t>.</w:t>
-      </w:r>
-    </w:p>
-    <w:p>
-      <w:pPr>
-        <w:pStyle w:val="Ttulo2"/>
-        <w:jc w:val="both"/>
-      </w:pPr>
-      <w:bookmarkStart w:id="74" w:name="_Toc442284400"/>
-      <w:r>
-        <w:t xml:space="preserve">Elección de </w:t>
-      </w:r>
-      <w:proofErr w:type="spellStart"/>
-      <w:r>
-        <w:t>Maven</w:t>
-      </w:r>
-      <w:bookmarkEnd w:id="74"/>
-      <w:proofErr w:type="spellEnd"/>
-    </w:p>
-    <w:p>
-      <w:pPr>
-        <w:jc w:val="both"/>
-      </w:pPr>
-      <w:r>
-        <w:t>Dado que la</w:t>
-      </w:r>
-      <w:r>
-        <w:t xml:space="preserve"> funcionalidad más destacada de la aplicación consiste</w:t>
-      </w:r>
-      <w:r>
-        <w:t xml:space="preserve"> principalmente en un proceso de </w:t>
-      </w:r>
-      <w:r>
-        <w:t>análisis de código</w:t>
-      </w:r>
-      <w:r>
-        <w:t xml:space="preserve"> de las prácticas subidas por los alumnos, </w:t>
-      </w:r>
-      <w:r>
-        <w:t xml:space="preserve">a las cuales iban a aplicarse los test subidos por el profesor, era necesaria una herramienta que </w:t>
-      </w:r>
-      <w:r>
-        <w:t>permitiera</w:t>
-      </w:r>
-      <w:r>
-        <w:t xml:space="preserve"> gestionar este tipo de tareas</w:t>
-      </w:r>
-      <w:r>
-        <w:t xml:space="preserve">. Por ello como posibles </w:t>
-      </w:r>
-      <w:r>
-        <w:t xml:space="preserve">opciones </w:t>
-      </w:r>
-      <w:r>
-        <w:t xml:space="preserve">había dos: </w:t>
-      </w:r>
-      <w:proofErr w:type="spellStart"/>
-      <w:r>
-        <w:t>Ant</w:t>
-      </w:r>
-      <w:proofErr w:type="spellEnd"/>
-      <w:r>
-        <w:t xml:space="preserve"> y </w:t>
-      </w:r>
-      <w:proofErr w:type="spellStart"/>
-      <w:r>
-        <w:t>Maven</w:t>
-      </w:r>
-      <w:proofErr w:type="spellEnd"/>
-      <w:r>
-        <w:t xml:space="preserve">. </w:t>
-      </w:r>
-    </w:p>
-    <w:p>
-      <w:pPr>
-        <w:jc w:val="both"/>
-      </w:pPr>
-      <w:r>
-        <w:t xml:space="preserve">La decisión de elegir </w:t>
-      </w:r>
-      <w:proofErr w:type="spellStart"/>
-      <w:r>
-        <w:t>Maven</w:t>
-      </w:r>
-      <w:proofErr w:type="spellEnd"/>
-      <w:r>
-        <w:t xml:space="preserve"> frente a </w:t>
-      </w:r>
-      <w:proofErr w:type="spellStart"/>
-      <w:r>
-        <w:t>Ant</w:t>
-      </w:r>
-      <w:proofErr w:type="spellEnd"/>
-      <w:r>
-        <w:t xml:space="preserve"> fue principalmente porque </w:t>
-      </w:r>
-      <w:r>
-        <w:t xml:space="preserve">se tenían </w:t>
-      </w:r>
-      <w:r>
-        <w:t xml:space="preserve">más conocimiento sobre </w:t>
-      </w:r>
-      <w:proofErr w:type="spellStart"/>
-      <w:r>
-        <w:t>Maven</w:t>
-      </w:r>
-      <w:proofErr w:type="spellEnd"/>
-      <w:r>
-        <w:t>, gracias a que en la asignatura “Sistemas distribuidos” impartida en la carrera, se realizaron varias aplicaciones que utilizaban dicha herramienta de software.</w:t>
-      </w:r>
-    </w:p>
-    <w:p>
-      <w:pPr>
-        <w:jc w:val="both"/>
-      </w:pPr>
-      <w:r>
-        <w:t>O</w:t>
-      </w:r>
-      <w:r>
-        <w:t xml:space="preserve">tro factor que </w:t>
-      </w:r>
-      <w:r>
-        <w:t xml:space="preserve">ayudó a tomar tal decisión fue que </w:t>
-      </w:r>
-      <w:proofErr w:type="spellStart"/>
-      <w:r>
-        <w:t>Maven</w:t>
-      </w:r>
-      <w:proofErr w:type="spellEnd"/>
-      <w:r>
-        <w:t xml:space="preserve"> es más actual que </w:t>
-      </w:r>
-      <w:proofErr w:type="spellStart"/>
-      <w:r>
-        <w:t>Ant</w:t>
-      </w:r>
-      <w:proofErr w:type="spellEnd"/>
-      <w:r>
-        <w:t>.</w:t>
-      </w:r>
-    </w:p>
-    <w:p>
-      <w:pPr>
-        <w:pStyle w:val="Ttulo2"/>
-        <w:jc w:val="both"/>
-      </w:pPr>
-      <w:bookmarkStart w:id="75" w:name="_Toc442284401"/>
-      <w:r>
-        <w:t xml:space="preserve">Elección de </w:t>
-      </w:r>
-      <w:proofErr w:type="spellStart"/>
-      <w:r>
-        <w:t>Bootstrap</w:t>
-      </w:r>
-      <w:bookmarkEnd w:id="75"/>
-      <w:proofErr w:type="spellEnd"/>
-    </w:p>
-    <w:p>
-      <w:pPr>
-        <w:jc w:val="both"/>
-      </w:pPr>
-      <w:r>
-        <w:t xml:space="preserve">Desarrollar la interfaz gráfica de una aplicación sin usar ninguna librería o </w:t>
-      </w:r>
-      <w:proofErr w:type="spellStart"/>
-      <w:r>
-        <w:rPr>
-          <w:i/>
-        </w:rPr>
-        <w:t>framework</w:t>
-      </w:r>
-      <w:proofErr w:type="spellEnd"/>
-      <w:r>
-        <w:t xml:space="preserve"> siempre puede convertirse en un proceso complicado.</w:t>
-      </w:r>
-    </w:p>
-    <w:p>
-      <w:pPr>
-        <w:jc w:val="both"/>
-      </w:pPr>
-      <w:r>
-        <w:t xml:space="preserve">Por ello se seleccionó </w:t>
-      </w:r>
-      <w:r>
-        <w:t xml:space="preserve">el </w:t>
-      </w:r>
-      <w:proofErr w:type="spellStart"/>
-      <w:r>
-        <w:rPr>
-          <w:i/>
-        </w:rPr>
-        <w:t>framework</w:t>
-      </w:r>
-      <w:proofErr w:type="spellEnd"/>
-      <w:r>
-        <w:t xml:space="preserve"> de </w:t>
-      </w:r>
-      <w:proofErr w:type="spellStart"/>
-      <w:r>
-        <w:t>Bootstrap</w:t>
-      </w:r>
-      <w:proofErr w:type="spellEnd"/>
-      <w:r>
-        <w:t xml:space="preserve">, el cual ha sido utilizado en todo momento para desarrollar la interfaz de la aplicación. </w:t>
-      </w:r>
-    </w:p>
-    <w:p>
-      <w:pPr>
-        <w:jc w:val="both"/>
-      </w:pPr>
-      <w:r>
-        <w:lastRenderedPageBreak/>
-        <w:t xml:space="preserve">Gracias a </w:t>
-      </w:r>
-      <w:proofErr w:type="spellStart"/>
-      <w:r>
-        <w:t>Bootstrap</w:t>
-      </w:r>
-      <w:proofErr w:type="spellEnd"/>
-      <w:r>
-        <w:t>, desarrollar la interfaz de una aplicación se convierte en un proceso más sencillo</w:t>
-      </w:r>
-      <w:r>
-        <w:t xml:space="preserve"> gracias a los múltiple</w:t>
-      </w:r>
-      <w:r>
-        <w:t xml:space="preserve">s componentes y plantillas que integra por defecto, así como </w:t>
-      </w:r>
-      <w:r>
-        <w:t>los</w:t>
-      </w:r>
-      <w:r>
-        <w:t xml:space="preserve"> ejemplos de aplicaciones presentes en su web oficial.</w:t>
-      </w:r>
-    </w:p>
-    <w:p>
-      <w:pPr>
-        <w:pStyle w:val="Ttulo2"/>
-        <w:jc w:val="both"/>
-      </w:pPr>
-      <w:bookmarkStart w:id="76" w:name="_Toc442284402"/>
-      <w:r>
-        <w:t xml:space="preserve">Elección de los </w:t>
+      <w:bookmarkStart w:id="78" w:name="_Toc442284403"/>
+      <w:r>
+        <w:t>Elección</w:t>
+      </w:r>
+      <w:r>
+        <w:t xml:space="preserve"> de la forma de añadir los </w:t>
       </w:r>
       <w:proofErr w:type="spellStart"/>
       <w:r>
         <w:t>plugins</w:t>
       </w:r>
-      <w:proofErr w:type="spellEnd"/>
-      <w:r>
-        <w:t xml:space="preserve"> para los reportes</w:t>
-      </w:r>
-      <w:bookmarkEnd w:id="76"/>
-      <w:r>
-        <w:t xml:space="preserve"> </w:t>
-      </w:r>
-    </w:p>
-    <w:p>
-      <w:pPr>
-        <w:jc w:val="both"/>
-      </w:pPr>
-      <w:r>
-        <w:t>Una duda a resolver, fue la de qué reportes se le iban a mostrar a los alumnos cada vez que realizaban un intento de subida de práctica.</w:t>
-      </w:r>
-    </w:p>
-    <w:p>
-      <w:pPr>
-        <w:jc w:val="both"/>
-      </w:pPr>
-      <w:r>
-        <w:t>Para obtener un abanico lo más amplio de análisis estático sobre código posible,</w:t>
-      </w:r>
-      <w:r>
-        <w:t xml:space="preserve"> los </w:t>
-      </w:r>
-      <w:proofErr w:type="spellStart"/>
-      <w:r>
-        <w:rPr>
-          <w:i/>
-        </w:rPr>
-        <w:t>plugins</w:t>
-      </w:r>
-      <w:proofErr w:type="spellEnd"/>
-      <w:r>
-        <w:t xml:space="preserve"> que se seleccionaron para generar estos</w:t>
-      </w:r>
-      <w:r>
-        <w:t xml:space="preserve"> reportes fueron: JA</w:t>
-      </w:r>
-      <w:r>
-        <w:t xml:space="preserve">VANCSS, JDEPEND, PMD y FINDBUGS (Ver </w:t>
-      </w:r>
-      <w:r>
-        <w:rPr>
-          <w:i/>
-        </w:rPr>
-        <w:t xml:space="preserve">Anexos – Manual del programador: Instalación de herramientas: </w:t>
-      </w:r>
-      <w:proofErr w:type="spellStart"/>
-      <w:r>
-        <w:rPr>
-          <w:i/>
-        </w:rPr>
-        <w:t>Plugins</w:t>
-      </w:r>
-      <w:proofErr w:type="spellEnd"/>
-      <w:r>
-        <w:rPr>
-          <w:i/>
-        </w:rPr>
-        <w:t xml:space="preserve"> Reportes</w:t>
-      </w:r>
-      <w:r>
-        <w:t>).</w:t>
-      </w:r>
-    </w:p>
-    <w:p>
-      <w:pPr>
-        <w:pStyle w:val="Ttulo2"/>
-        <w:jc w:val="both"/>
-      </w:pPr>
-      <w:bookmarkStart w:id="77" w:name="_Toc442284403"/>
-      <w:bookmarkStart w:id="78" w:name="_GoBack"/>
       <w:bookmarkEnd w:id="78"/>
-      <w:r>
-        <w:t>Elección</w:t>
-      </w:r>
-      <w:r>
-        <w:t xml:space="preserve"> de la forma de añadir los </w:t>
-      </w:r>
-      <w:proofErr w:type="spellStart"/>
-      <w:r>
-        <w:t>plugins</w:t>
-      </w:r>
-      <w:bookmarkEnd w:id="77"/>
       <w:proofErr w:type="spellEnd"/>
     </w:p>
     <w:p>
@@ -19028,6 +19218,7 @@
         <w:jc w:val="both"/>
       </w:pPr>
       <w:r>
+        <w:lastRenderedPageBreak/>
         <w:t>Además del método anteriormente mencionado para realizar la edición del fichero “pom.</w:t>
       </w:r>
       <w:r>
@@ -19160,7 +19351,6 @@
       </w:pPr>
       <w:bookmarkStart w:id="79" w:name="_Toc442284404"/>
       <w:r>
-        <w:lastRenderedPageBreak/>
         <w:t xml:space="preserve">Elección de </w:t>
       </w:r>
       <w:r>
@@ -21268,10 +21458,10 @@
               <w:lang w:eastAsia="es-ES" w:bidi="ar-SA"/>
             </w:rPr>
             <w:drawing>
-              <wp:anchor distT="0" distB="0" distL="114300" distR="114300" simplePos="0" relativeHeight="251660288" behindDoc="0" locked="0" layoutInCell="1" allowOverlap="1" wp14:anchorId="5EA385FC" wp14:editId="0D79DF85">
+              <wp:anchor distT="0" distB="0" distL="114300" distR="114300" simplePos="0" relativeHeight="251660288" behindDoc="0" locked="0" layoutInCell="1" allowOverlap="1" wp14:anchorId="5EA385FC" wp14:editId="1BD991AD">
                 <wp:simplePos x="0" y="0"/>
                 <wp:positionH relativeFrom="margin">
-                  <wp:posOffset>312049</wp:posOffset>
+                  <wp:posOffset>341792</wp:posOffset>
                 </wp:positionH>
                 <wp:positionV relativeFrom="paragraph">
                   <wp:posOffset>0</wp:posOffset>
@@ -21332,51 +21522,54 @@
           </w:r>
           <w:r>
             <w:rPr>
+              <w:rStyle w:val="UBuCentro"/>
               <w:noProof/>
-              <w:sz w:val="18"/>
+              <w:sz w:val="28"/>
               <w:lang w:eastAsia="es-ES" w:bidi="ar-SA"/>
             </w:rPr>
             <w:drawing>
-              <wp:anchor distT="0" distB="0" distL="114300" distR="114300" simplePos="0" relativeHeight="251659264" behindDoc="0" locked="0" layoutInCell="1" allowOverlap="1" wp14:anchorId="6C9A98C4" wp14:editId="261C9914">
+              <wp:anchor distT="0" distB="0" distL="114300" distR="114300" simplePos="0" relativeHeight="251681792" behindDoc="0" locked="0" layoutInCell="1" allowOverlap="1" wp14:anchorId="6A131626" wp14:editId="2C451382">
                 <wp:simplePos x="0" y="0"/>
                 <wp:positionH relativeFrom="column">
-                  <wp:posOffset>3579124</wp:posOffset>
+                  <wp:posOffset>3613844</wp:posOffset>
                 </wp:positionH>
                 <wp:positionV relativeFrom="paragraph">
                   <wp:posOffset>0</wp:posOffset>
                 </wp:positionV>
-                <wp:extent cx="629285" cy="845185"/>
-                <wp:effectExtent l="0" t="0" r="0" b="0"/>
+                <wp:extent cx="659130" cy="861695"/>
+                <wp:effectExtent l="0" t="0" r="7620" b="0"/>
                 <wp:wrapThrough wrapText="bothSides">
                   <wp:wrapPolygon edited="0">
-                    <wp:start x="5231" y="0"/>
-                    <wp:lineTo x="2616" y="487"/>
-                    <wp:lineTo x="0" y="9250"/>
-                    <wp:lineTo x="0" y="16066"/>
-                    <wp:lineTo x="5885" y="20935"/>
-                    <wp:lineTo x="6539" y="20935"/>
-                    <wp:lineTo x="14385" y="20935"/>
-                    <wp:lineTo x="15693" y="20935"/>
-                    <wp:lineTo x="20924" y="16553"/>
-                    <wp:lineTo x="20924" y="7790"/>
-                    <wp:lineTo x="18963" y="487"/>
-                    <wp:lineTo x="16347" y="0"/>
-                    <wp:lineTo x="5231" y="0"/>
+                    <wp:start x="5618" y="0"/>
+                    <wp:lineTo x="2497" y="955"/>
+                    <wp:lineTo x="0" y="10028"/>
+                    <wp:lineTo x="0" y="16236"/>
+                    <wp:lineTo x="5618" y="21011"/>
+                    <wp:lineTo x="6867" y="21011"/>
+                    <wp:lineTo x="14983" y="21011"/>
+                    <wp:lineTo x="16231" y="21011"/>
+                    <wp:lineTo x="21225" y="16236"/>
+                    <wp:lineTo x="21225" y="10028"/>
+                    <wp:lineTo x="19353" y="478"/>
+                    <wp:lineTo x="16231" y="0"/>
+                    <wp:lineTo x="5618" y="0"/>
                   </wp:wrapPolygon>
                 </wp:wrapThrough>
-                <wp:docPr id="41" name="gráficos8"/>
-                <wp:cNvGraphicFramePr/>
+                <wp:docPr id="31" name="Imagen 31" descr="C:\Users\Álvaro\Downloads\platillaTFG_15\img\escudoEPS.png"/>
+                <wp:cNvGraphicFramePr>
+                  <a:graphicFrameLocks xmlns:a="http://schemas.openxmlformats.org/drawingml/2006/main" noChangeAspect="1"/>
+                </wp:cNvGraphicFramePr>
                 <a:graphic xmlns:a="http://schemas.openxmlformats.org/drawingml/2006/main">
                   <a:graphicData uri="http://schemas.openxmlformats.org/drawingml/2006/picture">
                     <pic:pic xmlns:pic="http://schemas.openxmlformats.org/drawingml/2006/picture">
                       <pic:nvPicPr>
-                        <pic:cNvPr id="0" name=""/>
-                        <pic:cNvPicPr/>
+                        <pic:cNvPr id="0" name="Picture 1" descr="C:\Users\Álvaro\Downloads\platillaTFG_15\img\escudoEPS.png"/>
+                        <pic:cNvPicPr>
+                          <a:picLocks noChangeAspect="1" noChangeArrowheads="1"/>
+                        </pic:cNvPicPr>
                       </pic:nvPicPr>
                       <pic:blipFill>
                         <a:blip r:embed="rId2" cstate="print">
-                          <a:lum bright="-50000"/>
-                          <a:alphaModFix/>
                           <a:extLst>
                             <a:ext uri="{28A0092B-C50C-407E-A947-70E740481C1C}">
                               <a14:useLocalDpi xmlns:a14="http://schemas.microsoft.com/office/drawing/2010/main" val="0"/>
@@ -21388,14 +21581,18 @@
                           <a:fillRect/>
                         </a:stretch>
                       </pic:blipFill>
-                      <pic:spPr>
+                      <pic:spPr bwMode="auto">
                         <a:xfrm>
                           <a:off x="0" y="0"/>
-                          <a:ext cx="629285" cy="845185"/>
+                          <a:ext cx="659130" cy="861695"/>
                         </a:xfrm>
                         <a:prstGeom prst="rect">
                           <a:avLst/>
                         </a:prstGeom>
+                        <a:noFill/>
+                        <a:ln>
+                          <a:noFill/>
+                        </a:ln>
                       </pic:spPr>
                     </pic:pic>
                   </a:graphicData>
@@ -21455,7 +21652,7 @@
               <w:rStyle w:val="UBugr"/>
               <w:sz w:val="24"/>
             </w:rPr>
-            <w:t>Gº</w:t>
+            <w:t>Gºen</w:t>
           </w:r>
           <w:proofErr w:type="spellEnd"/>
           <w:r>
@@ -21463,14 +21660,7 @@
               <w:rStyle w:val="UBugr"/>
               <w:sz w:val="24"/>
             </w:rPr>
-            <w:t xml:space="preserve"> </w:t>
-          </w:r>
-          <w:r>
-            <w:rPr>
-              <w:rStyle w:val="UBugr"/>
-              <w:sz w:val="24"/>
-            </w:rPr>
-            <w:t>en Ingeniería en Informática</w:t>
+            <w:t xml:space="preserve"> Ingeniería en Informática</w:t>
           </w:r>
         </w:p>
       </w:tc>
@@ -22037,7 +22227,7 @@
                                   <w:noProof/>
                                   <w:sz w:val="14"/>
                                 </w:rPr>
-                                <w:t>24</w:t>
+                                <w:t>16</w:t>
                               </w:r>
                               <w:r>
                                 <w:rPr>
@@ -22069,7 +22259,7 @@
                   <v:stroke joinstyle="miter"/>
                   <v:path gradientshapeok="t" o:connecttype="rect"/>
                 </v:shapetype>
-                <v:shape id="Cuadro de texto 28" o:spid="_x0000_s1030" type="#_x0000_t202" style="position:absolute;margin-left:-6.85pt;margin-top:-12.4pt;width:27pt;height:17.7pt;z-index:251680768;visibility:visible;mso-wrap-style:square;mso-height-percent:0;mso-wrap-distance-left:9pt;mso-wrap-distance-top:0;mso-wrap-distance-right:9pt;mso-wrap-distance-bottom:0;mso-position-horizontal:absolute;mso-position-horizontal-relative:text;mso-position-vertical:absolute;mso-position-vertical-relative:text;mso-height-percent:0;mso-height-relative:margin;v-text-anchor:top" o:gfxdata="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" fillcolor="white [3201]" stroked="f" strokeweight=".5pt">
+                <v:shape id="Cuadro de texto 28" o:spid="_x0000_s1031" type="#_x0000_t202" style="position:absolute;margin-left:-6.85pt;margin-top:-12.4pt;width:27pt;height:17.7pt;z-index:251680768;visibility:visible;mso-wrap-style:square;mso-height-percent:0;mso-wrap-distance-left:9pt;mso-wrap-distance-top:0;mso-wrap-distance-right:9pt;mso-wrap-distance-bottom:0;mso-position-horizontal:absolute;mso-position-horizontal-relative:text;mso-position-vertical:absolute;mso-position-vertical-relative:text;mso-height-percent:0;mso-height-relative:margin;v-text-anchor:top" o:gfxdata="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" fillcolor="white [3201]" stroked="f" strokeweight=".5pt">
                   <v:textbox>
                     <w:txbxContent>
                       <w:p>
@@ -22101,7 +22291,7 @@
                             <w:noProof/>
                             <w:sz w:val="14"/>
                           </w:rPr>
-                          <w:t>24</w:t>
+                          <w:t>16</w:t>
                         </w:r>
                         <w:r>
                           <w:rPr>
@@ -22751,7 +22941,7 @@
             <w:noProof/>
             <w:sz w:val="14"/>
           </w:rPr>
-          <w:t>23</w:t>
+          <w:t>17</w:t>
         </w:r>
         <w:r>
           <w:rPr>
@@ -28340,7 +28530,7 @@
 </file>
 
 <file path=customXml/itemProps1.xml><?xml version="1.0" encoding="utf-8"?>
-<ds:datastoreItem xmlns:ds="http://schemas.openxmlformats.org/officeDocument/2006/customXml" ds:itemID="{31726E6B-5FFD-48E6-BA04-E2050A0DBB83}">
+<ds:datastoreItem xmlns:ds="http://schemas.openxmlformats.org/officeDocument/2006/customXml" ds:itemID="{CFB584EB-483F-4B36-A534-2C78E2B1487B}">
   <ds:schemaRefs>
     <ds:schemaRef ds:uri="http://schemas.openxmlformats.org/officeDocument/2006/bibliography"/>
   </ds:schemaRefs>

</xml_diff>